<commit_message>
added second use case in Use_Cases_v0.3.docx
</commit_message>
<xml_diff>
--- a/arxeiakostas/Current/Use_Cases_v0.3.docx
+++ b/arxeiakostas/Current/Use_Cases_v0.3.docx
@@ -128,7 +128,6 @@
           <w:lang w:val="en-US"/>
         </w:rPr>
       </w:pPr>
-      <w:proofErr w:type="spellStart"/>
       <w:r>
         <w:rPr>
           <w:rFonts w:ascii="Algerian" w:hAnsi="Algerian" w:cs="Algerian"/>
@@ -136,17 +135,7 @@
           <w:szCs w:val="56"/>
           <w:lang w:val="en-US"/>
         </w:rPr>
-        <w:t>EclipsE</w:t>
-      </w:r>
-      <w:proofErr w:type="spellEnd"/>
-      <w:r>
-        <w:rPr>
-          <w:rFonts w:ascii="Algerian" w:hAnsi="Algerian" w:cs="Algerian"/>
-          <w:sz w:val="56"/>
-          <w:szCs w:val="56"/>
-          <w:lang w:val="en-US"/>
-        </w:rPr>
-        <w:t>™</w:t>
+        <w:t>EclipsE™</w:t>
       </w:r>
     </w:p>
     <w:p>
@@ -187,19 +176,8 @@
           <w:szCs w:val="32"/>
           <w:lang w:val="en-US"/>
         </w:rPr>
-        <w:t xml:space="preserve">3U </w:t>
-      </w:r>
-      <w:proofErr w:type="spellStart"/>
-      <w:r>
-        <w:rPr>
-          <w:rFonts w:ascii="Algerian" w:hAnsi="Algerian" w:cs="Algerian"/>
-          <w:sz w:val="32"/>
-          <w:szCs w:val="32"/>
-          <w:lang w:val="en-US"/>
-        </w:rPr>
-        <w:t>stUdios</w:t>
-      </w:r>
-      <w:proofErr w:type="spellEnd"/>
+        <w:t>3U stUdios</w:t>
+      </w:r>
     </w:p>
     <w:p>
       <w:pPr>
@@ -1199,47 +1177,7 @@
           <w:sz w:val="28"/>
           <w:szCs w:val="28"/>
         </w:rPr>
-        <w:t>Ο παίκτης ενώ είναι στη κεντρική οθόνη του παιχνιδιού (</w:t>
-      </w:r>
-      <w:proofErr w:type="spellStart"/>
-      <w:r>
-        <w:rPr>
-          <w:rFonts w:ascii="Arial" w:hAnsi="Arial" w:cs="Arial"/>
-          <w:color w:val="000000"/>
-          <w:sz w:val="28"/>
-          <w:szCs w:val="28"/>
-        </w:rPr>
-        <w:t>map</w:t>
-      </w:r>
-      <w:proofErr w:type="spellEnd"/>
-      <w:r>
-        <w:rPr>
-          <w:rFonts w:ascii="Arial" w:hAnsi="Arial" w:cs="Arial"/>
-          <w:color w:val="000000"/>
-          <w:sz w:val="28"/>
-          <w:szCs w:val="28"/>
-        </w:rPr>
-        <w:t xml:space="preserve">), επιλέγει να κάνει </w:t>
-      </w:r>
-      <w:proofErr w:type="spellStart"/>
-      <w:r>
-        <w:rPr>
-          <w:rFonts w:ascii="Arial" w:hAnsi="Arial" w:cs="Arial"/>
-          <w:color w:val="000000"/>
-          <w:sz w:val="28"/>
-          <w:szCs w:val="28"/>
-        </w:rPr>
-        <w:t>interact</w:t>
-      </w:r>
-      <w:proofErr w:type="spellEnd"/>
-      <w:r>
-        <w:rPr>
-          <w:rFonts w:ascii="Arial" w:hAnsi="Arial" w:cs="Arial"/>
-          <w:color w:val="000000"/>
-          <w:sz w:val="28"/>
-          <w:szCs w:val="28"/>
-        </w:rPr>
-        <w:t xml:space="preserve"> με τον πωλητή.</w:t>
+        <w:t>Ο παίκτης ενώ είναι στη κεντρική οθόνη του παιχνιδιού (map), επιλέγει να κάνει interact με τον πωλητή.</w:t>
       </w:r>
     </w:p>
     <w:p>
@@ -1263,87 +1201,7 @@
           <w:sz w:val="28"/>
           <w:szCs w:val="28"/>
         </w:rPr>
-        <w:t xml:space="preserve">Το σύστημα ανακτά το </w:t>
-      </w:r>
-      <w:proofErr w:type="spellStart"/>
-      <w:r>
-        <w:rPr>
-          <w:rFonts w:ascii="Arial" w:hAnsi="Arial" w:cs="Arial"/>
-          <w:color w:val="000000"/>
-          <w:sz w:val="28"/>
-          <w:szCs w:val="28"/>
-        </w:rPr>
-        <w:t>race</w:t>
-      </w:r>
-      <w:proofErr w:type="spellEnd"/>
-      <w:r>
-        <w:rPr>
-          <w:rFonts w:ascii="Arial" w:hAnsi="Arial" w:cs="Arial"/>
-          <w:color w:val="000000"/>
-          <w:sz w:val="28"/>
-          <w:szCs w:val="28"/>
-        </w:rPr>
-        <w:t xml:space="preserve"> και το είδος του πωλητή, τα αντικείμενα και τις τιμές που μπορεί να πουλήσει, καθώς και το </w:t>
-      </w:r>
-      <w:proofErr w:type="spellStart"/>
-      <w:r>
-        <w:rPr>
-          <w:rFonts w:ascii="Arial" w:hAnsi="Arial" w:cs="Arial"/>
-          <w:color w:val="000000"/>
-          <w:sz w:val="28"/>
-          <w:szCs w:val="28"/>
-        </w:rPr>
-        <w:t>Inventory</w:t>
-      </w:r>
-      <w:proofErr w:type="spellEnd"/>
-      <w:r>
-        <w:rPr>
-          <w:rFonts w:ascii="Arial" w:hAnsi="Arial" w:cs="Arial"/>
-          <w:color w:val="000000"/>
-          <w:sz w:val="28"/>
-          <w:szCs w:val="28"/>
-        </w:rPr>
-        <w:t xml:space="preserve"> του παίκτη, τα χρήματα του και το </w:t>
-      </w:r>
-      <w:proofErr w:type="spellStart"/>
-      <w:r>
-        <w:rPr>
-          <w:rFonts w:ascii="Arial" w:hAnsi="Arial" w:cs="Arial"/>
-          <w:color w:val="000000"/>
-          <w:sz w:val="28"/>
-          <w:szCs w:val="28"/>
-        </w:rPr>
-        <w:t>reputation</w:t>
-      </w:r>
-      <w:proofErr w:type="spellEnd"/>
-      <w:r>
-        <w:rPr>
-          <w:rFonts w:ascii="Arial" w:hAnsi="Arial" w:cs="Arial"/>
-          <w:color w:val="000000"/>
-          <w:sz w:val="28"/>
-          <w:szCs w:val="28"/>
-        </w:rPr>
-        <w:t xml:space="preserve"> που έχει ο παίκτης με το συγκεκριμένο </w:t>
-      </w:r>
-      <w:proofErr w:type="spellStart"/>
-      <w:r>
-        <w:rPr>
-          <w:rFonts w:ascii="Arial" w:hAnsi="Arial" w:cs="Arial"/>
-          <w:color w:val="000000"/>
-          <w:sz w:val="28"/>
-          <w:szCs w:val="28"/>
-        </w:rPr>
-        <w:t>race</w:t>
-      </w:r>
-      <w:proofErr w:type="spellEnd"/>
-      <w:r>
-        <w:rPr>
-          <w:rFonts w:ascii="Arial" w:hAnsi="Arial" w:cs="Arial"/>
-          <w:color w:val="000000"/>
-          <w:sz w:val="28"/>
-          <w:szCs w:val="28"/>
-        </w:rPr>
-        <w:t xml:space="preserve"> του πωλητή.</w:t>
+        <w:t>Το σύστημα ανακτά το race και το είδος του πωλητή, τα αντικείμενα και τις τιμές που μπορεί να πουλήσει, καθώς και το Inventory του παίκτη, τα χρήματα του και το reputation που έχει ο παίκτης με το συγκεκριμένο race του πωλητή.</w:t>
       </w:r>
     </w:p>
     <w:p>
@@ -1415,67 +1273,7 @@
           <w:sz w:val="28"/>
           <w:szCs w:val="28"/>
         </w:rPr>
-        <w:t xml:space="preserve">Το σύστημα ελέγχει το </w:t>
-      </w:r>
-      <w:proofErr w:type="spellStart"/>
-      <w:r>
-        <w:rPr>
-          <w:rFonts w:ascii="Arial" w:hAnsi="Arial" w:cs="Arial"/>
-          <w:color w:val="000000"/>
-          <w:sz w:val="28"/>
-          <w:szCs w:val="28"/>
-        </w:rPr>
-        <w:t>reputation</w:t>
-      </w:r>
-      <w:proofErr w:type="spellEnd"/>
-      <w:r>
-        <w:rPr>
-          <w:rFonts w:ascii="Arial" w:hAnsi="Arial" w:cs="Arial"/>
-          <w:color w:val="000000"/>
-          <w:sz w:val="28"/>
-          <w:szCs w:val="28"/>
-        </w:rPr>
-        <w:t xml:space="preserve"> του παίκτη με το συγκεκριμένο </w:t>
-      </w:r>
-      <w:proofErr w:type="spellStart"/>
-      <w:r>
-        <w:rPr>
-          <w:rFonts w:ascii="Arial" w:hAnsi="Arial" w:cs="Arial"/>
-          <w:color w:val="000000"/>
-          <w:sz w:val="28"/>
-          <w:szCs w:val="28"/>
-        </w:rPr>
-        <w:t>race</w:t>
-      </w:r>
-      <w:proofErr w:type="spellEnd"/>
-      <w:r>
-        <w:rPr>
-          <w:rFonts w:ascii="Arial" w:hAnsi="Arial" w:cs="Arial"/>
-          <w:color w:val="000000"/>
-          <w:sz w:val="28"/>
-          <w:szCs w:val="28"/>
-        </w:rPr>
-        <w:t xml:space="preserve"> του πωλητή και το βρίσκει πάνω του 5, συνεπώς μειώνει τις τιμές των προϊόντων και εμφανίζει την οθόνη συναλλαγής, όπου φαίνονται οι πληροφορίες που αναφέρονται στο βήμα 2, καθώς και η επιλογή του </w:t>
-      </w:r>
-      <w:proofErr w:type="spellStart"/>
-      <w:r>
-        <w:rPr>
-          <w:rFonts w:ascii="Arial" w:hAnsi="Arial" w:cs="Arial"/>
-          <w:color w:val="000000"/>
-          <w:sz w:val="28"/>
-          <w:szCs w:val="28"/>
-        </w:rPr>
-        <w:t>back</w:t>
-      </w:r>
-      <w:proofErr w:type="spellEnd"/>
-      <w:r>
-        <w:rPr>
-          <w:rFonts w:ascii="Arial" w:hAnsi="Arial" w:cs="Arial"/>
-          <w:color w:val="000000"/>
-          <w:sz w:val="28"/>
-          <w:szCs w:val="28"/>
-        </w:rPr>
-        <w:t>.</w:t>
+        <w:t>Το σύστημα ελέγχει το reputation του παίκτη με το συγκεκριμένο race του πωλητή και το βρίσκει πάνω του 5, συνεπώς μειώνει τις τιμές των προϊόντων και εμφανίζει την οθόνη συναλλαγής, όπου φαίνονται οι πληροφορίες που αναφέρονται στο βήμα 2, καθώς και η επιλογή του back.</w:t>
       </w:r>
     </w:p>
     <w:p>
@@ -1532,36 +1330,7 @@
           <w:sz w:val="28"/>
           <w:szCs w:val="28"/>
         </w:rPr>
-        <w:t xml:space="preserve">Το σύστημα ελέγχει αν έχει αρκετά χρήματα και διαθέσιμο χώρο στο </w:t>
-      </w:r>
-      <w:proofErr w:type="spellStart"/>
-      <w:r>
-        <w:rPr>
-          <w:rFonts w:ascii="Arial" w:hAnsi="Arial" w:cs="Arial"/>
-          <w:color w:val="000000"/>
-          <w:sz w:val="28"/>
-          <w:szCs w:val="28"/>
-        </w:rPr>
-        <w:t>inventory</w:t>
-      </w:r>
-      <w:proofErr w:type="spellEnd"/>
-      <w:r>
-        <w:rPr>
-          <w:rFonts w:ascii="Arial" w:hAnsi="Arial" w:cs="Arial"/>
-          <w:color w:val="000000"/>
-          <w:sz w:val="28"/>
-          <w:szCs w:val="28"/>
-        </w:rPr>
-        <w:t xml:space="preserve"> για να πραγματοποιηθεί η αγορά</w:t>
-      </w:r>
-      <w:r>
-        <w:rPr>
-          <w:rFonts w:ascii="Arial" w:hAnsi="Arial" w:cs="Arial"/>
-          <w:color w:val="000000"/>
-          <w:sz w:val="28"/>
-          <w:szCs w:val="28"/>
-        </w:rPr>
-        <w:t xml:space="preserve"> και βρίσκει ότι έχει.</w:t>
+        <w:t>Το σύστημα ελέγχει αν έχει αρκετά χρήματα και διαθέσιμο χώρο στο inventory για να πραγματοποιηθεί η αγορά και βρίσκει ότι έχει.</w:t>
       </w:r>
     </w:p>
     <w:p>
@@ -1585,27 +1354,7 @@
           <w:sz w:val="28"/>
           <w:szCs w:val="28"/>
         </w:rPr>
-        <w:t xml:space="preserve">Το σύστημα προσθέτει το αντικείμενο στο </w:t>
-      </w:r>
-      <w:proofErr w:type="spellStart"/>
-      <w:r>
-        <w:rPr>
-          <w:rFonts w:ascii="Arial" w:hAnsi="Arial" w:cs="Arial"/>
-          <w:color w:val="000000"/>
-          <w:sz w:val="28"/>
-          <w:szCs w:val="28"/>
-        </w:rPr>
-        <w:t>Inventory</w:t>
-      </w:r>
-      <w:proofErr w:type="spellEnd"/>
-      <w:r>
-        <w:rPr>
-          <w:rFonts w:ascii="Arial" w:hAnsi="Arial" w:cs="Arial"/>
-          <w:color w:val="000000"/>
-          <w:sz w:val="28"/>
-          <w:szCs w:val="28"/>
-        </w:rPr>
-        <w:t xml:space="preserve"> του παίκτη.</w:t>
+        <w:t>Το σύστημα προσθέτει το αντικείμενο στο Inventory του παίκτη.</w:t>
       </w:r>
     </w:p>
     <w:p>
@@ -1629,67 +1378,7 @@
           <w:sz w:val="28"/>
           <w:szCs w:val="28"/>
         </w:rPr>
-        <w:t xml:space="preserve">Το σύστημα ανανεώνει τα χρήματα του παίκτη και το </w:t>
-      </w:r>
-      <w:proofErr w:type="spellStart"/>
-      <w:r>
-        <w:rPr>
-          <w:rFonts w:ascii="Arial" w:hAnsi="Arial" w:cs="Arial"/>
-          <w:color w:val="000000"/>
-          <w:sz w:val="28"/>
-          <w:szCs w:val="28"/>
-        </w:rPr>
-        <w:t>stock</w:t>
-      </w:r>
-      <w:proofErr w:type="spellEnd"/>
-      <w:r>
-        <w:rPr>
-          <w:rFonts w:ascii="Arial" w:hAnsi="Arial" w:cs="Arial"/>
-          <w:color w:val="000000"/>
-          <w:sz w:val="28"/>
-          <w:szCs w:val="28"/>
-        </w:rPr>
-        <w:t xml:space="preserve"> των προϊόντων του πωλητή μετά την ολοκλήρωση της αγοράς, και αυξάνει το </w:t>
-      </w:r>
-      <w:proofErr w:type="spellStart"/>
-      <w:r>
-        <w:rPr>
-          <w:rFonts w:ascii="Arial" w:hAnsi="Arial" w:cs="Arial"/>
-          <w:color w:val="000000"/>
-          <w:sz w:val="28"/>
-          <w:szCs w:val="28"/>
-        </w:rPr>
-        <w:t>reputation</w:t>
-      </w:r>
-      <w:proofErr w:type="spellEnd"/>
-      <w:r>
-        <w:rPr>
-          <w:rFonts w:ascii="Arial" w:hAnsi="Arial" w:cs="Arial"/>
-          <w:color w:val="000000"/>
-          <w:sz w:val="28"/>
-          <w:szCs w:val="28"/>
-        </w:rPr>
-        <w:t xml:space="preserve"> του παίκτη με το συγκεκριμένο </w:t>
-      </w:r>
-      <w:proofErr w:type="spellStart"/>
-      <w:r>
-        <w:rPr>
-          <w:rFonts w:ascii="Arial" w:hAnsi="Arial" w:cs="Arial"/>
-          <w:color w:val="000000"/>
-          <w:sz w:val="28"/>
-          <w:szCs w:val="28"/>
-        </w:rPr>
-        <w:t>race</w:t>
-      </w:r>
-      <w:proofErr w:type="spellEnd"/>
-      <w:r>
-        <w:rPr>
-          <w:rFonts w:ascii="Arial" w:hAnsi="Arial" w:cs="Arial"/>
-          <w:color w:val="000000"/>
-          <w:sz w:val="28"/>
-          <w:szCs w:val="28"/>
-        </w:rPr>
-        <w:t xml:space="preserve"> του πωλητή.</w:t>
+        <w:t>Το σύστημα ανανεώνει τα χρήματα του παίκτη και το stock των προϊόντων του πωλητή μετά την ολοκλήρωση της αγοράς, και αυξάνει το reputation του παίκτη με το συγκεκριμένο race του πωλητή.</w:t>
       </w:r>
     </w:p>
     <w:p>
@@ -1737,127 +1426,7 @@
           <w:sz w:val="28"/>
           <w:szCs w:val="28"/>
         </w:rPr>
-        <w:t xml:space="preserve">Το σύστημα υπολογίζει το κόστος της αναβάθμισης και το αν ο παίκτης έχει </w:t>
-      </w:r>
-      <w:proofErr w:type="spellStart"/>
-      <w:r>
-        <w:rPr>
-          <w:rFonts w:ascii="Arial" w:hAnsi="Arial" w:cs="Arial"/>
-          <w:color w:val="000000"/>
-          <w:sz w:val="28"/>
-          <w:szCs w:val="28"/>
-        </w:rPr>
-        <w:t>αρκετα</w:t>
-      </w:r>
-      <w:proofErr w:type="spellEnd"/>
-      <w:r>
-        <w:rPr>
-          <w:rFonts w:ascii="Arial" w:hAnsi="Arial" w:cs="Arial"/>
-          <w:color w:val="000000"/>
-          <w:sz w:val="28"/>
-          <w:szCs w:val="28"/>
-        </w:rPr>
-        <w:t xml:space="preserve"> χρήματα και </w:t>
-      </w:r>
-      <w:proofErr w:type="spellStart"/>
-      <w:r>
-        <w:rPr>
-          <w:rFonts w:ascii="Arial" w:hAnsi="Arial" w:cs="Arial"/>
-          <w:color w:val="000000"/>
-          <w:sz w:val="28"/>
-          <w:szCs w:val="28"/>
-        </w:rPr>
-        <w:t>resources</w:t>
-      </w:r>
-      <w:proofErr w:type="spellEnd"/>
-      <w:r>
-        <w:rPr>
-          <w:rFonts w:ascii="Arial" w:hAnsi="Arial" w:cs="Arial"/>
-          <w:color w:val="000000"/>
-          <w:sz w:val="28"/>
-          <w:szCs w:val="28"/>
-        </w:rPr>
-        <w:t xml:space="preserve"> για να την πραγματοποιήσει. Βρίσκει ότι έχει, αφαιρεί τα </w:t>
-      </w:r>
-      <w:proofErr w:type="spellStart"/>
-      <w:r>
-        <w:rPr>
-          <w:rFonts w:ascii="Arial" w:hAnsi="Arial" w:cs="Arial"/>
-          <w:color w:val="000000"/>
-          <w:sz w:val="28"/>
-          <w:szCs w:val="28"/>
-        </w:rPr>
-        <w:t>resources</w:t>
-      </w:r>
-      <w:proofErr w:type="spellEnd"/>
-      <w:r>
-        <w:rPr>
-          <w:rFonts w:ascii="Arial" w:hAnsi="Arial" w:cs="Arial"/>
-          <w:color w:val="000000"/>
-          <w:sz w:val="28"/>
-          <w:szCs w:val="28"/>
-        </w:rPr>
-        <w:t xml:space="preserve"> και εμφανίζει τις επιλογές </w:t>
-      </w:r>
-      <w:proofErr w:type="spellStart"/>
-      <w:r>
-        <w:rPr>
-          <w:rFonts w:ascii="Arial" w:hAnsi="Arial" w:cs="Arial"/>
-          <w:color w:val="000000"/>
-          <w:sz w:val="28"/>
-          <w:szCs w:val="28"/>
-        </w:rPr>
-        <w:t>continue</w:t>
-      </w:r>
-      <w:proofErr w:type="spellEnd"/>
-      <w:r>
-        <w:rPr>
-          <w:rFonts w:ascii="Arial" w:hAnsi="Arial" w:cs="Arial"/>
-          <w:color w:val="000000"/>
-          <w:sz w:val="28"/>
-          <w:szCs w:val="28"/>
-        </w:rPr>
-        <w:t xml:space="preserve"> </w:t>
-      </w:r>
-      <w:proofErr w:type="spellStart"/>
-      <w:r>
-        <w:rPr>
-          <w:rFonts w:ascii="Arial" w:hAnsi="Arial" w:cs="Arial"/>
-          <w:color w:val="000000"/>
-          <w:sz w:val="28"/>
-          <w:szCs w:val="28"/>
-        </w:rPr>
-        <w:t>browsing</w:t>
-      </w:r>
-      <w:proofErr w:type="spellEnd"/>
-      <w:r>
-        <w:rPr>
-          <w:rFonts w:ascii="Arial" w:hAnsi="Arial" w:cs="Arial"/>
-          <w:color w:val="000000"/>
-          <w:sz w:val="28"/>
-          <w:szCs w:val="28"/>
-        </w:rPr>
-        <w:t xml:space="preserve"> και </w:t>
-      </w:r>
-      <w:proofErr w:type="spellStart"/>
-      <w:r>
-        <w:rPr>
-          <w:rFonts w:ascii="Arial" w:hAnsi="Arial" w:cs="Arial"/>
-          <w:color w:val="000000"/>
-          <w:sz w:val="28"/>
-          <w:szCs w:val="28"/>
-        </w:rPr>
-        <w:t>exit</w:t>
-      </w:r>
-      <w:proofErr w:type="spellEnd"/>
-      <w:r>
-        <w:rPr>
-          <w:rFonts w:ascii="Arial" w:hAnsi="Arial" w:cs="Arial"/>
-          <w:color w:val="000000"/>
-          <w:sz w:val="28"/>
-          <w:szCs w:val="28"/>
-        </w:rPr>
-        <w:t>.</w:t>
+        <w:t>Το σύστημα υπολογίζει το κόστος της αναβάθμισης και το αν ο παίκτης έχει αρκετα χρήματα και resources για να την πραγματοποιήσει. Βρίσκει ότι έχει, αφαιρεί τα resources και εμφανίζει τις επιλογές continue browsing και exit.</w:t>
       </w:r>
     </w:p>
     <w:p>
@@ -1881,47 +1450,7 @@
           <w:sz w:val="28"/>
           <w:szCs w:val="28"/>
         </w:rPr>
-        <w:t xml:space="preserve">Ο παίκτης επιλέγει </w:t>
-      </w:r>
-      <w:proofErr w:type="spellStart"/>
-      <w:r>
-        <w:rPr>
-          <w:rFonts w:ascii="Arial" w:hAnsi="Arial" w:cs="Arial"/>
-          <w:color w:val="000000"/>
-          <w:sz w:val="28"/>
-          <w:szCs w:val="28"/>
-        </w:rPr>
-        <w:t>continue</w:t>
-      </w:r>
-      <w:proofErr w:type="spellEnd"/>
-      <w:r>
-        <w:rPr>
-          <w:rFonts w:ascii="Arial" w:hAnsi="Arial" w:cs="Arial"/>
-          <w:color w:val="000000"/>
-          <w:sz w:val="28"/>
-          <w:szCs w:val="28"/>
-        </w:rPr>
-        <w:t xml:space="preserve"> </w:t>
-      </w:r>
-      <w:proofErr w:type="spellStart"/>
-      <w:r>
-        <w:rPr>
-          <w:rFonts w:ascii="Arial" w:hAnsi="Arial" w:cs="Arial"/>
-          <w:color w:val="000000"/>
-          <w:sz w:val="28"/>
-          <w:szCs w:val="28"/>
-        </w:rPr>
-        <w:t>browsing</w:t>
-      </w:r>
-      <w:proofErr w:type="spellEnd"/>
-      <w:r>
-        <w:rPr>
-          <w:rFonts w:ascii="Arial" w:hAnsi="Arial" w:cs="Arial"/>
-          <w:color w:val="000000"/>
-          <w:sz w:val="28"/>
-          <w:szCs w:val="28"/>
-        </w:rPr>
-        <w:t>.</w:t>
+        <w:t>Ο παίκτης επιλέγει continue browsing.</w:t>
       </w:r>
     </w:p>
     <w:p>
@@ -2065,27 +1594,7 @@
           <w:sz w:val="28"/>
           <w:szCs w:val="28"/>
         </w:rPr>
-        <w:t xml:space="preserve"> Το σύστημα ελέγχει αν το </w:t>
-      </w:r>
-      <w:proofErr w:type="spellStart"/>
-      <w:r>
-        <w:rPr>
-          <w:rFonts w:ascii="Arial" w:hAnsi="Arial" w:cs="Arial"/>
-          <w:color w:val="000000"/>
-          <w:sz w:val="28"/>
-          <w:szCs w:val="28"/>
-        </w:rPr>
-        <w:t>inventory</w:t>
-      </w:r>
-      <w:proofErr w:type="spellEnd"/>
-      <w:r>
-        <w:rPr>
-          <w:rFonts w:ascii="Arial" w:hAnsi="Arial" w:cs="Arial"/>
-          <w:color w:val="000000"/>
-          <w:sz w:val="28"/>
-          <w:szCs w:val="28"/>
-        </w:rPr>
-        <w:t xml:space="preserve"> του παίκτη είναι άδειο και βρίσκει ότι έχει τουλάχιστον ένα αντικείμενο μέσα. Στην συνέχεια εμφανίζει την οθόνη συναλλαγής  με όλες τις πληροφορίες που περιγράφονται στο βήμα 2 της βασικής ροής.</w:t>
+        <w:t xml:space="preserve"> Το σύστημα ελέγχει αν το inventory του παίκτη είναι άδειο και βρίσκει ότι έχει τουλάχιστον ένα αντικείμενο μέσα. Στην συνέχεια εμφανίζει την οθόνη συναλλαγής  με όλες τις πληροφορίες που περιγράφονται στο βήμα 2 της βασικής ροής.</w:t>
       </w:r>
     </w:p>
     <w:p>
@@ -2133,27 +1642,7 @@
           <w:sz w:val="28"/>
           <w:szCs w:val="28"/>
         </w:rPr>
-        <w:t xml:space="preserve"> Το σύστημα βρίσκει το </w:t>
-      </w:r>
-      <w:proofErr w:type="spellStart"/>
-      <w:r>
-        <w:rPr>
-          <w:rFonts w:ascii="Arial" w:hAnsi="Arial" w:cs="Arial"/>
-          <w:color w:val="000000"/>
-          <w:sz w:val="28"/>
-          <w:szCs w:val="28"/>
-        </w:rPr>
-        <w:t>inventory</w:t>
-      </w:r>
-      <w:proofErr w:type="spellEnd"/>
-      <w:r>
-        <w:rPr>
-          <w:rFonts w:ascii="Arial" w:hAnsi="Arial" w:cs="Arial"/>
-          <w:color w:val="000000"/>
-          <w:sz w:val="28"/>
-          <w:szCs w:val="28"/>
-        </w:rPr>
-        <w:t xml:space="preserve"> του παίκτη άδειο και έπειτα επιστρέφει στο βήμα 3 της βασικής ροής.</w:t>
+        <w:t xml:space="preserve"> Το σύστημα βρίσκει το inventory του παίκτη άδειο και έπειτα επιστρέφει στο βήμα 3 της βασικής ροής.</w:t>
       </w:r>
     </w:p>
     <w:p>
@@ -2193,27 +1682,7 @@
           <w:sz w:val="28"/>
           <w:szCs w:val="28"/>
         </w:rPr>
-        <w:t xml:space="preserve"> Ο παίκτης επιλέγει το αντικείμενο που θέλει να πουλήσει από το </w:t>
-      </w:r>
-      <w:proofErr w:type="spellStart"/>
-      <w:r>
-        <w:rPr>
-          <w:rFonts w:ascii="Arial" w:hAnsi="Arial" w:cs="Arial"/>
-          <w:color w:val="000000"/>
-          <w:sz w:val="28"/>
-          <w:szCs w:val="28"/>
-        </w:rPr>
-        <w:t>inventory</w:t>
-      </w:r>
-      <w:proofErr w:type="spellEnd"/>
-      <w:r>
-        <w:rPr>
-          <w:rFonts w:ascii="Arial" w:hAnsi="Arial" w:cs="Arial"/>
-          <w:color w:val="000000"/>
-          <w:sz w:val="28"/>
-          <w:szCs w:val="28"/>
-        </w:rPr>
-        <w:t xml:space="preserve"> του, συμπληρώνει την τιμή για την οποία θέλει να πουλήσει το αντικείμενο του και επιβεβαιώνει την προσφορά.</w:t>
+        <w:t xml:space="preserve"> Ο παίκτης επιλέγει το αντικείμενο που θέλει να πουλήσει από το inventory του, συμπληρώνει την τιμή για την οποία θέλει να πουλήσει το αντικείμενο του και επιβεβαιώνει την προσφορά.</w:t>
       </w:r>
     </w:p>
     <w:p>
@@ -2366,27 +1835,7 @@
           <w:sz w:val="28"/>
           <w:szCs w:val="28"/>
         </w:rPr>
-        <w:t xml:space="preserve"> Το σύστημα εξετάζει την προσφορά και την βρίσκει αποδεκτή, οπότε προσφέρει στον παίκτη τα χρήματα που ζήτησε, ενώ αφαιρεί το αντικείμενο από το </w:t>
-      </w:r>
-      <w:proofErr w:type="spellStart"/>
-      <w:r>
-        <w:rPr>
-          <w:rFonts w:ascii="Arial" w:hAnsi="Arial" w:cs="Arial"/>
-          <w:color w:val="000000"/>
-          <w:sz w:val="28"/>
-          <w:szCs w:val="28"/>
-        </w:rPr>
-        <w:t>inventory</w:t>
-      </w:r>
-      <w:proofErr w:type="spellEnd"/>
-      <w:r>
-        <w:rPr>
-          <w:rFonts w:ascii="Arial" w:hAnsi="Arial" w:cs="Arial"/>
-          <w:color w:val="000000"/>
-          <w:sz w:val="28"/>
-          <w:szCs w:val="28"/>
-        </w:rPr>
-        <w:t xml:space="preserve"> του παίκτη.</w:t>
+        <w:t xml:space="preserve"> Το σύστημα εξετάζει την προσφορά και την βρίσκει αποδεκτή, οπότε προσφέρει στον παίκτη τα χρήματα που ζήτησε, ενώ αφαιρεί το αντικείμενο από το inventory του παίκτη.</w:t>
       </w:r>
     </w:p>
     <w:p>
@@ -2426,67 +1875,7 @@
           <w:sz w:val="28"/>
           <w:szCs w:val="28"/>
         </w:rPr>
-        <w:t xml:space="preserve"> Το σύστημα αυξάνει το </w:t>
-      </w:r>
-      <w:proofErr w:type="spellStart"/>
-      <w:r>
-        <w:rPr>
-          <w:rFonts w:ascii="Arial" w:hAnsi="Arial" w:cs="Arial"/>
-          <w:color w:val="000000"/>
-          <w:sz w:val="28"/>
-          <w:szCs w:val="28"/>
-        </w:rPr>
-        <w:t>reputation</w:t>
-      </w:r>
-      <w:proofErr w:type="spellEnd"/>
-      <w:r>
-        <w:rPr>
-          <w:rFonts w:ascii="Arial" w:hAnsi="Arial" w:cs="Arial"/>
-          <w:color w:val="000000"/>
-          <w:sz w:val="28"/>
-          <w:szCs w:val="28"/>
-        </w:rPr>
-        <w:t xml:space="preserve"> του παίκτη με το συγκεκριμένο </w:t>
-      </w:r>
-      <w:proofErr w:type="spellStart"/>
-      <w:r>
-        <w:rPr>
-          <w:rFonts w:ascii="Arial" w:hAnsi="Arial" w:cs="Arial"/>
-          <w:color w:val="000000"/>
-          <w:sz w:val="28"/>
-          <w:szCs w:val="28"/>
-        </w:rPr>
-        <w:t>race</w:t>
-      </w:r>
-      <w:proofErr w:type="spellEnd"/>
-      <w:r>
-        <w:rPr>
-          <w:rFonts w:ascii="Arial" w:hAnsi="Arial" w:cs="Arial"/>
-          <w:color w:val="000000"/>
-          <w:sz w:val="28"/>
-          <w:szCs w:val="28"/>
-        </w:rPr>
-        <w:t xml:space="preserve"> πωλητή κατά 1 και εμφανίζει την οθόνη συναλλαγής, όπως </w:t>
-      </w:r>
-      <w:proofErr w:type="spellStart"/>
-      <w:r>
-        <w:rPr>
-          <w:rFonts w:ascii="Arial" w:hAnsi="Arial" w:cs="Arial"/>
-          <w:color w:val="000000"/>
-          <w:sz w:val="28"/>
-          <w:szCs w:val="28"/>
-        </w:rPr>
-        <w:t>περιγράφηκε</w:t>
-      </w:r>
-      <w:proofErr w:type="spellEnd"/>
-      <w:r>
-        <w:rPr>
-          <w:rFonts w:ascii="Arial" w:hAnsi="Arial" w:cs="Arial"/>
-          <w:color w:val="000000"/>
-          <w:sz w:val="28"/>
-          <w:szCs w:val="28"/>
-        </w:rPr>
-        <w:t xml:space="preserve"> στο βήμα 5 της βασικής ροής.</w:t>
+        <w:t xml:space="preserve"> Το σύστημα αυξάνει το reputation του παίκτη με το συγκεκριμένο race πωλητή κατά 1 και εμφανίζει την οθόνη συναλλαγής, όπως περιγράφηκε στο βήμα 5 της βασικής ροής.</w:t>
       </w:r>
     </w:p>
     <w:p>
@@ -2559,27 +1948,7 @@
           <w:sz w:val="28"/>
           <w:szCs w:val="28"/>
         </w:rPr>
-        <w:t xml:space="preserve"> Το </w:t>
-      </w:r>
-      <w:proofErr w:type="spellStart"/>
-      <w:r>
-        <w:rPr>
-          <w:rFonts w:ascii="Arial" w:hAnsi="Arial" w:cs="Arial"/>
-          <w:color w:val="000000"/>
-          <w:sz w:val="28"/>
-          <w:szCs w:val="28"/>
-        </w:rPr>
-        <w:t>reputation</w:t>
-      </w:r>
-      <w:proofErr w:type="spellEnd"/>
-      <w:r>
-        <w:rPr>
-          <w:rFonts w:ascii="Arial" w:hAnsi="Arial" w:cs="Arial"/>
-          <w:color w:val="000000"/>
-          <w:sz w:val="28"/>
-          <w:szCs w:val="28"/>
-        </w:rPr>
-        <w:t xml:space="preserve"> με τον παίκτη είναι μικρότερο του 5, άρα το σύστημα δείχνει κανονικά τις αρχικές τιμές και εμφανίζει την οθόνη συναλλαγών, όπως περιγράφεται στο βήμα 5 της βασικής ροής</w:t>
+        <w:t xml:space="preserve"> Το reputation με τον παίκτη είναι μικρότερο του 5, άρα το σύστημα δείχνει κανονικά τις αρχικές τιμές και εμφανίζει την οθόνη συναλλαγών, όπως περιγράφεται στο βήμα 5 της βασικής ροής</w:t>
       </w:r>
       <w:r>
         <w:rPr>
@@ -2698,27 +2067,7 @@
           <w:sz w:val="28"/>
           <w:szCs w:val="28"/>
         </w:rPr>
-        <w:t xml:space="preserve">οπότε τον ενημερώνει ότι για να πραγματοποιήσει την αγορά πρέπει να ελευθερώσει χώρο στο </w:t>
-      </w:r>
-      <w:proofErr w:type="spellStart"/>
-      <w:r>
-        <w:rPr>
-          <w:rFonts w:ascii="Arial" w:hAnsi="Arial" w:cs="Arial"/>
-          <w:color w:val="000000"/>
-          <w:sz w:val="28"/>
-          <w:szCs w:val="28"/>
-        </w:rPr>
-        <w:t>inventory</w:t>
-      </w:r>
-      <w:proofErr w:type="spellEnd"/>
-      <w:r>
-        <w:rPr>
-          <w:rFonts w:ascii="Arial" w:hAnsi="Arial" w:cs="Arial"/>
-          <w:color w:val="000000"/>
-          <w:sz w:val="28"/>
-          <w:szCs w:val="28"/>
-        </w:rPr>
-        <w:t>. Έπειτα εμφανίζει ξανά την οθόνη συναλλαγών</w:t>
+        <w:t>οπότε τον ενημερώνει ότι για να πραγματοποιήσει την αγορά πρέπει να ελευθερώσει χώρο στο inventory. Έπειτα εμφανίζει ξανά την οθόνη συναλλαγών</w:t>
       </w:r>
       <w:r>
         <w:rPr>
@@ -2807,127 +2156,7 @@
           <w:sz w:val="28"/>
           <w:szCs w:val="28"/>
         </w:rPr>
-        <w:t xml:space="preserve">Ο παίκτης επιλέγει ένα ή περισσότερα αντικείμενα από το </w:t>
-      </w:r>
-      <w:proofErr w:type="spellStart"/>
-      <w:r>
-        <w:rPr>
-          <w:rFonts w:ascii="Arial" w:hAnsi="Arial" w:cs="Arial"/>
-          <w:color w:val="000000"/>
-          <w:sz w:val="28"/>
-          <w:szCs w:val="28"/>
-        </w:rPr>
-        <w:t>Inventory</w:t>
-      </w:r>
-      <w:proofErr w:type="spellEnd"/>
-      <w:r>
-        <w:rPr>
-          <w:rFonts w:ascii="Arial" w:hAnsi="Arial" w:cs="Arial"/>
-          <w:color w:val="000000"/>
-          <w:sz w:val="28"/>
-          <w:szCs w:val="28"/>
-        </w:rPr>
-        <w:t xml:space="preserve"> του και κάνει </w:t>
-      </w:r>
-      <w:proofErr w:type="spellStart"/>
-      <w:r>
-        <w:rPr>
-          <w:rFonts w:ascii="Arial" w:hAnsi="Arial" w:cs="Arial"/>
-          <w:color w:val="000000"/>
-          <w:sz w:val="28"/>
-          <w:szCs w:val="28"/>
-        </w:rPr>
-        <w:t>discard</w:t>
-      </w:r>
-      <w:proofErr w:type="spellEnd"/>
-      <w:r>
-        <w:rPr>
-          <w:rFonts w:ascii="Arial" w:hAnsi="Arial" w:cs="Arial"/>
-          <w:color w:val="000000"/>
-          <w:sz w:val="28"/>
-          <w:szCs w:val="28"/>
-        </w:rPr>
-        <w:t xml:space="preserve"> (περισσότερα για την λειτουργία του </w:t>
-      </w:r>
-      <w:proofErr w:type="spellStart"/>
-      <w:r>
-        <w:rPr>
-          <w:rFonts w:ascii="Arial" w:hAnsi="Arial" w:cs="Arial"/>
-          <w:color w:val="000000"/>
-          <w:sz w:val="28"/>
-          <w:szCs w:val="28"/>
-        </w:rPr>
-        <w:t>inventory</w:t>
-      </w:r>
-      <w:proofErr w:type="spellEnd"/>
-      <w:r>
-        <w:rPr>
-          <w:rFonts w:ascii="Arial" w:hAnsi="Arial" w:cs="Arial"/>
-          <w:color w:val="000000"/>
-          <w:sz w:val="28"/>
-          <w:szCs w:val="28"/>
-        </w:rPr>
-        <w:t xml:space="preserve"> στο </w:t>
-      </w:r>
-      <w:proofErr w:type="spellStart"/>
-      <w:r>
-        <w:rPr>
-          <w:rFonts w:ascii="Arial" w:hAnsi="Arial" w:cs="Arial"/>
-          <w:color w:val="000000"/>
-          <w:sz w:val="28"/>
-          <w:szCs w:val="28"/>
-        </w:rPr>
-        <w:t>Inventory</w:t>
-      </w:r>
-      <w:proofErr w:type="spellEnd"/>
-      <w:r>
-        <w:rPr>
-          <w:rFonts w:ascii="Arial" w:hAnsi="Arial" w:cs="Arial"/>
-          <w:color w:val="000000"/>
-          <w:sz w:val="28"/>
-          <w:szCs w:val="28"/>
-        </w:rPr>
-        <w:t xml:space="preserve"> </w:t>
-      </w:r>
-      <w:proofErr w:type="spellStart"/>
-      <w:r>
-        <w:rPr>
-          <w:rFonts w:ascii="Arial" w:hAnsi="Arial" w:cs="Arial"/>
-          <w:color w:val="000000"/>
-          <w:sz w:val="28"/>
-          <w:szCs w:val="28"/>
-        </w:rPr>
-        <w:t>use</w:t>
-      </w:r>
-      <w:proofErr w:type="spellEnd"/>
-      <w:r>
-        <w:rPr>
-          <w:rFonts w:ascii="Arial" w:hAnsi="Arial" w:cs="Arial"/>
-          <w:color w:val="000000"/>
-          <w:sz w:val="28"/>
-          <w:szCs w:val="28"/>
-        </w:rPr>
-        <w:t xml:space="preserve"> </w:t>
-      </w:r>
-      <w:proofErr w:type="spellStart"/>
-      <w:r>
-        <w:rPr>
-          <w:rFonts w:ascii="Arial" w:hAnsi="Arial" w:cs="Arial"/>
-          <w:color w:val="000000"/>
-          <w:sz w:val="28"/>
-          <w:szCs w:val="28"/>
-        </w:rPr>
-        <w:t>case</w:t>
-      </w:r>
-      <w:proofErr w:type="spellEnd"/>
-      <w:r>
-        <w:rPr>
-          <w:rFonts w:ascii="Arial" w:hAnsi="Arial" w:cs="Arial"/>
-          <w:color w:val="000000"/>
-          <w:sz w:val="28"/>
-          <w:szCs w:val="28"/>
-        </w:rPr>
-        <w:t>).</w:t>
+        <w:t>Ο παίκτης επιλέγει ένα ή περισσότερα αντικείμενα από το Inventory του και κάνει discard (περισσότερα για την λειτουργία του inventory στο Inventory use case).</w:t>
       </w:r>
       <w:r>
         <w:rPr>
@@ -3197,10 +2426,11 @@
           <w:szCs w:val="28"/>
           <w:lang w:eastAsia="el-GR"/>
         </w:rPr>
-        <w:t xml:space="preserve">Το σύστημα υπολογίζει το κόστος της αναβάθμισης και το αν ο παίκτης έχει </w:t>
-      </w:r>
-      <w:proofErr w:type="spellStart"/>
-      <w:r>
+        <w:t>Το σύστημα υπολογίζει το κόστος της αναβάθμισης και το αν ο παίκτης έχει αρκετα χρήματα για να την πραγματοποιήσει. Βρίσκει ότι δεν έχει, οπότε του εμφανίζει κατάλληλο μήνυμα.</w:t>
+      </w:r>
+    </w:p>
+    <w:p>
+      <w:pPr>
         <w:rPr>
           <w:rFonts w:ascii="Arial" w:eastAsia="Times New Roman" w:hAnsi="Arial" w:cs="Arial"/>
           <w:color w:val="000000" w:themeColor="text1"/>
@@ -3208,33 +2438,676 @@
           <w:szCs w:val="28"/>
           <w:lang w:eastAsia="el-GR"/>
         </w:rPr>
-        <w:t>αρκετα</w:t>
-      </w:r>
-      <w:proofErr w:type="spellEnd"/>
-      <w:r>
-        <w:rPr>
-          <w:rFonts w:ascii="Arial" w:eastAsia="Times New Roman" w:hAnsi="Arial" w:cs="Arial"/>
+      </w:pPr>
+      <w:r>
+        <w:rPr>
+          <w:rFonts w:ascii="Arial" w:eastAsia="Times New Roman" w:hAnsi="Arial" w:cs="Arial"/>
+          <w:color w:val="000000"/>
+          <w:sz w:val="28"/>
+          <w:szCs w:val="28"/>
+          <w:lang w:eastAsia="el-GR"/>
+        </w:rPr>
+        <w:tab/>
+      </w:r>
+      <w:r>
+        <w:rPr>
+          <w:rFonts w:ascii="Arial" w:eastAsia="Times New Roman" w:hAnsi="Arial" w:cs="Arial"/>
+          <w:color w:val="000000"/>
+          <w:sz w:val="28"/>
+          <w:szCs w:val="28"/>
+          <w:lang w:eastAsia="el-GR"/>
+        </w:rPr>
+        <w:tab/>
+      </w:r>
+      <w:r>
+        <w:rPr>
+          <w:rFonts w:ascii="Arial" w:eastAsia="Times New Roman" w:hAnsi="Arial" w:cs="Arial"/>
+          <w:b/>
+          <w:bCs/>
           <w:color w:val="000000" w:themeColor="text1"/>
           <w:sz w:val="28"/>
           <w:szCs w:val="28"/>
           <w:lang w:eastAsia="el-GR"/>
         </w:rPr>
-        <w:t xml:space="preserve"> χρήματα για να την πραγματοποιήσει. Βρίσκει ότι δεν έχει, οπότε του εμφανίζει κατάλληλο μήνυμα.</w:t>
-      </w:r>
-    </w:p>
-    <w:p>
-      <w:pPr>
-        <w:rPr>
-          <w:rFonts w:ascii="Arial" w:hAnsi="Arial" w:cs="Arial"/>
-          <w:color w:val="000000"/>
-          <w:sz w:val="28"/>
-          <w:szCs w:val="28"/>
-        </w:rPr>
-      </w:pPr>
-      <w:r>
-        <w:rPr>
-          <w:rFonts w:ascii="Arial" w:eastAsia="Times New Roman" w:hAnsi="Arial" w:cs="Arial"/>
-          <w:color w:val="000000"/>
+        <w:t>1</w:t>
+      </w:r>
+      <w:r>
+        <w:rPr>
+          <w:rFonts w:ascii="Arial" w:eastAsia="Times New Roman" w:hAnsi="Arial" w:cs="Arial"/>
+          <w:b/>
+          <w:bCs/>
+          <w:color w:val="000000" w:themeColor="text1"/>
+          <w:sz w:val="28"/>
+          <w:szCs w:val="28"/>
+          <w:lang w:eastAsia="el-GR"/>
+        </w:rPr>
+        <w:t>1</w:t>
+      </w:r>
+      <w:r>
+        <w:rPr>
+          <w:rFonts w:ascii="Arial" w:eastAsia="Times New Roman" w:hAnsi="Arial" w:cs="Arial"/>
+          <w:b/>
+          <w:bCs/>
+          <w:color w:val="000000" w:themeColor="text1"/>
+          <w:sz w:val="28"/>
+          <w:szCs w:val="28"/>
+          <w:lang w:eastAsia="el-GR"/>
+        </w:rPr>
+        <w:t>α.1.</w:t>
+      </w:r>
+      <w:r>
+        <w:rPr>
+          <w:rFonts w:ascii="Arial" w:eastAsia="Times New Roman" w:hAnsi="Arial" w:cs="Arial"/>
+          <w:color w:val="000000" w:themeColor="text1"/>
+          <w:sz w:val="28"/>
+          <w:szCs w:val="28"/>
+          <w:lang w:eastAsia="el-GR"/>
+        </w:rPr>
+        <w:t xml:space="preserve"> Το σύστημα υπολογίζει  αν ο παίκτης έχει αρκετα resources για να πραγματοποιήσει την αναβάθμιση. Βρίσκει ότι δεν έχει, οπότε του εμφανίζει κατάλληλο μήνυμα.</w:t>
+      </w:r>
+    </w:p>
+    <w:p>
+      <w:pPr>
+        <w:rPr>
+          <w:rFonts w:ascii="Arial" w:eastAsia="Times New Roman" w:hAnsi="Arial" w:cs="Arial"/>
+          <w:color w:val="000000" w:themeColor="text1"/>
+          <w:sz w:val="28"/>
+          <w:szCs w:val="28"/>
+          <w:lang w:eastAsia="el-GR"/>
+        </w:rPr>
+      </w:pPr>
+    </w:p>
+    <w:p>
+      <w:pPr>
+        <w:rPr>
+          <w:rFonts w:ascii="Arial" w:eastAsia="Times New Roman" w:hAnsi="Arial" w:cs="Arial"/>
+          <w:color w:val="000000" w:themeColor="text1"/>
+          <w:sz w:val="28"/>
+          <w:szCs w:val="28"/>
+          <w:lang w:eastAsia="el-GR"/>
+        </w:rPr>
+      </w:pPr>
+    </w:p>
+    <w:p>
+      <w:pPr>
+        <w:spacing w:before="240" w:after="240" w:line="240" w:lineRule="auto"/>
+        <w:rPr>
+          <w:rFonts w:ascii="Times New Roman" w:eastAsia="Times New Roman" w:hAnsi="Times New Roman" w:cs="Times New Roman"/>
+          <w:sz w:val="24"/>
+          <w:szCs w:val="24"/>
+          <w:lang w:val="en-US" w:eastAsia="el-GR"/>
+        </w:rPr>
+      </w:pPr>
+      <w:r>
+        <w:rPr>
+          <w:rFonts w:ascii="Arial" w:eastAsia="Times New Roman" w:hAnsi="Arial" w:cs="Arial"/>
+          <w:b/>
+          <w:bCs/>
+          <w:color w:val="000000"/>
+          <w:sz w:val="28"/>
+          <w:szCs w:val="28"/>
+          <w:lang w:val="en-US" w:eastAsia="el-GR"/>
+        </w:rPr>
+        <w:t>Resting-Point/ Checkpoint:</w:t>
+      </w:r>
+    </w:p>
+    <w:p>
+      <w:pPr>
+        <w:spacing w:before="240" w:after="240" w:line="240" w:lineRule="auto"/>
+        <w:rPr>
+          <w:rFonts w:ascii="Times New Roman" w:eastAsia="Times New Roman" w:hAnsi="Times New Roman" w:cs="Times New Roman"/>
+          <w:sz w:val="24"/>
+          <w:szCs w:val="24"/>
+          <w:lang w:val="en-US" w:eastAsia="el-GR"/>
+        </w:rPr>
+      </w:pPr>
+      <w:r>
+        <w:rPr>
+          <w:rFonts w:ascii="Arial" w:eastAsia="Times New Roman" w:hAnsi="Arial" w:cs="Arial"/>
+          <w:b/>
+          <w:bCs/>
+          <w:color w:val="000000"/>
+          <w:sz w:val="28"/>
+          <w:szCs w:val="28"/>
+          <w:lang w:val="en-US" w:eastAsia="el-GR"/>
+        </w:rPr>
+        <w:t> </w:t>
+      </w:r>
+    </w:p>
+    <w:p>
+      <w:pPr>
+        <w:spacing w:before="240" w:after="240" w:line="240" w:lineRule="auto"/>
+        <w:rPr>
+          <w:rFonts w:ascii="Times New Roman" w:eastAsia="Times New Roman" w:hAnsi="Times New Roman" w:cs="Times New Roman"/>
+          <w:sz w:val="24"/>
+          <w:szCs w:val="24"/>
+          <w:lang w:val="en-US" w:eastAsia="el-GR"/>
+        </w:rPr>
+      </w:pPr>
+      <w:r>
+        <w:rPr>
+          <w:rFonts w:ascii="Arial" w:eastAsia="Times New Roman" w:hAnsi="Arial" w:cs="Arial"/>
+          <w:b/>
+          <w:bCs/>
+          <w:color w:val="000000"/>
+          <w:sz w:val="28"/>
+          <w:szCs w:val="28"/>
+          <w:lang w:eastAsia="el-GR"/>
+        </w:rPr>
+        <w:t>Βασική</w:t>
+      </w:r>
+      <w:r>
+        <w:rPr>
+          <w:rFonts w:ascii="Arial" w:eastAsia="Times New Roman" w:hAnsi="Arial" w:cs="Arial"/>
+          <w:b/>
+          <w:bCs/>
+          <w:color w:val="000000"/>
+          <w:sz w:val="28"/>
+          <w:szCs w:val="28"/>
+          <w:lang w:val="en-US" w:eastAsia="el-GR"/>
+        </w:rPr>
+        <w:t xml:space="preserve"> </w:t>
+      </w:r>
+      <w:r>
+        <w:rPr>
+          <w:rFonts w:ascii="Arial" w:eastAsia="Times New Roman" w:hAnsi="Arial" w:cs="Arial"/>
+          <w:b/>
+          <w:bCs/>
+          <w:color w:val="000000"/>
+          <w:sz w:val="28"/>
+          <w:szCs w:val="28"/>
+          <w:lang w:eastAsia="el-GR"/>
+        </w:rPr>
+        <w:t>Ροή</w:t>
+      </w:r>
+      <w:r>
+        <w:rPr>
+          <w:rFonts w:ascii="Arial" w:eastAsia="Times New Roman" w:hAnsi="Arial" w:cs="Arial"/>
+          <w:b/>
+          <w:bCs/>
+          <w:color w:val="000000"/>
+          <w:sz w:val="28"/>
+          <w:szCs w:val="28"/>
+          <w:lang w:val="en-US" w:eastAsia="el-GR"/>
+        </w:rPr>
+        <w:t>:</w:t>
+      </w:r>
+    </w:p>
+    <w:p>
+      <w:pPr>
+        <w:pStyle w:val="a4"/>
+        <w:numPr>
+          <w:ilvl w:val="0"/>
+          <w:numId w:val="6"/>
+        </w:numPr>
+        <w:rPr>
+          <w:rFonts w:ascii="Arial" w:hAnsi="Arial" w:cs="Arial"/>
+          <w:color w:val="000000"/>
+          <w:sz w:val="28"/>
+          <w:szCs w:val="28"/>
+        </w:rPr>
+      </w:pPr>
+      <w:r>
+        <w:rPr>
+          <w:rFonts w:ascii="Arial" w:hAnsi="Arial" w:cs="Arial"/>
+          <w:color w:val="000000"/>
+          <w:sz w:val="28"/>
+          <w:szCs w:val="28"/>
+        </w:rPr>
+        <w:t>Ο παίκτης επιλέγει να κάνει interact με το resting point</w:t>
+      </w:r>
+      <w:r>
+        <w:rPr>
+          <w:rFonts w:ascii="Arial" w:hAnsi="Arial" w:cs="Arial"/>
+          <w:b/>
+          <w:bCs/>
+          <w:color w:val="000000"/>
+          <w:sz w:val="28"/>
+          <w:szCs w:val="28"/>
+        </w:rPr>
+        <w:t>.</w:t>
+      </w:r>
+    </w:p>
+    <w:p>
+      <w:pPr>
+        <w:pStyle w:val="a4"/>
+        <w:numPr>
+          <w:ilvl w:val="0"/>
+          <w:numId w:val="6"/>
+        </w:numPr>
+        <w:rPr>
+          <w:rFonts w:ascii="Arial" w:hAnsi="Arial" w:cs="Arial"/>
+          <w:color w:val="000000"/>
+          <w:sz w:val="28"/>
+          <w:szCs w:val="28"/>
+        </w:rPr>
+      </w:pPr>
+      <w:r>
+        <w:rPr>
+          <w:rFonts w:ascii="Arial" w:hAnsi="Arial" w:cs="Arial"/>
+          <w:color w:val="000000"/>
+          <w:sz w:val="28"/>
+          <w:szCs w:val="28"/>
+        </w:rPr>
+        <w:t>Το σύστημα ανανεώνει την ζωή του παίκτη(hitpoints) και το βασικό healing potion που δίνεται στον παίκτη στην αρχή το παιχνιδιού.</w:t>
+      </w:r>
+    </w:p>
+    <w:p>
+      <w:pPr>
+        <w:pStyle w:val="a4"/>
+        <w:numPr>
+          <w:ilvl w:val="0"/>
+          <w:numId w:val="6"/>
+        </w:numPr>
+        <w:rPr>
+          <w:rFonts w:ascii="Arial" w:hAnsi="Arial" w:cs="Arial"/>
+          <w:color w:val="000000"/>
+          <w:sz w:val="28"/>
+          <w:szCs w:val="28"/>
+        </w:rPr>
+      </w:pPr>
+      <w:r>
+        <w:rPr>
+          <w:rFonts w:ascii="Arial" w:hAnsi="Arial" w:cs="Arial"/>
+          <w:color w:val="000000"/>
+          <w:sz w:val="28"/>
+          <w:szCs w:val="28"/>
+        </w:rPr>
+        <w:t xml:space="preserve">Το σύστημα </w:t>
+      </w:r>
+      <w:r>
+        <w:rPr>
+          <w:rFonts w:ascii="Arial" w:hAnsi="Arial" w:cs="Arial"/>
+          <w:color w:val="000000"/>
+          <w:sz w:val="28"/>
+          <w:szCs w:val="28"/>
+        </w:rPr>
+        <w:t>ελέγχει αν ο παίκτης έχει αρκετά διαθέσιμα skill points για να ξεκλειδώσει κάποιο skill, βρίσκει ότι έχει και του εμφανίζει ενημερωτικό παράθυρο ότι υπάρχουν διαθέσιμα upgrades στο skill tree και τις επιλογές της μετάβασης και της απόρριψης.</w:t>
+      </w:r>
+    </w:p>
+    <w:p>
+      <w:pPr>
+        <w:pStyle w:val="a4"/>
+        <w:numPr>
+          <w:ilvl w:val="0"/>
+          <w:numId w:val="6"/>
+        </w:numPr>
+        <w:rPr>
+          <w:rFonts w:ascii="Arial" w:hAnsi="Arial" w:cs="Arial"/>
+          <w:color w:val="000000"/>
+          <w:sz w:val="28"/>
+          <w:szCs w:val="28"/>
+        </w:rPr>
+      </w:pPr>
+      <w:r>
+        <w:rPr>
+          <w:rFonts w:ascii="Arial" w:hAnsi="Arial" w:cs="Arial"/>
+          <w:color w:val="000000"/>
+          <w:sz w:val="28"/>
+          <w:szCs w:val="28"/>
+        </w:rPr>
+        <w:t>Ο παίκτης επιλέγει να δει το skill tree.</w:t>
+      </w:r>
+    </w:p>
+    <w:p>
+      <w:pPr>
+        <w:pStyle w:val="a4"/>
+        <w:numPr>
+          <w:ilvl w:val="0"/>
+          <w:numId w:val="6"/>
+        </w:numPr>
+        <w:rPr>
+          <w:rFonts w:ascii="Arial" w:hAnsi="Arial" w:cs="Arial"/>
+          <w:color w:val="000000"/>
+          <w:sz w:val="28"/>
+          <w:szCs w:val="28"/>
+        </w:rPr>
+      </w:pPr>
+      <w:r>
+        <w:rPr>
+          <w:rFonts w:ascii="Arial" w:hAnsi="Arial" w:cs="Arial"/>
+          <w:color w:val="000000"/>
+          <w:sz w:val="28"/>
+          <w:szCs w:val="28"/>
+        </w:rPr>
+        <w:lastRenderedPageBreak/>
+        <w:t>Το σύστημα ελέγχει την κλάση του παίκτη και εμφανίζει την οθόνη με το κατάλληλο skill tree, όπου δείχνει τα skills που κατέχει ο παίκτης, τις διαθέσιμες επιλογές του και πόσα skill points χρειάζεται για να τα αποκτησει .</w:t>
+      </w:r>
+    </w:p>
+    <w:p>
+      <w:pPr>
+        <w:pStyle w:val="a4"/>
+        <w:numPr>
+          <w:ilvl w:val="0"/>
+          <w:numId w:val="6"/>
+        </w:numPr>
+        <w:rPr>
+          <w:rFonts w:ascii="Arial" w:hAnsi="Arial" w:cs="Arial"/>
+          <w:color w:val="000000"/>
+          <w:sz w:val="28"/>
+          <w:szCs w:val="28"/>
+        </w:rPr>
+      </w:pPr>
+      <w:r>
+        <w:rPr>
+          <w:rFonts w:ascii="Arial" w:hAnsi="Arial" w:cs="Arial"/>
+          <w:color w:val="000000"/>
+          <w:sz w:val="28"/>
+          <w:szCs w:val="28"/>
+        </w:rPr>
+        <w:t>Ο παίκτης επιλέγει ένα από τα διαθέσιμα skills.</w:t>
+      </w:r>
+    </w:p>
+    <w:p>
+      <w:pPr>
+        <w:pStyle w:val="a4"/>
+        <w:numPr>
+          <w:ilvl w:val="0"/>
+          <w:numId w:val="6"/>
+        </w:numPr>
+        <w:rPr>
+          <w:rFonts w:ascii="Arial" w:hAnsi="Arial" w:cs="Arial"/>
+          <w:color w:val="000000"/>
+          <w:sz w:val="28"/>
+          <w:szCs w:val="28"/>
+        </w:rPr>
+      </w:pPr>
+      <w:r>
+        <w:rPr>
+          <w:rFonts w:ascii="Arial" w:hAnsi="Arial" w:cs="Arial"/>
+          <w:color w:val="000000"/>
+          <w:sz w:val="28"/>
+          <w:szCs w:val="28"/>
+        </w:rPr>
+        <w:t>Το σύστημα  εμφανίζει μια οθόνη με την περιγραφή του skill, που χρησιμεύει, ποια στατιστικά του χαρακτήρα του παίκτη επηρεάζει και τις επιλογές της επιβεβαίωσης και της απόρριψης.</w:t>
+      </w:r>
+    </w:p>
+    <w:p>
+      <w:pPr>
+        <w:pStyle w:val="a4"/>
+        <w:numPr>
+          <w:ilvl w:val="0"/>
+          <w:numId w:val="6"/>
+        </w:numPr>
+        <w:rPr>
+          <w:rFonts w:ascii="Arial" w:hAnsi="Arial" w:cs="Arial"/>
+          <w:color w:val="000000"/>
+          <w:sz w:val="28"/>
+          <w:szCs w:val="28"/>
+        </w:rPr>
+      </w:pPr>
+      <w:r>
+        <w:rPr>
+          <w:rFonts w:ascii="Arial" w:hAnsi="Arial" w:cs="Arial"/>
+          <w:color w:val="000000"/>
+          <w:sz w:val="28"/>
+          <w:szCs w:val="28"/>
+        </w:rPr>
+        <w:t>Ο παίκτης επιβεβαιώνει την επιλογή του.</w:t>
+      </w:r>
+    </w:p>
+    <w:p>
+      <w:pPr>
+        <w:pStyle w:val="a4"/>
+        <w:numPr>
+          <w:ilvl w:val="0"/>
+          <w:numId w:val="6"/>
+        </w:numPr>
+        <w:rPr>
+          <w:rFonts w:ascii="Arial" w:hAnsi="Arial" w:cs="Arial"/>
+          <w:color w:val="000000"/>
+          <w:sz w:val="28"/>
+          <w:szCs w:val="28"/>
+        </w:rPr>
+      </w:pPr>
+      <w:r>
+        <w:rPr>
+          <w:rFonts w:ascii="Arial" w:hAnsi="Arial" w:cs="Arial"/>
+          <w:color w:val="000000"/>
+          <w:sz w:val="28"/>
+          <w:szCs w:val="28"/>
+        </w:rPr>
+        <w:t>Το σύστημα καταχωρεί την επιλογή του παίκτη και μειώνει τα skill points του.</w:t>
+      </w:r>
+    </w:p>
+    <w:p>
+      <w:pPr>
+        <w:pStyle w:val="a4"/>
+        <w:numPr>
+          <w:ilvl w:val="0"/>
+          <w:numId w:val="6"/>
+        </w:numPr>
+        <w:rPr>
+          <w:rFonts w:ascii="Arial" w:hAnsi="Arial" w:cs="Arial"/>
+          <w:color w:val="000000"/>
+          <w:sz w:val="28"/>
+          <w:szCs w:val="28"/>
+        </w:rPr>
+      </w:pPr>
+      <w:r>
+        <w:rPr>
+          <w:rFonts w:ascii="Arial" w:hAnsi="Arial" w:cs="Arial"/>
+          <w:color w:val="000000"/>
+          <w:sz w:val="28"/>
+          <w:szCs w:val="28"/>
+        </w:rPr>
+        <w:t>Το σύστημα εμφανίζει στον παίκτη</w:t>
+      </w:r>
+      <w:r>
+        <w:rPr>
+          <w:rFonts w:ascii="Arial" w:hAnsi="Arial" w:cs="Arial"/>
+          <w:color w:val="000000"/>
+          <w:sz w:val="28"/>
+          <w:szCs w:val="28"/>
+        </w:rPr>
+        <w:t xml:space="preserve"> την οθόνη επιλογής ενέργειας, με τις επιλογές του skill tree, να διαμορφώσει τα spell slots του, να κάνει save την πρόοδο του, να κάνει save/quit ή απλά quit.</w:t>
+      </w:r>
+    </w:p>
+    <w:p>
+      <w:pPr>
+        <w:pStyle w:val="a4"/>
+        <w:numPr>
+          <w:ilvl w:val="0"/>
+          <w:numId w:val="6"/>
+        </w:numPr>
+        <w:rPr>
+          <w:rFonts w:ascii="Arial" w:hAnsi="Arial" w:cs="Arial"/>
+          <w:color w:val="000000"/>
+          <w:sz w:val="28"/>
+          <w:szCs w:val="28"/>
+        </w:rPr>
+      </w:pPr>
+      <w:r>
+        <w:rPr>
+          <w:rFonts w:ascii="Arial" w:hAnsi="Arial" w:cs="Arial"/>
+          <w:color w:val="000000"/>
+          <w:sz w:val="28"/>
+          <w:szCs w:val="28"/>
+        </w:rPr>
+        <w:t>Ο παίκτης επιλέγει να διαμορφώσει τα spell slots του.</w:t>
+      </w:r>
+    </w:p>
+    <w:p>
+      <w:pPr>
+        <w:pStyle w:val="a4"/>
+        <w:numPr>
+          <w:ilvl w:val="0"/>
+          <w:numId w:val="6"/>
+        </w:numPr>
+        <w:rPr>
+          <w:rFonts w:ascii="Arial" w:hAnsi="Arial" w:cs="Arial"/>
+          <w:color w:val="000000"/>
+          <w:sz w:val="28"/>
+          <w:szCs w:val="28"/>
+        </w:rPr>
+      </w:pPr>
+      <w:r>
+        <w:rPr>
+          <w:rFonts w:ascii="Arial" w:hAnsi="Arial" w:cs="Arial"/>
+          <w:color w:val="000000"/>
+          <w:sz w:val="28"/>
+          <w:szCs w:val="28"/>
+        </w:rPr>
+        <w:t>Το σύστημα του δείχνει τον πίνακα με τα spell slots, και τα spells που είχε επιλέξει, και του εμφανίζει και όλα τα spells που έχει διαθέσιμα στο inventory του.</w:t>
+      </w:r>
+    </w:p>
+    <w:p>
+      <w:pPr>
+        <w:pStyle w:val="a4"/>
+        <w:numPr>
+          <w:ilvl w:val="0"/>
+          <w:numId w:val="6"/>
+        </w:numPr>
+        <w:rPr>
+          <w:rFonts w:ascii="Arial" w:hAnsi="Arial" w:cs="Arial"/>
+          <w:color w:val="000000"/>
+          <w:sz w:val="28"/>
+          <w:szCs w:val="28"/>
+        </w:rPr>
+      </w:pPr>
+      <w:r>
+        <w:rPr>
+          <w:rFonts w:ascii="Arial" w:hAnsi="Arial" w:cs="Arial"/>
+          <w:color w:val="000000"/>
+          <w:sz w:val="28"/>
+          <w:szCs w:val="28"/>
+        </w:rPr>
+        <w:t>Ο παίκτης αφαιρεί ένα αντικείμενο από τα slots και το αντικαθιστά με ένα άλλο και έπειτα πατάει επιβεβαίωση.</w:t>
+      </w:r>
+    </w:p>
+    <w:p>
+      <w:pPr>
+        <w:pStyle w:val="a4"/>
+        <w:numPr>
+          <w:ilvl w:val="0"/>
+          <w:numId w:val="6"/>
+        </w:numPr>
+        <w:rPr>
+          <w:rFonts w:ascii="Arial" w:hAnsi="Arial" w:cs="Arial"/>
+          <w:color w:val="000000"/>
+          <w:sz w:val="28"/>
+          <w:szCs w:val="28"/>
+        </w:rPr>
+      </w:pPr>
+      <w:r>
+        <w:rPr>
+          <w:rFonts w:ascii="Arial" w:hAnsi="Arial" w:cs="Arial"/>
+          <w:color w:val="000000"/>
+          <w:sz w:val="28"/>
+          <w:szCs w:val="28"/>
+        </w:rPr>
+        <w:t>Το σύστημα καταχωρεί τις αλλαγές του παίκτη και έπειτα του εμφανίζει ξανά την οθόνη επιλογής ενέργειας.</w:t>
+      </w:r>
+    </w:p>
+    <w:p>
+      <w:pPr>
+        <w:pStyle w:val="a4"/>
+        <w:numPr>
+          <w:ilvl w:val="0"/>
+          <w:numId w:val="6"/>
+        </w:numPr>
+        <w:rPr>
+          <w:rFonts w:ascii="Arial" w:hAnsi="Arial" w:cs="Arial"/>
+          <w:color w:val="000000"/>
+          <w:sz w:val="28"/>
+          <w:szCs w:val="28"/>
+        </w:rPr>
+      </w:pPr>
+      <w:r>
+        <w:rPr>
+          <w:rFonts w:ascii="Arial" w:hAnsi="Arial" w:cs="Arial"/>
+          <w:color w:val="000000"/>
+          <w:sz w:val="28"/>
+          <w:szCs w:val="28"/>
+        </w:rPr>
+        <w:t>Ο παίκτης επιλέγει να κάνει save/quit.</w:t>
+      </w:r>
+    </w:p>
+    <w:p>
+      <w:pPr>
+        <w:pStyle w:val="a4"/>
+        <w:numPr>
+          <w:ilvl w:val="0"/>
+          <w:numId w:val="6"/>
+        </w:numPr>
+        <w:rPr>
+          <w:rFonts w:ascii="Arial" w:hAnsi="Arial" w:cs="Arial"/>
+          <w:color w:val="000000"/>
+          <w:sz w:val="28"/>
+          <w:szCs w:val="28"/>
+        </w:rPr>
+      </w:pPr>
+      <w:r>
+        <w:rPr>
+          <w:rFonts w:ascii="Arial" w:hAnsi="Arial" w:cs="Arial"/>
+          <w:color w:val="000000"/>
+          <w:sz w:val="28"/>
+          <w:szCs w:val="28"/>
+        </w:rPr>
+        <w:t>Το σύστημα αποθηκεύει τις συντεταγμένες του παίκτη. Έπειτα, τοποθετεί ξανά τους  εχθρούς που έχει σκοτώσει ο παίκτης στις συντεταγμένες που βρίσκονταν πριν. Τέλος, εμφανίζει την αρχική οθόνη του παιχνιδιού.</w:t>
+      </w:r>
+    </w:p>
+    <w:p>
+      <w:pPr>
+        <w:rPr>
+          <w:rFonts w:ascii="Arial" w:hAnsi="Arial" w:cs="Arial"/>
+          <w:color w:val="000000"/>
+          <w:sz w:val="28"/>
+          <w:szCs w:val="28"/>
+        </w:rPr>
+      </w:pPr>
+    </w:p>
+    <w:p>
+      <w:pPr>
+        <w:spacing w:before="240" w:after="240" w:line="240" w:lineRule="auto"/>
+        <w:rPr>
+          <w:rFonts w:ascii="Times New Roman" w:eastAsia="Times New Roman" w:hAnsi="Times New Roman" w:cs="Times New Roman"/>
+          <w:sz w:val="24"/>
+          <w:szCs w:val="24"/>
+          <w:lang w:eastAsia="el-GR"/>
+        </w:rPr>
+      </w:pPr>
+      <w:r>
+        <w:rPr>
+          <w:rFonts w:ascii="Arial" w:eastAsia="Times New Roman" w:hAnsi="Arial" w:cs="Arial"/>
+          <w:b/>
+          <w:bCs/>
+          <w:color w:val="000000"/>
+          <w:sz w:val="28"/>
+          <w:szCs w:val="28"/>
+          <w:lang w:eastAsia="el-GR"/>
+        </w:rPr>
+        <w:t>Εναλλακτική Ροή 1:</w:t>
+      </w:r>
+    </w:p>
+    <w:p>
+      <w:pPr>
+        <w:rPr>
+          <w:rFonts w:ascii="Arial" w:eastAsia="Times New Roman" w:hAnsi="Arial" w:cs="Arial"/>
+          <w:color w:val="000000" w:themeColor="text1"/>
+          <w:sz w:val="28"/>
+          <w:szCs w:val="28"/>
+          <w:lang w:eastAsia="el-GR"/>
+        </w:rPr>
+      </w:pPr>
+      <w:r>
+        <w:rPr>
+          <w:rFonts w:ascii="Arial" w:eastAsia="Times New Roman" w:hAnsi="Arial" w:cs="Arial"/>
+          <w:b/>
+          <w:bCs/>
+          <w:color w:val="000000" w:themeColor="text1"/>
+          <w:sz w:val="28"/>
+          <w:szCs w:val="28"/>
+          <w:lang w:eastAsia="el-GR"/>
+        </w:rPr>
+        <w:t>        </w:t>
+      </w:r>
+      <w:r>
+        <w:rPr>
+          <w:rFonts w:ascii="Arial" w:eastAsia="Times New Roman" w:hAnsi="Arial" w:cs="Arial"/>
+          <w:b/>
+          <w:bCs/>
+          <w:color w:val="000000" w:themeColor="text1"/>
           <w:sz w:val="28"/>
           <w:szCs w:val="28"/>
           <w:lang w:eastAsia="el-GR"/>
@@ -3244,7 +3117,136 @@
       <w:r>
         <w:rPr>
           <w:rFonts w:ascii="Arial" w:eastAsia="Times New Roman" w:hAnsi="Arial" w:cs="Arial"/>
-          <w:color w:val="000000"/>
+          <w:b/>
+          <w:bCs/>
+          <w:color w:val="000000" w:themeColor="text1"/>
+          <w:sz w:val="28"/>
+          <w:szCs w:val="28"/>
+          <w:lang w:eastAsia="el-GR"/>
+        </w:rPr>
+        <w:t>3</w:t>
+      </w:r>
+      <w:r>
+        <w:rPr>
+          <w:rFonts w:ascii="Arial" w:eastAsia="Times New Roman" w:hAnsi="Arial" w:cs="Arial"/>
+          <w:b/>
+          <w:bCs/>
+          <w:color w:val="000000" w:themeColor="text1"/>
+          <w:sz w:val="28"/>
+          <w:szCs w:val="28"/>
+          <w:lang w:eastAsia="el-GR"/>
+        </w:rPr>
+        <w:t xml:space="preserve">α. </w:t>
+      </w:r>
+      <w:r>
+        <w:rPr>
+          <w:rFonts w:ascii="Arial" w:eastAsia="Times New Roman" w:hAnsi="Arial" w:cs="Arial"/>
+          <w:color w:val="000000" w:themeColor="text1"/>
+          <w:sz w:val="28"/>
+          <w:szCs w:val="28"/>
+          <w:lang w:eastAsia="el-GR"/>
+        </w:rPr>
+        <w:t xml:space="preserve">Το σύστημα ελέγχει ότι ο παίκτης δεν έχει καθόλου ή έχει μη επαρκή skill points, οπότε δεν του βγάζει ενημερωτικό μήνυμα και μεταφερόμαστε στο βήμα </w:t>
+      </w:r>
+      <w:r>
+        <w:rPr>
+          <w:rFonts w:ascii="Arial" w:eastAsia="Times New Roman" w:hAnsi="Arial" w:cs="Arial"/>
+          <w:color w:val="000000" w:themeColor="text1"/>
+          <w:sz w:val="28"/>
+          <w:szCs w:val="28"/>
+          <w:lang w:eastAsia="el-GR"/>
+        </w:rPr>
+        <w:t>10</w:t>
+      </w:r>
+      <w:r>
+        <w:rPr>
+          <w:rFonts w:ascii="Arial" w:eastAsia="Times New Roman" w:hAnsi="Arial" w:cs="Arial"/>
+          <w:color w:val="000000" w:themeColor="text1"/>
+          <w:sz w:val="28"/>
+          <w:szCs w:val="28"/>
+          <w:lang w:eastAsia="el-GR"/>
+        </w:rPr>
+        <w:t xml:space="preserve"> της βασικής ροής.</w:t>
+      </w:r>
+    </w:p>
+    <w:p>
+      <w:pPr>
+        <w:rPr>
+          <w:rFonts w:ascii="Arial" w:eastAsia="Times New Roman" w:hAnsi="Arial" w:cs="Arial"/>
+          <w:color w:val="000000" w:themeColor="text1"/>
+          <w:sz w:val="28"/>
+          <w:szCs w:val="28"/>
+          <w:lang w:eastAsia="el-GR"/>
+        </w:rPr>
+      </w:pPr>
+    </w:p>
+    <w:p>
+      <w:pPr>
+        <w:spacing w:before="240" w:after="240" w:line="240" w:lineRule="auto"/>
+        <w:rPr>
+          <w:rFonts w:ascii="Arial" w:eastAsia="Times New Roman" w:hAnsi="Arial" w:cs="Arial"/>
+          <w:b/>
+          <w:bCs/>
+          <w:color w:val="000000"/>
+          <w:sz w:val="28"/>
+          <w:szCs w:val="28"/>
+          <w:lang w:eastAsia="el-GR"/>
+        </w:rPr>
+      </w:pPr>
+    </w:p>
+    <w:p>
+      <w:pPr>
+        <w:spacing w:before="240" w:after="240" w:line="240" w:lineRule="auto"/>
+        <w:rPr>
+          <w:rFonts w:ascii="Times New Roman" w:eastAsia="Times New Roman" w:hAnsi="Times New Roman" w:cs="Times New Roman"/>
+          <w:sz w:val="24"/>
+          <w:szCs w:val="24"/>
+          <w:lang w:eastAsia="el-GR"/>
+        </w:rPr>
+      </w:pPr>
+      <w:r>
+        <w:rPr>
+          <w:rFonts w:ascii="Arial" w:eastAsia="Times New Roman" w:hAnsi="Arial" w:cs="Arial"/>
+          <w:b/>
+          <w:bCs/>
+          <w:color w:val="000000"/>
+          <w:sz w:val="28"/>
+          <w:szCs w:val="28"/>
+          <w:lang w:eastAsia="el-GR"/>
+        </w:rPr>
+        <w:lastRenderedPageBreak/>
+        <w:t>Εναλλακτική Ροή 2:</w:t>
+      </w:r>
+    </w:p>
+    <w:p>
+      <w:pPr>
+        <w:spacing w:before="240" w:after="240" w:line="240" w:lineRule="auto"/>
+        <w:rPr>
+          <w:rFonts w:ascii="Arial" w:eastAsia="Times New Roman" w:hAnsi="Arial" w:cs="Arial"/>
+          <w:color w:val="000000" w:themeColor="text1"/>
+          <w:sz w:val="28"/>
+          <w:szCs w:val="28"/>
+          <w:lang w:eastAsia="el-GR"/>
+        </w:rPr>
+      </w:pPr>
+      <w:r>
+        <w:rPr>
+          <w:rFonts w:ascii="Arial" w:eastAsia="Times New Roman" w:hAnsi="Arial" w:cs="Arial"/>
+          <w:b/>
+          <w:bCs/>
+          <w:color w:val="000000"/>
+          <w:sz w:val="28"/>
+          <w:szCs w:val="28"/>
+          <w:lang w:eastAsia="el-GR"/>
+        </w:rPr>
+        <w:t>        </w:t>
+      </w:r>
+      <w:r>
+        <w:rPr>
+          <w:rFonts w:ascii="Arial" w:eastAsia="Times New Roman" w:hAnsi="Arial" w:cs="Arial"/>
+          <w:b/>
+          <w:bCs/>
+          <w:color w:val="000000" w:themeColor="text1"/>
           <w:sz w:val="28"/>
           <w:szCs w:val="28"/>
           <w:lang w:eastAsia="el-GR"/>
@@ -3261,6 +3263,637 @@
           <w:szCs w:val="28"/>
           <w:lang w:eastAsia="el-GR"/>
         </w:rPr>
+        <w:t>4</w:t>
+      </w:r>
+      <w:r>
+        <w:rPr>
+          <w:rFonts w:ascii="Arial" w:eastAsia="Times New Roman" w:hAnsi="Arial" w:cs="Arial"/>
+          <w:b/>
+          <w:bCs/>
+          <w:color w:val="000000" w:themeColor="text1"/>
+          <w:sz w:val="28"/>
+          <w:szCs w:val="28"/>
+          <w:lang w:eastAsia="el-GR"/>
+        </w:rPr>
+        <w:t>α.</w:t>
+      </w:r>
+      <w:r>
+        <w:rPr>
+          <w:rFonts w:ascii="Arial" w:eastAsia="Times New Roman" w:hAnsi="Arial" w:cs="Arial"/>
+          <w:color w:val="000000" w:themeColor="text1"/>
+          <w:sz w:val="28"/>
+          <w:szCs w:val="28"/>
+          <w:lang w:eastAsia="el-GR"/>
+        </w:rPr>
+        <w:t xml:space="preserve"> Ο παίκτης επιλέγει να μην δει το skill tree, οπότε μεταφερόμαστε στο βήμα </w:t>
+      </w:r>
+      <w:r>
+        <w:rPr>
+          <w:rFonts w:ascii="Arial" w:eastAsia="Times New Roman" w:hAnsi="Arial" w:cs="Arial"/>
+          <w:color w:val="000000" w:themeColor="text1"/>
+          <w:sz w:val="28"/>
+          <w:szCs w:val="28"/>
+          <w:lang w:eastAsia="el-GR"/>
+        </w:rPr>
+        <w:t>10</w:t>
+      </w:r>
+      <w:r>
+        <w:rPr>
+          <w:rFonts w:ascii="Arial" w:eastAsia="Times New Roman" w:hAnsi="Arial" w:cs="Arial"/>
+          <w:color w:val="000000" w:themeColor="text1"/>
+          <w:sz w:val="28"/>
+          <w:szCs w:val="28"/>
+          <w:lang w:eastAsia="el-GR"/>
+        </w:rPr>
+        <w:t xml:space="preserve"> της βασικής ροής.</w:t>
+      </w:r>
+    </w:p>
+    <w:p>
+      <w:pPr>
+        <w:spacing w:before="240" w:after="240" w:line="240" w:lineRule="auto"/>
+        <w:rPr>
+          <w:rFonts w:ascii="Arial" w:eastAsia="Times New Roman" w:hAnsi="Arial" w:cs="Arial"/>
+          <w:color w:val="000000" w:themeColor="text1"/>
+          <w:sz w:val="28"/>
+          <w:szCs w:val="28"/>
+          <w:lang w:eastAsia="el-GR"/>
+        </w:rPr>
+      </w:pPr>
+    </w:p>
+    <w:p>
+      <w:pPr>
+        <w:spacing w:before="240" w:after="240" w:line="240" w:lineRule="auto"/>
+        <w:rPr>
+          <w:rFonts w:ascii="Times New Roman" w:eastAsia="Times New Roman" w:hAnsi="Times New Roman" w:cs="Times New Roman"/>
+          <w:sz w:val="24"/>
+          <w:szCs w:val="24"/>
+          <w:lang w:eastAsia="el-GR"/>
+        </w:rPr>
+      </w:pPr>
+      <w:r>
+        <w:rPr>
+          <w:rFonts w:ascii="Arial" w:eastAsia="Times New Roman" w:hAnsi="Arial" w:cs="Arial"/>
+          <w:b/>
+          <w:bCs/>
+          <w:color w:val="000000"/>
+          <w:sz w:val="28"/>
+          <w:szCs w:val="28"/>
+          <w:lang w:eastAsia="el-GR"/>
+        </w:rPr>
+        <w:t>Εναλλακτική Ροή 3:</w:t>
+      </w:r>
+    </w:p>
+    <w:p>
+      <w:pPr>
+        <w:spacing w:before="240" w:after="240" w:line="240" w:lineRule="auto"/>
+        <w:rPr>
+          <w:rFonts w:ascii="Arial" w:eastAsia="Times New Roman" w:hAnsi="Arial" w:cs="Arial"/>
+          <w:b/>
+          <w:bCs/>
+          <w:color w:val="000000" w:themeColor="text1"/>
+          <w:sz w:val="28"/>
+          <w:szCs w:val="28"/>
+          <w:lang w:eastAsia="el-GR"/>
+        </w:rPr>
+      </w:pPr>
+      <w:r>
+        <w:rPr>
+          <w:rFonts w:ascii="Arial" w:eastAsia="Times New Roman" w:hAnsi="Arial" w:cs="Arial"/>
+          <w:b/>
+          <w:bCs/>
+          <w:color w:val="000000"/>
+          <w:sz w:val="28"/>
+          <w:szCs w:val="28"/>
+          <w:lang w:eastAsia="el-GR"/>
+        </w:rPr>
+        <w:t>      </w:t>
+      </w:r>
+      <w:r>
+        <w:rPr>
+          <w:rFonts w:ascii="Arial" w:eastAsia="Times New Roman" w:hAnsi="Arial" w:cs="Arial"/>
+          <w:b/>
+          <w:bCs/>
+          <w:color w:val="FF0000"/>
+          <w:sz w:val="28"/>
+          <w:szCs w:val="28"/>
+          <w:lang w:eastAsia="el-GR"/>
+        </w:rPr>
+        <w:t>  </w:t>
+      </w:r>
+      <w:r>
+        <w:rPr>
+          <w:rFonts w:ascii="Arial" w:eastAsia="Times New Roman" w:hAnsi="Arial" w:cs="Arial"/>
+          <w:b/>
+          <w:bCs/>
+          <w:color w:val="FF0000"/>
+          <w:sz w:val="28"/>
+          <w:szCs w:val="28"/>
+          <w:lang w:eastAsia="el-GR"/>
+        </w:rPr>
+        <w:tab/>
+      </w:r>
+      <w:r>
+        <w:rPr>
+          <w:rFonts w:ascii="Arial" w:eastAsia="Times New Roman" w:hAnsi="Arial" w:cs="Arial"/>
+          <w:b/>
+          <w:bCs/>
+          <w:color w:val="000000" w:themeColor="text1"/>
+          <w:sz w:val="28"/>
+          <w:szCs w:val="28"/>
+          <w:lang w:eastAsia="el-GR"/>
+        </w:rPr>
+        <w:t>8</w:t>
+      </w:r>
+      <w:r>
+        <w:rPr>
+          <w:rFonts w:ascii="Arial" w:eastAsia="Times New Roman" w:hAnsi="Arial" w:cs="Arial"/>
+          <w:b/>
+          <w:bCs/>
+          <w:color w:val="000000" w:themeColor="text1"/>
+          <w:sz w:val="28"/>
+          <w:szCs w:val="28"/>
+          <w:lang w:eastAsia="el-GR"/>
+        </w:rPr>
+        <w:t xml:space="preserve">α. </w:t>
+      </w:r>
+      <w:r>
+        <w:rPr>
+          <w:rFonts w:ascii="Arial" w:eastAsia="Times New Roman" w:hAnsi="Arial" w:cs="Arial"/>
+          <w:color w:val="000000" w:themeColor="text1"/>
+          <w:sz w:val="28"/>
+          <w:szCs w:val="28"/>
+          <w:lang w:eastAsia="el-GR"/>
+        </w:rPr>
+        <w:t xml:space="preserve">Ο παίκτης απορρίπτει την επιλογή του και μεταφερόμαστε στο βήμα </w:t>
+      </w:r>
+      <w:r>
+        <w:rPr>
+          <w:rFonts w:ascii="Arial" w:eastAsia="Times New Roman" w:hAnsi="Arial" w:cs="Arial"/>
+          <w:color w:val="000000" w:themeColor="text1"/>
+          <w:sz w:val="28"/>
+          <w:szCs w:val="28"/>
+          <w:lang w:eastAsia="el-GR"/>
+        </w:rPr>
+        <w:t>5</w:t>
+      </w:r>
+      <w:r>
+        <w:rPr>
+          <w:rFonts w:ascii="Arial" w:eastAsia="Times New Roman" w:hAnsi="Arial" w:cs="Arial"/>
+          <w:color w:val="000000" w:themeColor="text1"/>
+          <w:sz w:val="28"/>
+          <w:szCs w:val="28"/>
+          <w:lang w:eastAsia="el-GR"/>
+        </w:rPr>
+        <w:t xml:space="preserve"> της βασικής ροής</w:t>
+      </w:r>
+      <w:r>
+        <w:rPr>
+          <w:rFonts w:ascii="Arial" w:eastAsia="Times New Roman" w:hAnsi="Arial" w:cs="Arial"/>
+          <w:b/>
+          <w:bCs/>
+          <w:color w:val="000000" w:themeColor="text1"/>
+          <w:sz w:val="28"/>
+          <w:szCs w:val="28"/>
+          <w:lang w:eastAsia="el-GR"/>
+        </w:rPr>
+        <w:t>.</w:t>
+      </w:r>
+    </w:p>
+    <w:p>
+      <w:pPr>
+        <w:spacing w:before="240" w:after="240" w:line="240" w:lineRule="auto"/>
+        <w:rPr>
+          <w:rFonts w:ascii="Arial" w:eastAsia="Times New Roman" w:hAnsi="Arial" w:cs="Arial"/>
+          <w:b/>
+          <w:bCs/>
+          <w:color w:val="000000" w:themeColor="text1"/>
+          <w:sz w:val="28"/>
+          <w:szCs w:val="28"/>
+          <w:lang w:eastAsia="el-GR"/>
+        </w:rPr>
+      </w:pPr>
+    </w:p>
+    <w:p>
+      <w:pPr>
+        <w:spacing w:before="240" w:after="240" w:line="240" w:lineRule="auto"/>
+        <w:rPr>
+          <w:rFonts w:ascii="Times New Roman" w:eastAsia="Times New Roman" w:hAnsi="Times New Roman" w:cs="Times New Roman"/>
+          <w:sz w:val="24"/>
+          <w:szCs w:val="24"/>
+          <w:lang w:eastAsia="el-GR"/>
+        </w:rPr>
+      </w:pPr>
+      <w:r>
+        <w:rPr>
+          <w:rFonts w:ascii="Arial" w:eastAsia="Times New Roman" w:hAnsi="Arial" w:cs="Arial"/>
+          <w:b/>
+          <w:bCs/>
+          <w:color w:val="000000"/>
+          <w:sz w:val="28"/>
+          <w:szCs w:val="28"/>
+          <w:lang w:eastAsia="el-GR"/>
+        </w:rPr>
+        <w:t>Εναλλακτική Ροή 4:</w:t>
+      </w:r>
+    </w:p>
+    <w:p>
+      <w:pPr>
+        <w:spacing w:before="240" w:after="240" w:line="240" w:lineRule="auto"/>
+        <w:rPr>
+          <w:rFonts w:ascii="Times New Roman" w:eastAsia="Times New Roman" w:hAnsi="Times New Roman" w:cs="Times New Roman"/>
+          <w:sz w:val="24"/>
+          <w:szCs w:val="24"/>
+          <w:lang w:eastAsia="el-GR"/>
+        </w:rPr>
+      </w:pPr>
+      <w:r>
+        <w:rPr>
+          <w:rFonts w:ascii="Arial" w:eastAsia="Times New Roman" w:hAnsi="Arial" w:cs="Arial"/>
+          <w:b/>
+          <w:bCs/>
+          <w:color w:val="000000"/>
+          <w:sz w:val="28"/>
+          <w:szCs w:val="28"/>
+          <w:lang w:eastAsia="el-GR"/>
+        </w:rPr>
+        <w:t>        </w:t>
+      </w:r>
+      <w:r>
+        <w:rPr>
+          <w:rFonts w:ascii="Arial" w:eastAsia="Times New Roman" w:hAnsi="Arial" w:cs="Arial"/>
+          <w:b/>
+          <w:bCs/>
+          <w:color w:val="000000"/>
+          <w:sz w:val="28"/>
+          <w:szCs w:val="28"/>
+          <w:lang w:eastAsia="el-GR"/>
+        </w:rPr>
+        <w:tab/>
+      </w:r>
+      <w:r>
+        <w:rPr>
+          <w:rFonts w:ascii="Arial" w:eastAsia="Times New Roman" w:hAnsi="Arial" w:cs="Arial"/>
+          <w:b/>
+          <w:bCs/>
+          <w:color w:val="000000"/>
+          <w:sz w:val="28"/>
+          <w:szCs w:val="28"/>
+          <w:lang w:eastAsia="el-GR"/>
+        </w:rPr>
+        <w:t>10</w:t>
+      </w:r>
+      <w:r>
+        <w:rPr>
+          <w:rFonts w:ascii="Arial" w:eastAsia="Times New Roman" w:hAnsi="Arial" w:cs="Arial"/>
+          <w:b/>
+          <w:bCs/>
+          <w:color w:val="000000"/>
+          <w:sz w:val="28"/>
+          <w:szCs w:val="28"/>
+          <w:lang w:eastAsia="el-GR"/>
+        </w:rPr>
+        <w:t xml:space="preserve">α.1. </w:t>
+      </w:r>
+      <w:r>
+        <w:rPr>
+          <w:rFonts w:ascii="Arial" w:eastAsia="Times New Roman" w:hAnsi="Arial" w:cs="Arial"/>
+          <w:color w:val="000000"/>
+          <w:sz w:val="28"/>
+          <w:szCs w:val="28"/>
+          <w:lang w:eastAsia="el-GR"/>
+        </w:rPr>
+        <w:t>Ο παίκτης επιλέγει να κάνει save.</w:t>
+      </w:r>
+    </w:p>
+    <w:p>
+      <w:pPr>
+        <w:spacing w:before="240" w:after="240" w:line="240" w:lineRule="auto"/>
+        <w:rPr>
+          <w:rFonts w:ascii="Times New Roman" w:eastAsia="Times New Roman" w:hAnsi="Times New Roman" w:cs="Times New Roman"/>
+          <w:sz w:val="24"/>
+          <w:szCs w:val="24"/>
+          <w:lang w:eastAsia="el-GR"/>
+        </w:rPr>
+      </w:pPr>
+      <w:r>
+        <w:rPr>
+          <w:rFonts w:ascii="Arial" w:eastAsia="Times New Roman" w:hAnsi="Arial" w:cs="Arial"/>
+          <w:b/>
+          <w:bCs/>
+          <w:color w:val="000000"/>
+          <w:sz w:val="28"/>
+          <w:szCs w:val="28"/>
+          <w:lang w:eastAsia="el-GR"/>
+        </w:rPr>
+        <w:t>        </w:t>
+      </w:r>
+      <w:r>
+        <w:rPr>
+          <w:rFonts w:ascii="Arial" w:eastAsia="Times New Roman" w:hAnsi="Arial" w:cs="Arial"/>
+          <w:b/>
+          <w:bCs/>
+          <w:color w:val="000000"/>
+          <w:sz w:val="28"/>
+          <w:szCs w:val="28"/>
+          <w:lang w:eastAsia="el-GR"/>
+        </w:rPr>
+        <w:tab/>
+        <w:t xml:space="preserve">        </w:t>
+      </w:r>
+      <w:r>
+        <w:rPr>
+          <w:rFonts w:ascii="Arial" w:eastAsia="Times New Roman" w:hAnsi="Arial" w:cs="Arial"/>
+          <w:b/>
+          <w:bCs/>
+          <w:color w:val="000000"/>
+          <w:sz w:val="28"/>
+          <w:szCs w:val="28"/>
+          <w:lang w:eastAsia="el-GR"/>
+        </w:rPr>
+        <w:tab/>
+      </w:r>
+      <w:r>
+        <w:rPr>
+          <w:rFonts w:ascii="Arial" w:eastAsia="Times New Roman" w:hAnsi="Arial" w:cs="Arial"/>
+          <w:b/>
+          <w:bCs/>
+          <w:color w:val="000000"/>
+          <w:sz w:val="28"/>
+          <w:szCs w:val="28"/>
+          <w:lang w:eastAsia="el-GR"/>
+        </w:rPr>
+        <w:t>10</w:t>
+      </w:r>
+      <w:r>
+        <w:rPr>
+          <w:rFonts w:ascii="Arial" w:eastAsia="Times New Roman" w:hAnsi="Arial" w:cs="Arial"/>
+          <w:b/>
+          <w:bCs/>
+          <w:color w:val="000000"/>
+          <w:sz w:val="28"/>
+          <w:szCs w:val="28"/>
+          <w:lang w:eastAsia="el-GR"/>
+        </w:rPr>
+        <w:t xml:space="preserve">α.2. </w:t>
+      </w:r>
+      <w:r>
+        <w:rPr>
+          <w:rFonts w:ascii="Arial" w:eastAsia="Times New Roman" w:hAnsi="Arial" w:cs="Arial"/>
+          <w:color w:val="000000"/>
+          <w:sz w:val="28"/>
+          <w:szCs w:val="28"/>
+          <w:lang w:eastAsia="el-GR"/>
+        </w:rPr>
+        <w:t>Ο παίκτης επιλέγει να κάνει quit</w:t>
+      </w:r>
+      <w:r>
+        <w:rPr>
+          <w:rFonts w:ascii="Arial" w:eastAsia="Times New Roman" w:hAnsi="Arial" w:cs="Arial"/>
+          <w:b/>
+          <w:bCs/>
+          <w:color w:val="000000"/>
+          <w:sz w:val="28"/>
+          <w:szCs w:val="28"/>
+          <w:lang w:eastAsia="el-GR"/>
+        </w:rPr>
+        <w:t>.</w:t>
+      </w:r>
+    </w:p>
+    <w:p>
+      <w:pPr>
+        <w:spacing w:before="240" w:after="240" w:line="240" w:lineRule="auto"/>
+        <w:rPr>
+          <w:rFonts w:ascii="Times New Roman" w:eastAsia="Times New Roman" w:hAnsi="Times New Roman" w:cs="Times New Roman"/>
+          <w:sz w:val="24"/>
+          <w:szCs w:val="24"/>
+          <w:lang w:eastAsia="el-GR"/>
+        </w:rPr>
+      </w:pPr>
+      <w:r>
+        <w:rPr>
+          <w:rFonts w:ascii="Arial" w:eastAsia="Times New Roman" w:hAnsi="Arial" w:cs="Arial"/>
+          <w:b/>
+          <w:bCs/>
+          <w:color w:val="000000"/>
+          <w:sz w:val="28"/>
+          <w:szCs w:val="28"/>
+          <w:lang w:eastAsia="el-GR"/>
+        </w:rPr>
+        <w:t>        </w:t>
+      </w:r>
+      <w:r>
+        <w:rPr>
+          <w:rFonts w:ascii="Arial" w:eastAsia="Times New Roman" w:hAnsi="Arial" w:cs="Arial"/>
+          <w:b/>
+          <w:bCs/>
+          <w:color w:val="000000"/>
+          <w:sz w:val="28"/>
+          <w:szCs w:val="28"/>
+          <w:lang w:eastAsia="el-GR"/>
+        </w:rPr>
+        <w:tab/>
+      </w:r>
+      <w:r>
+        <w:rPr>
+          <w:rFonts w:ascii="Arial" w:eastAsia="Times New Roman" w:hAnsi="Arial" w:cs="Arial"/>
+          <w:b/>
+          <w:bCs/>
+          <w:color w:val="000000"/>
+          <w:sz w:val="28"/>
+          <w:szCs w:val="28"/>
+          <w:lang w:eastAsia="el-GR"/>
+        </w:rPr>
+        <w:t>10</w:t>
+      </w:r>
+      <w:r>
+        <w:rPr>
+          <w:rFonts w:ascii="Arial" w:eastAsia="Times New Roman" w:hAnsi="Arial" w:cs="Arial"/>
+          <w:b/>
+          <w:bCs/>
+          <w:color w:val="000000"/>
+          <w:sz w:val="28"/>
+          <w:szCs w:val="28"/>
+          <w:lang w:eastAsia="el-GR"/>
+        </w:rPr>
+        <w:t xml:space="preserve">β.1. </w:t>
+      </w:r>
+      <w:r>
+        <w:rPr>
+          <w:rFonts w:ascii="Arial" w:eastAsia="Times New Roman" w:hAnsi="Arial" w:cs="Arial"/>
+          <w:color w:val="000000"/>
+          <w:sz w:val="28"/>
+          <w:szCs w:val="28"/>
+          <w:lang w:eastAsia="el-GR"/>
+        </w:rPr>
+        <w:t>Το σύστημα αποθηκεύει τις συντεταγμένες του παίκτη, και . Έπειτα, τοποθετεί ξανά τους  εχθρούς που έχει σκοτώσει ο παίκτης στις συντεταγμένες που βρίσκονταν πριν. Τέλος εμφανίζει την κεντρική οθόνη του παιχνιδιού(map).</w:t>
+      </w:r>
+    </w:p>
+    <w:p>
+      <w:pPr>
+        <w:spacing w:before="240" w:after="240" w:line="240" w:lineRule="auto"/>
+        <w:rPr>
+          <w:rFonts w:ascii="Arial" w:eastAsia="Times New Roman" w:hAnsi="Arial" w:cs="Arial"/>
+          <w:b/>
+          <w:bCs/>
+          <w:color w:val="000000"/>
+          <w:sz w:val="28"/>
+          <w:szCs w:val="28"/>
+          <w:lang w:eastAsia="el-GR"/>
+        </w:rPr>
+      </w:pPr>
+      <w:r>
+        <w:rPr>
+          <w:rFonts w:ascii="Arial" w:eastAsia="Times New Roman" w:hAnsi="Arial" w:cs="Arial"/>
+          <w:b/>
+          <w:bCs/>
+          <w:color w:val="000000"/>
+          <w:sz w:val="28"/>
+          <w:szCs w:val="28"/>
+          <w:lang w:eastAsia="el-GR"/>
+        </w:rPr>
+        <w:t>                    </w:t>
+      </w:r>
+      <w:r>
+        <w:rPr>
+          <w:rFonts w:ascii="Arial" w:eastAsia="Times New Roman" w:hAnsi="Arial" w:cs="Arial"/>
+          <w:b/>
+          <w:bCs/>
+          <w:color w:val="000000"/>
+          <w:sz w:val="28"/>
+          <w:szCs w:val="28"/>
+          <w:lang w:eastAsia="el-GR"/>
+        </w:rPr>
+        <w:tab/>
+      </w:r>
+      <w:r>
+        <w:rPr>
+          <w:rFonts w:ascii="Arial" w:eastAsia="Times New Roman" w:hAnsi="Arial" w:cs="Arial"/>
+          <w:b/>
+          <w:bCs/>
+          <w:color w:val="000000"/>
+          <w:sz w:val="28"/>
+          <w:szCs w:val="28"/>
+          <w:lang w:eastAsia="el-GR"/>
+        </w:rPr>
+        <w:t>10</w:t>
+      </w:r>
+      <w:r>
+        <w:rPr>
+          <w:rFonts w:ascii="Arial" w:eastAsia="Times New Roman" w:hAnsi="Arial" w:cs="Arial"/>
+          <w:b/>
+          <w:bCs/>
+          <w:color w:val="000000"/>
+          <w:sz w:val="28"/>
+          <w:szCs w:val="28"/>
+          <w:lang w:eastAsia="el-GR"/>
+        </w:rPr>
+        <w:t xml:space="preserve">β.2. </w:t>
+      </w:r>
+      <w:r>
+        <w:rPr>
+          <w:rFonts w:ascii="Arial" w:eastAsia="Times New Roman" w:hAnsi="Arial" w:cs="Arial"/>
+          <w:color w:val="000000"/>
+          <w:sz w:val="28"/>
+          <w:szCs w:val="28"/>
+          <w:lang w:eastAsia="el-GR"/>
+        </w:rPr>
+        <w:t>Το σύστημα εμφανίζει την αρχική οθόνη του παιχνιδιού.</w:t>
+      </w:r>
+      <w:r>
+        <w:rPr>
+          <w:rFonts w:ascii="Arial" w:eastAsia="Times New Roman" w:hAnsi="Arial" w:cs="Arial"/>
+          <w:b/>
+          <w:bCs/>
+          <w:color w:val="000000"/>
+          <w:sz w:val="28"/>
+          <w:szCs w:val="28"/>
+          <w:lang w:eastAsia="el-GR"/>
+        </w:rPr>
+        <w:t> </w:t>
+      </w:r>
+    </w:p>
+    <w:p>
+      <w:pPr>
+        <w:spacing w:before="240" w:after="240" w:line="240" w:lineRule="auto"/>
+        <w:rPr>
+          <w:rFonts w:ascii="Arial" w:eastAsia="Times New Roman" w:hAnsi="Arial" w:cs="Arial"/>
+          <w:b/>
+          <w:bCs/>
+          <w:color w:val="000000"/>
+          <w:sz w:val="28"/>
+          <w:szCs w:val="28"/>
+          <w:lang w:eastAsia="el-GR"/>
+        </w:rPr>
+      </w:pPr>
+    </w:p>
+    <w:p>
+      <w:pPr>
+        <w:spacing w:before="240" w:after="240" w:line="240" w:lineRule="auto"/>
+        <w:rPr>
+          <w:rFonts w:ascii="Times New Roman" w:eastAsia="Times New Roman" w:hAnsi="Times New Roman" w:cs="Times New Roman"/>
+          <w:sz w:val="24"/>
+          <w:szCs w:val="24"/>
+          <w:lang w:eastAsia="el-GR"/>
+        </w:rPr>
+      </w:pPr>
+      <w:r>
+        <w:rPr>
+          <w:rFonts w:ascii="Arial" w:eastAsia="Times New Roman" w:hAnsi="Arial" w:cs="Arial"/>
+          <w:b/>
+          <w:bCs/>
+          <w:color w:val="000000"/>
+          <w:sz w:val="28"/>
+          <w:szCs w:val="28"/>
+          <w:lang w:eastAsia="el-GR"/>
+        </w:rPr>
+        <w:t>Εναλλακτική Ροή 5:</w:t>
+      </w:r>
+    </w:p>
+    <w:p>
+      <w:pPr>
+        <w:spacing w:before="240" w:after="240" w:line="240" w:lineRule="auto"/>
+        <w:rPr>
+          <w:rFonts w:ascii="Times New Roman" w:eastAsia="Times New Roman" w:hAnsi="Times New Roman" w:cs="Times New Roman"/>
+          <w:color w:val="000000" w:themeColor="text1"/>
+          <w:sz w:val="24"/>
+          <w:szCs w:val="24"/>
+          <w:lang w:eastAsia="el-GR"/>
+        </w:rPr>
+      </w:pPr>
+      <w:r>
+        <w:rPr>
+          <w:rFonts w:ascii="Arial" w:eastAsia="Times New Roman" w:hAnsi="Arial" w:cs="Arial"/>
+          <w:b/>
+          <w:bCs/>
+          <w:color w:val="000000"/>
+          <w:sz w:val="28"/>
+          <w:szCs w:val="28"/>
+          <w:lang w:eastAsia="el-GR"/>
+        </w:rPr>
+        <w:t>        </w:t>
+      </w:r>
+      <w:r>
+        <w:rPr>
+          <w:rFonts w:ascii="Arial" w:eastAsia="Times New Roman" w:hAnsi="Arial" w:cs="Arial"/>
+          <w:b/>
+          <w:bCs/>
+          <w:color w:val="000000"/>
+          <w:sz w:val="28"/>
+          <w:szCs w:val="28"/>
+          <w:lang w:eastAsia="el-GR"/>
+        </w:rPr>
+        <w:tab/>
+      </w:r>
+      <w:r>
+        <w:rPr>
+          <w:rFonts w:ascii="Arial" w:eastAsia="Times New Roman" w:hAnsi="Arial" w:cs="Arial"/>
+          <w:b/>
+          <w:bCs/>
+          <w:color w:val="000000" w:themeColor="text1"/>
+          <w:sz w:val="28"/>
+          <w:szCs w:val="28"/>
+          <w:lang w:eastAsia="el-GR"/>
+        </w:rPr>
         <w:t>1</w:t>
       </w:r>
       <w:r>
@@ -3273,7 +3906,7 @@
           <w:szCs w:val="28"/>
           <w:lang w:eastAsia="el-GR"/>
         </w:rPr>
-        <w:t>1</w:t>
+        <w:t>3</w:t>
       </w:r>
       <w:r>
         <w:rPr>
@@ -3285,7 +3918,7 @@
           <w:szCs w:val="28"/>
           <w:lang w:eastAsia="el-GR"/>
         </w:rPr>
-        <w:t>α.1.</w:t>
+        <w:t xml:space="preserve">α. </w:t>
       </w:r>
       <w:r>
         <w:rPr>
@@ -3295,9 +3928,8 @@
           <w:szCs w:val="28"/>
           <w:lang w:eastAsia="el-GR"/>
         </w:rPr>
-        <w:t xml:space="preserve"> Το σύστημα υπολογίζει  αν ο παίκτης έχει </w:t>
-      </w:r>
-      <w:proofErr w:type="spellStart"/>
+        <w:t xml:space="preserve">Ο παίκτης επιλέγει να μην κάνει κάποια αλλαγή, οπότε πατάει back και οδηγούμαστε στο βήμα </w:t>
+      </w:r>
       <w:r>
         <w:rPr>
           <w:rFonts w:ascii="Arial" w:eastAsia="Times New Roman" w:hAnsi="Arial" w:cs="Arial"/>
@@ -3306,9 +3938,8 @@
           <w:szCs w:val="28"/>
           <w:lang w:eastAsia="el-GR"/>
         </w:rPr>
-        <w:t>αρκετα</w:t>
-      </w:r>
-      <w:proofErr w:type="spellEnd"/>
+        <w:t>10</w:t>
+      </w:r>
       <w:r>
         <w:rPr>
           <w:rFonts w:ascii="Arial" w:eastAsia="Times New Roman" w:hAnsi="Arial" w:cs="Arial"/>
@@ -3317,30 +3948,18 @@
           <w:szCs w:val="28"/>
           <w:lang w:eastAsia="el-GR"/>
         </w:rPr>
-        <w:t xml:space="preserve"> </w:t>
-      </w:r>
-      <w:proofErr w:type="spellStart"/>
-      <w:r>
-        <w:rPr>
-          <w:rFonts w:ascii="Arial" w:eastAsia="Times New Roman" w:hAnsi="Arial" w:cs="Arial"/>
+        <w:t>.</w:t>
+      </w:r>
+    </w:p>
+    <w:p>
+      <w:pPr>
+        <w:rPr>
+          <w:rFonts w:ascii="Arial" w:hAnsi="Arial" w:cs="Arial"/>
           <w:color w:val="000000" w:themeColor="text1"/>
           <w:sz w:val="28"/>
           <w:szCs w:val="28"/>
-          <w:lang w:eastAsia="el-GR"/>
-        </w:rPr>
-        <w:t>resources</w:t>
-      </w:r>
-      <w:proofErr w:type="spellEnd"/>
-      <w:r>
-        <w:rPr>
-          <w:rFonts w:ascii="Arial" w:eastAsia="Times New Roman" w:hAnsi="Arial" w:cs="Arial"/>
-          <w:color w:val="000000" w:themeColor="text1"/>
-          <w:sz w:val="28"/>
-          <w:szCs w:val="28"/>
-          <w:lang w:eastAsia="el-GR"/>
-        </w:rPr>
-        <w:t xml:space="preserve"> για να πραγματοποιήσει την αναβάθμιση. Βρίσκει ότι δεν έχει, οπότε του εμφανίζει κατάλληλο μήνυμα.</w:t>
-      </w:r>
+        </w:rPr>
+      </w:pPr>
     </w:p>
     <w:sectPr>
       <w:pgSz w:w="11906" w:h="16838"/>
@@ -3527,182 +4146,10 @@
     </w:lvl>
   </w:abstractNum>
   <w:abstractNum w:abstractNumId="2" w15:restartNumberingAfterBreak="0">
-    <w:nsid w:val="38BD64BC"/>
+    <w:nsid w:val="27453668"/>
     <w:multiLevelType w:val="hybridMultilevel"/>
-    <w:tmpl w:val="AA94915A"/>
-    <w:lvl w:ilvl="0" w:tplc="0408000F">
-      <w:start w:val="1"/>
-      <w:numFmt w:val="decimal"/>
-      <w:lvlText w:val="%1."/>
-      <w:lvlJc w:val="left"/>
-      <w:pPr>
-        <w:ind w:left="1440" w:hanging="360"/>
-      </w:pPr>
-    </w:lvl>
-    <w:lvl w:ilvl="1" w:tplc="04080019" w:tentative="1">
-      <w:start w:val="1"/>
-      <w:numFmt w:val="lowerLetter"/>
-      <w:lvlText w:val="%2."/>
-      <w:lvlJc w:val="left"/>
-      <w:pPr>
-        <w:ind w:left="2160" w:hanging="360"/>
-      </w:pPr>
-    </w:lvl>
-    <w:lvl w:ilvl="2" w:tplc="0408001B" w:tentative="1">
-      <w:start w:val="1"/>
-      <w:numFmt w:val="lowerRoman"/>
-      <w:lvlText w:val="%3."/>
-      <w:lvlJc w:val="right"/>
-      <w:pPr>
-        <w:ind w:left="2880" w:hanging="180"/>
-      </w:pPr>
-    </w:lvl>
-    <w:lvl w:ilvl="3" w:tplc="0408000F" w:tentative="1">
-      <w:start w:val="1"/>
-      <w:numFmt w:val="decimal"/>
-      <w:lvlText w:val="%4."/>
-      <w:lvlJc w:val="left"/>
-      <w:pPr>
-        <w:ind w:left="3600" w:hanging="360"/>
-      </w:pPr>
-    </w:lvl>
-    <w:lvl w:ilvl="4" w:tplc="04080019" w:tentative="1">
-      <w:start w:val="1"/>
-      <w:numFmt w:val="lowerLetter"/>
-      <w:lvlText w:val="%5."/>
-      <w:lvlJc w:val="left"/>
-      <w:pPr>
-        <w:ind w:left="4320" w:hanging="360"/>
-      </w:pPr>
-    </w:lvl>
-    <w:lvl w:ilvl="5" w:tplc="0408001B" w:tentative="1">
-      <w:start w:val="1"/>
-      <w:numFmt w:val="lowerRoman"/>
-      <w:lvlText w:val="%6."/>
-      <w:lvlJc w:val="right"/>
-      <w:pPr>
-        <w:ind w:left="5040" w:hanging="180"/>
-      </w:pPr>
-    </w:lvl>
-    <w:lvl w:ilvl="6" w:tplc="0408000F" w:tentative="1">
-      <w:start w:val="1"/>
-      <w:numFmt w:val="decimal"/>
-      <w:lvlText w:val="%7."/>
-      <w:lvlJc w:val="left"/>
-      <w:pPr>
-        <w:ind w:left="5760" w:hanging="360"/>
-      </w:pPr>
-    </w:lvl>
-    <w:lvl w:ilvl="7" w:tplc="04080019" w:tentative="1">
-      <w:start w:val="1"/>
-      <w:numFmt w:val="lowerLetter"/>
-      <w:lvlText w:val="%8."/>
-      <w:lvlJc w:val="left"/>
-      <w:pPr>
-        <w:ind w:left="6480" w:hanging="360"/>
-      </w:pPr>
-    </w:lvl>
-    <w:lvl w:ilvl="8" w:tplc="0408001B" w:tentative="1">
-      <w:start w:val="1"/>
-      <w:numFmt w:val="lowerRoman"/>
-      <w:lvlText w:val="%9."/>
-      <w:lvlJc w:val="right"/>
-      <w:pPr>
-        <w:ind w:left="7200" w:hanging="180"/>
-      </w:pPr>
-    </w:lvl>
-  </w:abstractNum>
-  <w:abstractNum w:abstractNumId="3" w15:restartNumberingAfterBreak="0">
-    <w:nsid w:val="3DF1111D"/>
-    <w:multiLevelType w:val="hybridMultilevel"/>
-    <w:tmpl w:val="6C628A02"/>
-    <w:lvl w:ilvl="0" w:tplc="0408000F">
-      <w:start w:val="1"/>
-      <w:numFmt w:val="decimal"/>
-      <w:lvlText w:val="%1."/>
-      <w:lvlJc w:val="left"/>
-      <w:pPr>
-        <w:ind w:left="720" w:hanging="360"/>
-      </w:pPr>
-    </w:lvl>
-    <w:lvl w:ilvl="1" w:tplc="04080019" w:tentative="1">
-      <w:start w:val="1"/>
-      <w:numFmt w:val="lowerLetter"/>
-      <w:lvlText w:val="%2."/>
-      <w:lvlJc w:val="left"/>
-      <w:pPr>
-        <w:ind w:left="1440" w:hanging="360"/>
-      </w:pPr>
-    </w:lvl>
-    <w:lvl w:ilvl="2" w:tplc="0408001B" w:tentative="1">
-      <w:start w:val="1"/>
-      <w:numFmt w:val="lowerRoman"/>
-      <w:lvlText w:val="%3."/>
-      <w:lvlJc w:val="right"/>
-      <w:pPr>
-        <w:ind w:left="2160" w:hanging="180"/>
-      </w:pPr>
-    </w:lvl>
-    <w:lvl w:ilvl="3" w:tplc="0408000F" w:tentative="1">
-      <w:start w:val="1"/>
-      <w:numFmt w:val="decimal"/>
-      <w:lvlText w:val="%4."/>
-      <w:lvlJc w:val="left"/>
-      <w:pPr>
-        <w:ind w:left="2880" w:hanging="360"/>
-      </w:pPr>
-    </w:lvl>
-    <w:lvl w:ilvl="4" w:tplc="04080019" w:tentative="1">
-      <w:start w:val="1"/>
-      <w:numFmt w:val="lowerLetter"/>
-      <w:lvlText w:val="%5."/>
-      <w:lvlJc w:val="left"/>
-      <w:pPr>
-        <w:ind w:left="3600" w:hanging="360"/>
-      </w:pPr>
-    </w:lvl>
-    <w:lvl w:ilvl="5" w:tplc="0408001B" w:tentative="1">
-      <w:start w:val="1"/>
-      <w:numFmt w:val="lowerRoman"/>
-      <w:lvlText w:val="%6."/>
-      <w:lvlJc w:val="right"/>
-      <w:pPr>
-        <w:ind w:left="4320" w:hanging="180"/>
-      </w:pPr>
-    </w:lvl>
-    <w:lvl w:ilvl="6" w:tplc="0408000F" w:tentative="1">
-      <w:start w:val="1"/>
-      <w:numFmt w:val="decimal"/>
-      <w:lvlText w:val="%7."/>
-      <w:lvlJc w:val="left"/>
-      <w:pPr>
-        <w:ind w:left="5040" w:hanging="360"/>
-      </w:pPr>
-    </w:lvl>
-    <w:lvl w:ilvl="7" w:tplc="04080019" w:tentative="1">
-      <w:start w:val="1"/>
-      <w:numFmt w:val="lowerLetter"/>
-      <w:lvlText w:val="%8."/>
-      <w:lvlJc w:val="left"/>
-      <w:pPr>
-        <w:ind w:left="5760" w:hanging="360"/>
-      </w:pPr>
-    </w:lvl>
-    <w:lvl w:ilvl="8" w:tplc="0408001B" w:tentative="1">
-      <w:start w:val="1"/>
-      <w:numFmt w:val="lowerRoman"/>
-      <w:lvlText w:val="%9."/>
-      <w:lvlJc w:val="right"/>
-      <w:pPr>
-        <w:ind w:left="6480" w:hanging="180"/>
-      </w:pPr>
-    </w:lvl>
-  </w:abstractNum>
-  <w:abstractNum w:abstractNumId="4" w15:restartNumberingAfterBreak="0">
-    <w:nsid w:val="7326514B"/>
-    <w:multiLevelType w:val="hybridMultilevel"/>
-    <w:tmpl w:val="49EC5098"/>
-    <w:lvl w:ilvl="0" w:tplc="34C009D6">
+    <w:tmpl w:val="4DA4F15E"/>
+    <w:lvl w:ilvl="0" w:tplc="4C2EE52C">
       <w:start w:val="1"/>
       <w:numFmt w:val="decimal"/>
       <w:lvlText w:val="%1."/>
@@ -3788,20 +4235,285 @@
       </w:pPr>
     </w:lvl>
   </w:abstractNum>
+  <w:abstractNum w:abstractNumId="3" w15:restartNumberingAfterBreak="0">
+    <w:nsid w:val="38BD64BC"/>
+    <w:multiLevelType w:val="hybridMultilevel"/>
+    <w:tmpl w:val="AA94915A"/>
+    <w:lvl w:ilvl="0" w:tplc="0408000F">
+      <w:start w:val="1"/>
+      <w:numFmt w:val="decimal"/>
+      <w:lvlText w:val="%1."/>
+      <w:lvlJc w:val="left"/>
+      <w:pPr>
+        <w:ind w:left="1440" w:hanging="360"/>
+      </w:pPr>
+    </w:lvl>
+    <w:lvl w:ilvl="1" w:tplc="04080019" w:tentative="1">
+      <w:start w:val="1"/>
+      <w:numFmt w:val="lowerLetter"/>
+      <w:lvlText w:val="%2."/>
+      <w:lvlJc w:val="left"/>
+      <w:pPr>
+        <w:ind w:left="2160" w:hanging="360"/>
+      </w:pPr>
+    </w:lvl>
+    <w:lvl w:ilvl="2" w:tplc="0408001B" w:tentative="1">
+      <w:start w:val="1"/>
+      <w:numFmt w:val="lowerRoman"/>
+      <w:lvlText w:val="%3."/>
+      <w:lvlJc w:val="right"/>
+      <w:pPr>
+        <w:ind w:left="2880" w:hanging="180"/>
+      </w:pPr>
+    </w:lvl>
+    <w:lvl w:ilvl="3" w:tplc="0408000F" w:tentative="1">
+      <w:start w:val="1"/>
+      <w:numFmt w:val="decimal"/>
+      <w:lvlText w:val="%4."/>
+      <w:lvlJc w:val="left"/>
+      <w:pPr>
+        <w:ind w:left="3600" w:hanging="360"/>
+      </w:pPr>
+    </w:lvl>
+    <w:lvl w:ilvl="4" w:tplc="04080019" w:tentative="1">
+      <w:start w:val="1"/>
+      <w:numFmt w:val="lowerLetter"/>
+      <w:lvlText w:val="%5."/>
+      <w:lvlJc w:val="left"/>
+      <w:pPr>
+        <w:ind w:left="4320" w:hanging="360"/>
+      </w:pPr>
+    </w:lvl>
+    <w:lvl w:ilvl="5" w:tplc="0408001B" w:tentative="1">
+      <w:start w:val="1"/>
+      <w:numFmt w:val="lowerRoman"/>
+      <w:lvlText w:val="%6."/>
+      <w:lvlJc w:val="right"/>
+      <w:pPr>
+        <w:ind w:left="5040" w:hanging="180"/>
+      </w:pPr>
+    </w:lvl>
+    <w:lvl w:ilvl="6" w:tplc="0408000F" w:tentative="1">
+      <w:start w:val="1"/>
+      <w:numFmt w:val="decimal"/>
+      <w:lvlText w:val="%7."/>
+      <w:lvlJc w:val="left"/>
+      <w:pPr>
+        <w:ind w:left="5760" w:hanging="360"/>
+      </w:pPr>
+    </w:lvl>
+    <w:lvl w:ilvl="7" w:tplc="04080019" w:tentative="1">
+      <w:start w:val="1"/>
+      <w:numFmt w:val="lowerLetter"/>
+      <w:lvlText w:val="%8."/>
+      <w:lvlJc w:val="left"/>
+      <w:pPr>
+        <w:ind w:left="6480" w:hanging="360"/>
+      </w:pPr>
+    </w:lvl>
+    <w:lvl w:ilvl="8" w:tplc="0408001B" w:tentative="1">
+      <w:start w:val="1"/>
+      <w:numFmt w:val="lowerRoman"/>
+      <w:lvlText w:val="%9."/>
+      <w:lvlJc w:val="right"/>
+      <w:pPr>
+        <w:ind w:left="7200" w:hanging="180"/>
+      </w:pPr>
+    </w:lvl>
+  </w:abstractNum>
+  <w:abstractNum w:abstractNumId="4" w15:restartNumberingAfterBreak="0">
+    <w:nsid w:val="3DF1111D"/>
+    <w:multiLevelType w:val="hybridMultilevel"/>
+    <w:tmpl w:val="6C628A02"/>
+    <w:lvl w:ilvl="0" w:tplc="0408000F">
+      <w:start w:val="1"/>
+      <w:numFmt w:val="decimal"/>
+      <w:lvlText w:val="%1."/>
+      <w:lvlJc w:val="left"/>
+      <w:pPr>
+        <w:ind w:left="720" w:hanging="360"/>
+      </w:pPr>
+    </w:lvl>
+    <w:lvl w:ilvl="1" w:tplc="04080019" w:tentative="1">
+      <w:start w:val="1"/>
+      <w:numFmt w:val="lowerLetter"/>
+      <w:lvlText w:val="%2."/>
+      <w:lvlJc w:val="left"/>
+      <w:pPr>
+        <w:ind w:left="1440" w:hanging="360"/>
+      </w:pPr>
+    </w:lvl>
+    <w:lvl w:ilvl="2" w:tplc="0408001B" w:tentative="1">
+      <w:start w:val="1"/>
+      <w:numFmt w:val="lowerRoman"/>
+      <w:lvlText w:val="%3."/>
+      <w:lvlJc w:val="right"/>
+      <w:pPr>
+        <w:ind w:left="2160" w:hanging="180"/>
+      </w:pPr>
+    </w:lvl>
+    <w:lvl w:ilvl="3" w:tplc="0408000F" w:tentative="1">
+      <w:start w:val="1"/>
+      <w:numFmt w:val="decimal"/>
+      <w:lvlText w:val="%4."/>
+      <w:lvlJc w:val="left"/>
+      <w:pPr>
+        <w:ind w:left="2880" w:hanging="360"/>
+      </w:pPr>
+    </w:lvl>
+    <w:lvl w:ilvl="4" w:tplc="04080019" w:tentative="1">
+      <w:start w:val="1"/>
+      <w:numFmt w:val="lowerLetter"/>
+      <w:lvlText w:val="%5."/>
+      <w:lvlJc w:val="left"/>
+      <w:pPr>
+        <w:ind w:left="3600" w:hanging="360"/>
+      </w:pPr>
+    </w:lvl>
+    <w:lvl w:ilvl="5" w:tplc="0408001B" w:tentative="1">
+      <w:start w:val="1"/>
+      <w:numFmt w:val="lowerRoman"/>
+      <w:lvlText w:val="%6."/>
+      <w:lvlJc w:val="right"/>
+      <w:pPr>
+        <w:ind w:left="4320" w:hanging="180"/>
+      </w:pPr>
+    </w:lvl>
+    <w:lvl w:ilvl="6" w:tplc="0408000F" w:tentative="1">
+      <w:start w:val="1"/>
+      <w:numFmt w:val="decimal"/>
+      <w:lvlText w:val="%7."/>
+      <w:lvlJc w:val="left"/>
+      <w:pPr>
+        <w:ind w:left="5040" w:hanging="360"/>
+      </w:pPr>
+    </w:lvl>
+    <w:lvl w:ilvl="7" w:tplc="04080019" w:tentative="1">
+      <w:start w:val="1"/>
+      <w:numFmt w:val="lowerLetter"/>
+      <w:lvlText w:val="%8."/>
+      <w:lvlJc w:val="left"/>
+      <w:pPr>
+        <w:ind w:left="5760" w:hanging="360"/>
+      </w:pPr>
+    </w:lvl>
+    <w:lvl w:ilvl="8" w:tplc="0408001B" w:tentative="1">
+      <w:start w:val="1"/>
+      <w:numFmt w:val="lowerRoman"/>
+      <w:lvlText w:val="%9."/>
+      <w:lvlJc w:val="right"/>
+      <w:pPr>
+        <w:ind w:left="6480" w:hanging="180"/>
+      </w:pPr>
+    </w:lvl>
+  </w:abstractNum>
+  <w:abstractNum w:abstractNumId="5" w15:restartNumberingAfterBreak="0">
+    <w:nsid w:val="7326514B"/>
+    <w:multiLevelType w:val="hybridMultilevel"/>
+    <w:tmpl w:val="49EC5098"/>
+    <w:lvl w:ilvl="0" w:tplc="34C009D6">
+      <w:start w:val="1"/>
+      <w:numFmt w:val="decimal"/>
+      <w:lvlText w:val="%1."/>
+      <w:lvlJc w:val="left"/>
+      <w:pPr>
+        <w:ind w:left="720" w:hanging="360"/>
+      </w:pPr>
+      <w:rPr>
+        <w:b/>
+        <w:bCs/>
+      </w:rPr>
+    </w:lvl>
+    <w:lvl w:ilvl="1" w:tplc="04080019" w:tentative="1">
+      <w:start w:val="1"/>
+      <w:numFmt w:val="lowerLetter"/>
+      <w:lvlText w:val="%2."/>
+      <w:lvlJc w:val="left"/>
+      <w:pPr>
+        <w:ind w:left="1440" w:hanging="360"/>
+      </w:pPr>
+    </w:lvl>
+    <w:lvl w:ilvl="2" w:tplc="0408001B" w:tentative="1">
+      <w:start w:val="1"/>
+      <w:numFmt w:val="lowerRoman"/>
+      <w:lvlText w:val="%3."/>
+      <w:lvlJc w:val="right"/>
+      <w:pPr>
+        <w:ind w:left="2160" w:hanging="180"/>
+      </w:pPr>
+    </w:lvl>
+    <w:lvl w:ilvl="3" w:tplc="0408000F" w:tentative="1">
+      <w:start w:val="1"/>
+      <w:numFmt w:val="decimal"/>
+      <w:lvlText w:val="%4."/>
+      <w:lvlJc w:val="left"/>
+      <w:pPr>
+        <w:ind w:left="2880" w:hanging="360"/>
+      </w:pPr>
+    </w:lvl>
+    <w:lvl w:ilvl="4" w:tplc="04080019" w:tentative="1">
+      <w:start w:val="1"/>
+      <w:numFmt w:val="lowerLetter"/>
+      <w:lvlText w:val="%5."/>
+      <w:lvlJc w:val="left"/>
+      <w:pPr>
+        <w:ind w:left="3600" w:hanging="360"/>
+      </w:pPr>
+    </w:lvl>
+    <w:lvl w:ilvl="5" w:tplc="0408001B" w:tentative="1">
+      <w:start w:val="1"/>
+      <w:numFmt w:val="lowerRoman"/>
+      <w:lvlText w:val="%6."/>
+      <w:lvlJc w:val="right"/>
+      <w:pPr>
+        <w:ind w:left="4320" w:hanging="180"/>
+      </w:pPr>
+    </w:lvl>
+    <w:lvl w:ilvl="6" w:tplc="0408000F" w:tentative="1">
+      <w:start w:val="1"/>
+      <w:numFmt w:val="decimal"/>
+      <w:lvlText w:val="%7."/>
+      <w:lvlJc w:val="left"/>
+      <w:pPr>
+        <w:ind w:left="5040" w:hanging="360"/>
+      </w:pPr>
+    </w:lvl>
+    <w:lvl w:ilvl="7" w:tplc="04080019" w:tentative="1">
+      <w:start w:val="1"/>
+      <w:numFmt w:val="lowerLetter"/>
+      <w:lvlText w:val="%8."/>
+      <w:lvlJc w:val="left"/>
+      <w:pPr>
+        <w:ind w:left="5760" w:hanging="360"/>
+      </w:pPr>
+    </w:lvl>
+    <w:lvl w:ilvl="8" w:tplc="0408001B" w:tentative="1">
+      <w:start w:val="1"/>
+      <w:numFmt w:val="lowerRoman"/>
+      <w:lvlText w:val="%9."/>
+      <w:lvlJc w:val="right"/>
+      <w:pPr>
+        <w:ind w:left="6480" w:hanging="180"/>
+      </w:pPr>
+    </w:lvl>
+  </w:abstractNum>
   <w:num w:numId="1" w16cid:durableId="672727713">
     <w:abstractNumId w:val="0"/>
   </w:num>
   <w:num w:numId="2" w16cid:durableId="1631546086">
-    <w:abstractNumId w:val="2"/>
+    <w:abstractNumId w:val="3"/>
   </w:num>
   <w:num w:numId="3" w16cid:durableId="2007442254">
     <w:abstractNumId w:val="1"/>
   </w:num>
   <w:num w:numId="4" w16cid:durableId="2013682533">
+    <w:abstractNumId w:val="5"/>
+  </w:num>
+  <w:num w:numId="5" w16cid:durableId="2083944570">
     <w:abstractNumId w:val="4"/>
   </w:num>
-  <w:num w:numId="5" w16cid:durableId="2083944570">
-    <w:abstractNumId w:val="3"/>
+  <w:num w:numId="6" w16cid:durableId="427391618">
+    <w:abstractNumId w:val="2"/>
   </w:num>
 </w:numbering>
 </file>

</xml_diff>

<commit_message>
added one extra step in the checkpoint use case and an extra alternative flow
</commit_message>
<xml_diff>
--- a/arxeiakostas/Current/Use_Cases_v0.3.docx
+++ b/arxeiakostas/Current/Use_Cases_v0.3.docx
@@ -128,6 +128,7 @@
           <w:lang w:val="en-US"/>
         </w:rPr>
       </w:pPr>
+      <w:proofErr w:type="spellStart"/>
       <w:r>
         <w:rPr>
           <w:rFonts w:ascii="Algerian" w:hAnsi="Algerian" w:cs="Algerian"/>
@@ -135,7 +136,17 @@
           <w:szCs w:val="56"/>
           <w:lang w:val="en-US"/>
         </w:rPr>
-        <w:t>EclipsE™</w:t>
+        <w:t>EclipsE</w:t>
+      </w:r>
+      <w:proofErr w:type="spellEnd"/>
+      <w:r>
+        <w:rPr>
+          <w:rFonts w:ascii="Algerian" w:hAnsi="Algerian" w:cs="Algerian"/>
+          <w:sz w:val="56"/>
+          <w:szCs w:val="56"/>
+          <w:lang w:val="en-US"/>
+        </w:rPr>
+        <w:t>™</w:t>
       </w:r>
     </w:p>
     <w:p>
@@ -176,8 +187,19 @@
           <w:szCs w:val="32"/>
           <w:lang w:val="en-US"/>
         </w:rPr>
-        <w:t>3U stUdios</w:t>
-      </w:r>
+        <w:t xml:space="preserve">3U </w:t>
+      </w:r>
+      <w:proofErr w:type="spellStart"/>
+      <w:r>
+        <w:rPr>
+          <w:rFonts w:ascii="Algerian" w:hAnsi="Algerian" w:cs="Algerian"/>
+          <w:sz w:val="32"/>
+          <w:szCs w:val="32"/>
+          <w:lang w:val="en-US"/>
+        </w:rPr>
+        <w:t>stUdios</w:t>
+      </w:r>
+      <w:proofErr w:type="spellEnd"/>
     </w:p>
     <w:p>
       <w:pPr>
@@ -1177,7 +1199,47 @@
           <w:sz w:val="28"/>
           <w:szCs w:val="28"/>
         </w:rPr>
-        <w:t>Ο παίκτης ενώ είναι στη κεντρική οθόνη του παιχνιδιού (map), επιλέγει να κάνει interact με τον πωλητή.</w:t>
+        <w:t>Ο παίκτης ενώ είναι στη κεντρική οθόνη του παιχνιδιού (</w:t>
+      </w:r>
+      <w:proofErr w:type="spellStart"/>
+      <w:r>
+        <w:rPr>
+          <w:rFonts w:ascii="Arial" w:hAnsi="Arial" w:cs="Arial"/>
+          <w:color w:val="000000"/>
+          <w:sz w:val="28"/>
+          <w:szCs w:val="28"/>
+        </w:rPr>
+        <w:t>map</w:t>
+      </w:r>
+      <w:proofErr w:type="spellEnd"/>
+      <w:r>
+        <w:rPr>
+          <w:rFonts w:ascii="Arial" w:hAnsi="Arial" w:cs="Arial"/>
+          <w:color w:val="000000"/>
+          <w:sz w:val="28"/>
+          <w:szCs w:val="28"/>
+        </w:rPr>
+        <w:t xml:space="preserve">), επιλέγει να κάνει </w:t>
+      </w:r>
+      <w:proofErr w:type="spellStart"/>
+      <w:r>
+        <w:rPr>
+          <w:rFonts w:ascii="Arial" w:hAnsi="Arial" w:cs="Arial"/>
+          <w:color w:val="000000"/>
+          <w:sz w:val="28"/>
+          <w:szCs w:val="28"/>
+        </w:rPr>
+        <w:t>interact</w:t>
+      </w:r>
+      <w:proofErr w:type="spellEnd"/>
+      <w:r>
+        <w:rPr>
+          <w:rFonts w:ascii="Arial" w:hAnsi="Arial" w:cs="Arial"/>
+          <w:color w:val="000000"/>
+          <w:sz w:val="28"/>
+          <w:szCs w:val="28"/>
+        </w:rPr>
+        <w:t xml:space="preserve"> με τον πωλητή.</w:t>
       </w:r>
     </w:p>
     <w:p>
@@ -1201,7 +1263,87 @@
           <w:sz w:val="28"/>
           <w:szCs w:val="28"/>
         </w:rPr>
-        <w:t>Το σύστημα ανακτά το race και το είδος του πωλητή, τα αντικείμενα και τις τιμές που μπορεί να πουλήσει, καθώς και το Inventory του παίκτη, τα χρήματα του και το reputation που έχει ο παίκτης με το συγκεκριμένο race του πωλητή.</w:t>
+        <w:t xml:space="preserve">Το σύστημα ανακτά το </w:t>
+      </w:r>
+      <w:proofErr w:type="spellStart"/>
+      <w:r>
+        <w:rPr>
+          <w:rFonts w:ascii="Arial" w:hAnsi="Arial" w:cs="Arial"/>
+          <w:color w:val="000000"/>
+          <w:sz w:val="28"/>
+          <w:szCs w:val="28"/>
+        </w:rPr>
+        <w:t>race</w:t>
+      </w:r>
+      <w:proofErr w:type="spellEnd"/>
+      <w:r>
+        <w:rPr>
+          <w:rFonts w:ascii="Arial" w:hAnsi="Arial" w:cs="Arial"/>
+          <w:color w:val="000000"/>
+          <w:sz w:val="28"/>
+          <w:szCs w:val="28"/>
+        </w:rPr>
+        <w:t xml:space="preserve"> και το είδος του πωλητή, τα αντικείμενα και τις τιμές που μπορεί να πουλήσει, καθώς και το </w:t>
+      </w:r>
+      <w:proofErr w:type="spellStart"/>
+      <w:r>
+        <w:rPr>
+          <w:rFonts w:ascii="Arial" w:hAnsi="Arial" w:cs="Arial"/>
+          <w:color w:val="000000"/>
+          <w:sz w:val="28"/>
+          <w:szCs w:val="28"/>
+        </w:rPr>
+        <w:t>Inventory</w:t>
+      </w:r>
+      <w:proofErr w:type="spellEnd"/>
+      <w:r>
+        <w:rPr>
+          <w:rFonts w:ascii="Arial" w:hAnsi="Arial" w:cs="Arial"/>
+          <w:color w:val="000000"/>
+          <w:sz w:val="28"/>
+          <w:szCs w:val="28"/>
+        </w:rPr>
+        <w:t xml:space="preserve"> του παίκτη, τα χρήματα του και το </w:t>
+      </w:r>
+      <w:proofErr w:type="spellStart"/>
+      <w:r>
+        <w:rPr>
+          <w:rFonts w:ascii="Arial" w:hAnsi="Arial" w:cs="Arial"/>
+          <w:color w:val="000000"/>
+          <w:sz w:val="28"/>
+          <w:szCs w:val="28"/>
+        </w:rPr>
+        <w:t>reputation</w:t>
+      </w:r>
+      <w:proofErr w:type="spellEnd"/>
+      <w:r>
+        <w:rPr>
+          <w:rFonts w:ascii="Arial" w:hAnsi="Arial" w:cs="Arial"/>
+          <w:color w:val="000000"/>
+          <w:sz w:val="28"/>
+          <w:szCs w:val="28"/>
+        </w:rPr>
+        <w:t xml:space="preserve"> που έχει ο παίκτης με το συγκεκριμένο </w:t>
+      </w:r>
+      <w:proofErr w:type="spellStart"/>
+      <w:r>
+        <w:rPr>
+          <w:rFonts w:ascii="Arial" w:hAnsi="Arial" w:cs="Arial"/>
+          <w:color w:val="000000"/>
+          <w:sz w:val="28"/>
+          <w:szCs w:val="28"/>
+        </w:rPr>
+        <w:t>race</w:t>
+      </w:r>
+      <w:proofErr w:type="spellEnd"/>
+      <w:r>
+        <w:rPr>
+          <w:rFonts w:ascii="Arial" w:hAnsi="Arial" w:cs="Arial"/>
+          <w:color w:val="000000"/>
+          <w:sz w:val="28"/>
+          <w:szCs w:val="28"/>
+        </w:rPr>
+        <w:t xml:space="preserve"> του πωλητή.</w:t>
       </w:r>
     </w:p>
     <w:p>
@@ -1273,7 +1415,67 @@
           <w:sz w:val="28"/>
           <w:szCs w:val="28"/>
         </w:rPr>
-        <w:t>Το σύστημα ελέγχει το reputation του παίκτη με το συγκεκριμένο race του πωλητή και το βρίσκει πάνω του 5, συνεπώς μειώνει τις τιμές των προϊόντων και εμφανίζει την οθόνη συναλλαγής, όπου φαίνονται οι πληροφορίες που αναφέρονται στο βήμα 2, καθώς και η επιλογή του back.</w:t>
+        <w:t xml:space="preserve">Το σύστημα ελέγχει το </w:t>
+      </w:r>
+      <w:proofErr w:type="spellStart"/>
+      <w:r>
+        <w:rPr>
+          <w:rFonts w:ascii="Arial" w:hAnsi="Arial" w:cs="Arial"/>
+          <w:color w:val="000000"/>
+          <w:sz w:val="28"/>
+          <w:szCs w:val="28"/>
+        </w:rPr>
+        <w:t>reputation</w:t>
+      </w:r>
+      <w:proofErr w:type="spellEnd"/>
+      <w:r>
+        <w:rPr>
+          <w:rFonts w:ascii="Arial" w:hAnsi="Arial" w:cs="Arial"/>
+          <w:color w:val="000000"/>
+          <w:sz w:val="28"/>
+          <w:szCs w:val="28"/>
+        </w:rPr>
+        <w:t xml:space="preserve"> του παίκτη με το συγκεκριμένο </w:t>
+      </w:r>
+      <w:proofErr w:type="spellStart"/>
+      <w:r>
+        <w:rPr>
+          <w:rFonts w:ascii="Arial" w:hAnsi="Arial" w:cs="Arial"/>
+          <w:color w:val="000000"/>
+          <w:sz w:val="28"/>
+          <w:szCs w:val="28"/>
+        </w:rPr>
+        <w:t>race</w:t>
+      </w:r>
+      <w:proofErr w:type="spellEnd"/>
+      <w:r>
+        <w:rPr>
+          <w:rFonts w:ascii="Arial" w:hAnsi="Arial" w:cs="Arial"/>
+          <w:color w:val="000000"/>
+          <w:sz w:val="28"/>
+          <w:szCs w:val="28"/>
+        </w:rPr>
+        <w:t xml:space="preserve"> του πωλητή και το βρίσκει πάνω του 5, συνεπώς μειώνει τις τιμές των προϊόντων και εμφανίζει την οθόνη συναλλαγής, όπου φαίνονται οι πληροφορίες που αναφέρονται στο βήμα 2, καθώς και η επιλογή του </w:t>
+      </w:r>
+      <w:proofErr w:type="spellStart"/>
+      <w:r>
+        <w:rPr>
+          <w:rFonts w:ascii="Arial" w:hAnsi="Arial" w:cs="Arial"/>
+          <w:color w:val="000000"/>
+          <w:sz w:val="28"/>
+          <w:szCs w:val="28"/>
+        </w:rPr>
+        <w:t>back</w:t>
+      </w:r>
+      <w:proofErr w:type="spellEnd"/>
+      <w:r>
+        <w:rPr>
+          <w:rFonts w:ascii="Arial" w:hAnsi="Arial" w:cs="Arial"/>
+          <w:color w:val="000000"/>
+          <w:sz w:val="28"/>
+          <w:szCs w:val="28"/>
+        </w:rPr>
+        <w:t>.</w:t>
       </w:r>
     </w:p>
     <w:p>
@@ -1330,7 +1532,27 @@
           <w:sz w:val="28"/>
           <w:szCs w:val="28"/>
         </w:rPr>
-        <w:t>Το σύστημα ελέγχει αν έχει αρκετά χρήματα και διαθέσιμο χώρο στο inventory για να πραγματοποιηθεί η αγορά και βρίσκει ότι έχει.</w:t>
+        <w:t xml:space="preserve">Το σύστημα ελέγχει αν έχει αρκετά χρήματα και διαθέσιμο χώρο στο </w:t>
+      </w:r>
+      <w:proofErr w:type="spellStart"/>
+      <w:r>
+        <w:rPr>
+          <w:rFonts w:ascii="Arial" w:hAnsi="Arial" w:cs="Arial"/>
+          <w:color w:val="000000"/>
+          <w:sz w:val="28"/>
+          <w:szCs w:val="28"/>
+        </w:rPr>
+        <w:t>inventory</w:t>
+      </w:r>
+      <w:proofErr w:type="spellEnd"/>
+      <w:r>
+        <w:rPr>
+          <w:rFonts w:ascii="Arial" w:hAnsi="Arial" w:cs="Arial"/>
+          <w:color w:val="000000"/>
+          <w:sz w:val="28"/>
+          <w:szCs w:val="28"/>
+        </w:rPr>
+        <w:t xml:space="preserve"> για να πραγματοποιηθεί η αγορά και βρίσκει ότι έχει.</w:t>
       </w:r>
     </w:p>
     <w:p>
@@ -1354,7 +1576,27 @@
           <w:sz w:val="28"/>
           <w:szCs w:val="28"/>
         </w:rPr>
-        <w:t>Το σύστημα προσθέτει το αντικείμενο στο Inventory του παίκτη.</w:t>
+        <w:t xml:space="preserve">Το σύστημα προσθέτει το αντικείμενο στο </w:t>
+      </w:r>
+      <w:proofErr w:type="spellStart"/>
+      <w:r>
+        <w:rPr>
+          <w:rFonts w:ascii="Arial" w:hAnsi="Arial" w:cs="Arial"/>
+          <w:color w:val="000000"/>
+          <w:sz w:val="28"/>
+          <w:szCs w:val="28"/>
+        </w:rPr>
+        <w:t>Inventory</w:t>
+      </w:r>
+      <w:proofErr w:type="spellEnd"/>
+      <w:r>
+        <w:rPr>
+          <w:rFonts w:ascii="Arial" w:hAnsi="Arial" w:cs="Arial"/>
+          <w:color w:val="000000"/>
+          <w:sz w:val="28"/>
+          <w:szCs w:val="28"/>
+        </w:rPr>
+        <w:t xml:space="preserve"> του παίκτη.</w:t>
       </w:r>
     </w:p>
     <w:p>
@@ -1378,7 +1620,67 @@
           <w:sz w:val="28"/>
           <w:szCs w:val="28"/>
         </w:rPr>
-        <w:t>Το σύστημα ανανεώνει τα χρήματα του παίκτη και το stock των προϊόντων του πωλητή μετά την ολοκλήρωση της αγοράς, και αυξάνει το reputation του παίκτη με το συγκεκριμένο race του πωλητή.</w:t>
+        <w:t xml:space="preserve">Το σύστημα ανανεώνει τα χρήματα του παίκτη και το </w:t>
+      </w:r>
+      <w:proofErr w:type="spellStart"/>
+      <w:r>
+        <w:rPr>
+          <w:rFonts w:ascii="Arial" w:hAnsi="Arial" w:cs="Arial"/>
+          <w:color w:val="000000"/>
+          <w:sz w:val="28"/>
+          <w:szCs w:val="28"/>
+        </w:rPr>
+        <w:t>stock</w:t>
+      </w:r>
+      <w:proofErr w:type="spellEnd"/>
+      <w:r>
+        <w:rPr>
+          <w:rFonts w:ascii="Arial" w:hAnsi="Arial" w:cs="Arial"/>
+          <w:color w:val="000000"/>
+          <w:sz w:val="28"/>
+          <w:szCs w:val="28"/>
+        </w:rPr>
+        <w:t xml:space="preserve"> των προϊόντων του πωλητή μετά την ολοκλήρωση της αγοράς, και αυξάνει το </w:t>
+      </w:r>
+      <w:proofErr w:type="spellStart"/>
+      <w:r>
+        <w:rPr>
+          <w:rFonts w:ascii="Arial" w:hAnsi="Arial" w:cs="Arial"/>
+          <w:color w:val="000000"/>
+          <w:sz w:val="28"/>
+          <w:szCs w:val="28"/>
+        </w:rPr>
+        <w:t>reputation</w:t>
+      </w:r>
+      <w:proofErr w:type="spellEnd"/>
+      <w:r>
+        <w:rPr>
+          <w:rFonts w:ascii="Arial" w:hAnsi="Arial" w:cs="Arial"/>
+          <w:color w:val="000000"/>
+          <w:sz w:val="28"/>
+          <w:szCs w:val="28"/>
+        </w:rPr>
+        <w:t xml:space="preserve"> του παίκτη με το συγκεκριμένο </w:t>
+      </w:r>
+      <w:proofErr w:type="spellStart"/>
+      <w:r>
+        <w:rPr>
+          <w:rFonts w:ascii="Arial" w:hAnsi="Arial" w:cs="Arial"/>
+          <w:color w:val="000000"/>
+          <w:sz w:val="28"/>
+          <w:szCs w:val="28"/>
+        </w:rPr>
+        <w:t>race</w:t>
+      </w:r>
+      <w:proofErr w:type="spellEnd"/>
+      <w:r>
+        <w:rPr>
+          <w:rFonts w:ascii="Arial" w:hAnsi="Arial" w:cs="Arial"/>
+          <w:color w:val="000000"/>
+          <w:sz w:val="28"/>
+          <w:szCs w:val="28"/>
+        </w:rPr>
+        <w:t xml:space="preserve"> του πωλητή.</w:t>
       </w:r>
     </w:p>
     <w:p>
@@ -1426,7 +1728,127 @@
           <w:sz w:val="28"/>
           <w:szCs w:val="28"/>
         </w:rPr>
-        <w:t>Το σύστημα υπολογίζει το κόστος της αναβάθμισης και το αν ο παίκτης έχει αρκετα χρήματα και resources για να την πραγματοποιήσει. Βρίσκει ότι έχει, αφαιρεί τα resources και εμφανίζει τις επιλογές continue browsing και exit.</w:t>
+        <w:t xml:space="preserve">Το σύστημα υπολογίζει το κόστος της αναβάθμισης και το αν ο παίκτης έχει </w:t>
+      </w:r>
+      <w:proofErr w:type="spellStart"/>
+      <w:r>
+        <w:rPr>
+          <w:rFonts w:ascii="Arial" w:hAnsi="Arial" w:cs="Arial"/>
+          <w:color w:val="000000"/>
+          <w:sz w:val="28"/>
+          <w:szCs w:val="28"/>
+        </w:rPr>
+        <w:t>αρκετα</w:t>
+      </w:r>
+      <w:proofErr w:type="spellEnd"/>
+      <w:r>
+        <w:rPr>
+          <w:rFonts w:ascii="Arial" w:hAnsi="Arial" w:cs="Arial"/>
+          <w:color w:val="000000"/>
+          <w:sz w:val="28"/>
+          <w:szCs w:val="28"/>
+        </w:rPr>
+        <w:t xml:space="preserve"> χρήματα και </w:t>
+      </w:r>
+      <w:proofErr w:type="spellStart"/>
+      <w:r>
+        <w:rPr>
+          <w:rFonts w:ascii="Arial" w:hAnsi="Arial" w:cs="Arial"/>
+          <w:color w:val="000000"/>
+          <w:sz w:val="28"/>
+          <w:szCs w:val="28"/>
+        </w:rPr>
+        <w:t>resources</w:t>
+      </w:r>
+      <w:proofErr w:type="spellEnd"/>
+      <w:r>
+        <w:rPr>
+          <w:rFonts w:ascii="Arial" w:hAnsi="Arial" w:cs="Arial"/>
+          <w:color w:val="000000"/>
+          <w:sz w:val="28"/>
+          <w:szCs w:val="28"/>
+        </w:rPr>
+        <w:t xml:space="preserve"> για να την πραγματοποιήσει. Βρίσκει ότι έχει, αφαιρεί τα </w:t>
+      </w:r>
+      <w:proofErr w:type="spellStart"/>
+      <w:r>
+        <w:rPr>
+          <w:rFonts w:ascii="Arial" w:hAnsi="Arial" w:cs="Arial"/>
+          <w:color w:val="000000"/>
+          <w:sz w:val="28"/>
+          <w:szCs w:val="28"/>
+        </w:rPr>
+        <w:t>resources</w:t>
+      </w:r>
+      <w:proofErr w:type="spellEnd"/>
+      <w:r>
+        <w:rPr>
+          <w:rFonts w:ascii="Arial" w:hAnsi="Arial" w:cs="Arial"/>
+          <w:color w:val="000000"/>
+          <w:sz w:val="28"/>
+          <w:szCs w:val="28"/>
+        </w:rPr>
+        <w:t xml:space="preserve"> και εμφανίζει τις επιλογές </w:t>
+      </w:r>
+      <w:proofErr w:type="spellStart"/>
+      <w:r>
+        <w:rPr>
+          <w:rFonts w:ascii="Arial" w:hAnsi="Arial" w:cs="Arial"/>
+          <w:color w:val="000000"/>
+          <w:sz w:val="28"/>
+          <w:szCs w:val="28"/>
+        </w:rPr>
+        <w:t>continue</w:t>
+      </w:r>
+      <w:proofErr w:type="spellEnd"/>
+      <w:r>
+        <w:rPr>
+          <w:rFonts w:ascii="Arial" w:hAnsi="Arial" w:cs="Arial"/>
+          <w:color w:val="000000"/>
+          <w:sz w:val="28"/>
+          <w:szCs w:val="28"/>
+        </w:rPr>
+        <w:t xml:space="preserve"> </w:t>
+      </w:r>
+      <w:proofErr w:type="spellStart"/>
+      <w:r>
+        <w:rPr>
+          <w:rFonts w:ascii="Arial" w:hAnsi="Arial" w:cs="Arial"/>
+          <w:color w:val="000000"/>
+          <w:sz w:val="28"/>
+          <w:szCs w:val="28"/>
+        </w:rPr>
+        <w:t>browsing</w:t>
+      </w:r>
+      <w:proofErr w:type="spellEnd"/>
+      <w:r>
+        <w:rPr>
+          <w:rFonts w:ascii="Arial" w:hAnsi="Arial" w:cs="Arial"/>
+          <w:color w:val="000000"/>
+          <w:sz w:val="28"/>
+          <w:szCs w:val="28"/>
+        </w:rPr>
+        <w:t xml:space="preserve"> και </w:t>
+      </w:r>
+      <w:proofErr w:type="spellStart"/>
+      <w:r>
+        <w:rPr>
+          <w:rFonts w:ascii="Arial" w:hAnsi="Arial" w:cs="Arial"/>
+          <w:color w:val="000000"/>
+          <w:sz w:val="28"/>
+          <w:szCs w:val="28"/>
+        </w:rPr>
+        <w:t>exit</w:t>
+      </w:r>
+      <w:proofErr w:type="spellEnd"/>
+      <w:r>
+        <w:rPr>
+          <w:rFonts w:ascii="Arial" w:hAnsi="Arial" w:cs="Arial"/>
+          <w:color w:val="000000"/>
+          <w:sz w:val="28"/>
+          <w:szCs w:val="28"/>
+        </w:rPr>
+        <w:t>.</w:t>
       </w:r>
     </w:p>
     <w:p>
@@ -1450,7 +1872,47 @@
           <w:sz w:val="28"/>
           <w:szCs w:val="28"/>
         </w:rPr>
-        <w:t>Ο παίκτης επιλέγει continue browsing.</w:t>
+        <w:t xml:space="preserve">Ο παίκτης επιλέγει </w:t>
+      </w:r>
+      <w:proofErr w:type="spellStart"/>
+      <w:r>
+        <w:rPr>
+          <w:rFonts w:ascii="Arial" w:hAnsi="Arial" w:cs="Arial"/>
+          <w:color w:val="000000"/>
+          <w:sz w:val="28"/>
+          <w:szCs w:val="28"/>
+        </w:rPr>
+        <w:t>continue</w:t>
+      </w:r>
+      <w:proofErr w:type="spellEnd"/>
+      <w:r>
+        <w:rPr>
+          <w:rFonts w:ascii="Arial" w:hAnsi="Arial" w:cs="Arial"/>
+          <w:color w:val="000000"/>
+          <w:sz w:val="28"/>
+          <w:szCs w:val="28"/>
+        </w:rPr>
+        <w:t xml:space="preserve"> </w:t>
+      </w:r>
+      <w:proofErr w:type="spellStart"/>
+      <w:r>
+        <w:rPr>
+          <w:rFonts w:ascii="Arial" w:hAnsi="Arial" w:cs="Arial"/>
+          <w:color w:val="000000"/>
+          <w:sz w:val="28"/>
+          <w:szCs w:val="28"/>
+        </w:rPr>
+        <w:t>browsing</w:t>
+      </w:r>
+      <w:proofErr w:type="spellEnd"/>
+      <w:r>
+        <w:rPr>
+          <w:rFonts w:ascii="Arial" w:hAnsi="Arial" w:cs="Arial"/>
+          <w:color w:val="000000"/>
+          <w:sz w:val="28"/>
+          <w:szCs w:val="28"/>
+        </w:rPr>
+        <w:t>.</w:t>
       </w:r>
     </w:p>
     <w:p>
@@ -1594,7 +2056,27 @@
           <w:sz w:val="28"/>
           <w:szCs w:val="28"/>
         </w:rPr>
-        <w:t xml:space="preserve"> Το σύστημα ελέγχει αν το inventory του παίκτη είναι άδειο και βρίσκει ότι έχει τουλάχιστον ένα αντικείμενο μέσα. Στην συνέχεια εμφανίζει την οθόνη συναλλαγής  με όλες τις πληροφορίες που περιγράφονται στο βήμα 2 της βασικής ροής.</w:t>
+        <w:t xml:space="preserve"> Το σύστημα ελέγχει αν το </w:t>
+      </w:r>
+      <w:proofErr w:type="spellStart"/>
+      <w:r>
+        <w:rPr>
+          <w:rFonts w:ascii="Arial" w:hAnsi="Arial" w:cs="Arial"/>
+          <w:color w:val="000000"/>
+          <w:sz w:val="28"/>
+          <w:szCs w:val="28"/>
+        </w:rPr>
+        <w:t>inventory</w:t>
+      </w:r>
+      <w:proofErr w:type="spellEnd"/>
+      <w:r>
+        <w:rPr>
+          <w:rFonts w:ascii="Arial" w:hAnsi="Arial" w:cs="Arial"/>
+          <w:color w:val="000000"/>
+          <w:sz w:val="28"/>
+          <w:szCs w:val="28"/>
+        </w:rPr>
+        <w:t xml:space="preserve"> του παίκτη είναι άδειο και βρίσκει ότι έχει τουλάχιστον ένα αντικείμενο μέσα. Στην συνέχεια εμφανίζει την οθόνη συναλλαγής  με όλες τις πληροφορίες που περιγράφονται στο βήμα 2 της βασικής ροής.</w:t>
       </w:r>
     </w:p>
     <w:p>
@@ -1642,7 +2124,27 @@
           <w:sz w:val="28"/>
           <w:szCs w:val="28"/>
         </w:rPr>
-        <w:t xml:space="preserve"> Το σύστημα βρίσκει το inventory του παίκτη άδειο και έπειτα επιστρέφει στο βήμα 3 της βασικής ροής.</w:t>
+        <w:t xml:space="preserve"> Το σύστημα βρίσκει το </w:t>
+      </w:r>
+      <w:proofErr w:type="spellStart"/>
+      <w:r>
+        <w:rPr>
+          <w:rFonts w:ascii="Arial" w:hAnsi="Arial" w:cs="Arial"/>
+          <w:color w:val="000000"/>
+          <w:sz w:val="28"/>
+          <w:szCs w:val="28"/>
+        </w:rPr>
+        <w:t>inventory</w:t>
+      </w:r>
+      <w:proofErr w:type="spellEnd"/>
+      <w:r>
+        <w:rPr>
+          <w:rFonts w:ascii="Arial" w:hAnsi="Arial" w:cs="Arial"/>
+          <w:color w:val="000000"/>
+          <w:sz w:val="28"/>
+          <w:szCs w:val="28"/>
+        </w:rPr>
+        <w:t xml:space="preserve"> του παίκτη άδειο και έπειτα επιστρέφει στο βήμα 3 της βασικής ροής.</w:t>
       </w:r>
     </w:p>
     <w:p>
@@ -1682,7 +2184,27 @@
           <w:sz w:val="28"/>
           <w:szCs w:val="28"/>
         </w:rPr>
-        <w:t xml:space="preserve"> Ο παίκτης επιλέγει το αντικείμενο που θέλει να πουλήσει από το inventory του, συμπληρώνει την τιμή για την οποία θέλει να πουλήσει το αντικείμενο του και επιβεβαιώνει την προσφορά.</w:t>
+        <w:t xml:space="preserve"> Ο παίκτης επιλέγει το αντικείμενο που θέλει να πουλήσει από το </w:t>
+      </w:r>
+      <w:proofErr w:type="spellStart"/>
+      <w:r>
+        <w:rPr>
+          <w:rFonts w:ascii="Arial" w:hAnsi="Arial" w:cs="Arial"/>
+          <w:color w:val="000000"/>
+          <w:sz w:val="28"/>
+          <w:szCs w:val="28"/>
+        </w:rPr>
+        <w:t>inventory</w:t>
+      </w:r>
+      <w:proofErr w:type="spellEnd"/>
+      <w:r>
+        <w:rPr>
+          <w:rFonts w:ascii="Arial" w:hAnsi="Arial" w:cs="Arial"/>
+          <w:color w:val="000000"/>
+          <w:sz w:val="28"/>
+          <w:szCs w:val="28"/>
+        </w:rPr>
+        <w:t xml:space="preserve"> του, συμπληρώνει την τιμή για την οποία θέλει να πουλήσει το αντικείμενο του και επιβεβαιώνει την προσφορά.</w:t>
       </w:r>
     </w:p>
     <w:p>
@@ -1835,7 +2357,27 @@
           <w:sz w:val="28"/>
           <w:szCs w:val="28"/>
         </w:rPr>
-        <w:t xml:space="preserve"> Το σύστημα εξετάζει την προσφορά και την βρίσκει αποδεκτή, οπότε προσφέρει στον παίκτη τα χρήματα που ζήτησε, ενώ αφαιρεί το αντικείμενο από το inventory του παίκτη.</w:t>
+        <w:t xml:space="preserve"> Το σύστημα εξετάζει την προσφορά και την βρίσκει αποδεκτή, οπότε προσφέρει στον παίκτη τα χρήματα που ζήτησε, ενώ αφαιρεί το αντικείμενο από το </w:t>
+      </w:r>
+      <w:proofErr w:type="spellStart"/>
+      <w:r>
+        <w:rPr>
+          <w:rFonts w:ascii="Arial" w:hAnsi="Arial" w:cs="Arial"/>
+          <w:color w:val="000000"/>
+          <w:sz w:val="28"/>
+          <w:szCs w:val="28"/>
+        </w:rPr>
+        <w:t>inventory</w:t>
+      </w:r>
+      <w:proofErr w:type="spellEnd"/>
+      <w:r>
+        <w:rPr>
+          <w:rFonts w:ascii="Arial" w:hAnsi="Arial" w:cs="Arial"/>
+          <w:color w:val="000000"/>
+          <w:sz w:val="28"/>
+          <w:szCs w:val="28"/>
+        </w:rPr>
+        <w:t xml:space="preserve"> του παίκτη.</w:t>
       </w:r>
     </w:p>
     <w:p>
@@ -1875,7 +2417,67 @@
           <w:sz w:val="28"/>
           <w:szCs w:val="28"/>
         </w:rPr>
-        <w:t xml:space="preserve"> Το σύστημα αυξάνει το reputation του παίκτη με το συγκεκριμένο race πωλητή κατά 1 και εμφανίζει την οθόνη συναλλαγής, όπως περιγράφηκε στο βήμα 5 της βασικής ροής.</w:t>
+        <w:t xml:space="preserve"> Το σύστημα αυξάνει το </w:t>
+      </w:r>
+      <w:proofErr w:type="spellStart"/>
+      <w:r>
+        <w:rPr>
+          <w:rFonts w:ascii="Arial" w:hAnsi="Arial" w:cs="Arial"/>
+          <w:color w:val="000000"/>
+          <w:sz w:val="28"/>
+          <w:szCs w:val="28"/>
+        </w:rPr>
+        <w:t>reputation</w:t>
+      </w:r>
+      <w:proofErr w:type="spellEnd"/>
+      <w:r>
+        <w:rPr>
+          <w:rFonts w:ascii="Arial" w:hAnsi="Arial" w:cs="Arial"/>
+          <w:color w:val="000000"/>
+          <w:sz w:val="28"/>
+          <w:szCs w:val="28"/>
+        </w:rPr>
+        <w:t xml:space="preserve"> του παίκτη με το συγκεκριμένο </w:t>
+      </w:r>
+      <w:proofErr w:type="spellStart"/>
+      <w:r>
+        <w:rPr>
+          <w:rFonts w:ascii="Arial" w:hAnsi="Arial" w:cs="Arial"/>
+          <w:color w:val="000000"/>
+          <w:sz w:val="28"/>
+          <w:szCs w:val="28"/>
+        </w:rPr>
+        <w:t>race</w:t>
+      </w:r>
+      <w:proofErr w:type="spellEnd"/>
+      <w:r>
+        <w:rPr>
+          <w:rFonts w:ascii="Arial" w:hAnsi="Arial" w:cs="Arial"/>
+          <w:color w:val="000000"/>
+          <w:sz w:val="28"/>
+          <w:szCs w:val="28"/>
+        </w:rPr>
+        <w:t xml:space="preserve"> πωλητή κατά 1 και εμφανίζει την οθόνη συναλλαγής, όπως </w:t>
+      </w:r>
+      <w:proofErr w:type="spellStart"/>
+      <w:r>
+        <w:rPr>
+          <w:rFonts w:ascii="Arial" w:hAnsi="Arial" w:cs="Arial"/>
+          <w:color w:val="000000"/>
+          <w:sz w:val="28"/>
+          <w:szCs w:val="28"/>
+        </w:rPr>
+        <w:t>περιγράφηκε</w:t>
+      </w:r>
+      <w:proofErr w:type="spellEnd"/>
+      <w:r>
+        <w:rPr>
+          <w:rFonts w:ascii="Arial" w:hAnsi="Arial" w:cs="Arial"/>
+          <w:color w:val="000000"/>
+          <w:sz w:val="28"/>
+          <w:szCs w:val="28"/>
+        </w:rPr>
+        <w:t xml:space="preserve"> στο βήμα 5 της βασικής ροής.</w:t>
       </w:r>
     </w:p>
     <w:p>
@@ -1948,7 +2550,27 @@
           <w:sz w:val="28"/>
           <w:szCs w:val="28"/>
         </w:rPr>
-        <w:t xml:space="preserve"> Το reputation με τον παίκτη είναι μικρότερο του 5, άρα το σύστημα δείχνει κανονικά τις αρχικές τιμές και εμφανίζει την οθόνη συναλλαγών, όπως περιγράφεται στο βήμα 5 της βασικής ροής</w:t>
+        <w:t xml:space="preserve"> Το </w:t>
+      </w:r>
+      <w:proofErr w:type="spellStart"/>
+      <w:r>
+        <w:rPr>
+          <w:rFonts w:ascii="Arial" w:hAnsi="Arial" w:cs="Arial"/>
+          <w:color w:val="000000"/>
+          <w:sz w:val="28"/>
+          <w:szCs w:val="28"/>
+        </w:rPr>
+        <w:t>reputation</w:t>
+      </w:r>
+      <w:proofErr w:type="spellEnd"/>
+      <w:r>
+        <w:rPr>
+          <w:rFonts w:ascii="Arial" w:hAnsi="Arial" w:cs="Arial"/>
+          <w:color w:val="000000"/>
+          <w:sz w:val="28"/>
+          <w:szCs w:val="28"/>
+        </w:rPr>
+        <w:t xml:space="preserve"> με τον παίκτη είναι μικρότερο του 5, άρα το σύστημα δείχνει κανονικά τις αρχικές τιμές και εμφανίζει την οθόνη συναλλαγών, όπως περιγράφεται στο βήμα 5 της βασικής ροής</w:t>
       </w:r>
       <w:r>
         <w:rPr>
@@ -2067,7 +2689,27 @@
           <w:sz w:val="28"/>
           <w:szCs w:val="28"/>
         </w:rPr>
-        <w:t>οπότε τον ενημερώνει ότι για να πραγματοποιήσει την αγορά πρέπει να ελευθερώσει χώρο στο inventory. Έπειτα εμφανίζει ξανά την οθόνη συναλλαγών</w:t>
+        <w:t xml:space="preserve">οπότε τον ενημερώνει ότι για να πραγματοποιήσει την αγορά πρέπει να ελευθερώσει χώρο στο </w:t>
+      </w:r>
+      <w:proofErr w:type="spellStart"/>
+      <w:r>
+        <w:rPr>
+          <w:rFonts w:ascii="Arial" w:hAnsi="Arial" w:cs="Arial"/>
+          <w:color w:val="000000"/>
+          <w:sz w:val="28"/>
+          <w:szCs w:val="28"/>
+        </w:rPr>
+        <w:t>inventory</w:t>
+      </w:r>
+      <w:proofErr w:type="spellEnd"/>
+      <w:r>
+        <w:rPr>
+          <w:rFonts w:ascii="Arial" w:hAnsi="Arial" w:cs="Arial"/>
+          <w:color w:val="000000"/>
+          <w:sz w:val="28"/>
+          <w:szCs w:val="28"/>
+        </w:rPr>
+        <w:t>. Έπειτα εμφανίζει ξανά την οθόνη συναλλαγών</w:t>
       </w:r>
       <w:r>
         <w:rPr>
@@ -2156,7 +2798,127 @@
           <w:sz w:val="28"/>
           <w:szCs w:val="28"/>
         </w:rPr>
-        <w:t>Ο παίκτης επιλέγει ένα ή περισσότερα αντικείμενα από το Inventory του και κάνει discard (περισσότερα για την λειτουργία του inventory στο Inventory use case).</w:t>
+        <w:t xml:space="preserve">Ο παίκτης επιλέγει ένα ή περισσότερα αντικείμενα από το </w:t>
+      </w:r>
+      <w:proofErr w:type="spellStart"/>
+      <w:r>
+        <w:rPr>
+          <w:rFonts w:ascii="Arial" w:hAnsi="Arial" w:cs="Arial"/>
+          <w:color w:val="000000"/>
+          <w:sz w:val="28"/>
+          <w:szCs w:val="28"/>
+        </w:rPr>
+        <w:t>Inventory</w:t>
+      </w:r>
+      <w:proofErr w:type="spellEnd"/>
+      <w:r>
+        <w:rPr>
+          <w:rFonts w:ascii="Arial" w:hAnsi="Arial" w:cs="Arial"/>
+          <w:color w:val="000000"/>
+          <w:sz w:val="28"/>
+          <w:szCs w:val="28"/>
+        </w:rPr>
+        <w:t xml:space="preserve"> του και κάνει </w:t>
+      </w:r>
+      <w:proofErr w:type="spellStart"/>
+      <w:r>
+        <w:rPr>
+          <w:rFonts w:ascii="Arial" w:hAnsi="Arial" w:cs="Arial"/>
+          <w:color w:val="000000"/>
+          <w:sz w:val="28"/>
+          <w:szCs w:val="28"/>
+        </w:rPr>
+        <w:t>discard</w:t>
+      </w:r>
+      <w:proofErr w:type="spellEnd"/>
+      <w:r>
+        <w:rPr>
+          <w:rFonts w:ascii="Arial" w:hAnsi="Arial" w:cs="Arial"/>
+          <w:color w:val="000000"/>
+          <w:sz w:val="28"/>
+          <w:szCs w:val="28"/>
+        </w:rPr>
+        <w:t xml:space="preserve"> (περισσότερα για την λειτουργία του </w:t>
+      </w:r>
+      <w:proofErr w:type="spellStart"/>
+      <w:r>
+        <w:rPr>
+          <w:rFonts w:ascii="Arial" w:hAnsi="Arial" w:cs="Arial"/>
+          <w:color w:val="000000"/>
+          <w:sz w:val="28"/>
+          <w:szCs w:val="28"/>
+        </w:rPr>
+        <w:t>inventory</w:t>
+      </w:r>
+      <w:proofErr w:type="spellEnd"/>
+      <w:r>
+        <w:rPr>
+          <w:rFonts w:ascii="Arial" w:hAnsi="Arial" w:cs="Arial"/>
+          <w:color w:val="000000"/>
+          <w:sz w:val="28"/>
+          <w:szCs w:val="28"/>
+        </w:rPr>
+        <w:t xml:space="preserve"> στο </w:t>
+      </w:r>
+      <w:proofErr w:type="spellStart"/>
+      <w:r>
+        <w:rPr>
+          <w:rFonts w:ascii="Arial" w:hAnsi="Arial" w:cs="Arial"/>
+          <w:color w:val="000000"/>
+          <w:sz w:val="28"/>
+          <w:szCs w:val="28"/>
+        </w:rPr>
+        <w:t>Inventory</w:t>
+      </w:r>
+      <w:proofErr w:type="spellEnd"/>
+      <w:r>
+        <w:rPr>
+          <w:rFonts w:ascii="Arial" w:hAnsi="Arial" w:cs="Arial"/>
+          <w:color w:val="000000"/>
+          <w:sz w:val="28"/>
+          <w:szCs w:val="28"/>
+        </w:rPr>
+        <w:t xml:space="preserve"> </w:t>
+      </w:r>
+      <w:proofErr w:type="spellStart"/>
+      <w:r>
+        <w:rPr>
+          <w:rFonts w:ascii="Arial" w:hAnsi="Arial" w:cs="Arial"/>
+          <w:color w:val="000000"/>
+          <w:sz w:val="28"/>
+          <w:szCs w:val="28"/>
+        </w:rPr>
+        <w:t>use</w:t>
+      </w:r>
+      <w:proofErr w:type="spellEnd"/>
+      <w:r>
+        <w:rPr>
+          <w:rFonts w:ascii="Arial" w:hAnsi="Arial" w:cs="Arial"/>
+          <w:color w:val="000000"/>
+          <w:sz w:val="28"/>
+          <w:szCs w:val="28"/>
+        </w:rPr>
+        <w:t xml:space="preserve"> </w:t>
+      </w:r>
+      <w:proofErr w:type="spellStart"/>
+      <w:r>
+        <w:rPr>
+          <w:rFonts w:ascii="Arial" w:hAnsi="Arial" w:cs="Arial"/>
+          <w:color w:val="000000"/>
+          <w:sz w:val="28"/>
+          <w:szCs w:val="28"/>
+        </w:rPr>
+        <w:t>case</w:t>
+      </w:r>
+      <w:proofErr w:type="spellEnd"/>
+      <w:r>
+        <w:rPr>
+          <w:rFonts w:ascii="Arial" w:hAnsi="Arial" w:cs="Arial"/>
+          <w:color w:val="000000"/>
+          <w:sz w:val="28"/>
+          <w:szCs w:val="28"/>
+        </w:rPr>
+        <w:t>).</w:t>
       </w:r>
       <w:r>
         <w:rPr>
@@ -2426,7 +3188,29 @@
           <w:szCs w:val="28"/>
           <w:lang w:eastAsia="el-GR"/>
         </w:rPr>
-        <w:t>Το σύστημα υπολογίζει το κόστος της αναβάθμισης και το αν ο παίκτης έχει αρκετα χρήματα για να την πραγματοποιήσει. Βρίσκει ότι δεν έχει, οπότε του εμφανίζει κατάλληλο μήνυμα.</w:t>
+        <w:t xml:space="preserve">Το σύστημα υπολογίζει το κόστος της αναβάθμισης και το αν ο παίκτης έχει </w:t>
+      </w:r>
+      <w:proofErr w:type="spellStart"/>
+      <w:r>
+        <w:rPr>
+          <w:rFonts w:ascii="Arial" w:eastAsia="Times New Roman" w:hAnsi="Arial" w:cs="Arial"/>
+          <w:color w:val="000000" w:themeColor="text1"/>
+          <w:sz w:val="28"/>
+          <w:szCs w:val="28"/>
+          <w:lang w:eastAsia="el-GR"/>
+        </w:rPr>
+        <w:t>αρκετα</w:t>
+      </w:r>
+      <w:proofErr w:type="spellEnd"/>
+      <w:r>
+        <w:rPr>
+          <w:rFonts w:ascii="Arial" w:eastAsia="Times New Roman" w:hAnsi="Arial" w:cs="Arial"/>
+          <w:color w:val="000000" w:themeColor="text1"/>
+          <w:sz w:val="28"/>
+          <w:szCs w:val="28"/>
+          <w:lang w:eastAsia="el-GR"/>
+        </w:rPr>
+        <w:t xml:space="preserve"> χρήματα για να την πραγματοποιήσει. Βρίσκει ότι δεν έχει, οπότε του εμφανίζει κατάλληλο μήνυμα.</w:t>
       </w:r>
     </w:p>
     <w:p>
@@ -2503,7 +3287,51 @@
           <w:szCs w:val="28"/>
           <w:lang w:eastAsia="el-GR"/>
         </w:rPr>
-        <w:t xml:space="preserve"> Το σύστημα υπολογίζει  αν ο παίκτης έχει αρκετα resources για να πραγματοποιήσει την αναβάθμιση. Βρίσκει ότι δεν έχει, οπότε του εμφανίζει κατάλληλο μήνυμα.</w:t>
+        <w:t xml:space="preserve"> Το σύστημα υπολογίζει  αν ο παίκτης έχει </w:t>
+      </w:r>
+      <w:proofErr w:type="spellStart"/>
+      <w:r>
+        <w:rPr>
+          <w:rFonts w:ascii="Arial" w:eastAsia="Times New Roman" w:hAnsi="Arial" w:cs="Arial"/>
+          <w:color w:val="000000" w:themeColor="text1"/>
+          <w:sz w:val="28"/>
+          <w:szCs w:val="28"/>
+          <w:lang w:eastAsia="el-GR"/>
+        </w:rPr>
+        <w:t>αρκετα</w:t>
+      </w:r>
+      <w:proofErr w:type="spellEnd"/>
+      <w:r>
+        <w:rPr>
+          <w:rFonts w:ascii="Arial" w:eastAsia="Times New Roman" w:hAnsi="Arial" w:cs="Arial"/>
+          <w:color w:val="000000" w:themeColor="text1"/>
+          <w:sz w:val="28"/>
+          <w:szCs w:val="28"/>
+          <w:lang w:eastAsia="el-GR"/>
+        </w:rPr>
+        <w:t xml:space="preserve"> </w:t>
+      </w:r>
+      <w:proofErr w:type="spellStart"/>
+      <w:r>
+        <w:rPr>
+          <w:rFonts w:ascii="Arial" w:eastAsia="Times New Roman" w:hAnsi="Arial" w:cs="Arial"/>
+          <w:color w:val="000000" w:themeColor="text1"/>
+          <w:sz w:val="28"/>
+          <w:szCs w:val="28"/>
+          <w:lang w:eastAsia="el-GR"/>
+        </w:rPr>
+        <w:t>resources</w:t>
+      </w:r>
+      <w:proofErr w:type="spellEnd"/>
+      <w:r>
+        <w:rPr>
+          <w:rFonts w:ascii="Arial" w:eastAsia="Times New Roman" w:hAnsi="Arial" w:cs="Arial"/>
+          <w:color w:val="000000" w:themeColor="text1"/>
+          <w:sz w:val="28"/>
+          <w:szCs w:val="28"/>
+          <w:lang w:eastAsia="el-GR"/>
+        </w:rPr>
+        <w:t xml:space="preserve"> για να πραγματοποιήσει την αναβάθμιση. Βρίσκει ότι δεν έχει, οπότε του εμφανίζει κατάλληλο μήνυμα.</w:t>
       </w:r>
     </w:p>
     <w:p>
@@ -2535,9 +3363,33 @@
           <w:rFonts w:ascii="Times New Roman" w:eastAsia="Times New Roman" w:hAnsi="Times New Roman" w:cs="Times New Roman"/>
           <w:sz w:val="24"/>
           <w:szCs w:val="24"/>
+          <w:lang w:eastAsia="el-GR"/>
+        </w:rPr>
+      </w:pPr>
+      <w:r>
+        <w:rPr>
+          <w:rFonts w:ascii="Arial" w:eastAsia="Times New Roman" w:hAnsi="Arial" w:cs="Arial"/>
+          <w:b/>
+          <w:bCs/>
+          <w:color w:val="000000"/>
+          <w:sz w:val="28"/>
+          <w:szCs w:val="28"/>
           <w:lang w:val="en-US" w:eastAsia="el-GR"/>
         </w:rPr>
-      </w:pPr>
+        <w:t>Resting</w:t>
+      </w:r>
+      <w:r>
+        <w:rPr>
+          <w:rFonts w:ascii="Arial" w:eastAsia="Times New Roman" w:hAnsi="Arial" w:cs="Arial"/>
+          <w:b/>
+          <w:bCs/>
+          <w:color w:val="000000"/>
+          <w:sz w:val="28"/>
+          <w:szCs w:val="28"/>
+          <w:lang w:eastAsia="el-GR"/>
+        </w:rPr>
+        <w:t>-</w:t>
+      </w:r>
       <w:r>
         <w:rPr>
           <w:rFonts w:ascii="Arial" w:eastAsia="Times New Roman" w:hAnsi="Arial" w:cs="Arial"/>
@@ -2548,7 +3400,43 @@
           <w:szCs w:val="28"/>
           <w:lang w:val="en-US" w:eastAsia="el-GR"/>
         </w:rPr>
-        <w:t>Resting-Point/ Checkpoint:</w:t>
+        <w:t>Point</w:t>
+      </w:r>
+      <w:r>
+        <w:rPr>
+          <w:rFonts w:ascii="Arial" w:eastAsia="Times New Roman" w:hAnsi="Arial" w:cs="Arial"/>
+          <w:b/>
+          <w:bCs/>
+          <w:color w:val="000000"/>
+          <w:sz w:val="28"/>
+          <w:szCs w:val="28"/>
+          <w:lang w:eastAsia="el-GR"/>
+        </w:rPr>
+        <w:t xml:space="preserve">/ </w:t>
+      </w:r>
+      <w:r>
+        <w:rPr>
+          <w:rFonts w:ascii="Arial" w:eastAsia="Times New Roman" w:hAnsi="Arial" w:cs="Arial"/>
+          <w:b/>
+          <w:bCs/>
+          <w:color w:val="000000"/>
+          <w:sz w:val="28"/>
+          <w:szCs w:val="28"/>
+          <w:lang w:val="en-US" w:eastAsia="el-GR"/>
+        </w:rPr>
+        <w:t>Checkpoint</w:t>
+      </w:r>
+      <w:r>
+        <w:rPr>
+          <w:rFonts w:ascii="Arial" w:eastAsia="Times New Roman" w:hAnsi="Arial" w:cs="Arial"/>
+          <w:b/>
+          <w:bCs/>
+          <w:color w:val="000000"/>
+          <w:sz w:val="28"/>
+          <w:szCs w:val="28"/>
+          <w:lang w:eastAsia="el-GR"/>
+        </w:rPr>
+        <w:t>:</w:t>
       </w:r>
     </w:p>
     <w:p>
@@ -2558,7 +3446,7 @@
           <w:rFonts w:ascii="Times New Roman" w:eastAsia="Times New Roman" w:hAnsi="Times New Roman" w:cs="Times New Roman"/>
           <w:sz w:val="24"/>
           <w:szCs w:val="24"/>
-          <w:lang w:val="en-US" w:eastAsia="el-GR"/>
+          <w:lang w:eastAsia="el-GR"/>
         </w:rPr>
       </w:pPr>
       <w:r>
@@ -2654,8 +3542,59 @@
           <w:sz w:val="28"/>
           <w:szCs w:val="28"/>
         </w:rPr>
-        <w:t>Ο παίκτης επιλέγει να κάνει interact με το resting point</w:t>
-      </w:r>
+        <w:t xml:space="preserve">Ο παίκτης επιλέγει να κάνει </w:t>
+      </w:r>
+      <w:proofErr w:type="spellStart"/>
+      <w:r>
+        <w:rPr>
+          <w:rFonts w:ascii="Arial" w:hAnsi="Arial" w:cs="Arial"/>
+          <w:color w:val="000000"/>
+          <w:sz w:val="28"/>
+          <w:szCs w:val="28"/>
+        </w:rPr>
+        <w:t>interact</w:t>
+      </w:r>
+      <w:proofErr w:type="spellEnd"/>
+      <w:r>
+        <w:rPr>
+          <w:rFonts w:ascii="Arial" w:hAnsi="Arial" w:cs="Arial"/>
+          <w:color w:val="000000"/>
+          <w:sz w:val="28"/>
+          <w:szCs w:val="28"/>
+        </w:rPr>
+        <w:t xml:space="preserve"> με το </w:t>
+      </w:r>
+      <w:proofErr w:type="spellStart"/>
+      <w:r>
+        <w:rPr>
+          <w:rFonts w:ascii="Arial" w:hAnsi="Arial" w:cs="Arial"/>
+          <w:color w:val="000000"/>
+          <w:sz w:val="28"/>
+          <w:szCs w:val="28"/>
+        </w:rPr>
+        <w:t>resting</w:t>
+      </w:r>
+      <w:proofErr w:type="spellEnd"/>
+      <w:r>
+        <w:rPr>
+          <w:rFonts w:ascii="Arial" w:hAnsi="Arial" w:cs="Arial"/>
+          <w:color w:val="000000"/>
+          <w:sz w:val="28"/>
+          <w:szCs w:val="28"/>
+        </w:rPr>
+        <w:t xml:space="preserve"> </w:t>
+      </w:r>
+      <w:proofErr w:type="spellStart"/>
+      <w:r>
+        <w:rPr>
+          <w:rFonts w:ascii="Arial" w:hAnsi="Arial" w:cs="Arial"/>
+          <w:color w:val="000000"/>
+          <w:sz w:val="28"/>
+          <w:szCs w:val="28"/>
+        </w:rPr>
+        <w:t>point</w:t>
+      </w:r>
+      <w:proofErr w:type="spellEnd"/>
       <w:r>
         <w:rPr>
           <w:rFonts w:ascii="Arial" w:hAnsi="Arial" w:cs="Arial"/>
@@ -2722,7 +3661,127 @@
           <w:sz w:val="28"/>
           <w:szCs w:val="28"/>
         </w:rPr>
-        <w:t>ελέγχει αν ο παίκτης έχει αρκετά διαθέσιμα skill points για να ξεκλειδώσει κάποιο skill, βρίσκει ότι έχει και του εμφανίζει ενημερωτικό παράθυρο ότι υπάρχουν διαθέσιμα upgrades στο skill tree και τις επιλογές της μετάβασης και της απόρριψης.</w:t>
+        <w:t xml:space="preserve">ελέγχει αν ο παίκτης έχει αρκετά διαθέσιμα </w:t>
+      </w:r>
+      <w:proofErr w:type="spellStart"/>
+      <w:r>
+        <w:rPr>
+          <w:rFonts w:ascii="Arial" w:hAnsi="Arial" w:cs="Arial"/>
+          <w:color w:val="000000"/>
+          <w:sz w:val="28"/>
+          <w:szCs w:val="28"/>
+        </w:rPr>
+        <w:t>skill</w:t>
+      </w:r>
+      <w:proofErr w:type="spellEnd"/>
+      <w:r>
+        <w:rPr>
+          <w:rFonts w:ascii="Arial" w:hAnsi="Arial" w:cs="Arial"/>
+          <w:color w:val="000000"/>
+          <w:sz w:val="28"/>
+          <w:szCs w:val="28"/>
+        </w:rPr>
+        <w:t xml:space="preserve"> </w:t>
+      </w:r>
+      <w:proofErr w:type="spellStart"/>
+      <w:r>
+        <w:rPr>
+          <w:rFonts w:ascii="Arial" w:hAnsi="Arial" w:cs="Arial"/>
+          <w:color w:val="000000"/>
+          <w:sz w:val="28"/>
+          <w:szCs w:val="28"/>
+        </w:rPr>
+        <w:t>points</w:t>
+      </w:r>
+      <w:proofErr w:type="spellEnd"/>
+      <w:r>
+        <w:rPr>
+          <w:rFonts w:ascii="Arial" w:hAnsi="Arial" w:cs="Arial"/>
+          <w:color w:val="000000"/>
+          <w:sz w:val="28"/>
+          <w:szCs w:val="28"/>
+        </w:rPr>
+        <w:t xml:space="preserve"> για να ξεκλειδώσει κάποιο </w:t>
+      </w:r>
+      <w:proofErr w:type="spellStart"/>
+      <w:r>
+        <w:rPr>
+          <w:rFonts w:ascii="Arial" w:hAnsi="Arial" w:cs="Arial"/>
+          <w:color w:val="000000"/>
+          <w:sz w:val="28"/>
+          <w:szCs w:val="28"/>
+        </w:rPr>
+        <w:t>skill</w:t>
+      </w:r>
+      <w:proofErr w:type="spellEnd"/>
+      <w:r>
+        <w:rPr>
+          <w:rFonts w:ascii="Arial" w:hAnsi="Arial" w:cs="Arial"/>
+          <w:color w:val="000000"/>
+          <w:sz w:val="28"/>
+          <w:szCs w:val="28"/>
+        </w:rPr>
+        <w:t xml:space="preserve">, βρίσκει ότι έχει και του εμφανίζει ενημερωτικό παράθυρο ότι υπάρχουν διαθέσιμα </w:t>
+      </w:r>
+      <w:proofErr w:type="spellStart"/>
+      <w:r>
+        <w:rPr>
+          <w:rFonts w:ascii="Arial" w:hAnsi="Arial" w:cs="Arial"/>
+          <w:color w:val="000000"/>
+          <w:sz w:val="28"/>
+          <w:szCs w:val="28"/>
+        </w:rPr>
+        <w:t>upgrades</w:t>
+      </w:r>
+      <w:proofErr w:type="spellEnd"/>
+      <w:r>
+        <w:rPr>
+          <w:rFonts w:ascii="Arial" w:hAnsi="Arial" w:cs="Arial"/>
+          <w:color w:val="000000"/>
+          <w:sz w:val="28"/>
+          <w:szCs w:val="28"/>
+        </w:rPr>
+        <w:t xml:space="preserve"> στο </w:t>
+      </w:r>
+      <w:proofErr w:type="spellStart"/>
+      <w:r>
+        <w:rPr>
+          <w:rFonts w:ascii="Arial" w:hAnsi="Arial" w:cs="Arial"/>
+          <w:color w:val="000000"/>
+          <w:sz w:val="28"/>
+          <w:szCs w:val="28"/>
+        </w:rPr>
+        <w:t>skill</w:t>
+      </w:r>
+      <w:proofErr w:type="spellEnd"/>
+      <w:r>
+        <w:rPr>
+          <w:rFonts w:ascii="Arial" w:hAnsi="Arial" w:cs="Arial"/>
+          <w:color w:val="000000"/>
+          <w:sz w:val="28"/>
+          <w:szCs w:val="28"/>
+        </w:rPr>
+        <w:t xml:space="preserve"> </w:t>
+      </w:r>
+      <w:proofErr w:type="spellStart"/>
+      <w:r>
+        <w:rPr>
+          <w:rFonts w:ascii="Arial" w:hAnsi="Arial" w:cs="Arial"/>
+          <w:color w:val="000000"/>
+          <w:sz w:val="28"/>
+          <w:szCs w:val="28"/>
+        </w:rPr>
+        <w:t>tree</w:t>
+      </w:r>
+      <w:proofErr w:type="spellEnd"/>
+      <w:r>
+        <w:rPr>
+          <w:rFonts w:ascii="Arial" w:hAnsi="Arial" w:cs="Arial"/>
+          <w:color w:val="000000"/>
+          <w:sz w:val="28"/>
+          <w:szCs w:val="28"/>
+        </w:rPr>
+        <w:t xml:space="preserve"> και τις επιλογές της μετάβασης και της απόρριψης.</w:t>
       </w:r>
     </w:p>
     <w:p>
@@ -2746,7 +3805,47 @@
           <w:sz w:val="28"/>
           <w:szCs w:val="28"/>
         </w:rPr>
-        <w:t>Ο παίκτης επιλέγει να δει το skill tree.</w:t>
+        <w:t xml:space="preserve">Ο παίκτης επιλέγει να δει το </w:t>
+      </w:r>
+      <w:proofErr w:type="spellStart"/>
+      <w:r>
+        <w:rPr>
+          <w:rFonts w:ascii="Arial" w:hAnsi="Arial" w:cs="Arial"/>
+          <w:color w:val="000000"/>
+          <w:sz w:val="28"/>
+          <w:szCs w:val="28"/>
+        </w:rPr>
+        <w:t>skill</w:t>
+      </w:r>
+      <w:proofErr w:type="spellEnd"/>
+      <w:r>
+        <w:rPr>
+          <w:rFonts w:ascii="Arial" w:hAnsi="Arial" w:cs="Arial"/>
+          <w:color w:val="000000"/>
+          <w:sz w:val="28"/>
+          <w:szCs w:val="28"/>
+        </w:rPr>
+        <w:t xml:space="preserve"> </w:t>
+      </w:r>
+      <w:proofErr w:type="spellStart"/>
+      <w:r>
+        <w:rPr>
+          <w:rFonts w:ascii="Arial" w:hAnsi="Arial" w:cs="Arial"/>
+          <w:color w:val="000000"/>
+          <w:sz w:val="28"/>
+          <w:szCs w:val="28"/>
+        </w:rPr>
+        <w:t>tree</w:t>
+      </w:r>
+      <w:proofErr w:type="spellEnd"/>
+      <w:r>
+        <w:rPr>
+          <w:rFonts w:ascii="Arial" w:hAnsi="Arial" w:cs="Arial"/>
+          <w:color w:val="000000"/>
+          <w:sz w:val="28"/>
+          <w:szCs w:val="28"/>
+        </w:rPr>
+        <w:t>.</w:t>
       </w:r>
     </w:p>
     <w:p>
@@ -2771,7 +3870,127 @@
           <w:szCs w:val="28"/>
         </w:rPr>
         <w:lastRenderedPageBreak/>
-        <w:t>Το σύστημα ελέγχει την κλάση του παίκτη και εμφανίζει την οθόνη με το κατάλληλο skill tree, όπου δείχνει τα skills που κατέχει ο παίκτης, τις διαθέσιμες επιλογές του και πόσα skill points χρειάζεται για να τα αποκτησει .</w:t>
+        <w:t xml:space="preserve">Το σύστημα ελέγχει την κλάση του παίκτη και εμφανίζει την οθόνη με το κατάλληλο </w:t>
+      </w:r>
+      <w:proofErr w:type="spellStart"/>
+      <w:r>
+        <w:rPr>
+          <w:rFonts w:ascii="Arial" w:hAnsi="Arial" w:cs="Arial"/>
+          <w:color w:val="000000"/>
+          <w:sz w:val="28"/>
+          <w:szCs w:val="28"/>
+        </w:rPr>
+        <w:t>skill</w:t>
+      </w:r>
+      <w:proofErr w:type="spellEnd"/>
+      <w:r>
+        <w:rPr>
+          <w:rFonts w:ascii="Arial" w:hAnsi="Arial" w:cs="Arial"/>
+          <w:color w:val="000000"/>
+          <w:sz w:val="28"/>
+          <w:szCs w:val="28"/>
+        </w:rPr>
+        <w:t xml:space="preserve"> </w:t>
+      </w:r>
+      <w:proofErr w:type="spellStart"/>
+      <w:r>
+        <w:rPr>
+          <w:rFonts w:ascii="Arial" w:hAnsi="Arial" w:cs="Arial"/>
+          <w:color w:val="000000"/>
+          <w:sz w:val="28"/>
+          <w:szCs w:val="28"/>
+        </w:rPr>
+        <w:t>tree</w:t>
+      </w:r>
+      <w:proofErr w:type="spellEnd"/>
+      <w:r>
+        <w:rPr>
+          <w:rFonts w:ascii="Arial" w:hAnsi="Arial" w:cs="Arial"/>
+          <w:color w:val="000000"/>
+          <w:sz w:val="28"/>
+          <w:szCs w:val="28"/>
+        </w:rPr>
+        <w:t xml:space="preserve">, όπου δείχνει τα </w:t>
+      </w:r>
+      <w:proofErr w:type="spellStart"/>
+      <w:r>
+        <w:rPr>
+          <w:rFonts w:ascii="Arial" w:hAnsi="Arial" w:cs="Arial"/>
+          <w:color w:val="000000"/>
+          <w:sz w:val="28"/>
+          <w:szCs w:val="28"/>
+        </w:rPr>
+        <w:t>skills</w:t>
+      </w:r>
+      <w:proofErr w:type="spellEnd"/>
+      <w:r>
+        <w:rPr>
+          <w:rFonts w:ascii="Arial" w:hAnsi="Arial" w:cs="Arial"/>
+          <w:color w:val="000000"/>
+          <w:sz w:val="28"/>
+          <w:szCs w:val="28"/>
+        </w:rPr>
+        <w:t xml:space="preserve"> που κατέχει ο παίκτης, τις διαθέσιμες επιλογές του και πόσα </w:t>
+      </w:r>
+      <w:proofErr w:type="spellStart"/>
+      <w:r>
+        <w:rPr>
+          <w:rFonts w:ascii="Arial" w:hAnsi="Arial" w:cs="Arial"/>
+          <w:color w:val="000000"/>
+          <w:sz w:val="28"/>
+          <w:szCs w:val="28"/>
+        </w:rPr>
+        <w:t>skill</w:t>
+      </w:r>
+      <w:proofErr w:type="spellEnd"/>
+      <w:r>
+        <w:rPr>
+          <w:rFonts w:ascii="Arial" w:hAnsi="Arial" w:cs="Arial"/>
+          <w:color w:val="000000"/>
+          <w:sz w:val="28"/>
+          <w:szCs w:val="28"/>
+        </w:rPr>
+        <w:t xml:space="preserve"> </w:t>
+      </w:r>
+      <w:proofErr w:type="spellStart"/>
+      <w:r>
+        <w:rPr>
+          <w:rFonts w:ascii="Arial" w:hAnsi="Arial" w:cs="Arial"/>
+          <w:color w:val="000000"/>
+          <w:sz w:val="28"/>
+          <w:szCs w:val="28"/>
+        </w:rPr>
+        <w:t>points</w:t>
+      </w:r>
+      <w:proofErr w:type="spellEnd"/>
+      <w:r>
+        <w:rPr>
+          <w:rFonts w:ascii="Arial" w:hAnsi="Arial" w:cs="Arial"/>
+          <w:color w:val="000000"/>
+          <w:sz w:val="28"/>
+          <w:szCs w:val="28"/>
+        </w:rPr>
+        <w:t xml:space="preserve"> χρειάζεται για να τα </w:t>
+      </w:r>
+      <w:proofErr w:type="spellStart"/>
+      <w:r>
+        <w:rPr>
+          <w:rFonts w:ascii="Arial" w:hAnsi="Arial" w:cs="Arial"/>
+          <w:color w:val="000000"/>
+          <w:sz w:val="28"/>
+          <w:szCs w:val="28"/>
+        </w:rPr>
+        <w:t>αποκτησει</w:t>
+      </w:r>
+      <w:proofErr w:type="spellEnd"/>
+      <w:r>
+        <w:rPr>
+          <w:rFonts w:ascii="Arial" w:hAnsi="Arial" w:cs="Arial"/>
+          <w:color w:val="000000"/>
+          <w:sz w:val="28"/>
+          <w:szCs w:val="28"/>
+        </w:rPr>
+        <w:t xml:space="preserve"> .</w:t>
       </w:r>
     </w:p>
     <w:p>
@@ -2795,7 +4014,27 @@
           <w:sz w:val="28"/>
           <w:szCs w:val="28"/>
         </w:rPr>
-        <w:t>Ο παίκτης επιλέγει ένα από τα διαθέσιμα skills.</w:t>
+        <w:t xml:space="preserve">Ο παίκτης επιλέγει ένα από τα διαθέσιμα </w:t>
+      </w:r>
+      <w:proofErr w:type="spellStart"/>
+      <w:r>
+        <w:rPr>
+          <w:rFonts w:ascii="Arial" w:hAnsi="Arial" w:cs="Arial"/>
+          <w:color w:val="000000"/>
+          <w:sz w:val="28"/>
+          <w:szCs w:val="28"/>
+        </w:rPr>
+        <w:t>skills</w:t>
+      </w:r>
+      <w:proofErr w:type="spellEnd"/>
+      <w:r>
+        <w:rPr>
+          <w:rFonts w:ascii="Arial" w:hAnsi="Arial" w:cs="Arial"/>
+          <w:color w:val="000000"/>
+          <w:sz w:val="28"/>
+          <w:szCs w:val="28"/>
+        </w:rPr>
+        <w:t>.</w:t>
       </w:r>
     </w:p>
     <w:p>
@@ -2819,7 +4058,138 @@
           <w:sz w:val="28"/>
           <w:szCs w:val="28"/>
         </w:rPr>
-        <w:t>Το σύστημα  εμφανίζει μια οθόνη με την περιγραφή του skill, που χρησιμεύει, ποια στατιστικά του χαρακτήρα του παίκτη επηρεάζει και τις επιλογές της επιβεβαίωσης και της απόρριψης.</w:t>
+        <w:t xml:space="preserve">Το σύστημα ελέγχει αν το </w:t>
+      </w:r>
+      <w:r>
+        <w:rPr>
+          <w:rFonts w:ascii="Arial" w:hAnsi="Arial" w:cs="Arial"/>
+          <w:color w:val="000000"/>
+          <w:sz w:val="28"/>
+          <w:szCs w:val="28"/>
+          <w:lang w:val="en-US"/>
+        </w:rPr>
+        <w:t>skill</w:t>
+      </w:r>
+      <w:r>
+        <w:rPr>
+          <w:rFonts w:ascii="Arial" w:hAnsi="Arial" w:cs="Arial"/>
+          <w:color w:val="000000"/>
+          <w:sz w:val="28"/>
+          <w:szCs w:val="28"/>
+        </w:rPr>
+        <w:t xml:space="preserve"> </w:t>
+      </w:r>
+      <w:r>
+        <w:rPr>
+          <w:rFonts w:ascii="Arial" w:hAnsi="Arial" w:cs="Arial"/>
+          <w:color w:val="000000"/>
+          <w:sz w:val="28"/>
+          <w:szCs w:val="28"/>
+        </w:rPr>
+        <w:t xml:space="preserve">που επέλεξε ο χρήστης είναι </w:t>
+      </w:r>
+      <w:r>
+        <w:rPr>
+          <w:rFonts w:ascii="Arial" w:hAnsi="Arial" w:cs="Arial"/>
+          <w:color w:val="000000"/>
+          <w:sz w:val="28"/>
+          <w:szCs w:val="28"/>
+          <w:lang w:val="en-US"/>
+        </w:rPr>
+        <w:t>available</w:t>
+      </w:r>
+      <w:r>
+        <w:rPr>
+          <w:rFonts w:ascii="Arial" w:hAnsi="Arial" w:cs="Arial"/>
+          <w:color w:val="000000"/>
+          <w:sz w:val="28"/>
+          <w:szCs w:val="28"/>
+        </w:rPr>
+        <w:t xml:space="preserve">, </w:t>
+      </w:r>
+      <w:r>
+        <w:rPr>
+          <w:rFonts w:ascii="Arial" w:hAnsi="Arial" w:cs="Arial"/>
+          <w:color w:val="000000"/>
+          <w:sz w:val="28"/>
+          <w:szCs w:val="28"/>
+        </w:rPr>
+        <w:t xml:space="preserve">δηλαδή αν συνδέεται με κάποιο </w:t>
+      </w:r>
+      <w:r>
+        <w:rPr>
+          <w:rFonts w:ascii="Arial" w:hAnsi="Arial" w:cs="Arial"/>
+          <w:color w:val="000000"/>
+          <w:sz w:val="28"/>
+          <w:szCs w:val="28"/>
+          <w:lang w:val="en-US"/>
+        </w:rPr>
+        <w:t>skill</w:t>
+      </w:r>
+      <w:r>
+        <w:rPr>
+          <w:rFonts w:ascii="Arial" w:hAnsi="Arial" w:cs="Arial"/>
+          <w:color w:val="000000"/>
+          <w:sz w:val="28"/>
+          <w:szCs w:val="28"/>
+        </w:rPr>
+        <w:t xml:space="preserve"> </w:t>
+      </w:r>
+      <w:r>
+        <w:rPr>
+          <w:rFonts w:ascii="Arial" w:hAnsi="Arial" w:cs="Arial"/>
+          <w:color w:val="000000"/>
+          <w:sz w:val="28"/>
+          <w:szCs w:val="28"/>
+        </w:rPr>
+        <w:t xml:space="preserve">που έχει ήδη ο παίκτης, και βρίσκει ότι το </w:t>
+      </w:r>
+      <w:r>
+        <w:rPr>
+          <w:rFonts w:ascii="Arial" w:hAnsi="Arial" w:cs="Arial"/>
+          <w:color w:val="000000"/>
+          <w:sz w:val="28"/>
+          <w:szCs w:val="28"/>
+          <w:lang w:val="en-US"/>
+        </w:rPr>
+        <w:t>skill</w:t>
+      </w:r>
+      <w:r>
+        <w:rPr>
+          <w:rFonts w:ascii="Arial" w:hAnsi="Arial" w:cs="Arial"/>
+          <w:color w:val="000000"/>
+          <w:sz w:val="28"/>
+          <w:szCs w:val="28"/>
+        </w:rPr>
+        <w:t xml:space="preserve"> </w:t>
+      </w:r>
+      <w:r>
+        <w:rPr>
+          <w:rFonts w:ascii="Arial" w:hAnsi="Arial" w:cs="Arial"/>
+          <w:color w:val="000000"/>
+          <w:sz w:val="28"/>
+          <w:szCs w:val="28"/>
+        </w:rPr>
+        <w:t xml:space="preserve">είναι </w:t>
+      </w:r>
+      <w:r>
+        <w:rPr>
+          <w:rFonts w:ascii="Arial" w:hAnsi="Arial" w:cs="Arial"/>
+          <w:color w:val="000000"/>
+          <w:sz w:val="28"/>
+          <w:szCs w:val="28"/>
+          <w:lang w:val="en-US"/>
+        </w:rPr>
+        <w:t>available</w:t>
+      </w:r>
+      <w:r>
+        <w:rPr>
+          <w:rFonts w:ascii="Arial" w:hAnsi="Arial" w:cs="Arial"/>
+          <w:color w:val="000000"/>
+          <w:sz w:val="28"/>
+          <w:szCs w:val="28"/>
+        </w:rPr>
+        <w:t>.</w:t>
       </w:r>
     </w:p>
     <w:p>
@@ -2843,7 +4213,27 @@
           <w:sz w:val="28"/>
           <w:szCs w:val="28"/>
         </w:rPr>
-        <w:t>Ο παίκτης επιβεβαιώνει την επιλογή του.</w:t>
+        <w:t xml:space="preserve">Το σύστημα  εμφανίζει μια οθόνη με την περιγραφή του </w:t>
+      </w:r>
+      <w:proofErr w:type="spellStart"/>
+      <w:r>
+        <w:rPr>
+          <w:rFonts w:ascii="Arial" w:hAnsi="Arial" w:cs="Arial"/>
+          <w:color w:val="000000"/>
+          <w:sz w:val="28"/>
+          <w:szCs w:val="28"/>
+        </w:rPr>
+        <w:t>skill</w:t>
+      </w:r>
+      <w:proofErr w:type="spellEnd"/>
+      <w:r>
+        <w:rPr>
+          <w:rFonts w:ascii="Arial" w:hAnsi="Arial" w:cs="Arial"/>
+          <w:color w:val="000000"/>
+          <w:sz w:val="28"/>
+          <w:szCs w:val="28"/>
+        </w:rPr>
+        <w:t>, που χρησιμεύει, ποια στατιστικά του χαρακτήρα του παίκτη επηρεάζει και τις επιλογές της επιβεβαίωσης και της απόρριψης.</w:t>
       </w:r>
     </w:p>
     <w:p>
@@ -2867,7 +4257,7 @@
           <w:sz w:val="28"/>
           <w:szCs w:val="28"/>
         </w:rPr>
-        <w:t>Το σύστημα καταχωρεί την επιλογή του παίκτη και μειώνει τα skill points του.</w:t>
+        <w:t>Ο παίκτης επιβεβαιώνει την επιλογή του.</w:t>
       </w:r>
     </w:p>
     <w:p>
@@ -2891,16 +4281,47 @@
           <w:sz w:val="28"/>
           <w:szCs w:val="28"/>
         </w:rPr>
-        <w:t>Το σύστημα εμφανίζει στον παίκτη</w:t>
-      </w:r>
-      <w:r>
-        <w:rPr>
-          <w:rFonts w:ascii="Arial" w:hAnsi="Arial" w:cs="Arial"/>
-          <w:color w:val="000000"/>
-          <w:sz w:val="28"/>
-          <w:szCs w:val="28"/>
-        </w:rPr>
-        <w:t xml:space="preserve"> την οθόνη επιλογής ενέργειας, με τις επιλογές του skill tree, να διαμορφώσει τα spell slots του, να κάνει save την πρόοδο του, να κάνει save/quit ή απλά quit.</w:t>
+        <w:t xml:space="preserve">Το σύστημα καταχωρεί την επιλογή του παίκτη και μειώνει τα </w:t>
+      </w:r>
+      <w:proofErr w:type="spellStart"/>
+      <w:r>
+        <w:rPr>
+          <w:rFonts w:ascii="Arial" w:hAnsi="Arial" w:cs="Arial"/>
+          <w:color w:val="000000"/>
+          <w:sz w:val="28"/>
+          <w:szCs w:val="28"/>
+        </w:rPr>
+        <w:t>skill</w:t>
+      </w:r>
+      <w:proofErr w:type="spellEnd"/>
+      <w:r>
+        <w:rPr>
+          <w:rFonts w:ascii="Arial" w:hAnsi="Arial" w:cs="Arial"/>
+          <w:color w:val="000000"/>
+          <w:sz w:val="28"/>
+          <w:szCs w:val="28"/>
+        </w:rPr>
+        <w:t xml:space="preserve"> </w:t>
+      </w:r>
+      <w:proofErr w:type="spellStart"/>
+      <w:r>
+        <w:rPr>
+          <w:rFonts w:ascii="Arial" w:hAnsi="Arial" w:cs="Arial"/>
+          <w:color w:val="000000"/>
+          <w:sz w:val="28"/>
+          <w:szCs w:val="28"/>
+        </w:rPr>
+        <w:t>points</w:t>
+      </w:r>
+      <w:proofErr w:type="spellEnd"/>
+      <w:r>
+        <w:rPr>
+          <w:rFonts w:ascii="Arial" w:hAnsi="Arial" w:cs="Arial"/>
+          <w:color w:val="000000"/>
+          <w:sz w:val="28"/>
+          <w:szCs w:val="28"/>
+        </w:rPr>
+        <w:t xml:space="preserve"> του.</w:t>
       </w:r>
     </w:p>
     <w:p>
@@ -2924,7 +4345,176 @@
           <w:sz w:val="28"/>
           <w:szCs w:val="28"/>
         </w:rPr>
-        <w:t>Ο παίκτης επιλέγει να διαμορφώσει τα spell slots του.</w:t>
+        <w:t>Το σύστημα εμφανίζει στον παίκτη</w:t>
+      </w:r>
+      <w:r>
+        <w:rPr>
+          <w:rFonts w:ascii="Arial" w:hAnsi="Arial" w:cs="Arial"/>
+          <w:color w:val="000000"/>
+          <w:sz w:val="28"/>
+          <w:szCs w:val="28"/>
+        </w:rPr>
+        <w:t xml:space="preserve"> την οθόνη επιλογής ενέργειας, με τις επιλογές του </w:t>
+      </w:r>
+      <w:proofErr w:type="spellStart"/>
+      <w:r>
+        <w:rPr>
+          <w:rFonts w:ascii="Arial" w:hAnsi="Arial" w:cs="Arial"/>
+          <w:color w:val="000000"/>
+          <w:sz w:val="28"/>
+          <w:szCs w:val="28"/>
+        </w:rPr>
+        <w:t>skill</w:t>
+      </w:r>
+      <w:proofErr w:type="spellEnd"/>
+      <w:r>
+        <w:rPr>
+          <w:rFonts w:ascii="Arial" w:hAnsi="Arial" w:cs="Arial"/>
+          <w:color w:val="000000"/>
+          <w:sz w:val="28"/>
+          <w:szCs w:val="28"/>
+        </w:rPr>
+        <w:t xml:space="preserve"> </w:t>
+      </w:r>
+      <w:proofErr w:type="spellStart"/>
+      <w:r>
+        <w:rPr>
+          <w:rFonts w:ascii="Arial" w:hAnsi="Arial" w:cs="Arial"/>
+          <w:color w:val="000000"/>
+          <w:sz w:val="28"/>
+          <w:szCs w:val="28"/>
+        </w:rPr>
+        <w:t>tree</w:t>
+      </w:r>
+      <w:proofErr w:type="spellEnd"/>
+      <w:r>
+        <w:rPr>
+          <w:rFonts w:ascii="Arial" w:hAnsi="Arial" w:cs="Arial"/>
+          <w:color w:val="000000"/>
+          <w:sz w:val="28"/>
+          <w:szCs w:val="28"/>
+        </w:rPr>
+        <w:t xml:space="preserve">, να διαμορφώσει τα </w:t>
+      </w:r>
+      <w:proofErr w:type="spellStart"/>
+      <w:r>
+        <w:rPr>
+          <w:rFonts w:ascii="Arial" w:hAnsi="Arial" w:cs="Arial"/>
+          <w:color w:val="000000"/>
+          <w:sz w:val="28"/>
+          <w:szCs w:val="28"/>
+        </w:rPr>
+        <w:t>spell</w:t>
+      </w:r>
+      <w:proofErr w:type="spellEnd"/>
+      <w:r>
+        <w:rPr>
+          <w:rFonts w:ascii="Arial" w:hAnsi="Arial" w:cs="Arial"/>
+          <w:color w:val="000000"/>
+          <w:sz w:val="28"/>
+          <w:szCs w:val="28"/>
+        </w:rPr>
+        <w:t xml:space="preserve"> </w:t>
+      </w:r>
+      <w:proofErr w:type="spellStart"/>
+      <w:r>
+        <w:rPr>
+          <w:rFonts w:ascii="Arial" w:hAnsi="Arial" w:cs="Arial"/>
+          <w:color w:val="000000"/>
+          <w:sz w:val="28"/>
+          <w:szCs w:val="28"/>
+        </w:rPr>
+        <w:t>slots</w:t>
+      </w:r>
+      <w:proofErr w:type="spellEnd"/>
+      <w:r>
+        <w:rPr>
+          <w:rFonts w:ascii="Arial" w:hAnsi="Arial" w:cs="Arial"/>
+          <w:color w:val="000000"/>
+          <w:sz w:val="28"/>
+          <w:szCs w:val="28"/>
+        </w:rPr>
+        <w:t xml:space="preserve"> του, να κάνει </w:t>
+      </w:r>
+      <w:proofErr w:type="spellStart"/>
+      <w:r>
+        <w:rPr>
+          <w:rFonts w:ascii="Arial" w:hAnsi="Arial" w:cs="Arial"/>
+          <w:color w:val="000000"/>
+          <w:sz w:val="28"/>
+          <w:szCs w:val="28"/>
+        </w:rPr>
+        <w:t>save</w:t>
+      </w:r>
+      <w:proofErr w:type="spellEnd"/>
+      <w:r>
+        <w:rPr>
+          <w:rFonts w:ascii="Arial" w:hAnsi="Arial" w:cs="Arial"/>
+          <w:color w:val="000000"/>
+          <w:sz w:val="28"/>
+          <w:szCs w:val="28"/>
+        </w:rPr>
+        <w:t xml:space="preserve"> την πρόοδο του, να κάνει </w:t>
+      </w:r>
+      <w:proofErr w:type="spellStart"/>
+      <w:r>
+        <w:rPr>
+          <w:rFonts w:ascii="Arial" w:hAnsi="Arial" w:cs="Arial"/>
+          <w:color w:val="000000"/>
+          <w:sz w:val="28"/>
+          <w:szCs w:val="28"/>
+        </w:rPr>
+        <w:t>save</w:t>
+      </w:r>
+      <w:proofErr w:type="spellEnd"/>
+      <w:r>
+        <w:rPr>
+          <w:rFonts w:ascii="Arial" w:hAnsi="Arial" w:cs="Arial"/>
+          <w:color w:val="000000"/>
+          <w:sz w:val="28"/>
+          <w:szCs w:val="28"/>
+        </w:rPr>
+        <w:t>/</w:t>
+      </w:r>
+      <w:proofErr w:type="spellStart"/>
+      <w:r>
+        <w:rPr>
+          <w:rFonts w:ascii="Arial" w:hAnsi="Arial" w:cs="Arial"/>
+          <w:color w:val="000000"/>
+          <w:sz w:val="28"/>
+          <w:szCs w:val="28"/>
+        </w:rPr>
+        <w:t>quit</w:t>
+      </w:r>
+      <w:proofErr w:type="spellEnd"/>
+      <w:r>
+        <w:rPr>
+          <w:rFonts w:ascii="Arial" w:hAnsi="Arial" w:cs="Arial"/>
+          <w:color w:val="000000"/>
+          <w:sz w:val="28"/>
+          <w:szCs w:val="28"/>
+        </w:rPr>
+        <w:t xml:space="preserve"> ή απλά </w:t>
+      </w:r>
+      <w:proofErr w:type="spellStart"/>
+      <w:r>
+        <w:rPr>
+          <w:rFonts w:ascii="Arial" w:hAnsi="Arial" w:cs="Arial"/>
+          <w:color w:val="000000"/>
+          <w:sz w:val="28"/>
+          <w:szCs w:val="28"/>
+        </w:rPr>
+        <w:t>quit</w:t>
+      </w:r>
+      <w:proofErr w:type="spellEnd"/>
+      <w:r>
+        <w:rPr>
+          <w:rFonts w:ascii="Arial" w:hAnsi="Arial" w:cs="Arial"/>
+          <w:color w:val="000000"/>
+          <w:sz w:val="28"/>
+          <w:szCs w:val="28"/>
+        </w:rPr>
+        <w:t>.</w:t>
       </w:r>
     </w:p>
     <w:p>
@@ -2948,7 +4538,47 @@
           <w:sz w:val="28"/>
           <w:szCs w:val="28"/>
         </w:rPr>
-        <w:t>Το σύστημα του δείχνει τον πίνακα με τα spell slots, και τα spells που είχε επιλέξει, και του εμφανίζει και όλα τα spells που έχει διαθέσιμα στο inventory του.</w:t>
+        <w:t xml:space="preserve">Ο παίκτης επιλέγει να διαμορφώσει τα </w:t>
+      </w:r>
+      <w:proofErr w:type="spellStart"/>
+      <w:r>
+        <w:rPr>
+          <w:rFonts w:ascii="Arial" w:hAnsi="Arial" w:cs="Arial"/>
+          <w:color w:val="000000"/>
+          <w:sz w:val="28"/>
+          <w:szCs w:val="28"/>
+        </w:rPr>
+        <w:t>spell</w:t>
+      </w:r>
+      <w:proofErr w:type="spellEnd"/>
+      <w:r>
+        <w:rPr>
+          <w:rFonts w:ascii="Arial" w:hAnsi="Arial" w:cs="Arial"/>
+          <w:color w:val="000000"/>
+          <w:sz w:val="28"/>
+          <w:szCs w:val="28"/>
+        </w:rPr>
+        <w:t xml:space="preserve"> </w:t>
+      </w:r>
+      <w:proofErr w:type="spellStart"/>
+      <w:r>
+        <w:rPr>
+          <w:rFonts w:ascii="Arial" w:hAnsi="Arial" w:cs="Arial"/>
+          <w:color w:val="000000"/>
+          <w:sz w:val="28"/>
+          <w:szCs w:val="28"/>
+        </w:rPr>
+        <w:t>slots</w:t>
+      </w:r>
+      <w:proofErr w:type="spellEnd"/>
+      <w:r>
+        <w:rPr>
+          <w:rFonts w:ascii="Arial" w:hAnsi="Arial" w:cs="Arial"/>
+          <w:color w:val="000000"/>
+          <w:sz w:val="28"/>
+          <w:szCs w:val="28"/>
+        </w:rPr>
+        <w:t xml:space="preserve"> του.</w:t>
       </w:r>
     </w:p>
     <w:p>
@@ -2972,7 +4602,107 @@
           <w:sz w:val="28"/>
           <w:szCs w:val="28"/>
         </w:rPr>
-        <w:t>Ο παίκτης αφαιρεί ένα αντικείμενο από τα slots και το αντικαθιστά με ένα άλλο και έπειτα πατάει επιβεβαίωση.</w:t>
+        <w:t xml:space="preserve">Το σύστημα του δείχνει τον πίνακα με τα </w:t>
+      </w:r>
+      <w:proofErr w:type="spellStart"/>
+      <w:r>
+        <w:rPr>
+          <w:rFonts w:ascii="Arial" w:hAnsi="Arial" w:cs="Arial"/>
+          <w:color w:val="000000"/>
+          <w:sz w:val="28"/>
+          <w:szCs w:val="28"/>
+        </w:rPr>
+        <w:t>spell</w:t>
+      </w:r>
+      <w:proofErr w:type="spellEnd"/>
+      <w:r>
+        <w:rPr>
+          <w:rFonts w:ascii="Arial" w:hAnsi="Arial" w:cs="Arial"/>
+          <w:color w:val="000000"/>
+          <w:sz w:val="28"/>
+          <w:szCs w:val="28"/>
+        </w:rPr>
+        <w:t xml:space="preserve"> </w:t>
+      </w:r>
+      <w:proofErr w:type="spellStart"/>
+      <w:r>
+        <w:rPr>
+          <w:rFonts w:ascii="Arial" w:hAnsi="Arial" w:cs="Arial"/>
+          <w:color w:val="000000"/>
+          <w:sz w:val="28"/>
+          <w:szCs w:val="28"/>
+        </w:rPr>
+        <w:t>slots</w:t>
+      </w:r>
+      <w:proofErr w:type="spellEnd"/>
+      <w:r>
+        <w:rPr>
+          <w:rFonts w:ascii="Arial" w:hAnsi="Arial" w:cs="Arial"/>
+          <w:color w:val="000000"/>
+          <w:sz w:val="28"/>
+          <w:szCs w:val="28"/>
+        </w:rPr>
+        <w:t xml:space="preserve">, και τα </w:t>
+      </w:r>
+      <w:proofErr w:type="spellStart"/>
+      <w:r>
+        <w:rPr>
+          <w:rFonts w:ascii="Arial" w:hAnsi="Arial" w:cs="Arial"/>
+          <w:color w:val="000000"/>
+          <w:sz w:val="28"/>
+          <w:szCs w:val="28"/>
+        </w:rPr>
+        <w:t>spells</w:t>
+      </w:r>
+      <w:proofErr w:type="spellEnd"/>
+      <w:r>
+        <w:rPr>
+          <w:rFonts w:ascii="Arial" w:hAnsi="Arial" w:cs="Arial"/>
+          <w:color w:val="000000"/>
+          <w:sz w:val="28"/>
+          <w:szCs w:val="28"/>
+        </w:rPr>
+        <w:t xml:space="preserve"> που είχε επιλέξει, και του εμφανίζει και όλα τα </w:t>
+      </w:r>
+      <w:proofErr w:type="spellStart"/>
+      <w:r>
+        <w:rPr>
+          <w:rFonts w:ascii="Arial" w:hAnsi="Arial" w:cs="Arial"/>
+          <w:color w:val="000000"/>
+          <w:sz w:val="28"/>
+          <w:szCs w:val="28"/>
+        </w:rPr>
+        <w:t>spells</w:t>
+      </w:r>
+      <w:proofErr w:type="spellEnd"/>
+      <w:r>
+        <w:rPr>
+          <w:rFonts w:ascii="Arial" w:hAnsi="Arial" w:cs="Arial"/>
+          <w:color w:val="000000"/>
+          <w:sz w:val="28"/>
+          <w:szCs w:val="28"/>
+        </w:rPr>
+        <w:t xml:space="preserve"> που έχει διαθέσιμα στο </w:t>
+      </w:r>
+      <w:proofErr w:type="spellStart"/>
+      <w:r>
+        <w:rPr>
+          <w:rFonts w:ascii="Arial" w:hAnsi="Arial" w:cs="Arial"/>
+          <w:color w:val="000000"/>
+          <w:sz w:val="28"/>
+          <w:szCs w:val="28"/>
+        </w:rPr>
+        <w:t>inventory</w:t>
+      </w:r>
+      <w:proofErr w:type="spellEnd"/>
+      <w:r>
+        <w:rPr>
+          <w:rFonts w:ascii="Arial" w:hAnsi="Arial" w:cs="Arial"/>
+          <w:color w:val="000000"/>
+          <w:sz w:val="28"/>
+          <w:szCs w:val="28"/>
+        </w:rPr>
+        <w:t xml:space="preserve"> του.</w:t>
       </w:r>
     </w:p>
     <w:p>
@@ -2996,7 +4726,27 @@
           <w:sz w:val="28"/>
           <w:szCs w:val="28"/>
         </w:rPr>
-        <w:t>Το σύστημα καταχωρεί τις αλλαγές του παίκτη και έπειτα του εμφανίζει ξανά την οθόνη επιλογής ενέργειας.</w:t>
+        <w:t xml:space="preserve">Ο παίκτης αφαιρεί ένα αντικείμενο από τα </w:t>
+      </w:r>
+      <w:proofErr w:type="spellStart"/>
+      <w:r>
+        <w:rPr>
+          <w:rFonts w:ascii="Arial" w:hAnsi="Arial" w:cs="Arial"/>
+          <w:color w:val="000000"/>
+          <w:sz w:val="28"/>
+          <w:szCs w:val="28"/>
+        </w:rPr>
+        <w:t>slots</w:t>
+      </w:r>
+      <w:proofErr w:type="spellEnd"/>
+      <w:r>
+        <w:rPr>
+          <w:rFonts w:ascii="Arial" w:hAnsi="Arial" w:cs="Arial"/>
+          <w:color w:val="000000"/>
+          <w:sz w:val="28"/>
+          <w:szCs w:val="28"/>
+        </w:rPr>
+        <w:t xml:space="preserve"> και το αντικαθιστά με ένα άλλο και έπειτα πατάει επιβεβαίωση.</w:t>
       </w:r>
     </w:p>
     <w:p>
@@ -3020,7 +4770,7 @@
           <w:sz w:val="28"/>
           <w:szCs w:val="28"/>
         </w:rPr>
-        <w:t>Ο παίκτης επιλέγει να κάνει save/quit.</w:t>
+        <w:t>Το σύστημα καταχωρεί τις αλλαγές του παίκτη και έπειτα του εμφανίζει ξανά την οθόνη επιλογής ενέργειας.</w:t>
       </w:r>
     </w:p>
     <w:p>
@@ -3044,6 +4794,70 @@
           <w:sz w:val="28"/>
           <w:szCs w:val="28"/>
         </w:rPr>
+        <w:t xml:space="preserve">Ο παίκτης επιλέγει να κάνει </w:t>
+      </w:r>
+      <w:proofErr w:type="spellStart"/>
+      <w:r>
+        <w:rPr>
+          <w:rFonts w:ascii="Arial" w:hAnsi="Arial" w:cs="Arial"/>
+          <w:color w:val="000000"/>
+          <w:sz w:val="28"/>
+          <w:szCs w:val="28"/>
+        </w:rPr>
+        <w:t>save</w:t>
+      </w:r>
+      <w:proofErr w:type="spellEnd"/>
+      <w:r>
+        <w:rPr>
+          <w:rFonts w:ascii="Arial" w:hAnsi="Arial" w:cs="Arial"/>
+          <w:color w:val="000000"/>
+          <w:sz w:val="28"/>
+          <w:szCs w:val="28"/>
+        </w:rPr>
+        <w:t>/</w:t>
+      </w:r>
+      <w:proofErr w:type="spellStart"/>
+      <w:r>
+        <w:rPr>
+          <w:rFonts w:ascii="Arial" w:hAnsi="Arial" w:cs="Arial"/>
+          <w:color w:val="000000"/>
+          <w:sz w:val="28"/>
+          <w:szCs w:val="28"/>
+        </w:rPr>
+        <w:t>quit</w:t>
+      </w:r>
+      <w:proofErr w:type="spellEnd"/>
+      <w:r>
+        <w:rPr>
+          <w:rFonts w:ascii="Arial" w:hAnsi="Arial" w:cs="Arial"/>
+          <w:color w:val="000000"/>
+          <w:sz w:val="28"/>
+          <w:szCs w:val="28"/>
+        </w:rPr>
+        <w:t>.</w:t>
+      </w:r>
+    </w:p>
+    <w:p>
+      <w:pPr>
+        <w:pStyle w:val="a4"/>
+        <w:numPr>
+          <w:ilvl w:val="0"/>
+          <w:numId w:val="6"/>
+        </w:numPr>
+        <w:rPr>
+          <w:rFonts w:ascii="Arial" w:hAnsi="Arial" w:cs="Arial"/>
+          <w:color w:val="000000"/>
+          <w:sz w:val="28"/>
+          <w:szCs w:val="28"/>
+        </w:rPr>
+      </w:pPr>
+      <w:r>
+        <w:rPr>
+          <w:rFonts w:ascii="Arial" w:hAnsi="Arial" w:cs="Arial"/>
+          <w:color w:val="000000"/>
+          <w:sz w:val="28"/>
+          <w:szCs w:val="28"/>
+        </w:rPr>
         <w:t>Το σύστημα αποθηκεύει τις συντεταγμένες του παίκτη. Έπειτα, τοποθετεί ξανά τους  εχθρούς που έχει σκοτώσει ο παίκτης στις συντεταγμένες που βρίσκονταν πριν. Τέλος, εμφανίζει την αρχική οθόνη του παιχνιδιού.</w:t>
       </w:r>
     </w:p>
@@ -3146,7 +4960,51 @@
           <w:szCs w:val="28"/>
           <w:lang w:eastAsia="el-GR"/>
         </w:rPr>
-        <w:t xml:space="preserve">Το σύστημα ελέγχει ότι ο παίκτης δεν έχει καθόλου ή έχει μη επαρκή skill points, οπότε δεν του βγάζει ενημερωτικό μήνυμα και μεταφερόμαστε στο βήμα </w:t>
+        <w:t xml:space="preserve">Το σύστημα ελέγχει ότι ο παίκτης δεν έχει καθόλου ή έχει μη επαρκή </w:t>
+      </w:r>
+      <w:proofErr w:type="spellStart"/>
+      <w:r>
+        <w:rPr>
+          <w:rFonts w:ascii="Arial" w:eastAsia="Times New Roman" w:hAnsi="Arial" w:cs="Arial"/>
+          <w:color w:val="000000" w:themeColor="text1"/>
+          <w:sz w:val="28"/>
+          <w:szCs w:val="28"/>
+          <w:lang w:eastAsia="el-GR"/>
+        </w:rPr>
+        <w:t>skill</w:t>
+      </w:r>
+      <w:proofErr w:type="spellEnd"/>
+      <w:r>
+        <w:rPr>
+          <w:rFonts w:ascii="Arial" w:eastAsia="Times New Roman" w:hAnsi="Arial" w:cs="Arial"/>
+          <w:color w:val="000000" w:themeColor="text1"/>
+          <w:sz w:val="28"/>
+          <w:szCs w:val="28"/>
+          <w:lang w:eastAsia="el-GR"/>
+        </w:rPr>
+        <w:t xml:space="preserve"> </w:t>
+      </w:r>
+      <w:proofErr w:type="spellStart"/>
+      <w:r>
+        <w:rPr>
+          <w:rFonts w:ascii="Arial" w:eastAsia="Times New Roman" w:hAnsi="Arial" w:cs="Arial"/>
+          <w:color w:val="000000" w:themeColor="text1"/>
+          <w:sz w:val="28"/>
+          <w:szCs w:val="28"/>
+          <w:lang w:eastAsia="el-GR"/>
+        </w:rPr>
+        <w:t>points</w:t>
+      </w:r>
+      <w:proofErr w:type="spellEnd"/>
+      <w:r>
+        <w:rPr>
+          <w:rFonts w:ascii="Arial" w:eastAsia="Times New Roman" w:hAnsi="Arial" w:cs="Arial"/>
+          <w:color w:val="000000" w:themeColor="text1"/>
+          <w:sz w:val="28"/>
+          <w:szCs w:val="28"/>
+          <w:lang w:eastAsia="el-GR"/>
+        </w:rPr>
+        <w:t xml:space="preserve">, οπότε δεν του βγάζει ενημερωτικό μήνυμα και μεταφερόμαστε στο βήμα </w:t>
       </w:r>
       <w:r>
         <w:rPr>
@@ -3214,7 +5072,6 @@
           <w:szCs w:val="28"/>
           <w:lang w:eastAsia="el-GR"/>
         </w:rPr>
-        <w:lastRenderedPageBreak/>
         <w:t>Εναλλακτική Ροή 2:</w:t>
       </w:r>
     </w:p>
@@ -3285,7 +5142,51 @@
           <w:szCs w:val="28"/>
           <w:lang w:eastAsia="el-GR"/>
         </w:rPr>
-        <w:t xml:space="preserve"> Ο παίκτης επιλέγει να μην δει το skill tree, οπότε μεταφερόμαστε στο βήμα </w:t>
+        <w:t xml:space="preserve"> Ο παίκτης επιλέγει να μην δει το </w:t>
+      </w:r>
+      <w:proofErr w:type="spellStart"/>
+      <w:r>
+        <w:rPr>
+          <w:rFonts w:ascii="Arial" w:eastAsia="Times New Roman" w:hAnsi="Arial" w:cs="Arial"/>
+          <w:color w:val="000000" w:themeColor="text1"/>
+          <w:sz w:val="28"/>
+          <w:szCs w:val="28"/>
+          <w:lang w:eastAsia="el-GR"/>
+        </w:rPr>
+        <w:t>skill</w:t>
+      </w:r>
+      <w:proofErr w:type="spellEnd"/>
+      <w:r>
+        <w:rPr>
+          <w:rFonts w:ascii="Arial" w:eastAsia="Times New Roman" w:hAnsi="Arial" w:cs="Arial"/>
+          <w:color w:val="000000" w:themeColor="text1"/>
+          <w:sz w:val="28"/>
+          <w:szCs w:val="28"/>
+          <w:lang w:eastAsia="el-GR"/>
+        </w:rPr>
+        <w:t xml:space="preserve"> </w:t>
+      </w:r>
+      <w:proofErr w:type="spellStart"/>
+      <w:r>
+        <w:rPr>
+          <w:rFonts w:ascii="Arial" w:eastAsia="Times New Roman" w:hAnsi="Arial" w:cs="Arial"/>
+          <w:color w:val="000000" w:themeColor="text1"/>
+          <w:sz w:val="28"/>
+          <w:szCs w:val="28"/>
+          <w:lang w:eastAsia="el-GR"/>
+        </w:rPr>
+        <w:t>tree</w:t>
+      </w:r>
+      <w:proofErr w:type="spellEnd"/>
+      <w:r>
+        <w:rPr>
+          <w:rFonts w:ascii="Arial" w:eastAsia="Times New Roman" w:hAnsi="Arial" w:cs="Arial"/>
+          <w:color w:val="000000" w:themeColor="text1"/>
+          <w:sz w:val="28"/>
+          <w:szCs w:val="28"/>
+          <w:lang w:eastAsia="el-GR"/>
+        </w:rPr>
+        <w:t xml:space="preserve">, οπότε μεταφερόμαστε στο βήμα </w:t>
       </w:r>
       <w:r>
         <w:rPr>
@@ -3306,6 +5207,233 @@
           <w:lang w:eastAsia="el-GR"/>
         </w:rPr>
         <w:t xml:space="preserve"> της βασικής ροής.</w:t>
+      </w:r>
+    </w:p>
+    <w:p>
+      <w:pPr>
+        <w:spacing w:before="240" w:after="240" w:line="240" w:lineRule="auto"/>
+        <w:rPr>
+          <w:rFonts w:ascii="Arial" w:eastAsia="Times New Roman" w:hAnsi="Arial" w:cs="Arial"/>
+          <w:color w:val="000000" w:themeColor="text1"/>
+          <w:sz w:val="28"/>
+          <w:szCs w:val="28"/>
+          <w:lang w:eastAsia="el-GR"/>
+        </w:rPr>
+      </w:pPr>
+    </w:p>
+    <w:p>
+      <w:pPr>
+        <w:spacing w:before="240" w:after="240" w:line="240" w:lineRule="auto"/>
+        <w:rPr>
+          <w:rFonts w:ascii="Arial" w:eastAsia="Times New Roman" w:hAnsi="Arial" w:cs="Arial"/>
+          <w:b/>
+          <w:bCs/>
+          <w:color w:val="000000" w:themeColor="text1"/>
+          <w:sz w:val="28"/>
+          <w:szCs w:val="28"/>
+          <w:lang w:eastAsia="el-GR"/>
+        </w:rPr>
+      </w:pPr>
+      <w:r>
+        <w:rPr>
+          <w:rFonts w:ascii="Arial" w:eastAsia="Times New Roman" w:hAnsi="Arial" w:cs="Arial"/>
+          <w:b/>
+          <w:bCs/>
+          <w:color w:val="000000" w:themeColor="text1"/>
+          <w:sz w:val="28"/>
+          <w:szCs w:val="28"/>
+          <w:lang w:eastAsia="el-GR"/>
+        </w:rPr>
+        <w:t>Εναλλακτική Ροή 3:</w:t>
+      </w:r>
+    </w:p>
+    <w:p>
+      <w:pPr>
+        <w:spacing w:before="240" w:after="240" w:line="240" w:lineRule="auto"/>
+        <w:rPr>
+          <w:rFonts w:ascii="Arial" w:eastAsia="Times New Roman" w:hAnsi="Arial" w:cs="Arial"/>
+          <w:color w:val="000000" w:themeColor="text1"/>
+          <w:sz w:val="28"/>
+          <w:szCs w:val="28"/>
+          <w:lang w:eastAsia="el-GR"/>
+        </w:rPr>
+      </w:pPr>
+      <w:r>
+        <w:rPr>
+          <w:rFonts w:ascii="Arial" w:eastAsia="Times New Roman" w:hAnsi="Arial" w:cs="Arial"/>
+          <w:b/>
+          <w:bCs/>
+          <w:color w:val="000000" w:themeColor="text1"/>
+          <w:sz w:val="28"/>
+          <w:szCs w:val="28"/>
+          <w:lang w:eastAsia="el-GR"/>
+        </w:rPr>
+        <w:tab/>
+        <w:t xml:space="preserve">7α. </w:t>
+      </w:r>
+      <w:r>
+        <w:rPr>
+          <w:rFonts w:ascii="Arial" w:eastAsia="Times New Roman" w:hAnsi="Arial" w:cs="Arial"/>
+          <w:color w:val="000000" w:themeColor="text1"/>
+          <w:sz w:val="28"/>
+          <w:szCs w:val="28"/>
+          <w:lang w:eastAsia="el-GR"/>
+        </w:rPr>
+        <w:t xml:space="preserve">Το σύστημα </w:t>
+      </w:r>
+      <w:r>
+        <w:rPr>
+          <w:rFonts w:ascii="Arial" w:eastAsia="Times New Roman" w:hAnsi="Arial" w:cs="Arial"/>
+          <w:color w:val="000000" w:themeColor="text1"/>
+          <w:sz w:val="28"/>
+          <w:szCs w:val="28"/>
+          <w:lang w:eastAsia="el-GR"/>
+        </w:rPr>
+        <w:t>ελέγχει</w:t>
+      </w:r>
+      <w:r>
+        <w:rPr>
+          <w:rFonts w:ascii="Arial" w:eastAsia="Times New Roman" w:hAnsi="Arial" w:cs="Arial"/>
+          <w:color w:val="000000" w:themeColor="text1"/>
+          <w:sz w:val="28"/>
+          <w:szCs w:val="28"/>
+          <w:lang w:eastAsia="el-GR"/>
+        </w:rPr>
+        <w:t xml:space="preserve"> ότι το </w:t>
+      </w:r>
+      <w:r>
+        <w:rPr>
+          <w:rFonts w:ascii="Arial" w:eastAsia="Times New Roman" w:hAnsi="Arial" w:cs="Arial"/>
+          <w:color w:val="000000" w:themeColor="text1"/>
+          <w:sz w:val="28"/>
+          <w:szCs w:val="28"/>
+          <w:lang w:val="en-US" w:eastAsia="el-GR"/>
+        </w:rPr>
+        <w:t>skill</w:t>
+      </w:r>
+      <w:r>
+        <w:rPr>
+          <w:rFonts w:ascii="Arial" w:eastAsia="Times New Roman" w:hAnsi="Arial" w:cs="Arial"/>
+          <w:color w:val="000000" w:themeColor="text1"/>
+          <w:sz w:val="28"/>
+          <w:szCs w:val="28"/>
+          <w:lang w:eastAsia="el-GR"/>
+        </w:rPr>
+        <w:t xml:space="preserve"> </w:t>
+      </w:r>
+      <w:r>
+        <w:rPr>
+          <w:rFonts w:ascii="Arial" w:eastAsia="Times New Roman" w:hAnsi="Arial" w:cs="Arial"/>
+          <w:color w:val="000000" w:themeColor="text1"/>
+          <w:sz w:val="28"/>
+          <w:szCs w:val="28"/>
+          <w:lang w:eastAsia="el-GR"/>
+        </w:rPr>
+        <w:t xml:space="preserve">που επέλεξε ο χρήστης δεν είναι </w:t>
+      </w:r>
+      <w:r>
+        <w:rPr>
+          <w:rFonts w:ascii="Arial" w:eastAsia="Times New Roman" w:hAnsi="Arial" w:cs="Arial"/>
+          <w:color w:val="000000" w:themeColor="text1"/>
+          <w:sz w:val="28"/>
+          <w:szCs w:val="28"/>
+          <w:lang w:val="en-US" w:eastAsia="el-GR"/>
+        </w:rPr>
+        <w:t>available</w:t>
+      </w:r>
+      <w:r>
+        <w:rPr>
+          <w:rFonts w:ascii="Arial" w:eastAsia="Times New Roman" w:hAnsi="Arial" w:cs="Arial"/>
+          <w:color w:val="000000" w:themeColor="text1"/>
+          <w:sz w:val="28"/>
+          <w:szCs w:val="28"/>
+          <w:lang w:eastAsia="el-GR"/>
+        </w:rPr>
+        <w:t xml:space="preserve"> και του εμφανίζει κατάλληλο μήνυμα.</w:t>
+      </w:r>
+    </w:p>
+    <w:p>
+      <w:pPr>
+        <w:spacing w:before="240" w:after="240" w:line="240" w:lineRule="auto"/>
+        <w:rPr>
+          <w:rFonts w:ascii="Arial" w:eastAsia="Times New Roman" w:hAnsi="Arial" w:cs="Arial"/>
+          <w:color w:val="000000" w:themeColor="text1"/>
+          <w:sz w:val="28"/>
+          <w:szCs w:val="28"/>
+          <w:lang w:eastAsia="el-GR"/>
+        </w:rPr>
+      </w:pPr>
+      <w:r>
+        <w:rPr>
+          <w:rFonts w:ascii="Arial" w:eastAsia="Times New Roman" w:hAnsi="Arial" w:cs="Arial"/>
+          <w:color w:val="000000" w:themeColor="text1"/>
+          <w:sz w:val="28"/>
+          <w:szCs w:val="28"/>
+          <w:lang w:eastAsia="el-GR"/>
+        </w:rPr>
+        <w:tab/>
+      </w:r>
+      <w:r>
+        <w:rPr>
+          <w:rFonts w:ascii="Arial" w:eastAsia="Times New Roman" w:hAnsi="Arial" w:cs="Arial"/>
+          <w:b/>
+          <w:bCs/>
+          <w:color w:val="000000" w:themeColor="text1"/>
+          <w:sz w:val="28"/>
+          <w:szCs w:val="28"/>
+          <w:lang w:eastAsia="el-GR"/>
+        </w:rPr>
+        <w:t xml:space="preserve">7β. </w:t>
+      </w:r>
+      <w:r>
+        <w:rPr>
+          <w:rFonts w:ascii="Arial" w:eastAsia="Times New Roman" w:hAnsi="Arial" w:cs="Arial"/>
+          <w:color w:val="000000" w:themeColor="text1"/>
+          <w:sz w:val="28"/>
+          <w:szCs w:val="28"/>
+          <w:lang w:eastAsia="el-GR"/>
+        </w:rPr>
+        <w:t xml:space="preserve">Το σύστημα εμφανίζει στο χρήστη την οθόνη του </w:t>
+      </w:r>
+      <w:r>
+        <w:rPr>
+          <w:rFonts w:ascii="Arial" w:eastAsia="Times New Roman" w:hAnsi="Arial" w:cs="Arial"/>
+          <w:color w:val="000000" w:themeColor="text1"/>
+          <w:sz w:val="28"/>
+          <w:szCs w:val="28"/>
+          <w:lang w:val="en-US" w:eastAsia="el-GR"/>
+        </w:rPr>
+        <w:t>skill</w:t>
+      </w:r>
+      <w:r>
+        <w:rPr>
+          <w:rFonts w:ascii="Arial" w:eastAsia="Times New Roman" w:hAnsi="Arial" w:cs="Arial"/>
+          <w:color w:val="000000" w:themeColor="text1"/>
+          <w:sz w:val="28"/>
+          <w:szCs w:val="28"/>
+          <w:lang w:eastAsia="el-GR"/>
+        </w:rPr>
+        <w:t xml:space="preserve"> </w:t>
+      </w:r>
+      <w:r>
+        <w:rPr>
+          <w:rFonts w:ascii="Arial" w:eastAsia="Times New Roman" w:hAnsi="Arial" w:cs="Arial"/>
+          <w:color w:val="000000" w:themeColor="text1"/>
+          <w:sz w:val="28"/>
+          <w:szCs w:val="28"/>
+          <w:lang w:val="en-US" w:eastAsia="el-GR"/>
+        </w:rPr>
+        <w:t>tree</w:t>
+      </w:r>
+      <w:r>
+        <w:rPr>
+          <w:rFonts w:ascii="Arial" w:eastAsia="Times New Roman" w:hAnsi="Arial" w:cs="Arial"/>
+          <w:color w:val="000000" w:themeColor="text1"/>
+          <w:sz w:val="28"/>
+          <w:szCs w:val="28"/>
+          <w:lang w:eastAsia="el-GR"/>
+        </w:rPr>
+        <w:t>.</w:t>
       </w:r>
     </w:p>
     <w:p>
@@ -3340,7 +5468,31 @@
           <w:szCs w:val="28"/>
           <w:lang w:eastAsia="el-GR"/>
         </w:rPr>
-        <w:t>Εναλλακτική Ροή 3:</w:t>
+        <w:t xml:space="preserve">Εναλλακτική Ροή </w:t>
+      </w:r>
+      <w:r>
+        <w:rPr>
+          <w:rFonts w:ascii="Arial" w:eastAsia="Times New Roman" w:hAnsi="Arial" w:cs="Arial"/>
+          <w:b/>
+          <w:bCs/>
+          <w:color w:val="000000"/>
+          <w:sz w:val="28"/>
+          <w:szCs w:val="28"/>
+          <w:lang w:eastAsia="el-GR"/>
+        </w:rPr>
+        <w:t>4</w:t>
+      </w:r>
+      <w:r>
+        <w:rPr>
+          <w:rFonts w:ascii="Arial" w:eastAsia="Times New Roman" w:hAnsi="Arial" w:cs="Arial"/>
+          <w:b/>
+          <w:bCs/>
+          <w:color w:val="000000"/>
+          <w:sz w:val="28"/>
+          <w:szCs w:val="28"/>
+          <w:lang w:eastAsia="el-GR"/>
+        </w:rPr>
+        <w:t>:</w:t>
       </w:r>
     </w:p>
     <w:p>
@@ -3402,7 +5554,7 @@
           <w:szCs w:val="28"/>
           <w:lang w:eastAsia="el-GR"/>
         </w:rPr>
-        <w:t>8</w:t>
+        <w:t>9</w:t>
       </w:r>
       <w:r>
         <w:rPr>
@@ -3434,7 +5586,7 @@
           <w:szCs w:val="28"/>
           <w:lang w:eastAsia="el-GR"/>
         </w:rPr>
-        <w:t>5</w:t>
+        <w:t>6</w:t>
       </w:r>
       <w:r>
         <w:rPr>
@@ -3493,7 +5645,31 @@
           <w:szCs w:val="28"/>
           <w:lang w:eastAsia="el-GR"/>
         </w:rPr>
-        <w:t>Εναλλακτική Ροή 4:</w:t>
+        <w:t xml:space="preserve">Εναλλακτική Ροή </w:t>
+      </w:r>
+      <w:r>
+        <w:rPr>
+          <w:rFonts w:ascii="Arial" w:eastAsia="Times New Roman" w:hAnsi="Arial" w:cs="Arial"/>
+          <w:b/>
+          <w:bCs/>
+          <w:color w:val="000000"/>
+          <w:sz w:val="28"/>
+          <w:szCs w:val="28"/>
+          <w:lang w:val="en-US" w:eastAsia="el-GR"/>
+        </w:rPr>
+        <w:t>5</w:t>
+      </w:r>
+      <w:r>
+        <w:rPr>
+          <w:rFonts w:ascii="Arial" w:eastAsia="Times New Roman" w:hAnsi="Arial" w:cs="Arial"/>
+          <w:b/>
+          <w:bCs/>
+          <w:color w:val="000000"/>
+          <w:sz w:val="28"/>
+          <w:szCs w:val="28"/>
+          <w:lang w:eastAsia="el-GR"/>
+        </w:rPr>
+        <w:t>:</w:t>
       </w:r>
     </w:p>
     <w:p>
@@ -3540,7 +5716,19 @@
           <w:szCs w:val="28"/>
           <w:lang w:eastAsia="el-GR"/>
         </w:rPr>
-        <w:t>10</w:t>
+        <w:t>1</w:t>
+      </w:r>
+      <w:r>
+        <w:rPr>
+          <w:rFonts w:ascii="Arial" w:eastAsia="Times New Roman" w:hAnsi="Arial" w:cs="Arial"/>
+          <w:b/>
+          <w:bCs/>
+          <w:color w:val="000000"/>
+          <w:sz w:val="28"/>
+          <w:szCs w:val="28"/>
+          <w:lang w:val="en-US" w:eastAsia="el-GR"/>
+        </w:rPr>
+        <w:t>1</w:t>
       </w:r>
       <w:r>
         <w:rPr>
@@ -3562,7 +5750,29 @@
           <w:szCs w:val="28"/>
           <w:lang w:eastAsia="el-GR"/>
         </w:rPr>
-        <w:t>Ο παίκτης επιλέγει να κάνει save.</w:t>
+        <w:t xml:space="preserve">Ο παίκτης επιλέγει να κάνει </w:t>
+      </w:r>
+      <w:proofErr w:type="spellStart"/>
+      <w:r>
+        <w:rPr>
+          <w:rFonts w:ascii="Arial" w:eastAsia="Times New Roman" w:hAnsi="Arial" w:cs="Arial"/>
+          <w:color w:val="000000"/>
+          <w:sz w:val="28"/>
+          <w:szCs w:val="28"/>
+          <w:lang w:eastAsia="el-GR"/>
+        </w:rPr>
+        <w:t>save</w:t>
+      </w:r>
+      <w:proofErr w:type="spellEnd"/>
+      <w:r>
+        <w:rPr>
+          <w:rFonts w:ascii="Arial" w:eastAsia="Times New Roman" w:hAnsi="Arial" w:cs="Arial"/>
+          <w:color w:val="000000"/>
+          <w:sz w:val="28"/>
+          <w:szCs w:val="28"/>
+          <w:lang w:eastAsia="el-GR"/>
+        </w:rPr>
+        <w:t>.</w:t>
       </w:r>
     </w:p>
     <w:p>
@@ -3622,7 +5832,19 @@
           <w:szCs w:val="28"/>
           <w:lang w:eastAsia="el-GR"/>
         </w:rPr>
-        <w:t>10</w:t>
+        <w:t>1</w:t>
+      </w:r>
+      <w:r>
+        <w:rPr>
+          <w:rFonts w:ascii="Arial" w:eastAsia="Times New Roman" w:hAnsi="Arial" w:cs="Arial"/>
+          <w:b/>
+          <w:bCs/>
+          <w:color w:val="000000"/>
+          <w:sz w:val="28"/>
+          <w:szCs w:val="28"/>
+          <w:lang w:val="en-US" w:eastAsia="el-GR"/>
+        </w:rPr>
+        <w:t>1</w:t>
       </w:r>
       <w:r>
         <w:rPr>
@@ -3644,8 +5866,20 @@
           <w:szCs w:val="28"/>
           <w:lang w:eastAsia="el-GR"/>
         </w:rPr>
-        <w:t>Ο παίκτης επιλέγει να κάνει quit</w:t>
-      </w:r>
+        <w:t xml:space="preserve">Ο παίκτης επιλέγει να κάνει </w:t>
+      </w:r>
+      <w:proofErr w:type="spellStart"/>
+      <w:r>
+        <w:rPr>
+          <w:rFonts w:ascii="Arial" w:eastAsia="Times New Roman" w:hAnsi="Arial" w:cs="Arial"/>
+          <w:color w:val="000000"/>
+          <w:sz w:val="28"/>
+          <w:szCs w:val="28"/>
+          <w:lang w:eastAsia="el-GR"/>
+        </w:rPr>
+        <w:t>quit</w:t>
+      </w:r>
+      <w:proofErr w:type="spellEnd"/>
       <w:r>
         <w:rPr>
           <w:rFonts w:ascii="Arial" w:eastAsia="Times New Roman" w:hAnsi="Arial" w:cs="Arial"/>
@@ -3703,7 +5937,19 @@
           <w:szCs w:val="28"/>
           <w:lang w:eastAsia="el-GR"/>
         </w:rPr>
-        <w:t>10</w:t>
+        <w:t>1</w:t>
+      </w:r>
+      <w:r>
+        <w:rPr>
+          <w:rFonts w:ascii="Arial" w:eastAsia="Times New Roman" w:hAnsi="Arial" w:cs="Arial"/>
+          <w:b/>
+          <w:bCs/>
+          <w:color w:val="000000"/>
+          <w:sz w:val="28"/>
+          <w:szCs w:val="28"/>
+          <w:lang w:val="en-US" w:eastAsia="el-GR"/>
+        </w:rPr>
+        <w:t>1</w:t>
       </w:r>
       <w:r>
         <w:rPr>
@@ -3725,7 +5971,29 @@
           <w:szCs w:val="28"/>
           <w:lang w:eastAsia="el-GR"/>
         </w:rPr>
-        <w:t>Το σύστημα αποθηκεύει τις συντεταγμένες του παίκτη, και . Έπειτα, τοποθετεί ξανά τους  εχθρούς που έχει σκοτώσει ο παίκτης στις συντεταγμένες που βρίσκονταν πριν. Τέλος εμφανίζει την κεντρική οθόνη του παιχνιδιού(map).</w:t>
+        <w:t>Το σύστημα αποθηκεύει τις συντεταγμένες του παίκτη, και . Έπειτα, τοποθετεί ξανά τους  εχθρούς που έχει σκοτώσει ο παίκτης στις συντεταγμένες που βρίσκονταν πριν. Τέλος εμφανίζει την κεντρική οθόνη του παιχνιδιού(</w:t>
+      </w:r>
+      <w:proofErr w:type="spellStart"/>
+      <w:r>
+        <w:rPr>
+          <w:rFonts w:ascii="Arial" w:eastAsia="Times New Roman" w:hAnsi="Arial" w:cs="Arial"/>
+          <w:color w:val="000000"/>
+          <w:sz w:val="28"/>
+          <w:szCs w:val="28"/>
+          <w:lang w:eastAsia="el-GR"/>
+        </w:rPr>
+        <w:t>map</w:t>
+      </w:r>
+      <w:proofErr w:type="spellEnd"/>
+      <w:r>
+        <w:rPr>
+          <w:rFonts w:ascii="Arial" w:eastAsia="Times New Roman" w:hAnsi="Arial" w:cs="Arial"/>
+          <w:color w:val="000000"/>
+          <w:sz w:val="28"/>
+          <w:szCs w:val="28"/>
+          <w:lang w:eastAsia="el-GR"/>
+        </w:rPr>
+        <w:t>).</w:t>
       </w:r>
     </w:p>
     <w:p>
@@ -3775,7 +6043,19 @@
           <w:szCs w:val="28"/>
           <w:lang w:eastAsia="el-GR"/>
         </w:rPr>
-        <w:t>10</w:t>
+        <w:t>1</w:t>
+      </w:r>
+      <w:r>
+        <w:rPr>
+          <w:rFonts w:ascii="Arial" w:eastAsia="Times New Roman" w:hAnsi="Arial" w:cs="Arial"/>
+          <w:b/>
+          <w:bCs/>
+          <w:color w:val="000000"/>
+          <w:sz w:val="28"/>
+          <w:szCs w:val="28"/>
+          <w:lang w:val="en-US" w:eastAsia="el-GR"/>
+        </w:rPr>
+        <w:t>1</w:t>
       </w:r>
       <w:r>
         <w:rPr>
@@ -3846,7 +6126,31 @@
           <w:szCs w:val="28"/>
           <w:lang w:eastAsia="el-GR"/>
         </w:rPr>
-        <w:t>Εναλλακτική Ροή 5:</w:t>
+        <w:t xml:space="preserve">Εναλλακτική Ροή </w:t>
+      </w:r>
+      <w:r>
+        <w:rPr>
+          <w:rFonts w:ascii="Arial" w:eastAsia="Times New Roman" w:hAnsi="Arial" w:cs="Arial"/>
+          <w:b/>
+          <w:bCs/>
+          <w:color w:val="000000"/>
+          <w:sz w:val="28"/>
+          <w:szCs w:val="28"/>
+          <w:lang w:eastAsia="el-GR"/>
+        </w:rPr>
+        <w:t>6</w:t>
+      </w:r>
+      <w:r>
+        <w:rPr>
+          <w:rFonts w:ascii="Arial" w:eastAsia="Times New Roman" w:hAnsi="Arial" w:cs="Arial"/>
+          <w:b/>
+          <w:bCs/>
+          <w:color w:val="000000"/>
+          <w:sz w:val="28"/>
+          <w:szCs w:val="28"/>
+          <w:lang w:eastAsia="el-GR"/>
+        </w:rPr>
+        <w:t>:</w:t>
       </w:r>
     </w:p>
     <w:p>
@@ -3906,7 +6210,7 @@
           <w:szCs w:val="28"/>
           <w:lang w:eastAsia="el-GR"/>
         </w:rPr>
-        <w:t>3</w:t>
+        <w:t>4</w:t>
       </w:r>
       <w:r>
         <w:rPr>
@@ -3928,17 +6232,49 @@
           <w:szCs w:val="28"/>
           <w:lang w:eastAsia="el-GR"/>
         </w:rPr>
-        <w:t xml:space="preserve">Ο παίκτης επιλέγει να μην κάνει κάποια αλλαγή, οπότε πατάει back και οδηγούμαστε στο βήμα </w:t>
-      </w:r>
-      <w:r>
-        <w:rPr>
-          <w:rFonts w:ascii="Arial" w:eastAsia="Times New Roman" w:hAnsi="Arial" w:cs="Arial"/>
-          <w:color w:val="000000" w:themeColor="text1"/>
-          <w:sz w:val="28"/>
-          <w:szCs w:val="28"/>
-          <w:lang w:eastAsia="el-GR"/>
-        </w:rPr>
-        <w:t>10</w:t>
+        <w:t xml:space="preserve">Ο παίκτης επιλέγει να μην κάνει κάποια αλλαγή, οπότε πατάει </w:t>
+      </w:r>
+      <w:proofErr w:type="spellStart"/>
+      <w:r>
+        <w:rPr>
+          <w:rFonts w:ascii="Arial" w:eastAsia="Times New Roman" w:hAnsi="Arial" w:cs="Arial"/>
+          <w:color w:val="000000" w:themeColor="text1"/>
+          <w:sz w:val="28"/>
+          <w:szCs w:val="28"/>
+          <w:lang w:eastAsia="el-GR"/>
+        </w:rPr>
+        <w:t>back</w:t>
+      </w:r>
+      <w:proofErr w:type="spellEnd"/>
+      <w:r>
+        <w:rPr>
+          <w:rFonts w:ascii="Arial" w:eastAsia="Times New Roman" w:hAnsi="Arial" w:cs="Arial"/>
+          <w:color w:val="000000" w:themeColor="text1"/>
+          <w:sz w:val="28"/>
+          <w:szCs w:val="28"/>
+          <w:lang w:eastAsia="el-GR"/>
+        </w:rPr>
+        <w:t xml:space="preserve"> και οδηγούμαστε στο βήμα </w:t>
+      </w:r>
+      <w:r>
+        <w:rPr>
+          <w:rFonts w:ascii="Arial" w:eastAsia="Times New Roman" w:hAnsi="Arial" w:cs="Arial"/>
+          <w:color w:val="000000" w:themeColor="text1"/>
+          <w:sz w:val="28"/>
+          <w:szCs w:val="28"/>
+          <w:lang w:eastAsia="el-GR"/>
+        </w:rPr>
+        <w:t>1</w:t>
+      </w:r>
+      <w:r>
+        <w:rPr>
+          <w:rFonts w:ascii="Arial" w:eastAsia="Times New Roman" w:hAnsi="Arial" w:cs="Arial"/>
+          <w:color w:val="000000" w:themeColor="text1"/>
+          <w:sz w:val="28"/>
+          <w:szCs w:val="28"/>
+          <w:lang w:eastAsia="el-GR"/>
+        </w:rPr>
+        <w:t>1</w:t>
       </w:r>
       <w:r>
         <w:rPr>

</xml_diff>

<commit_message>
added some functionality on step 10 of basic flow, highlighed changes with red
</commit_message>
<xml_diff>
--- a/arxeiakostas/Current/Use_Cases_v0.3.docx
+++ b/arxeiakostas/Current/Use_Cases_v0.3.docx
@@ -4054,7 +4054,7 @@
       <w:r>
         <w:rPr>
           <w:rFonts w:ascii="Arial" w:hAnsi="Arial" w:cs="Arial"/>
-          <w:color w:val="000000"/>
+          <w:color w:val="FF0000"/>
           <w:sz w:val="28"/>
           <w:szCs w:val="28"/>
         </w:rPr>
@@ -4063,7 +4063,7 @@
       <w:r>
         <w:rPr>
           <w:rFonts w:ascii="Arial" w:hAnsi="Arial" w:cs="Arial"/>
-          <w:color w:val="000000"/>
+          <w:color w:val="FF0000"/>
           <w:sz w:val="28"/>
           <w:szCs w:val="28"/>
           <w:lang w:val="en-US"/>
@@ -4073,25 +4073,16 @@
       <w:r>
         <w:rPr>
           <w:rFonts w:ascii="Arial" w:hAnsi="Arial" w:cs="Arial"/>
-          <w:color w:val="000000"/>
-          <w:sz w:val="28"/>
-          <w:szCs w:val="28"/>
-        </w:rPr>
-        <w:t xml:space="preserve"> </w:t>
-      </w:r>
-      <w:r>
-        <w:rPr>
-          <w:rFonts w:ascii="Arial" w:hAnsi="Arial" w:cs="Arial"/>
-          <w:color w:val="000000"/>
-          <w:sz w:val="28"/>
-          <w:szCs w:val="28"/>
-        </w:rPr>
-        <w:t xml:space="preserve">που επέλεξε ο χρήστης είναι </w:t>
-      </w:r>
-      <w:r>
-        <w:rPr>
-          <w:rFonts w:ascii="Arial" w:hAnsi="Arial" w:cs="Arial"/>
-          <w:color w:val="000000"/>
+          <w:color w:val="FF0000"/>
+          <w:sz w:val="28"/>
+          <w:szCs w:val="28"/>
+        </w:rPr>
+        <w:t xml:space="preserve"> που επέλεξε ο χρήστης είναι </w:t>
+      </w:r>
+      <w:r>
+        <w:rPr>
+          <w:rFonts w:ascii="Arial" w:hAnsi="Arial" w:cs="Arial"/>
+          <w:color w:val="FF0000"/>
           <w:sz w:val="28"/>
           <w:szCs w:val="28"/>
           <w:lang w:val="en-US"/>
@@ -4101,25 +4092,16 @@
       <w:r>
         <w:rPr>
           <w:rFonts w:ascii="Arial" w:hAnsi="Arial" w:cs="Arial"/>
-          <w:color w:val="000000"/>
-          <w:sz w:val="28"/>
-          <w:szCs w:val="28"/>
-        </w:rPr>
-        <w:t xml:space="preserve">, </w:t>
-      </w:r>
-      <w:r>
-        <w:rPr>
-          <w:rFonts w:ascii="Arial" w:hAnsi="Arial" w:cs="Arial"/>
-          <w:color w:val="000000"/>
-          <w:sz w:val="28"/>
-          <w:szCs w:val="28"/>
-        </w:rPr>
-        <w:t xml:space="preserve">δηλαδή αν συνδέεται με κάποιο </w:t>
-      </w:r>
-      <w:r>
-        <w:rPr>
-          <w:rFonts w:ascii="Arial" w:hAnsi="Arial" w:cs="Arial"/>
-          <w:color w:val="000000"/>
+          <w:color w:val="FF0000"/>
+          <w:sz w:val="28"/>
+          <w:szCs w:val="28"/>
+        </w:rPr>
+        <w:t xml:space="preserve">, δηλαδή αν συνδέεται με κάποιο </w:t>
+      </w:r>
+      <w:r>
+        <w:rPr>
+          <w:rFonts w:ascii="Arial" w:hAnsi="Arial" w:cs="Arial"/>
+          <w:color w:val="FF0000"/>
           <w:sz w:val="28"/>
           <w:szCs w:val="28"/>
           <w:lang w:val="en-US"/>
@@ -4129,25 +4111,16 @@
       <w:r>
         <w:rPr>
           <w:rFonts w:ascii="Arial" w:hAnsi="Arial" w:cs="Arial"/>
-          <w:color w:val="000000"/>
-          <w:sz w:val="28"/>
-          <w:szCs w:val="28"/>
-        </w:rPr>
-        <w:t xml:space="preserve"> </w:t>
-      </w:r>
-      <w:r>
-        <w:rPr>
-          <w:rFonts w:ascii="Arial" w:hAnsi="Arial" w:cs="Arial"/>
-          <w:color w:val="000000"/>
-          <w:sz w:val="28"/>
-          <w:szCs w:val="28"/>
-        </w:rPr>
-        <w:t xml:space="preserve">που έχει ήδη ο παίκτης, και βρίσκει ότι το </w:t>
-      </w:r>
-      <w:r>
-        <w:rPr>
-          <w:rFonts w:ascii="Arial" w:hAnsi="Arial" w:cs="Arial"/>
-          <w:color w:val="000000"/>
+          <w:color w:val="FF0000"/>
+          <w:sz w:val="28"/>
+          <w:szCs w:val="28"/>
+        </w:rPr>
+        <w:t xml:space="preserve"> που έχει ήδη ο παίκτης, και βρίσκει ότι το </w:t>
+      </w:r>
+      <w:r>
+        <w:rPr>
+          <w:rFonts w:ascii="Arial" w:hAnsi="Arial" w:cs="Arial"/>
+          <w:color w:val="FF0000"/>
           <w:sz w:val="28"/>
           <w:szCs w:val="28"/>
           <w:lang w:val="en-US"/>
@@ -4157,25 +4130,16 @@
       <w:r>
         <w:rPr>
           <w:rFonts w:ascii="Arial" w:hAnsi="Arial" w:cs="Arial"/>
-          <w:color w:val="000000"/>
-          <w:sz w:val="28"/>
-          <w:szCs w:val="28"/>
-        </w:rPr>
-        <w:t xml:space="preserve"> </w:t>
-      </w:r>
-      <w:r>
-        <w:rPr>
-          <w:rFonts w:ascii="Arial" w:hAnsi="Arial" w:cs="Arial"/>
-          <w:color w:val="000000"/>
-          <w:sz w:val="28"/>
-          <w:szCs w:val="28"/>
-        </w:rPr>
-        <w:t xml:space="preserve">είναι </w:t>
-      </w:r>
-      <w:r>
-        <w:rPr>
-          <w:rFonts w:ascii="Arial" w:hAnsi="Arial" w:cs="Arial"/>
-          <w:color w:val="000000"/>
+          <w:color w:val="FF0000"/>
+          <w:sz w:val="28"/>
+          <w:szCs w:val="28"/>
+        </w:rPr>
+        <w:t xml:space="preserve"> είναι </w:t>
+      </w:r>
+      <w:r>
+        <w:rPr>
+          <w:rFonts w:ascii="Arial" w:hAnsi="Arial" w:cs="Arial"/>
+          <w:color w:val="FF0000"/>
           <w:sz w:val="28"/>
           <w:szCs w:val="28"/>
           <w:lang w:val="en-US"/>
@@ -4321,7 +4285,53 @@
           <w:sz w:val="28"/>
           <w:szCs w:val="28"/>
         </w:rPr>
-        <w:t xml:space="preserve"> του.</w:t>
+        <w:t xml:space="preserve"> του</w:t>
+      </w:r>
+      <w:r>
+        <w:rPr>
+          <w:rFonts w:ascii="Arial" w:hAnsi="Arial" w:cs="Arial"/>
+          <w:color w:val="000000"/>
+          <w:sz w:val="28"/>
+          <w:szCs w:val="28"/>
+        </w:rPr>
+        <w:t xml:space="preserve"> </w:t>
+      </w:r>
+      <w:r>
+        <w:rPr>
+          <w:rFonts w:ascii="Arial" w:hAnsi="Arial" w:cs="Arial"/>
+          <w:color w:val="FF0000"/>
+          <w:sz w:val="28"/>
+          <w:szCs w:val="28"/>
+        </w:rPr>
+        <w:t xml:space="preserve">και αλλάζει τα στατιστικά του, ανάλογα με το </w:t>
+      </w:r>
+      <w:r>
+        <w:rPr>
+          <w:rFonts w:ascii="Arial" w:hAnsi="Arial" w:cs="Arial"/>
+          <w:color w:val="FF0000"/>
+          <w:sz w:val="28"/>
+          <w:szCs w:val="28"/>
+          <w:lang w:val="en-US"/>
+        </w:rPr>
+        <w:t>skill</w:t>
+      </w:r>
+      <w:r>
+        <w:rPr>
+          <w:rFonts w:ascii="Arial" w:hAnsi="Arial" w:cs="Arial"/>
+          <w:color w:val="FF0000"/>
+          <w:sz w:val="28"/>
+          <w:szCs w:val="28"/>
+        </w:rPr>
+        <w:t xml:space="preserve"> που απέκτησε</w:t>
+      </w:r>
+      <w:r>
+        <w:rPr>
+          <w:rFonts w:ascii="Arial" w:hAnsi="Arial" w:cs="Arial"/>
+          <w:color w:val="000000"/>
+          <w:sz w:val="28"/>
+          <w:szCs w:val="28"/>
+        </w:rPr>
+        <w:t>.</w:t>
       </w:r>
     </w:p>
     <w:p>
@@ -5239,7 +5249,7 @@
           <w:rFonts w:ascii="Arial" w:eastAsia="Times New Roman" w:hAnsi="Arial" w:cs="Arial"/>
           <w:b/>
           <w:bCs/>
-          <w:color w:val="000000" w:themeColor="text1"/>
+          <w:color w:val="FF0000"/>
           <w:sz w:val="28"/>
           <w:szCs w:val="28"/>
           <w:lang w:eastAsia="el-GR"/>
@@ -5655,7 +5665,7 @@
           <w:color w:val="000000"/>
           <w:sz w:val="28"/>
           <w:szCs w:val="28"/>
-          <w:lang w:val="en-US" w:eastAsia="el-GR"/>
+          <w:lang w:eastAsia="el-GR"/>
         </w:rPr>
         <w:t>5</w:t>
       </w:r>
@@ -5726,7 +5736,7 @@
           <w:color w:val="000000"/>
           <w:sz w:val="28"/>
           <w:szCs w:val="28"/>
-          <w:lang w:val="en-US" w:eastAsia="el-GR"/>
+          <w:lang w:eastAsia="el-GR"/>
         </w:rPr>
         <w:t>1</w:t>
       </w:r>
@@ -5842,7 +5852,7 @@
           <w:color w:val="000000"/>
           <w:sz w:val="28"/>
           <w:szCs w:val="28"/>
-          <w:lang w:val="en-US" w:eastAsia="el-GR"/>
+          <w:lang w:eastAsia="el-GR"/>
         </w:rPr>
         <w:t>1</w:t>
       </w:r>
@@ -5947,7 +5957,7 @@
           <w:color w:val="000000"/>
           <w:sz w:val="28"/>
           <w:szCs w:val="28"/>
-          <w:lang w:val="en-US" w:eastAsia="el-GR"/>
+          <w:lang w:eastAsia="el-GR"/>
         </w:rPr>
         <w:t>1</w:t>
       </w:r>
@@ -6053,7 +6063,7 @@
           <w:color w:val="000000"/>
           <w:sz w:val="28"/>
           <w:szCs w:val="28"/>
-          <w:lang w:val="en-US" w:eastAsia="el-GR"/>
+          <w:lang w:eastAsia="el-GR"/>
         </w:rPr>
         <w:t>1</w:t>
       </w:r>

</xml_diff>

<commit_message>
added some things to the basic flow of the chackpoint use case and some arrowsto the robustness diagram
</commit_message>
<xml_diff>
--- a/arxeiakostas/Current/Use_Cases_v0.3.docx
+++ b/arxeiakostas/Current/Use_Cases_v0.3.docx
@@ -128,7 +128,6 @@
           <w:lang w:val="en-US"/>
         </w:rPr>
       </w:pPr>
-      <w:proofErr w:type="spellStart"/>
       <w:r>
         <w:rPr>
           <w:rFonts w:ascii="Algerian" w:hAnsi="Algerian" w:cs="Algerian"/>
@@ -136,17 +135,7 @@
           <w:szCs w:val="56"/>
           <w:lang w:val="en-US"/>
         </w:rPr>
-        <w:t>EclipsE</w:t>
-      </w:r>
-      <w:proofErr w:type="spellEnd"/>
-      <w:r>
-        <w:rPr>
-          <w:rFonts w:ascii="Algerian" w:hAnsi="Algerian" w:cs="Algerian"/>
-          <w:sz w:val="56"/>
-          <w:szCs w:val="56"/>
-          <w:lang w:val="en-US"/>
-        </w:rPr>
-        <w:t>™</w:t>
+        <w:t>EclipsE™</w:t>
       </w:r>
     </w:p>
     <w:p>
@@ -187,19 +176,8 @@
           <w:szCs w:val="32"/>
           <w:lang w:val="en-US"/>
         </w:rPr>
-        <w:t xml:space="preserve">3U </w:t>
-      </w:r>
-      <w:proofErr w:type="spellStart"/>
-      <w:r>
-        <w:rPr>
-          <w:rFonts w:ascii="Algerian" w:hAnsi="Algerian" w:cs="Algerian"/>
-          <w:sz w:val="32"/>
-          <w:szCs w:val="32"/>
-          <w:lang w:val="en-US"/>
-        </w:rPr>
-        <w:t>stUdios</w:t>
-      </w:r>
-      <w:proofErr w:type="spellEnd"/>
+        <w:t>3U stUdios</w:t>
+      </w:r>
     </w:p>
     <w:p>
       <w:pPr>
@@ -1199,47 +1177,7 @@
           <w:sz w:val="28"/>
           <w:szCs w:val="28"/>
         </w:rPr>
-        <w:t>Ο παίκτης ενώ είναι στη κεντρική οθόνη του παιχνιδιού (</w:t>
-      </w:r>
-      <w:proofErr w:type="spellStart"/>
-      <w:r>
-        <w:rPr>
-          <w:rFonts w:ascii="Arial" w:hAnsi="Arial" w:cs="Arial"/>
-          <w:color w:val="000000"/>
-          <w:sz w:val="28"/>
-          <w:szCs w:val="28"/>
-        </w:rPr>
-        <w:t>map</w:t>
-      </w:r>
-      <w:proofErr w:type="spellEnd"/>
-      <w:r>
-        <w:rPr>
-          <w:rFonts w:ascii="Arial" w:hAnsi="Arial" w:cs="Arial"/>
-          <w:color w:val="000000"/>
-          <w:sz w:val="28"/>
-          <w:szCs w:val="28"/>
-        </w:rPr>
-        <w:t xml:space="preserve">), επιλέγει να κάνει </w:t>
-      </w:r>
-      <w:proofErr w:type="spellStart"/>
-      <w:r>
-        <w:rPr>
-          <w:rFonts w:ascii="Arial" w:hAnsi="Arial" w:cs="Arial"/>
-          <w:color w:val="000000"/>
-          <w:sz w:val="28"/>
-          <w:szCs w:val="28"/>
-        </w:rPr>
-        <w:t>interact</w:t>
-      </w:r>
-      <w:proofErr w:type="spellEnd"/>
-      <w:r>
-        <w:rPr>
-          <w:rFonts w:ascii="Arial" w:hAnsi="Arial" w:cs="Arial"/>
-          <w:color w:val="000000"/>
-          <w:sz w:val="28"/>
-          <w:szCs w:val="28"/>
-        </w:rPr>
-        <w:t xml:space="preserve"> με τον πωλητή.</w:t>
+        <w:t>Ο παίκτης ενώ είναι στη κεντρική οθόνη του παιχνιδιού (map), επιλέγει να κάνει interact με τον πωλητή.</w:t>
       </w:r>
     </w:p>
     <w:p>
@@ -1263,87 +1201,7 @@
           <w:sz w:val="28"/>
           <w:szCs w:val="28"/>
         </w:rPr>
-        <w:t xml:space="preserve">Το σύστημα ανακτά το </w:t>
-      </w:r>
-      <w:proofErr w:type="spellStart"/>
-      <w:r>
-        <w:rPr>
-          <w:rFonts w:ascii="Arial" w:hAnsi="Arial" w:cs="Arial"/>
-          <w:color w:val="000000"/>
-          <w:sz w:val="28"/>
-          <w:szCs w:val="28"/>
-        </w:rPr>
-        <w:t>race</w:t>
-      </w:r>
-      <w:proofErr w:type="spellEnd"/>
-      <w:r>
-        <w:rPr>
-          <w:rFonts w:ascii="Arial" w:hAnsi="Arial" w:cs="Arial"/>
-          <w:color w:val="000000"/>
-          <w:sz w:val="28"/>
-          <w:szCs w:val="28"/>
-        </w:rPr>
-        <w:t xml:space="preserve"> και το είδος του πωλητή, τα αντικείμενα και τις τιμές που μπορεί να πουλήσει, καθώς και το </w:t>
-      </w:r>
-      <w:proofErr w:type="spellStart"/>
-      <w:r>
-        <w:rPr>
-          <w:rFonts w:ascii="Arial" w:hAnsi="Arial" w:cs="Arial"/>
-          <w:color w:val="000000"/>
-          <w:sz w:val="28"/>
-          <w:szCs w:val="28"/>
-        </w:rPr>
-        <w:t>Inventory</w:t>
-      </w:r>
-      <w:proofErr w:type="spellEnd"/>
-      <w:r>
-        <w:rPr>
-          <w:rFonts w:ascii="Arial" w:hAnsi="Arial" w:cs="Arial"/>
-          <w:color w:val="000000"/>
-          <w:sz w:val="28"/>
-          <w:szCs w:val="28"/>
-        </w:rPr>
-        <w:t xml:space="preserve"> του παίκτη, τα χρήματα του και το </w:t>
-      </w:r>
-      <w:proofErr w:type="spellStart"/>
-      <w:r>
-        <w:rPr>
-          <w:rFonts w:ascii="Arial" w:hAnsi="Arial" w:cs="Arial"/>
-          <w:color w:val="000000"/>
-          <w:sz w:val="28"/>
-          <w:szCs w:val="28"/>
-        </w:rPr>
-        <w:t>reputation</w:t>
-      </w:r>
-      <w:proofErr w:type="spellEnd"/>
-      <w:r>
-        <w:rPr>
-          <w:rFonts w:ascii="Arial" w:hAnsi="Arial" w:cs="Arial"/>
-          <w:color w:val="000000"/>
-          <w:sz w:val="28"/>
-          <w:szCs w:val="28"/>
-        </w:rPr>
-        <w:t xml:space="preserve"> που έχει ο παίκτης με το συγκεκριμένο </w:t>
-      </w:r>
-      <w:proofErr w:type="spellStart"/>
-      <w:r>
-        <w:rPr>
-          <w:rFonts w:ascii="Arial" w:hAnsi="Arial" w:cs="Arial"/>
-          <w:color w:val="000000"/>
-          <w:sz w:val="28"/>
-          <w:szCs w:val="28"/>
-        </w:rPr>
-        <w:t>race</w:t>
-      </w:r>
-      <w:proofErr w:type="spellEnd"/>
-      <w:r>
-        <w:rPr>
-          <w:rFonts w:ascii="Arial" w:hAnsi="Arial" w:cs="Arial"/>
-          <w:color w:val="000000"/>
-          <w:sz w:val="28"/>
-          <w:szCs w:val="28"/>
-        </w:rPr>
-        <w:t xml:space="preserve"> του πωλητή.</w:t>
+        <w:t>Το σύστημα ανακτά το race και το είδος του πωλητή, τα αντικείμενα και τις τιμές που μπορεί να πουλήσει, καθώς και το Inventory του παίκτη, τα χρήματα του και το reputation που έχει ο παίκτης με το συγκεκριμένο race του πωλητή.</w:t>
       </w:r>
     </w:p>
     <w:p>
@@ -1415,67 +1273,7 @@
           <w:sz w:val="28"/>
           <w:szCs w:val="28"/>
         </w:rPr>
-        <w:t xml:space="preserve">Το σύστημα ελέγχει το </w:t>
-      </w:r>
-      <w:proofErr w:type="spellStart"/>
-      <w:r>
-        <w:rPr>
-          <w:rFonts w:ascii="Arial" w:hAnsi="Arial" w:cs="Arial"/>
-          <w:color w:val="000000"/>
-          <w:sz w:val="28"/>
-          <w:szCs w:val="28"/>
-        </w:rPr>
-        <w:t>reputation</w:t>
-      </w:r>
-      <w:proofErr w:type="spellEnd"/>
-      <w:r>
-        <w:rPr>
-          <w:rFonts w:ascii="Arial" w:hAnsi="Arial" w:cs="Arial"/>
-          <w:color w:val="000000"/>
-          <w:sz w:val="28"/>
-          <w:szCs w:val="28"/>
-        </w:rPr>
-        <w:t xml:space="preserve"> του παίκτη με το συγκεκριμένο </w:t>
-      </w:r>
-      <w:proofErr w:type="spellStart"/>
-      <w:r>
-        <w:rPr>
-          <w:rFonts w:ascii="Arial" w:hAnsi="Arial" w:cs="Arial"/>
-          <w:color w:val="000000"/>
-          <w:sz w:val="28"/>
-          <w:szCs w:val="28"/>
-        </w:rPr>
-        <w:t>race</w:t>
-      </w:r>
-      <w:proofErr w:type="spellEnd"/>
-      <w:r>
-        <w:rPr>
-          <w:rFonts w:ascii="Arial" w:hAnsi="Arial" w:cs="Arial"/>
-          <w:color w:val="000000"/>
-          <w:sz w:val="28"/>
-          <w:szCs w:val="28"/>
-        </w:rPr>
-        <w:t xml:space="preserve"> του πωλητή και το βρίσκει πάνω του 5, συνεπώς μειώνει τις τιμές των προϊόντων και εμφανίζει την οθόνη συναλλαγής, όπου φαίνονται οι πληροφορίες που αναφέρονται στο βήμα 2, καθώς και η επιλογή του </w:t>
-      </w:r>
-      <w:proofErr w:type="spellStart"/>
-      <w:r>
-        <w:rPr>
-          <w:rFonts w:ascii="Arial" w:hAnsi="Arial" w:cs="Arial"/>
-          <w:color w:val="000000"/>
-          <w:sz w:val="28"/>
-          <w:szCs w:val="28"/>
-        </w:rPr>
-        <w:t>back</w:t>
-      </w:r>
-      <w:proofErr w:type="spellEnd"/>
-      <w:r>
-        <w:rPr>
-          <w:rFonts w:ascii="Arial" w:hAnsi="Arial" w:cs="Arial"/>
-          <w:color w:val="000000"/>
-          <w:sz w:val="28"/>
-          <w:szCs w:val="28"/>
-        </w:rPr>
-        <w:t>.</w:t>
+        <w:t>Το σύστημα ελέγχει το reputation του παίκτη με το συγκεκριμένο race του πωλητή και το βρίσκει πάνω του 5, συνεπώς μειώνει τις τιμές των προϊόντων και εμφανίζει την οθόνη συναλλαγής, όπου φαίνονται οι πληροφορίες που αναφέρονται στο βήμα 2, καθώς και η επιλογή του back.</w:t>
       </w:r>
     </w:p>
     <w:p>
@@ -1532,27 +1330,7 @@
           <w:sz w:val="28"/>
           <w:szCs w:val="28"/>
         </w:rPr>
-        <w:t xml:space="preserve">Το σύστημα ελέγχει αν έχει αρκετά χρήματα και διαθέσιμο χώρο στο </w:t>
-      </w:r>
-      <w:proofErr w:type="spellStart"/>
-      <w:r>
-        <w:rPr>
-          <w:rFonts w:ascii="Arial" w:hAnsi="Arial" w:cs="Arial"/>
-          <w:color w:val="000000"/>
-          <w:sz w:val="28"/>
-          <w:szCs w:val="28"/>
-        </w:rPr>
-        <w:t>inventory</w:t>
-      </w:r>
-      <w:proofErr w:type="spellEnd"/>
-      <w:r>
-        <w:rPr>
-          <w:rFonts w:ascii="Arial" w:hAnsi="Arial" w:cs="Arial"/>
-          <w:color w:val="000000"/>
-          <w:sz w:val="28"/>
-          <w:szCs w:val="28"/>
-        </w:rPr>
-        <w:t xml:space="preserve"> για να πραγματοποιηθεί η αγορά και βρίσκει ότι έχει.</w:t>
+        <w:t>Το σύστημα ελέγχει αν έχει αρκετά χρήματα και διαθέσιμο χώρο στο inventory για να πραγματοποιηθεί η αγορά και βρίσκει ότι έχει.</w:t>
       </w:r>
     </w:p>
     <w:p>
@@ -1576,27 +1354,7 @@
           <w:sz w:val="28"/>
           <w:szCs w:val="28"/>
         </w:rPr>
-        <w:t xml:space="preserve">Το σύστημα προσθέτει το αντικείμενο στο </w:t>
-      </w:r>
-      <w:proofErr w:type="spellStart"/>
-      <w:r>
-        <w:rPr>
-          <w:rFonts w:ascii="Arial" w:hAnsi="Arial" w:cs="Arial"/>
-          <w:color w:val="000000"/>
-          <w:sz w:val="28"/>
-          <w:szCs w:val="28"/>
-        </w:rPr>
-        <w:t>Inventory</w:t>
-      </w:r>
-      <w:proofErr w:type="spellEnd"/>
-      <w:r>
-        <w:rPr>
-          <w:rFonts w:ascii="Arial" w:hAnsi="Arial" w:cs="Arial"/>
-          <w:color w:val="000000"/>
-          <w:sz w:val="28"/>
-          <w:szCs w:val="28"/>
-        </w:rPr>
-        <w:t xml:space="preserve"> του παίκτη.</w:t>
+        <w:t>Το σύστημα προσθέτει το αντικείμενο στο Inventory του παίκτη.</w:t>
       </w:r>
     </w:p>
     <w:p>
@@ -1620,67 +1378,7 @@
           <w:sz w:val="28"/>
           <w:szCs w:val="28"/>
         </w:rPr>
-        <w:t xml:space="preserve">Το σύστημα ανανεώνει τα χρήματα του παίκτη και το </w:t>
-      </w:r>
-      <w:proofErr w:type="spellStart"/>
-      <w:r>
-        <w:rPr>
-          <w:rFonts w:ascii="Arial" w:hAnsi="Arial" w:cs="Arial"/>
-          <w:color w:val="000000"/>
-          <w:sz w:val="28"/>
-          <w:szCs w:val="28"/>
-        </w:rPr>
-        <w:t>stock</w:t>
-      </w:r>
-      <w:proofErr w:type="spellEnd"/>
-      <w:r>
-        <w:rPr>
-          <w:rFonts w:ascii="Arial" w:hAnsi="Arial" w:cs="Arial"/>
-          <w:color w:val="000000"/>
-          <w:sz w:val="28"/>
-          <w:szCs w:val="28"/>
-        </w:rPr>
-        <w:t xml:space="preserve"> των προϊόντων του πωλητή μετά την ολοκλήρωση της αγοράς, και αυξάνει το </w:t>
-      </w:r>
-      <w:proofErr w:type="spellStart"/>
-      <w:r>
-        <w:rPr>
-          <w:rFonts w:ascii="Arial" w:hAnsi="Arial" w:cs="Arial"/>
-          <w:color w:val="000000"/>
-          <w:sz w:val="28"/>
-          <w:szCs w:val="28"/>
-        </w:rPr>
-        <w:t>reputation</w:t>
-      </w:r>
-      <w:proofErr w:type="spellEnd"/>
-      <w:r>
-        <w:rPr>
-          <w:rFonts w:ascii="Arial" w:hAnsi="Arial" w:cs="Arial"/>
-          <w:color w:val="000000"/>
-          <w:sz w:val="28"/>
-          <w:szCs w:val="28"/>
-        </w:rPr>
-        <w:t xml:space="preserve"> του παίκτη με το συγκεκριμένο </w:t>
-      </w:r>
-      <w:proofErr w:type="spellStart"/>
-      <w:r>
-        <w:rPr>
-          <w:rFonts w:ascii="Arial" w:hAnsi="Arial" w:cs="Arial"/>
-          <w:color w:val="000000"/>
-          <w:sz w:val="28"/>
-          <w:szCs w:val="28"/>
-        </w:rPr>
-        <w:t>race</w:t>
-      </w:r>
-      <w:proofErr w:type="spellEnd"/>
-      <w:r>
-        <w:rPr>
-          <w:rFonts w:ascii="Arial" w:hAnsi="Arial" w:cs="Arial"/>
-          <w:color w:val="000000"/>
-          <w:sz w:val="28"/>
-          <w:szCs w:val="28"/>
-        </w:rPr>
-        <w:t xml:space="preserve"> του πωλητή.</w:t>
+        <w:t>Το σύστημα ανανεώνει τα χρήματα του παίκτη και το stock των προϊόντων του πωλητή μετά την ολοκλήρωση της αγοράς, και αυξάνει το reputation του παίκτη με το συγκεκριμένο race του πωλητή.</w:t>
       </w:r>
     </w:p>
     <w:p>
@@ -1728,127 +1426,7 @@
           <w:sz w:val="28"/>
           <w:szCs w:val="28"/>
         </w:rPr>
-        <w:t xml:space="preserve">Το σύστημα υπολογίζει το κόστος της αναβάθμισης και το αν ο παίκτης έχει </w:t>
-      </w:r>
-      <w:proofErr w:type="spellStart"/>
-      <w:r>
-        <w:rPr>
-          <w:rFonts w:ascii="Arial" w:hAnsi="Arial" w:cs="Arial"/>
-          <w:color w:val="000000"/>
-          <w:sz w:val="28"/>
-          <w:szCs w:val="28"/>
-        </w:rPr>
-        <w:t>αρκετα</w:t>
-      </w:r>
-      <w:proofErr w:type="spellEnd"/>
-      <w:r>
-        <w:rPr>
-          <w:rFonts w:ascii="Arial" w:hAnsi="Arial" w:cs="Arial"/>
-          <w:color w:val="000000"/>
-          <w:sz w:val="28"/>
-          <w:szCs w:val="28"/>
-        </w:rPr>
-        <w:t xml:space="preserve"> χρήματα και </w:t>
-      </w:r>
-      <w:proofErr w:type="spellStart"/>
-      <w:r>
-        <w:rPr>
-          <w:rFonts w:ascii="Arial" w:hAnsi="Arial" w:cs="Arial"/>
-          <w:color w:val="000000"/>
-          <w:sz w:val="28"/>
-          <w:szCs w:val="28"/>
-        </w:rPr>
-        <w:t>resources</w:t>
-      </w:r>
-      <w:proofErr w:type="spellEnd"/>
-      <w:r>
-        <w:rPr>
-          <w:rFonts w:ascii="Arial" w:hAnsi="Arial" w:cs="Arial"/>
-          <w:color w:val="000000"/>
-          <w:sz w:val="28"/>
-          <w:szCs w:val="28"/>
-        </w:rPr>
-        <w:t xml:space="preserve"> για να την πραγματοποιήσει. Βρίσκει ότι έχει, αφαιρεί τα </w:t>
-      </w:r>
-      <w:proofErr w:type="spellStart"/>
-      <w:r>
-        <w:rPr>
-          <w:rFonts w:ascii="Arial" w:hAnsi="Arial" w:cs="Arial"/>
-          <w:color w:val="000000"/>
-          <w:sz w:val="28"/>
-          <w:szCs w:val="28"/>
-        </w:rPr>
-        <w:t>resources</w:t>
-      </w:r>
-      <w:proofErr w:type="spellEnd"/>
-      <w:r>
-        <w:rPr>
-          <w:rFonts w:ascii="Arial" w:hAnsi="Arial" w:cs="Arial"/>
-          <w:color w:val="000000"/>
-          <w:sz w:val="28"/>
-          <w:szCs w:val="28"/>
-        </w:rPr>
-        <w:t xml:space="preserve"> και εμφανίζει τις επιλογές </w:t>
-      </w:r>
-      <w:proofErr w:type="spellStart"/>
-      <w:r>
-        <w:rPr>
-          <w:rFonts w:ascii="Arial" w:hAnsi="Arial" w:cs="Arial"/>
-          <w:color w:val="000000"/>
-          <w:sz w:val="28"/>
-          <w:szCs w:val="28"/>
-        </w:rPr>
-        <w:t>continue</w:t>
-      </w:r>
-      <w:proofErr w:type="spellEnd"/>
-      <w:r>
-        <w:rPr>
-          <w:rFonts w:ascii="Arial" w:hAnsi="Arial" w:cs="Arial"/>
-          <w:color w:val="000000"/>
-          <w:sz w:val="28"/>
-          <w:szCs w:val="28"/>
-        </w:rPr>
-        <w:t xml:space="preserve"> </w:t>
-      </w:r>
-      <w:proofErr w:type="spellStart"/>
-      <w:r>
-        <w:rPr>
-          <w:rFonts w:ascii="Arial" w:hAnsi="Arial" w:cs="Arial"/>
-          <w:color w:val="000000"/>
-          <w:sz w:val="28"/>
-          <w:szCs w:val="28"/>
-        </w:rPr>
-        <w:t>browsing</w:t>
-      </w:r>
-      <w:proofErr w:type="spellEnd"/>
-      <w:r>
-        <w:rPr>
-          <w:rFonts w:ascii="Arial" w:hAnsi="Arial" w:cs="Arial"/>
-          <w:color w:val="000000"/>
-          <w:sz w:val="28"/>
-          <w:szCs w:val="28"/>
-        </w:rPr>
-        <w:t xml:space="preserve"> και </w:t>
-      </w:r>
-      <w:proofErr w:type="spellStart"/>
-      <w:r>
-        <w:rPr>
-          <w:rFonts w:ascii="Arial" w:hAnsi="Arial" w:cs="Arial"/>
-          <w:color w:val="000000"/>
-          <w:sz w:val="28"/>
-          <w:szCs w:val="28"/>
-        </w:rPr>
-        <w:t>exit</w:t>
-      </w:r>
-      <w:proofErr w:type="spellEnd"/>
-      <w:r>
-        <w:rPr>
-          <w:rFonts w:ascii="Arial" w:hAnsi="Arial" w:cs="Arial"/>
-          <w:color w:val="000000"/>
-          <w:sz w:val="28"/>
-          <w:szCs w:val="28"/>
-        </w:rPr>
-        <w:t>.</w:t>
+        <w:t>Το σύστημα υπολογίζει το κόστος της αναβάθμισης και το αν ο παίκτης έχει αρκετα χρήματα και resources για να την πραγματοποιήσει. Βρίσκει ότι έχει, αφαιρεί τα resources και εμφανίζει τις επιλογές continue browsing και exit.</w:t>
       </w:r>
     </w:p>
     <w:p>
@@ -1872,47 +1450,7 @@
           <w:sz w:val="28"/>
           <w:szCs w:val="28"/>
         </w:rPr>
-        <w:t xml:space="preserve">Ο παίκτης επιλέγει </w:t>
-      </w:r>
-      <w:proofErr w:type="spellStart"/>
-      <w:r>
-        <w:rPr>
-          <w:rFonts w:ascii="Arial" w:hAnsi="Arial" w:cs="Arial"/>
-          <w:color w:val="000000"/>
-          <w:sz w:val="28"/>
-          <w:szCs w:val="28"/>
-        </w:rPr>
-        <w:t>continue</w:t>
-      </w:r>
-      <w:proofErr w:type="spellEnd"/>
-      <w:r>
-        <w:rPr>
-          <w:rFonts w:ascii="Arial" w:hAnsi="Arial" w:cs="Arial"/>
-          <w:color w:val="000000"/>
-          <w:sz w:val="28"/>
-          <w:szCs w:val="28"/>
-        </w:rPr>
-        <w:t xml:space="preserve"> </w:t>
-      </w:r>
-      <w:proofErr w:type="spellStart"/>
-      <w:r>
-        <w:rPr>
-          <w:rFonts w:ascii="Arial" w:hAnsi="Arial" w:cs="Arial"/>
-          <w:color w:val="000000"/>
-          <w:sz w:val="28"/>
-          <w:szCs w:val="28"/>
-        </w:rPr>
-        <w:t>browsing</w:t>
-      </w:r>
-      <w:proofErr w:type="spellEnd"/>
-      <w:r>
-        <w:rPr>
-          <w:rFonts w:ascii="Arial" w:hAnsi="Arial" w:cs="Arial"/>
-          <w:color w:val="000000"/>
-          <w:sz w:val="28"/>
-          <w:szCs w:val="28"/>
-        </w:rPr>
-        <w:t>.</w:t>
+        <w:t>Ο παίκτης επιλέγει continue browsing.</w:t>
       </w:r>
     </w:p>
     <w:p>
@@ -2056,27 +1594,7 @@
           <w:sz w:val="28"/>
           <w:szCs w:val="28"/>
         </w:rPr>
-        <w:t xml:space="preserve"> Το σύστημα ελέγχει αν το </w:t>
-      </w:r>
-      <w:proofErr w:type="spellStart"/>
-      <w:r>
-        <w:rPr>
-          <w:rFonts w:ascii="Arial" w:hAnsi="Arial" w:cs="Arial"/>
-          <w:color w:val="000000"/>
-          <w:sz w:val="28"/>
-          <w:szCs w:val="28"/>
-        </w:rPr>
-        <w:t>inventory</w:t>
-      </w:r>
-      <w:proofErr w:type="spellEnd"/>
-      <w:r>
-        <w:rPr>
-          <w:rFonts w:ascii="Arial" w:hAnsi="Arial" w:cs="Arial"/>
-          <w:color w:val="000000"/>
-          <w:sz w:val="28"/>
-          <w:szCs w:val="28"/>
-        </w:rPr>
-        <w:t xml:space="preserve"> του παίκτη είναι άδειο και βρίσκει ότι έχει τουλάχιστον ένα αντικείμενο μέσα. Στην συνέχεια εμφανίζει την οθόνη συναλλαγής  με όλες τις πληροφορίες που περιγράφονται στο βήμα 2 της βασικής ροής.</w:t>
+        <w:t xml:space="preserve"> Το σύστημα ελέγχει αν το inventory του παίκτη είναι άδειο και βρίσκει ότι έχει τουλάχιστον ένα αντικείμενο μέσα. Στην συνέχεια εμφανίζει την οθόνη συναλλαγής  με όλες τις πληροφορίες που περιγράφονται στο βήμα 2 της βασικής ροής.</w:t>
       </w:r>
     </w:p>
     <w:p>
@@ -2124,27 +1642,7 @@
           <w:sz w:val="28"/>
           <w:szCs w:val="28"/>
         </w:rPr>
-        <w:t xml:space="preserve"> Το σύστημα βρίσκει το </w:t>
-      </w:r>
-      <w:proofErr w:type="spellStart"/>
-      <w:r>
-        <w:rPr>
-          <w:rFonts w:ascii="Arial" w:hAnsi="Arial" w:cs="Arial"/>
-          <w:color w:val="000000"/>
-          <w:sz w:val="28"/>
-          <w:szCs w:val="28"/>
-        </w:rPr>
-        <w:t>inventory</w:t>
-      </w:r>
-      <w:proofErr w:type="spellEnd"/>
-      <w:r>
-        <w:rPr>
-          <w:rFonts w:ascii="Arial" w:hAnsi="Arial" w:cs="Arial"/>
-          <w:color w:val="000000"/>
-          <w:sz w:val="28"/>
-          <w:szCs w:val="28"/>
-        </w:rPr>
-        <w:t xml:space="preserve"> του παίκτη άδειο και έπειτα επιστρέφει στο βήμα 3 της βασικής ροής.</w:t>
+        <w:t xml:space="preserve"> Το σύστημα βρίσκει το inventory του παίκτη άδειο και έπειτα επιστρέφει στο βήμα 3 της βασικής ροής.</w:t>
       </w:r>
     </w:p>
     <w:p>
@@ -2184,27 +1682,7 @@
           <w:sz w:val="28"/>
           <w:szCs w:val="28"/>
         </w:rPr>
-        <w:t xml:space="preserve"> Ο παίκτης επιλέγει το αντικείμενο που θέλει να πουλήσει από το </w:t>
-      </w:r>
-      <w:proofErr w:type="spellStart"/>
-      <w:r>
-        <w:rPr>
-          <w:rFonts w:ascii="Arial" w:hAnsi="Arial" w:cs="Arial"/>
-          <w:color w:val="000000"/>
-          <w:sz w:val="28"/>
-          <w:szCs w:val="28"/>
-        </w:rPr>
-        <w:t>inventory</w:t>
-      </w:r>
-      <w:proofErr w:type="spellEnd"/>
-      <w:r>
-        <w:rPr>
-          <w:rFonts w:ascii="Arial" w:hAnsi="Arial" w:cs="Arial"/>
-          <w:color w:val="000000"/>
-          <w:sz w:val="28"/>
-          <w:szCs w:val="28"/>
-        </w:rPr>
-        <w:t xml:space="preserve"> του, συμπληρώνει την τιμή για την οποία θέλει να πουλήσει το αντικείμενο του και επιβεβαιώνει την προσφορά.</w:t>
+        <w:t xml:space="preserve"> Ο παίκτης επιλέγει το αντικείμενο που θέλει να πουλήσει από το inventory του, συμπληρώνει την τιμή για την οποία θέλει να πουλήσει το αντικείμενο του και επιβεβαιώνει την προσφορά.</w:t>
       </w:r>
     </w:p>
     <w:p>
@@ -2357,27 +1835,7 @@
           <w:sz w:val="28"/>
           <w:szCs w:val="28"/>
         </w:rPr>
-        <w:t xml:space="preserve"> Το σύστημα εξετάζει την προσφορά και την βρίσκει αποδεκτή, οπότε προσφέρει στον παίκτη τα χρήματα που ζήτησε, ενώ αφαιρεί το αντικείμενο από το </w:t>
-      </w:r>
-      <w:proofErr w:type="spellStart"/>
-      <w:r>
-        <w:rPr>
-          <w:rFonts w:ascii="Arial" w:hAnsi="Arial" w:cs="Arial"/>
-          <w:color w:val="000000"/>
-          <w:sz w:val="28"/>
-          <w:szCs w:val="28"/>
-        </w:rPr>
-        <w:t>inventory</w:t>
-      </w:r>
-      <w:proofErr w:type="spellEnd"/>
-      <w:r>
-        <w:rPr>
-          <w:rFonts w:ascii="Arial" w:hAnsi="Arial" w:cs="Arial"/>
-          <w:color w:val="000000"/>
-          <w:sz w:val="28"/>
-          <w:szCs w:val="28"/>
-        </w:rPr>
-        <w:t xml:space="preserve"> του παίκτη.</w:t>
+        <w:t xml:space="preserve"> Το σύστημα εξετάζει την προσφορά και την βρίσκει αποδεκτή, οπότε προσφέρει στον παίκτη τα χρήματα που ζήτησε, ενώ αφαιρεί το αντικείμενο από το inventory του παίκτη.</w:t>
       </w:r>
     </w:p>
     <w:p>
@@ -2417,67 +1875,7 @@
           <w:sz w:val="28"/>
           <w:szCs w:val="28"/>
         </w:rPr>
-        <w:t xml:space="preserve"> Το σύστημα αυξάνει το </w:t>
-      </w:r>
-      <w:proofErr w:type="spellStart"/>
-      <w:r>
-        <w:rPr>
-          <w:rFonts w:ascii="Arial" w:hAnsi="Arial" w:cs="Arial"/>
-          <w:color w:val="000000"/>
-          <w:sz w:val="28"/>
-          <w:szCs w:val="28"/>
-        </w:rPr>
-        <w:t>reputation</w:t>
-      </w:r>
-      <w:proofErr w:type="spellEnd"/>
-      <w:r>
-        <w:rPr>
-          <w:rFonts w:ascii="Arial" w:hAnsi="Arial" w:cs="Arial"/>
-          <w:color w:val="000000"/>
-          <w:sz w:val="28"/>
-          <w:szCs w:val="28"/>
-        </w:rPr>
-        <w:t xml:space="preserve"> του παίκτη με το συγκεκριμένο </w:t>
-      </w:r>
-      <w:proofErr w:type="spellStart"/>
-      <w:r>
-        <w:rPr>
-          <w:rFonts w:ascii="Arial" w:hAnsi="Arial" w:cs="Arial"/>
-          <w:color w:val="000000"/>
-          <w:sz w:val="28"/>
-          <w:szCs w:val="28"/>
-        </w:rPr>
-        <w:t>race</w:t>
-      </w:r>
-      <w:proofErr w:type="spellEnd"/>
-      <w:r>
-        <w:rPr>
-          <w:rFonts w:ascii="Arial" w:hAnsi="Arial" w:cs="Arial"/>
-          <w:color w:val="000000"/>
-          <w:sz w:val="28"/>
-          <w:szCs w:val="28"/>
-        </w:rPr>
-        <w:t xml:space="preserve"> πωλητή κατά 1 και εμφανίζει την οθόνη συναλλαγής, όπως </w:t>
-      </w:r>
-      <w:proofErr w:type="spellStart"/>
-      <w:r>
-        <w:rPr>
-          <w:rFonts w:ascii="Arial" w:hAnsi="Arial" w:cs="Arial"/>
-          <w:color w:val="000000"/>
-          <w:sz w:val="28"/>
-          <w:szCs w:val="28"/>
-        </w:rPr>
-        <w:t>περιγράφηκε</w:t>
-      </w:r>
-      <w:proofErr w:type="spellEnd"/>
-      <w:r>
-        <w:rPr>
-          <w:rFonts w:ascii="Arial" w:hAnsi="Arial" w:cs="Arial"/>
-          <w:color w:val="000000"/>
-          <w:sz w:val="28"/>
-          <w:szCs w:val="28"/>
-        </w:rPr>
-        <w:t xml:space="preserve"> στο βήμα 5 της βασικής ροής.</w:t>
+        <w:t xml:space="preserve"> Το σύστημα αυξάνει το reputation του παίκτη με το συγκεκριμένο race πωλητή κατά 1 και εμφανίζει την οθόνη συναλλαγής, όπως περιγράφηκε στο βήμα 5 της βασικής ροής.</w:t>
       </w:r>
     </w:p>
     <w:p>
@@ -2550,27 +1948,7 @@
           <w:sz w:val="28"/>
           <w:szCs w:val="28"/>
         </w:rPr>
-        <w:t xml:space="preserve"> Το </w:t>
-      </w:r>
-      <w:proofErr w:type="spellStart"/>
-      <w:r>
-        <w:rPr>
-          <w:rFonts w:ascii="Arial" w:hAnsi="Arial" w:cs="Arial"/>
-          <w:color w:val="000000"/>
-          <w:sz w:val="28"/>
-          <w:szCs w:val="28"/>
-        </w:rPr>
-        <w:t>reputation</w:t>
-      </w:r>
-      <w:proofErr w:type="spellEnd"/>
-      <w:r>
-        <w:rPr>
-          <w:rFonts w:ascii="Arial" w:hAnsi="Arial" w:cs="Arial"/>
-          <w:color w:val="000000"/>
-          <w:sz w:val="28"/>
-          <w:szCs w:val="28"/>
-        </w:rPr>
-        <w:t xml:space="preserve"> με τον παίκτη είναι μικρότερο του 5, άρα το σύστημα δείχνει κανονικά τις αρχικές τιμές και εμφανίζει την οθόνη συναλλαγών, όπως περιγράφεται στο βήμα 5 της βασικής ροής</w:t>
+        <w:t xml:space="preserve"> Το reputation με τον παίκτη είναι μικρότερο του 5, άρα το σύστημα δείχνει κανονικά τις αρχικές τιμές και εμφανίζει την οθόνη συναλλαγών, όπως περιγράφεται στο βήμα 5 της βασικής ροής</w:t>
       </w:r>
       <w:r>
         <w:rPr>
@@ -2689,27 +2067,7 @@
           <w:sz w:val="28"/>
           <w:szCs w:val="28"/>
         </w:rPr>
-        <w:t xml:space="preserve">οπότε τον ενημερώνει ότι για να πραγματοποιήσει την αγορά πρέπει να ελευθερώσει χώρο στο </w:t>
-      </w:r>
-      <w:proofErr w:type="spellStart"/>
-      <w:r>
-        <w:rPr>
-          <w:rFonts w:ascii="Arial" w:hAnsi="Arial" w:cs="Arial"/>
-          <w:color w:val="000000"/>
-          <w:sz w:val="28"/>
-          <w:szCs w:val="28"/>
-        </w:rPr>
-        <w:t>inventory</w:t>
-      </w:r>
-      <w:proofErr w:type="spellEnd"/>
-      <w:r>
-        <w:rPr>
-          <w:rFonts w:ascii="Arial" w:hAnsi="Arial" w:cs="Arial"/>
-          <w:color w:val="000000"/>
-          <w:sz w:val="28"/>
-          <w:szCs w:val="28"/>
-        </w:rPr>
-        <w:t>. Έπειτα εμφανίζει ξανά την οθόνη συναλλαγών</w:t>
+        <w:t>οπότε τον ενημερώνει ότι για να πραγματοποιήσει την αγορά πρέπει να ελευθερώσει χώρο στο inventory. Έπειτα εμφανίζει ξανά την οθόνη συναλλαγών</w:t>
       </w:r>
       <w:r>
         <w:rPr>
@@ -2798,127 +2156,7 @@
           <w:sz w:val="28"/>
           <w:szCs w:val="28"/>
         </w:rPr>
-        <w:t xml:space="preserve">Ο παίκτης επιλέγει ένα ή περισσότερα αντικείμενα από το </w:t>
-      </w:r>
-      <w:proofErr w:type="spellStart"/>
-      <w:r>
-        <w:rPr>
-          <w:rFonts w:ascii="Arial" w:hAnsi="Arial" w:cs="Arial"/>
-          <w:color w:val="000000"/>
-          <w:sz w:val="28"/>
-          <w:szCs w:val="28"/>
-        </w:rPr>
-        <w:t>Inventory</w:t>
-      </w:r>
-      <w:proofErr w:type="spellEnd"/>
-      <w:r>
-        <w:rPr>
-          <w:rFonts w:ascii="Arial" w:hAnsi="Arial" w:cs="Arial"/>
-          <w:color w:val="000000"/>
-          <w:sz w:val="28"/>
-          <w:szCs w:val="28"/>
-        </w:rPr>
-        <w:t xml:space="preserve"> του και κάνει </w:t>
-      </w:r>
-      <w:proofErr w:type="spellStart"/>
-      <w:r>
-        <w:rPr>
-          <w:rFonts w:ascii="Arial" w:hAnsi="Arial" w:cs="Arial"/>
-          <w:color w:val="000000"/>
-          <w:sz w:val="28"/>
-          <w:szCs w:val="28"/>
-        </w:rPr>
-        <w:t>discard</w:t>
-      </w:r>
-      <w:proofErr w:type="spellEnd"/>
-      <w:r>
-        <w:rPr>
-          <w:rFonts w:ascii="Arial" w:hAnsi="Arial" w:cs="Arial"/>
-          <w:color w:val="000000"/>
-          <w:sz w:val="28"/>
-          <w:szCs w:val="28"/>
-        </w:rPr>
-        <w:t xml:space="preserve"> (περισσότερα για την λειτουργία του </w:t>
-      </w:r>
-      <w:proofErr w:type="spellStart"/>
-      <w:r>
-        <w:rPr>
-          <w:rFonts w:ascii="Arial" w:hAnsi="Arial" w:cs="Arial"/>
-          <w:color w:val="000000"/>
-          <w:sz w:val="28"/>
-          <w:szCs w:val="28"/>
-        </w:rPr>
-        <w:t>inventory</w:t>
-      </w:r>
-      <w:proofErr w:type="spellEnd"/>
-      <w:r>
-        <w:rPr>
-          <w:rFonts w:ascii="Arial" w:hAnsi="Arial" w:cs="Arial"/>
-          <w:color w:val="000000"/>
-          <w:sz w:val="28"/>
-          <w:szCs w:val="28"/>
-        </w:rPr>
-        <w:t xml:space="preserve"> στο </w:t>
-      </w:r>
-      <w:proofErr w:type="spellStart"/>
-      <w:r>
-        <w:rPr>
-          <w:rFonts w:ascii="Arial" w:hAnsi="Arial" w:cs="Arial"/>
-          <w:color w:val="000000"/>
-          <w:sz w:val="28"/>
-          <w:szCs w:val="28"/>
-        </w:rPr>
-        <w:t>Inventory</w:t>
-      </w:r>
-      <w:proofErr w:type="spellEnd"/>
-      <w:r>
-        <w:rPr>
-          <w:rFonts w:ascii="Arial" w:hAnsi="Arial" w:cs="Arial"/>
-          <w:color w:val="000000"/>
-          <w:sz w:val="28"/>
-          <w:szCs w:val="28"/>
-        </w:rPr>
-        <w:t xml:space="preserve"> </w:t>
-      </w:r>
-      <w:proofErr w:type="spellStart"/>
-      <w:r>
-        <w:rPr>
-          <w:rFonts w:ascii="Arial" w:hAnsi="Arial" w:cs="Arial"/>
-          <w:color w:val="000000"/>
-          <w:sz w:val="28"/>
-          <w:szCs w:val="28"/>
-        </w:rPr>
-        <w:t>use</w:t>
-      </w:r>
-      <w:proofErr w:type="spellEnd"/>
-      <w:r>
-        <w:rPr>
-          <w:rFonts w:ascii="Arial" w:hAnsi="Arial" w:cs="Arial"/>
-          <w:color w:val="000000"/>
-          <w:sz w:val="28"/>
-          <w:szCs w:val="28"/>
-        </w:rPr>
-        <w:t xml:space="preserve"> </w:t>
-      </w:r>
-      <w:proofErr w:type="spellStart"/>
-      <w:r>
-        <w:rPr>
-          <w:rFonts w:ascii="Arial" w:hAnsi="Arial" w:cs="Arial"/>
-          <w:color w:val="000000"/>
-          <w:sz w:val="28"/>
-          <w:szCs w:val="28"/>
-        </w:rPr>
-        <w:t>case</w:t>
-      </w:r>
-      <w:proofErr w:type="spellEnd"/>
-      <w:r>
-        <w:rPr>
-          <w:rFonts w:ascii="Arial" w:hAnsi="Arial" w:cs="Arial"/>
-          <w:color w:val="000000"/>
-          <w:sz w:val="28"/>
-          <w:szCs w:val="28"/>
-        </w:rPr>
-        <w:t>).</w:t>
+        <w:t>Ο παίκτης επιλέγει ένα ή περισσότερα αντικείμενα από το Inventory του και κάνει discard (περισσότερα για την λειτουργία του inventory στο Inventory use case).</w:t>
       </w:r>
       <w:r>
         <w:rPr>
@@ -3188,29 +2426,7 @@
           <w:szCs w:val="28"/>
           <w:lang w:eastAsia="el-GR"/>
         </w:rPr>
-        <w:t xml:space="preserve">Το σύστημα υπολογίζει το κόστος της αναβάθμισης και το αν ο παίκτης έχει </w:t>
-      </w:r>
-      <w:proofErr w:type="spellStart"/>
-      <w:r>
-        <w:rPr>
-          <w:rFonts w:ascii="Arial" w:eastAsia="Times New Roman" w:hAnsi="Arial" w:cs="Arial"/>
-          <w:color w:val="000000" w:themeColor="text1"/>
-          <w:sz w:val="28"/>
-          <w:szCs w:val="28"/>
-          <w:lang w:eastAsia="el-GR"/>
-        </w:rPr>
-        <w:t>αρκετα</w:t>
-      </w:r>
-      <w:proofErr w:type="spellEnd"/>
-      <w:r>
-        <w:rPr>
-          <w:rFonts w:ascii="Arial" w:eastAsia="Times New Roman" w:hAnsi="Arial" w:cs="Arial"/>
-          <w:color w:val="000000" w:themeColor="text1"/>
-          <w:sz w:val="28"/>
-          <w:szCs w:val="28"/>
-          <w:lang w:eastAsia="el-GR"/>
-        </w:rPr>
-        <w:t xml:space="preserve"> χρήματα για να την πραγματοποιήσει. Βρίσκει ότι δεν έχει, οπότε του εμφανίζει κατάλληλο μήνυμα.</w:t>
+        <w:t>Το σύστημα υπολογίζει το κόστος της αναβάθμισης και το αν ο παίκτης έχει αρκετα χρήματα για να την πραγματοποιήσει. Βρίσκει ότι δεν έχει, οπότε του εμφανίζει κατάλληλο μήνυμα.</w:t>
       </w:r>
     </w:p>
     <w:p>
@@ -3287,51 +2503,7 @@
           <w:szCs w:val="28"/>
           <w:lang w:eastAsia="el-GR"/>
         </w:rPr>
-        <w:t xml:space="preserve"> Το σύστημα υπολογίζει  αν ο παίκτης έχει </w:t>
-      </w:r>
-      <w:proofErr w:type="spellStart"/>
-      <w:r>
-        <w:rPr>
-          <w:rFonts w:ascii="Arial" w:eastAsia="Times New Roman" w:hAnsi="Arial" w:cs="Arial"/>
-          <w:color w:val="000000" w:themeColor="text1"/>
-          <w:sz w:val="28"/>
-          <w:szCs w:val="28"/>
-          <w:lang w:eastAsia="el-GR"/>
-        </w:rPr>
-        <w:t>αρκετα</w:t>
-      </w:r>
-      <w:proofErr w:type="spellEnd"/>
-      <w:r>
-        <w:rPr>
-          <w:rFonts w:ascii="Arial" w:eastAsia="Times New Roman" w:hAnsi="Arial" w:cs="Arial"/>
-          <w:color w:val="000000" w:themeColor="text1"/>
-          <w:sz w:val="28"/>
-          <w:szCs w:val="28"/>
-          <w:lang w:eastAsia="el-GR"/>
-        </w:rPr>
-        <w:t xml:space="preserve"> </w:t>
-      </w:r>
-      <w:proofErr w:type="spellStart"/>
-      <w:r>
-        <w:rPr>
-          <w:rFonts w:ascii="Arial" w:eastAsia="Times New Roman" w:hAnsi="Arial" w:cs="Arial"/>
-          <w:color w:val="000000" w:themeColor="text1"/>
-          <w:sz w:val="28"/>
-          <w:szCs w:val="28"/>
-          <w:lang w:eastAsia="el-GR"/>
-        </w:rPr>
-        <w:t>resources</w:t>
-      </w:r>
-      <w:proofErr w:type="spellEnd"/>
-      <w:r>
-        <w:rPr>
-          <w:rFonts w:ascii="Arial" w:eastAsia="Times New Roman" w:hAnsi="Arial" w:cs="Arial"/>
-          <w:color w:val="000000" w:themeColor="text1"/>
-          <w:sz w:val="28"/>
-          <w:szCs w:val="28"/>
-          <w:lang w:eastAsia="el-GR"/>
-        </w:rPr>
-        <w:t xml:space="preserve"> για να πραγματοποιήσει την αναβάθμιση. Βρίσκει ότι δεν έχει, οπότε του εμφανίζει κατάλληλο μήνυμα.</w:t>
+        <w:t xml:space="preserve"> Το σύστημα υπολογίζει  αν ο παίκτης έχει αρκετα resources για να πραγματοποιήσει την αναβάθμιση. Βρίσκει ότι δεν έχει, οπότε του εμφανίζει κατάλληλο μήνυμα.</w:t>
       </w:r>
     </w:p>
     <w:p>
@@ -3542,59 +2714,8 @@
           <w:sz w:val="28"/>
           <w:szCs w:val="28"/>
         </w:rPr>
-        <w:t xml:space="preserve">Ο παίκτης επιλέγει να κάνει </w:t>
-      </w:r>
-      <w:proofErr w:type="spellStart"/>
-      <w:r>
-        <w:rPr>
-          <w:rFonts w:ascii="Arial" w:hAnsi="Arial" w:cs="Arial"/>
-          <w:color w:val="000000"/>
-          <w:sz w:val="28"/>
-          <w:szCs w:val="28"/>
-        </w:rPr>
-        <w:t>interact</w:t>
-      </w:r>
-      <w:proofErr w:type="spellEnd"/>
-      <w:r>
-        <w:rPr>
-          <w:rFonts w:ascii="Arial" w:hAnsi="Arial" w:cs="Arial"/>
-          <w:color w:val="000000"/>
-          <w:sz w:val="28"/>
-          <w:szCs w:val="28"/>
-        </w:rPr>
-        <w:t xml:space="preserve"> με το </w:t>
-      </w:r>
-      <w:proofErr w:type="spellStart"/>
-      <w:r>
-        <w:rPr>
-          <w:rFonts w:ascii="Arial" w:hAnsi="Arial" w:cs="Arial"/>
-          <w:color w:val="000000"/>
-          <w:sz w:val="28"/>
-          <w:szCs w:val="28"/>
-        </w:rPr>
-        <w:t>resting</w:t>
-      </w:r>
-      <w:proofErr w:type="spellEnd"/>
-      <w:r>
-        <w:rPr>
-          <w:rFonts w:ascii="Arial" w:hAnsi="Arial" w:cs="Arial"/>
-          <w:color w:val="000000"/>
-          <w:sz w:val="28"/>
-          <w:szCs w:val="28"/>
-        </w:rPr>
-        <w:t xml:space="preserve"> </w:t>
-      </w:r>
-      <w:proofErr w:type="spellStart"/>
-      <w:r>
-        <w:rPr>
-          <w:rFonts w:ascii="Arial" w:hAnsi="Arial" w:cs="Arial"/>
-          <w:color w:val="000000"/>
-          <w:sz w:val="28"/>
-          <w:szCs w:val="28"/>
-        </w:rPr>
-        <w:t>point</w:t>
-      </w:r>
-      <w:proofErr w:type="spellEnd"/>
+        <w:t>Ο παίκτης επιλέγει να κάνει interact με το resting point</w:t>
+      </w:r>
       <w:r>
         <w:rPr>
           <w:rFonts w:ascii="Arial" w:hAnsi="Arial" w:cs="Arial"/>
@@ -3661,127 +2782,7 @@
           <w:sz w:val="28"/>
           <w:szCs w:val="28"/>
         </w:rPr>
-        <w:t xml:space="preserve">ελέγχει αν ο παίκτης έχει αρκετά διαθέσιμα </w:t>
-      </w:r>
-      <w:proofErr w:type="spellStart"/>
-      <w:r>
-        <w:rPr>
-          <w:rFonts w:ascii="Arial" w:hAnsi="Arial" w:cs="Arial"/>
-          <w:color w:val="000000"/>
-          <w:sz w:val="28"/>
-          <w:szCs w:val="28"/>
-        </w:rPr>
-        <w:t>skill</w:t>
-      </w:r>
-      <w:proofErr w:type="spellEnd"/>
-      <w:r>
-        <w:rPr>
-          <w:rFonts w:ascii="Arial" w:hAnsi="Arial" w:cs="Arial"/>
-          <w:color w:val="000000"/>
-          <w:sz w:val="28"/>
-          <w:szCs w:val="28"/>
-        </w:rPr>
-        <w:t xml:space="preserve"> </w:t>
-      </w:r>
-      <w:proofErr w:type="spellStart"/>
-      <w:r>
-        <w:rPr>
-          <w:rFonts w:ascii="Arial" w:hAnsi="Arial" w:cs="Arial"/>
-          <w:color w:val="000000"/>
-          <w:sz w:val="28"/>
-          <w:szCs w:val="28"/>
-        </w:rPr>
-        <w:t>points</w:t>
-      </w:r>
-      <w:proofErr w:type="spellEnd"/>
-      <w:r>
-        <w:rPr>
-          <w:rFonts w:ascii="Arial" w:hAnsi="Arial" w:cs="Arial"/>
-          <w:color w:val="000000"/>
-          <w:sz w:val="28"/>
-          <w:szCs w:val="28"/>
-        </w:rPr>
-        <w:t xml:space="preserve"> για να ξεκλειδώσει κάποιο </w:t>
-      </w:r>
-      <w:proofErr w:type="spellStart"/>
-      <w:r>
-        <w:rPr>
-          <w:rFonts w:ascii="Arial" w:hAnsi="Arial" w:cs="Arial"/>
-          <w:color w:val="000000"/>
-          <w:sz w:val="28"/>
-          <w:szCs w:val="28"/>
-        </w:rPr>
-        <w:t>skill</w:t>
-      </w:r>
-      <w:proofErr w:type="spellEnd"/>
-      <w:r>
-        <w:rPr>
-          <w:rFonts w:ascii="Arial" w:hAnsi="Arial" w:cs="Arial"/>
-          <w:color w:val="000000"/>
-          <w:sz w:val="28"/>
-          <w:szCs w:val="28"/>
-        </w:rPr>
-        <w:t xml:space="preserve">, βρίσκει ότι έχει και του εμφανίζει ενημερωτικό παράθυρο ότι υπάρχουν διαθέσιμα </w:t>
-      </w:r>
-      <w:proofErr w:type="spellStart"/>
-      <w:r>
-        <w:rPr>
-          <w:rFonts w:ascii="Arial" w:hAnsi="Arial" w:cs="Arial"/>
-          <w:color w:val="000000"/>
-          <w:sz w:val="28"/>
-          <w:szCs w:val="28"/>
-        </w:rPr>
-        <w:t>upgrades</w:t>
-      </w:r>
-      <w:proofErr w:type="spellEnd"/>
-      <w:r>
-        <w:rPr>
-          <w:rFonts w:ascii="Arial" w:hAnsi="Arial" w:cs="Arial"/>
-          <w:color w:val="000000"/>
-          <w:sz w:val="28"/>
-          <w:szCs w:val="28"/>
-        </w:rPr>
-        <w:t xml:space="preserve"> στο </w:t>
-      </w:r>
-      <w:proofErr w:type="spellStart"/>
-      <w:r>
-        <w:rPr>
-          <w:rFonts w:ascii="Arial" w:hAnsi="Arial" w:cs="Arial"/>
-          <w:color w:val="000000"/>
-          <w:sz w:val="28"/>
-          <w:szCs w:val="28"/>
-        </w:rPr>
-        <w:t>skill</w:t>
-      </w:r>
-      <w:proofErr w:type="spellEnd"/>
-      <w:r>
-        <w:rPr>
-          <w:rFonts w:ascii="Arial" w:hAnsi="Arial" w:cs="Arial"/>
-          <w:color w:val="000000"/>
-          <w:sz w:val="28"/>
-          <w:szCs w:val="28"/>
-        </w:rPr>
-        <w:t xml:space="preserve"> </w:t>
-      </w:r>
-      <w:proofErr w:type="spellStart"/>
-      <w:r>
-        <w:rPr>
-          <w:rFonts w:ascii="Arial" w:hAnsi="Arial" w:cs="Arial"/>
-          <w:color w:val="000000"/>
-          <w:sz w:val="28"/>
-          <w:szCs w:val="28"/>
-        </w:rPr>
-        <w:t>tree</w:t>
-      </w:r>
-      <w:proofErr w:type="spellEnd"/>
-      <w:r>
-        <w:rPr>
-          <w:rFonts w:ascii="Arial" w:hAnsi="Arial" w:cs="Arial"/>
-          <w:color w:val="000000"/>
-          <w:sz w:val="28"/>
-          <w:szCs w:val="28"/>
-        </w:rPr>
-        <w:t xml:space="preserve"> και τις επιλογές της μετάβασης και της απόρριψης.</w:t>
+        <w:t>ελέγχει αν ο παίκτης έχει αρκετά διαθέσιμα skill points για να ξεκλειδώσει κάποιο skill, βρίσκει ότι έχει και του εμφανίζει ενημερωτικό παράθυρο ότι υπάρχουν διαθέσιμα upgrades στο skill tree και τις επιλογές της μετάβασης και της απόρριψης.</w:t>
       </w:r>
     </w:p>
     <w:p>
@@ -3805,47 +2806,7 @@
           <w:sz w:val="28"/>
           <w:szCs w:val="28"/>
         </w:rPr>
-        <w:t xml:space="preserve">Ο παίκτης επιλέγει να δει το </w:t>
-      </w:r>
-      <w:proofErr w:type="spellStart"/>
-      <w:r>
-        <w:rPr>
-          <w:rFonts w:ascii="Arial" w:hAnsi="Arial" w:cs="Arial"/>
-          <w:color w:val="000000"/>
-          <w:sz w:val="28"/>
-          <w:szCs w:val="28"/>
-        </w:rPr>
-        <w:t>skill</w:t>
-      </w:r>
-      <w:proofErr w:type="spellEnd"/>
-      <w:r>
-        <w:rPr>
-          <w:rFonts w:ascii="Arial" w:hAnsi="Arial" w:cs="Arial"/>
-          <w:color w:val="000000"/>
-          <w:sz w:val="28"/>
-          <w:szCs w:val="28"/>
-        </w:rPr>
-        <w:t xml:space="preserve"> </w:t>
-      </w:r>
-      <w:proofErr w:type="spellStart"/>
-      <w:r>
-        <w:rPr>
-          <w:rFonts w:ascii="Arial" w:hAnsi="Arial" w:cs="Arial"/>
-          <w:color w:val="000000"/>
-          <w:sz w:val="28"/>
-          <w:szCs w:val="28"/>
-        </w:rPr>
-        <w:t>tree</w:t>
-      </w:r>
-      <w:proofErr w:type="spellEnd"/>
-      <w:r>
-        <w:rPr>
-          <w:rFonts w:ascii="Arial" w:hAnsi="Arial" w:cs="Arial"/>
-          <w:color w:val="000000"/>
-          <w:sz w:val="28"/>
-          <w:szCs w:val="28"/>
-        </w:rPr>
-        <w:t>.</w:t>
+        <w:t>Ο παίκτης επιλέγει να δει το skill tree.</w:t>
       </w:r>
     </w:p>
     <w:p>
@@ -3870,127 +2831,7 @@
           <w:szCs w:val="28"/>
         </w:rPr>
         <w:lastRenderedPageBreak/>
-        <w:t xml:space="preserve">Το σύστημα ελέγχει την κλάση του παίκτη και εμφανίζει την οθόνη με το κατάλληλο </w:t>
-      </w:r>
-      <w:proofErr w:type="spellStart"/>
-      <w:r>
-        <w:rPr>
-          <w:rFonts w:ascii="Arial" w:hAnsi="Arial" w:cs="Arial"/>
-          <w:color w:val="000000"/>
-          <w:sz w:val="28"/>
-          <w:szCs w:val="28"/>
-        </w:rPr>
-        <w:t>skill</w:t>
-      </w:r>
-      <w:proofErr w:type="spellEnd"/>
-      <w:r>
-        <w:rPr>
-          <w:rFonts w:ascii="Arial" w:hAnsi="Arial" w:cs="Arial"/>
-          <w:color w:val="000000"/>
-          <w:sz w:val="28"/>
-          <w:szCs w:val="28"/>
-        </w:rPr>
-        <w:t xml:space="preserve"> </w:t>
-      </w:r>
-      <w:proofErr w:type="spellStart"/>
-      <w:r>
-        <w:rPr>
-          <w:rFonts w:ascii="Arial" w:hAnsi="Arial" w:cs="Arial"/>
-          <w:color w:val="000000"/>
-          <w:sz w:val="28"/>
-          <w:szCs w:val="28"/>
-        </w:rPr>
-        <w:t>tree</w:t>
-      </w:r>
-      <w:proofErr w:type="spellEnd"/>
-      <w:r>
-        <w:rPr>
-          <w:rFonts w:ascii="Arial" w:hAnsi="Arial" w:cs="Arial"/>
-          <w:color w:val="000000"/>
-          <w:sz w:val="28"/>
-          <w:szCs w:val="28"/>
-        </w:rPr>
-        <w:t xml:space="preserve">, όπου δείχνει τα </w:t>
-      </w:r>
-      <w:proofErr w:type="spellStart"/>
-      <w:r>
-        <w:rPr>
-          <w:rFonts w:ascii="Arial" w:hAnsi="Arial" w:cs="Arial"/>
-          <w:color w:val="000000"/>
-          <w:sz w:val="28"/>
-          <w:szCs w:val="28"/>
-        </w:rPr>
-        <w:t>skills</w:t>
-      </w:r>
-      <w:proofErr w:type="spellEnd"/>
-      <w:r>
-        <w:rPr>
-          <w:rFonts w:ascii="Arial" w:hAnsi="Arial" w:cs="Arial"/>
-          <w:color w:val="000000"/>
-          <w:sz w:val="28"/>
-          <w:szCs w:val="28"/>
-        </w:rPr>
-        <w:t xml:space="preserve"> που κατέχει ο παίκτης, τις διαθέσιμες επιλογές του και πόσα </w:t>
-      </w:r>
-      <w:proofErr w:type="spellStart"/>
-      <w:r>
-        <w:rPr>
-          <w:rFonts w:ascii="Arial" w:hAnsi="Arial" w:cs="Arial"/>
-          <w:color w:val="000000"/>
-          <w:sz w:val="28"/>
-          <w:szCs w:val="28"/>
-        </w:rPr>
-        <w:t>skill</w:t>
-      </w:r>
-      <w:proofErr w:type="spellEnd"/>
-      <w:r>
-        <w:rPr>
-          <w:rFonts w:ascii="Arial" w:hAnsi="Arial" w:cs="Arial"/>
-          <w:color w:val="000000"/>
-          <w:sz w:val="28"/>
-          <w:szCs w:val="28"/>
-        </w:rPr>
-        <w:t xml:space="preserve"> </w:t>
-      </w:r>
-      <w:proofErr w:type="spellStart"/>
-      <w:r>
-        <w:rPr>
-          <w:rFonts w:ascii="Arial" w:hAnsi="Arial" w:cs="Arial"/>
-          <w:color w:val="000000"/>
-          <w:sz w:val="28"/>
-          <w:szCs w:val="28"/>
-        </w:rPr>
-        <w:t>points</w:t>
-      </w:r>
-      <w:proofErr w:type="spellEnd"/>
-      <w:r>
-        <w:rPr>
-          <w:rFonts w:ascii="Arial" w:hAnsi="Arial" w:cs="Arial"/>
-          <w:color w:val="000000"/>
-          <w:sz w:val="28"/>
-          <w:szCs w:val="28"/>
-        </w:rPr>
-        <w:t xml:space="preserve"> χρειάζεται για να τα </w:t>
-      </w:r>
-      <w:proofErr w:type="spellStart"/>
-      <w:r>
-        <w:rPr>
-          <w:rFonts w:ascii="Arial" w:hAnsi="Arial" w:cs="Arial"/>
-          <w:color w:val="000000"/>
-          <w:sz w:val="28"/>
-          <w:szCs w:val="28"/>
-        </w:rPr>
-        <w:t>αποκτησει</w:t>
-      </w:r>
-      <w:proofErr w:type="spellEnd"/>
-      <w:r>
-        <w:rPr>
-          <w:rFonts w:ascii="Arial" w:hAnsi="Arial" w:cs="Arial"/>
-          <w:color w:val="000000"/>
-          <w:sz w:val="28"/>
-          <w:szCs w:val="28"/>
-        </w:rPr>
-        <w:t xml:space="preserve"> .</w:t>
+        <w:t>Το σύστημα ελέγχει την κλάση του παίκτη και εμφανίζει την οθόνη με το κατάλληλο skill tree, όπου δείχνει τα skills που κατέχει ο παίκτης, τις διαθέσιμες επιλογές του και πόσα skill points χρειάζεται για να τα αποκτησει .</w:t>
       </w:r>
     </w:p>
     <w:p>
@@ -4014,27 +2855,7 @@
           <w:sz w:val="28"/>
           <w:szCs w:val="28"/>
         </w:rPr>
-        <w:t xml:space="preserve">Ο παίκτης επιλέγει ένα από τα διαθέσιμα </w:t>
-      </w:r>
-      <w:proofErr w:type="spellStart"/>
-      <w:r>
-        <w:rPr>
-          <w:rFonts w:ascii="Arial" w:hAnsi="Arial" w:cs="Arial"/>
-          <w:color w:val="000000"/>
-          <w:sz w:val="28"/>
-          <w:szCs w:val="28"/>
-        </w:rPr>
-        <w:t>skills</w:t>
-      </w:r>
-      <w:proofErr w:type="spellEnd"/>
-      <w:r>
-        <w:rPr>
-          <w:rFonts w:ascii="Arial" w:hAnsi="Arial" w:cs="Arial"/>
-          <w:color w:val="000000"/>
-          <w:sz w:val="28"/>
-          <w:szCs w:val="28"/>
-        </w:rPr>
-        <w:t>.</w:t>
+        <w:t>Ο παίκτης επιλέγει ένα από τα διαθέσιμα skills.</w:t>
       </w:r>
     </w:p>
     <w:p>
@@ -4177,27 +2998,7 @@
           <w:sz w:val="28"/>
           <w:szCs w:val="28"/>
         </w:rPr>
-        <w:t xml:space="preserve">Το σύστημα  εμφανίζει μια οθόνη με την περιγραφή του </w:t>
-      </w:r>
-      <w:proofErr w:type="spellStart"/>
-      <w:r>
-        <w:rPr>
-          <w:rFonts w:ascii="Arial" w:hAnsi="Arial" w:cs="Arial"/>
-          <w:color w:val="000000"/>
-          <w:sz w:val="28"/>
-          <w:szCs w:val="28"/>
-        </w:rPr>
-        <w:t>skill</w:t>
-      </w:r>
-      <w:proofErr w:type="spellEnd"/>
-      <w:r>
-        <w:rPr>
-          <w:rFonts w:ascii="Arial" w:hAnsi="Arial" w:cs="Arial"/>
-          <w:color w:val="000000"/>
-          <w:sz w:val="28"/>
-          <w:szCs w:val="28"/>
-        </w:rPr>
-        <w:t>, που χρησιμεύει, ποια στατιστικά του χαρακτήρα του παίκτη επηρεάζει και τις επιλογές της επιβεβαίωσης και της απόρριψης.</w:t>
+        <w:t>Το σύστημα  εμφανίζει μια οθόνη με την περιγραφή του skill, που χρησιμεύει, ποια στατιστικά του χαρακτήρα του παίκτη επηρεάζει και τις επιλογές της επιβεβαίωσης και της απόρριψης.</w:t>
       </w:r>
     </w:p>
     <w:p>
@@ -4245,52 +3046,124 @@
           <w:sz w:val="28"/>
           <w:szCs w:val="28"/>
         </w:rPr>
-        <w:t xml:space="preserve">Το σύστημα καταχωρεί την επιλογή του παίκτη και μειώνει τα </w:t>
-      </w:r>
-      <w:proofErr w:type="spellStart"/>
-      <w:r>
-        <w:rPr>
-          <w:rFonts w:ascii="Arial" w:hAnsi="Arial" w:cs="Arial"/>
-          <w:color w:val="000000"/>
-          <w:sz w:val="28"/>
-          <w:szCs w:val="28"/>
+        <w:t>Το σύστημα καταχωρεί την επιλογή του παίκτη και μειώνει τα skill points του</w:t>
+      </w:r>
+      <w:r>
+        <w:rPr>
+          <w:rFonts w:ascii="Arial" w:hAnsi="Arial" w:cs="Arial"/>
+          <w:color w:val="000000"/>
+          <w:sz w:val="28"/>
+          <w:szCs w:val="28"/>
+        </w:rPr>
+        <w:t xml:space="preserve"> </w:t>
+      </w:r>
+      <w:r>
+        <w:rPr>
+          <w:rFonts w:ascii="Arial" w:hAnsi="Arial" w:cs="Arial"/>
+          <w:color w:val="FF0000"/>
+          <w:sz w:val="28"/>
+          <w:szCs w:val="28"/>
+        </w:rPr>
+        <w:t xml:space="preserve">και </w:t>
+      </w:r>
+      <w:r>
+        <w:rPr>
+          <w:rFonts w:ascii="Arial" w:hAnsi="Arial" w:cs="Arial"/>
+          <w:color w:val="FF0000"/>
+          <w:sz w:val="28"/>
+          <w:szCs w:val="28"/>
+        </w:rPr>
+        <w:t>ανανεώνει</w:t>
+      </w:r>
+      <w:r>
+        <w:rPr>
+          <w:rFonts w:ascii="Arial" w:hAnsi="Arial" w:cs="Arial"/>
+          <w:color w:val="FF0000"/>
+          <w:sz w:val="28"/>
+          <w:szCs w:val="28"/>
+        </w:rPr>
+        <w:t xml:space="preserve"> τα στατιστικά του, ανάλογα με το </w:t>
+      </w:r>
+      <w:r>
+        <w:rPr>
+          <w:rFonts w:ascii="Arial" w:hAnsi="Arial" w:cs="Arial"/>
+          <w:color w:val="FF0000"/>
+          <w:sz w:val="28"/>
+          <w:szCs w:val="28"/>
+          <w:lang w:val="en-US"/>
         </w:rPr>
         <w:t>skill</w:t>
       </w:r>
-      <w:proofErr w:type="spellEnd"/>
-      <w:r>
-        <w:rPr>
-          <w:rFonts w:ascii="Arial" w:hAnsi="Arial" w:cs="Arial"/>
-          <w:color w:val="000000"/>
+      <w:r>
+        <w:rPr>
+          <w:rFonts w:ascii="Arial" w:hAnsi="Arial" w:cs="Arial"/>
+          <w:color w:val="FF0000"/>
+          <w:sz w:val="28"/>
+          <w:szCs w:val="28"/>
+        </w:rPr>
+        <w:t xml:space="preserve"> που απέκτησε</w:t>
+      </w:r>
+      <w:r>
+        <w:rPr>
+          <w:rFonts w:ascii="Arial" w:hAnsi="Arial" w:cs="Arial"/>
+          <w:color w:val="FF0000"/>
+          <w:sz w:val="28"/>
+          <w:szCs w:val="28"/>
+        </w:rPr>
+        <w:t xml:space="preserve">, το </w:t>
+      </w:r>
+      <w:r>
+        <w:rPr>
+          <w:rFonts w:ascii="Arial" w:hAnsi="Arial" w:cs="Arial"/>
+          <w:color w:val="FF0000"/>
+          <w:sz w:val="28"/>
+          <w:szCs w:val="28"/>
+          <w:lang w:val="en-US"/>
+        </w:rPr>
+        <w:t>skill</w:t>
+      </w:r>
+      <w:r>
+        <w:rPr>
+          <w:rFonts w:ascii="Arial" w:hAnsi="Arial" w:cs="Arial"/>
+          <w:color w:val="FF0000"/>
           <w:sz w:val="28"/>
           <w:szCs w:val="28"/>
         </w:rPr>
         <w:t xml:space="preserve"> </w:t>
       </w:r>
-      <w:proofErr w:type="spellStart"/>
-      <w:r>
-        <w:rPr>
-          <w:rFonts w:ascii="Arial" w:hAnsi="Arial" w:cs="Arial"/>
-          <w:color w:val="000000"/>
-          <w:sz w:val="28"/>
-          <w:szCs w:val="28"/>
-        </w:rPr>
-        <w:t>points</w:t>
-      </w:r>
-      <w:proofErr w:type="spellEnd"/>
-      <w:r>
-        <w:rPr>
-          <w:rFonts w:ascii="Arial" w:hAnsi="Arial" w:cs="Arial"/>
-          <w:color w:val="000000"/>
-          <w:sz w:val="28"/>
-          <w:szCs w:val="28"/>
-        </w:rPr>
-        <w:t xml:space="preserve"> του</w:t>
-      </w:r>
-      <w:r>
-        <w:rPr>
-          <w:rFonts w:ascii="Arial" w:hAnsi="Arial" w:cs="Arial"/>
-          <w:color w:val="000000"/>
+      <w:r>
+        <w:rPr>
+          <w:rFonts w:ascii="Arial" w:hAnsi="Arial" w:cs="Arial"/>
+          <w:color w:val="FF0000"/>
+          <w:sz w:val="28"/>
+          <w:szCs w:val="28"/>
+          <w:lang w:val="en-US"/>
+        </w:rPr>
+        <w:t>tree</w:t>
+      </w:r>
+      <w:r>
+        <w:rPr>
+          <w:rFonts w:ascii="Arial" w:hAnsi="Arial" w:cs="Arial"/>
+          <w:color w:val="FF0000"/>
+          <w:sz w:val="28"/>
+          <w:szCs w:val="28"/>
+        </w:rPr>
+        <w:t xml:space="preserve">, καθώς και τα </w:t>
+      </w:r>
+      <w:r>
+        <w:rPr>
+          <w:rFonts w:ascii="Arial" w:hAnsi="Arial" w:cs="Arial"/>
+          <w:color w:val="FF0000"/>
+          <w:sz w:val="28"/>
+          <w:szCs w:val="28"/>
+          <w:lang w:val="en-US"/>
+        </w:rPr>
+        <w:t>skills</w:t>
+      </w:r>
+      <w:r>
+        <w:rPr>
+          <w:rFonts w:ascii="Arial" w:hAnsi="Arial" w:cs="Arial"/>
+          <w:color w:val="FF0000"/>
           <w:sz w:val="28"/>
           <w:szCs w:val="28"/>
         </w:rPr>
@@ -4303,7 +3176,7 @@
           <w:sz w:val="28"/>
           <w:szCs w:val="28"/>
         </w:rPr>
-        <w:t xml:space="preserve">και αλλάζει τα στατιστικά του, ανάλογα με το </w:t>
+        <w:t xml:space="preserve">που είναι πλεον </w:t>
       </w:r>
       <w:r>
         <w:rPr>
@@ -4313,7 +3186,7 @@
           <w:szCs w:val="28"/>
           <w:lang w:val="en-US"/>
         </w:rPr>
-        <w:t>skill</w:t>
+        <w:t>available</w:t>
       </w:r>
       <w:r>
         <w:rPr>
@@ -4322,7 +3195,7 @@
           <w:sz w:val="28"/>
           <w:szCs w:val="28"/>
         </w:rPr>
-        <w:t xml:space="preserve"> που απέκτησε</w:t>
+        <w:t xml:space="preserve"> </w:t>
       </w:r>
       <w:r>
         <w:rPr>
@@ -4364,167 +3237,7 @@
           <w:sz w:val="28"/>
           <w:szCs w:val="28"/>
         </w:rPr>
-        <w:t xml:space="preserve"> την οθόνη επιλογής ενέργειας, με τις επιλογές του </w:t>
-      </w:r>
-      <w:proofErr w:type="spellStart"/>
-      <w:r>
-        <w:rPr>
-          <w:rFonts w:ascii="Arial" w:hAnsi="Arial" w:cs="Arial"/>
-          <w:color w:val="000000"/>
-          <w:sz w:val="28"/>
-          <w:szCs w:val="28"/>
-        </w:rPr>
-        <w:t>skill</w:t>
-      </w:r>
-      <w:proofErr w:type="spellEnd"/>
-      <w:r>
-        <w:rPr>
-          <w:rFonts w:ascii="Arial" w:hAnsi="Arial" w:cs="Arial"/>
-          <w:color w:val="000000"/>
-          <w:sz w:val="28"/>
-          <w:szCs w:val="28"/>
-        </w:rPr>
-        <w:t xml:space="preserve"> </w:t>
-      </w:r>
-      <w:proofErr w:type="spellStart"/>
-      <w:r>
-        <w:rPr>
-          <w:rFonts w:ascii="Arial" w:hAnsi="Arial" w:cs="Arial"/>
-          <w:color w:val="000000"/>
-          <w:sz w:val="28"/>
-          <w:szCs w:val="28"/>
-        </w:rPr>
-        <w:t>tree</w:t>
-      </w:r>
-      <w:proofErr w:type="spellEnd"/>
-      <w:r>
-        <w:rPr>
-          <w:rFonts w:ascii="Arial" w:hAnsi="Arial" w:cs="Arial"/>
-          <w:color w:val="000000"/>
-          <w:sz w:val="28"/>
-          <w:szCs w:val="28"/>
-        </w:rPr>
-        <w:t xml:space="preserve">, να διαμορφώσει τα </w:t>
-      </w:r>
-      <w:proofErr w:type="spellStart"/>
-      <w:r>
-        <w:rPr>
-          <w:rFonts w:ascii="Arial" w:hAnsi="Arial" w:cs="Arial"/>
-          <w:color w:val="000000"/>
-          <w:sz w:val="28"/>
-          <w:szCs w:val="28"/>
-        </w:rPr>
-        <w:t>spell</w:t>
-      </w:r>
-      <w:proofErr w:type="spellEnd"/>
-      <w:r>
-        <w:rPr>
-          <w:rFonts w:ascii="Arial" w:hAnsi="Arial" w:cs="Arial"/>
-          <w:color w:val="000000"/>
-          <w:sz w:val="28"/>
-          <w:szCs w:val="28"/>
-        </w:rPr>
-        <w:t xml:space="preserve"> </w:t>
-      </w:r>
-      <w:proofErr w:type="spellStart"/>
-      <w:r>
-        <w:rPr>
-          <w:rFonts w:ascii="Arial" w:hAnsi="Arial" w:cs="Arial"/>
-          <w:color w:val="000000"/>
-          <w:sz w:val="28"/>
-          <w:szCs w:val="28"/>
-        </w:rPr>
-        <w:t>slots</w:t>
-      </w:r>
-      <w:proofErr w:type="spellEnd"/>
-      <w:r>
-        <w:rPr>
-          <w:rFonts w:ascii="Arial" w:hAnsi="Arial" w:cs="Arial"/>
-          <w:color w:val="000000"/>
-          <w:sz w:val="28"/>
-          <w:szCs w:val="28"/>
-        </w:rPr>
-        <w:t xml:space="preserve"> του, να κάνει </w:t>
-      </w:r>
-      <w:proofErr w:type="spellStart"/>
-      <w:r>
-        <w:rPr>
-          <w:rFonts w:ascii="Arial" w:hAnsi="Arial" w:cs="Arial"/>
-          <w:color w:val="000000"/>
-          <w:sz w:val="28"/>
-          <w:szCs w:val="28"/>
-        </w:rPr>
-        <w:t>save</w:t>
-      </w:r>
-      <w:proofErr w:type="spellEnd"/>
-      <w:r>
-        <w:rPr>
-          <w:rFonts w:ascii="Arial" w:hAnsi="Arial" w:cs="Arial"/>
-          <w:color w:val="000000"/>
-          <w:sz w:val="28"/>
-          <w:szCs w:val="28"/>
-        </w:rPr>
-        <w:t xml:space="preserve"> την πρόοδο του, να κάνει </w:t>
-      </w:r>
-      <w:proofErr w:type="spellStart"/>
-      <w:r>
-        <w:rPr>
-          <w:rFonts w:ascii="Arial" w:hAnsi="Arial" w:cs="Arial"/>
-          <w:color w:val="000000"/>
-          <w:sz w:val="28"/>
-          <w:szCs w:val="28"/>
-        </w:rPr>
-        <w:t>save</w:t>
-      </w:r>
-      <w:proofErr w:type="spellEnd"/>
-      <w:r>
-        <w:rPr>
-          <w:rFonts w:ascii="Arial" w:hAnsi="Arial" w:cs="Arial"/>
-          <w:color w:val="000000"/>
-          <w:sz w:val="28"/>
-          <w:szCs w:val="28"/>
-        </w:rPr>
-        <w:t>/</w:t>
-      </w:r>
-      <w:proofErr w:type="spellStart"/>
-      <w:r>
-        <w:rPr>
-          <w:rFonts w:ascii="Arial" w:hAnsi="Arial" w:cs="Arial"/>
-          <w:color w:val="000000"/>
-          <w:sz w:val="28"/>
-          <w:szCs w:val="28"/>
-        </w:rPr>
-        <w:t>quit</w:t>
-      </w:r>
-      <w:proofErr w:type="spellEnd"/>
-      <w:r>
-        <w:rPr>
-          <w:rFonts w:ascii="Arial" w:hAnsi="Arial" w:cs="Arial"/>
-          <w:color w:val="000000"/>
-          <w:sz w:val="28"/>
-          <w:szCs w:val="28"/>
-        </w:rPr>
-        <w:t xml:space="preserve"> ή απλά </w:t>
-      </w:r>
-      <w:proofErr w:type="spellStart"/>
-      <w:r>
-        <w:rPr>
-          <w:rFonts w:ascii="Arial" w:hAnsi="Arial" w:cs="Arial"/>
-          <w:color w:val="000000"/>
-          <w:sz w:val="28"/>
-          <w:szCs w:val="28"/>
-        </w:rPr>
-        <w:t>quit</w:t>
-      </w:r>
-      <w:proofErr w:type="spellEnd"/>
-      <w:r>
-        <w:rPr>
-          <w:rFonts w:ascii="Arial" w:hAnsi="Arial" w:cs="Arial"/>
-          <w:color w:val="000000"/>
-          <w:sz w:val="28"/>
-          <w:szCs w:val="28"/>
-        </w:rPr>
-        <w:t>.</w:t>
+        <w:t xml:space="preserve"> την οθόνη επιλογής ενέργειας, με τις επιλογές του skill tree, να διαμορφώσει τα spell slots του, να κάνει save την πρόοδο του, να κάνει save/quit ή απλά quit.</w:t>
       </w:r>
     </w:p>
     <w:p>
@@ -4548,47 +3261,7 @@
           <w:sz w:val="28"/>
           <w:szCs w:val="28"/>
         </w:rPr>
-        <w:t xml:space="preserve">Ο παίκτης επιλέγει να διαμορφώσει τα </w:t>
-      </w:r>
-      <w:proofErr w:type="spellStart"/>
-      <w:r>
-        <w:rPr>
-          <w:rFonts w:ascii="Arial" w:hAnsi="Arial" w:cs="Arial"/>
-          <w:color w:val="000000"/>
-          <w:sz w:val="28"/>
-          <w:szCs w:val="28"/>
-        </w:rPr>
-        <w:t>spell</w:t>
-      </w:r>
-      <w:proofErr w:type="spellEnd"/>
-      <w:r>
-        <w:rPr>
-          <w:rFonts w:ascii="Arial" w:hAnsi="Arial" w:cs="Arial"/>
-          <w:color w:val="000000"/>
-          <w:sz w:val="28"/>
-          <w:szCs w:val="28"/>
-        </w:rPr>
-        <w:t xml:space="preserve"> </w:t>
-      </w:r>
-      <w:proofErr w:type="spellStart"/>
-      <w:r>
-        <w:rPr>
-          <w:rFonts w:ascii="Arial" w:hAnsi="Arial" w:cs="Arial"/>
-          <w:color w:val="000000"/>
-          <w:sz w:val="28"/>
-          <w:szCs w:val="28"/>
-        </w:rPr>
-        <w:t>slots</w:t>
-      </w:r>
-      <w:proofErr w:type="spellEnd"/>
-      <w:r>
-        <w:rPr>
-          <w:rFonts w:ascii="Arial" w:hAnsi="Arial" w:cs="Arial"/>
-          <w:color w:val="000000"/>
-          <w:sz w:val="28"/>
-          <w:szCs w:val="28"/>
-        </w:rPr>
-        <w:t xml:space="preserve"> του.</w:t>
+        <w:t>Ο παίκτης επιλέγει να διαμορφώσει τα spell slots του.</w:t>
       </w:r>
     </w:p>
     <w:p>
@@ -4612,107 +3285,7 @@
           <w:sz w:val="28"/>
           <w:szCs w:val="28"/>
         </w:rPr>
-        <w:t xml:space="preserve">Το σύστημα του δείχνει τον πίνακα με τα </w:t>
-      </w:r>
-      <w:proofErr w:type="spellStart"/>
-      <w:r>
-        <w:rPr>
-          <w:rFonts w:ascii="Arial" w:hAnsi="Arial" w:cs="Arial"/>
-          <w:color w:val="000000"/>
-          <w:sz w:val="28"/>
-          <w:szCs w:val="28"/>
-        </w:rPr>
-        <w:t>spell</w:t>
-      </w:r>
-      <w:proofErr w:type="spellEnd"/>
-      <w:r>
-        <w:rPr>
-          <w:rFonts w:ascii="Arial" w:hAnsi="Arial" w:cs="Arial"/>
-          <w:color w:val="000000"/>
-          <w:sz w:val="28"/>
-          <w:szCs w:val="28"/>
-        </w:rPr>
-        <w:t xml:space="preserve"> </w:t>
-      </w:r>
-      <w:proofErr w:type="spellStart"/>
-      <w:r>
-        <w:rPr>
-          <w:rFonts w:ascii="Arial" w:hAnsi="Arial" w:cs="Arial"/>
-          <w:color w:val="000000"/>
-          <w:sz w:val="28"/>
-          <w:szCs w:val="28"/>
-        </w:rPr>
-        <w:t>slots</w:t>
-      </w:r>
-      <w:proofErr w:type="spellEnd"/>
-      <w:r>
-        <w:rPr>
-          <w:rFonts w:ascii="Arial" w:hAnsi="Arial" w:cs="Arial"/>
-          <w:color w:val="000000"/>
-          <w:sz w:val="28"/>
-          <w:szCs w:val="28"/>
-        </w:rPr>
-        <w:t xml:space="preserve">, και τα </w:t>
-      </w:r>
-      <w:proofErr w:type="spellStart"/>
-      <w:r>
-        <w:rPr>
-          <w:rFonts w:ascii="Arial" w:hAnsi="Arial" w:cs="Arial"/>
-          <w:color w:val="000000"/>
-          <w:sz w:val="28"/>
-          <w:szCs w:val="28"/>
-        </w:rPr>
-        <w:t>spells</w:t>
-      </w:r>
-      <w:proofErr w:type="spellEnd"/>
-      <w:r>
-        <w:rPr>
-          <w:rFonts w:ascii="Arial" w:hAnsi="Arial" w:cs="Arial"/>
-          <w:color w:val="000000"/>
-          <w:sz w:val="28"/>
-          <w:szCs w:val="28"/>
-        </w:rPr>
-        <w:t xml:space="preserve"> που είχε επιλέξει, και του εμφανίζει και όλα τα </w:t>
-      </w:r>
-      <w:proofErr w:type="spellStart"/>
-      <w:r>
-        <w:rPr>
-          <w:rFonts w:ascii="Arial" w:hAnsi="Arial" w:cs="Arial"/>
-          <w:color w:val="000000"/>
-          <w:sz w:val="28"/>
-          <w:szCs w:val="28"/>
-        </w:rPr>
-        <w:t>spells</w:t>
-      </w:r>
-      <w:proofErr w:type="spellEnd"/>
-      <w:r>
-        <w:rPr>
-          <w:rFonts w:ascii="Arial" w:hAnsi="Arial" w:cs="Arial"/>
-          <w:color w:val="000000"/>
-          <w:sz w:val="28"/>
-          <w:szCs w:val="28"/>
-        </w:rPr>
-        <w:t xml:space="preserve"> που έχει διαθέσιμα στο </w:t>
-      </w:r>
-      <w:proofErr w:type="spellStart"/>
-      <w:r>
-        <w:rPr>
-          <w:rFonts w:ascii="Arial" w:hAnsi="Arial" w:cs="Arial"/>
-          <w:color w:val="000000"/>
-          <w:sz w:val="28"/>
-          <w:szCs w:val="28"/>
-        </w:rPr>
-        <w:t>inventory</w:t>
-      </w:r>
-      <w:proofErr w:type="spellEnd"/>
-      <w:r>
-        <w:rPr>
-          <w:rFonts w:ascii="Arial" w:hAnsi="Arial" w:cs="Arial"/>
-          <w:color w:val="000000"/>
-          <w:sz w:val="28"/>
-          <w:szCs w:val="28"/>
-        </w:rPr>
-        <w:t xml:space="preserve"> του.</w:t>
+        <w:t>Το σύστημα του δείχνει τον πίνακα με τα spell slots, και τα spells που είχε επιλέξει, και του εμφανίζει και όλα τα spells που έχει διαθέσιμα στο inventory του.</w:t>
       </w:r>
     </w:p>
     <w:p>
@@ -4736,27 +3309,7 @@
           <w:sz w:val="28"/>
           <w:szCs w:val="28"/>
         </w:rPr>
-        <w:t xml:space="preserve">Ο παίκτης αφαιρεί ένα αντικείμενο από τα </w:t>
-      </w:r>
-      <w:proofErr w:type="spellStart"/>
-      <w:r>
-        <w:rPr>
-          <w:rFonts w:ascii="Arial" w:hAnsi="Arial" w:cs="Arial"/>
-          <w:color w:val="000000"/>
-          <w:sz w:val="28"/>
-          <w:szCs w:val="28"/>
-        </w:rPr>
-        <w:t>slots</w:t>
-      </w:r>
-      <w:proofErr w:type="spellEnd"/>
-      <w:r>
-        <w:rPr>
-          <w:rFonts w:ascii="Arial" w:hAnsi="Arial" w:cs="Arial"/>
-          <w:color w:val="000000"/>
-          <w:sz w:val="28"/>
-          <w:szCs w:val="28"/>
-        </w:rPr>
-        <w:t xml:space="preserve"> και το αντικαθιστά με ένα άλλο και έπειτα πατάει επιβεβαίωση.</w:t>
+        <w:t>Ο παίκτης αφαιρεί ένα αντικείμενο από τα slots και το αντικαθιστά με ένα άλλο και έπειτα πατάει επιβεβαίωση.</w:t>
       </w:r>
     </w:p>
     <w:p>
@@ -4804,47 +3357,7 @@
           <w:sz w:val="28"/>
           <w:szCs w:val="28"/>
         </w:rPr>
-        <w:t xml:space="preserve">Ο παίκτης επιλέγει να κάνει </w:t>
-      </w:r>
-      <w:proofErr w:type="spellStart"/>
-      <w:r>
-        <w:rPr>
-          <w:rFonts w:ascii="Arial" w:hAnsi="Arial" w:cs="Arial"/>
-          <w:color w:val="000000"/>
-          <w:sz w:val="28"/>
-          <w:szCs w:val="28"/>
-        </w:rPr>
-        <w:t>save</w:t>
-      </w:r>
-      <w:proofErr w:type="spellEnd"/>
-      <w:r>
-        <w:rPr>
-          <w:rFonts w:ascii="Arial" w:hAnsi="Arial" w:cs="Arial"/>
-          <w:color w:val="000000"/>
-          <w:sz w:val="28"/>
-          <w:szCs w:val="28"/>
-        </w:rPr>
-        <w:t>/</w:t>
-      </w:r>
-      <w:proofErr w:type="spellStart"/>
-      <w:r>
-        <w:rPr>
-          <w:rFonts w:ascii="Arial" w:hAnsi="Arial" w:cs="Arial"/>
-          <w:color w:val="000000"/>
-          <w:sz w:val="28"/>
-          <w:szCs w:val="28"/>
-        </w:rPr>
-        <w:t>quit</w:t>
-      </w:r>
-      <w:proofErr w:type="spellEnd"/>
-      <w:r>
-        <w:rPr>
-          <w:rFonts w:ascii="Arial" w:hAnsi="Arial" w:cs="Arial"/>
-          <w:color w:val="000000"/>
-          <w:sz w:val="28"/>
-          <w:szCs w:val="28"/>
-        </w:rPr>
-        <w:t>.</w:t>
+        <w:t>Ο παίκτης επιλέγει να κάνει save/quit.</w:t>
       </w:r>
     </w:p>
     <w:p>
@@ -4924,6 +3437,7 @@
           <w:szCs w:val="28"/>
           <w:lang w:eastAsia="el-GR"/>
         </w:rPr>
+        <w:lastRenderedPageBreak/>
         <w:t>        </w:t>
       </w:r>
       <w:r>
@@ -4970,51 +3484,7 @@
           <w:szCs w:val="28"/>
           <w:lang w:eastAsia="el-GR"/>
         </w:rPr>
-        <w:t xml:space="preserve">Το σύστημα ελέγχει ότι ο παίκτης δεν έχει καθόλου ή έχει μη επαρκή </w:t>
-      </w:r>
-      <w:proofErr w:type="spellStart"/>
-      <w:r>
-        <w:rPr>
-          <w:rFonts w:ascii="Arial" w:eastAsia="Times New Roman" w:hAnsi="Arial" w:cs="Arial"/>
-          <w:color w:val="000000" w:themeColor="text1"/>
-          <w:sz w:val="28"/>
-          <w:szCs w:val="28"/>
-          <w:lang w:eastAsia="el-GR"/>
-        </w:rPr>
-        <w:t>skill</w:t>
-      </w:r>
-      <w:proofErr w:type="spellEnd"/>
-      <w:r>
-        <w:rPr>
-          <w:rFonts w:ascii="Arial" w:eastAsia="Times New Roman" w:hAnsi="Arial" w:cs="Arial"/>
-          <w:color w:val="000000" w:themeColor="text1"/>
-          <w:sz w:val="28"/>
-          <w:szCs w:val="28"/>
-          <w:lang w:eastAsia="el-GR"/>
-        </w:rPr>
-        <w:t xml:space="preserve"> </w:t>
-      </w:r>
-      <w:proofErr w:type="spellStart"/>
-      <w:r>
-        <w:rPr>
-          <w:rFonts w:ascii="Arial" w:eastAsia="Times New Roman" w:hAnsi="Arial" w:cs="Arial"/>
-          <w:color w:val="000000" w:themeColor="text1"/>
-          <w:sz w:val="28"/>
-          <w:szCs w:val="28"/>
-          <w:lang w:eastAsia="el-GR"/>
-        </w:rPr>
-        <w:t>points</w:t>
-      </w:r>
-      <w:proofErr w:type="spellEnd"/>
-      <w:r>
-        <w:rPr>
-          <w:rFonts w:ascii="Arial" w:eastAsia="Times New Roman" w:hAnsi="Arial" w:cs="Arial"/>
-          <w:color w:val="000000" w:themeColor="text1"/>
-          <w:sz w:val="28"/>
-          <w:szCs w:val="28"/>
-          <w:lang w:eastAsia="el-GR"/>
-        </w:rPr>
-        <w:t xml:space="preserve">, οπότε δεν του βγάζει ενημερωτικό μήνυμα και μεταφερόμαστε στο βήμα </w:t>
+        <w:t xml:space="preserve">Το σύστημα ελέγχει ότι ο παίκτης δεν έχει καθόλου ή έχει μη επαρκή skill points, οπότε δεν του βγάζει ενημερωτικό μήνυμα και μεταφερόμαστε στο βήμα </w:t>
       </w:r>
       <w:r>
         <w:rPr>
@@ -5152,51 +3622,7 @@
           <w:szCs w:val="28"/>
           <w:lang w:eastAsia="el-GR"/>
         </w:rPr>
-        <w:t xml:space="preserve"> Ο παίκτης επιλέγει να μην δει το </w:t>
-      </w:r>
-      <w:proofErr w:type="spellStart"/>
-      <w:r>
-        <w:rPr>
-          <w:rFonts w:ascii="Arial" w:eastAsia="Times New Roman" w:hAnsi="Arial" w:cs="Arial"/>
-          <w:color w:val="000000" w:themeColor="text1"/>
-          <w:sz w:val="28"/>
-          <w:szCs w:val="28"/>
-          <w:lang w:eastAsia="el-GR"/>
-        </w:rPr>
-        <w:t>skill</w:t>
-      </w:r>
-      <w:proofErr w:type="spellEnd"/>
-      <w:r>
-        <w:rPr>
-          <w:rFonts w:ascii="Arial" w:eastAsia="Times New Roman" w:hAnsi="Arial" w:cs="Arial"/>
-          <w:color w:val="000000" w:themeColor="text1"/>
-          <w:sz w:val="28"/>
-          <w:szCs w:val="28"/>
-          <w:lang w:eastAsia="el-GR"/>
-        </w:rPr>
-        <w:t xml:space="preserve"> </w:t>
-      </w:r>
-      <w:proofErr w:type="spellStart"/>
-      <w:r>
-        <w:rPr>
-          <w:rFonts w:ascii="Arial" w:eastAsia="Times New Roman" w:hAnsi="Arial" w:cs="Arial"/>
-          <w:color w:val="000000" w:themeColor="text1"/>
-          <w:sz w:val="28"/>
-          <w:szCs w:val="28"/>
-          <w:lang w:eastAsia="el-GR"/>
-        </w:rPr>
-        <w:t>tree</w:t>
-      </w:r>
-      <w:proofErr w:type="spellEnd"/>
-      <w:r>
-        <w:rPr>
-          <w:rFonts w:ascii="Arial" w:eastAsia="Times New Roman" w:hAnsi="Arial" w:cs="Arial"/>
-          <w:color w:val="000000" w:themeColor="text1"/>
-          <w:sz w:val="28"/>
-          <w:szCs w:val="28"/>
-          <w:lang w:eastAsia="el-GR"/>
-        </w:rPr>
-        <w:t xml:space="preserve">, οπότε μεταφερόμαστε στο βήμα </w:t>
+        <w:t xml:space="preserve"> Ο παίκτης επιλέγει να μην δει το skill tree, οπότε μεταφερόμαστε στο βήμα </w:t>
       </w:r>
       <w:r>
         <w:rPr>
@@ -5760,29 +4186,7 @@
           <w:szCs w:val="28"/>
           <w:lang w:eastAsia="el-GR"/>
         </w:rPr>
-        <w:t xml:space="preserve">Ο παίκτης επιλέγει να κάνει </w:t>
-      </w:r>
-      <w:proofErr w:type="spellStart"/>
-      <w:r>
-        <w:rPr>
-          <w:rFonts w:ascii="Arial" w:eastAsia="Times New Roman" w:hAnsi="Arial" w:cs="Arial"/>
-          <w:color w:val="000000"/>
-          <w:sz w:val="28"/>
-          <w:szCs w:val="28"/>
-          <w:lang w:eastAsia="el-GR"/>
-        </w:rPr>
-        <w:t>save</w:t>
-      </w:r>
-      <w:proofErr w:type="spellEnd"/>
-      <w:r>
-        <w:rPr>
-          <w:rFonts w:ascii="Arial" w:eastAsia="Times New Roman" w:hAnsi="Arial" w:cs="Arial"/>
-          <w:color w:val="000000"/>
-          <w:sz w:val="28"/>
-          <w:szCs w:val="28"/>
-          <w:lang w:eastAsia="el-GR"/>
-        </w:rPr>
-        <w:t>.</w:t>
+        <w:t>Ο παίκτης επιλέγει να κάνει save.</w:t>
       </w:r>
     </w:p>
     <w:p>
@@ -5876,20 +4280,8 @@
           <w:szCs w:val="28"/>
           <w:lang w:eastAsia="el-GR"/>
         </w:rPr>
-        <w:t xml:space="preserve">Ο παίκτης επιλέγει να κάνει </w:t>
-      </w:r>
-      <w:proofErr w:type="spellStart"/>
-      <w:r>
-        <w:rPr>
-          <w:rFonts w:ascii="Arial" w:eastAsia="Times New Roman" w:hAnsi="Arial" w:cs="Arial"/>
-          <w:color w:val="000000"/>
-          <w:sz w:val="28"/>
-          <w:szCs w:val="28"/>
-          <w:lang w:eastAsia="el-GR"/>
-        </w:rPr>
-        <w:t>quit</w:t>
-      </w:r>
-      <w:proofErr w:type="spellEnd"/>
+        <w:t>Ο παίκτης επιλέγει να κάνει quit</w:t>
+      </w:r>
       <w:r>
         <w:rPr>
           <w:rFonts w:ascii="Arial" w:eastAsia="Times New Roman" w:hAnsi="Arial" w:cs="Arial"/>
@@ -5981,29 +4373,7 @@
           <w:szCs w:val="28"/>
           <w:lang w:eastAsia="el-GR"/>
         </w:rPr>
-        <w:t>Το σύστημα αποθηκεύει τις συντεταγμένες του παίκτη, και . Έπειτα, τοποθετεί ξανά τους  εχθρούς που έχει σκοτώσει ο παίκτης στις συντεταγμένες που βρίσκονταν πριν. Τέλος εμφανίζει την κεντρική οθόνη του παιχνιδιού(</w:t>
-      </w:r>
-      <w:proofErr w:type="spellStart"/>
-      <w:r>
-        <w:rPr>
-          <w:rFonts w:ascii="Arial" w:eastAsia="Times New Roman" w:hAnsi="Arial" w:cs="Arial"/>
-          <w:color w:val="000000"/>
-          <w:sz w:val="28"/>
-          <w:szCs w:val="28"/>
-          <w:lang w:eastAsia="el-GR"/>
-        </w:rPr>
-        <w:t>map</w:t>
-      </w:r>
-      <w:proofErr w:type="spellEnd"/>
-      <w:r>
-        <w:rPr>
-          <w:rFonts w:ascii="Arial" w:eastAsia="Times New Roman" w:hAnsi="Arial" w:cs="Arial"/>
-          <w:color w:val="000000"/>
-          <w:sz w:val="28"/>
-          <w:szCs w:val="28"/>
-          <w:lang w:eastAsia="el-GR"/>
-        </w:rPr>
-        <w:t>).</w:t>
+        <w:t>Το σύστημα αποθηκεύει τις συντεταγμένες του παίκτη, και . Έπειτα, τοποθετεί ξανά τους  εχθρούς που έχει σκοτώσει ο παίκτης στις συντεταγμένες που βρίσκονταν πριν. Τέλος εμφανίζει την κεντρική οθόνη του παιχνιδιού(map).</w:t>
       </w:r>
     </w:p>
     <w:p>
@@ -6136,6 +4506,7 @@
           <w:szCs w:val="28"/>
           <w:lang w:eastAsia="el-GR"/>
         </w:rPr>
+        <w:lastRenderedPageBreak/>
         <w:t xml:space="preserve">Εναλλακτική Ροή </w:t>
       </w:r>
       <w:r>
@@ -6242,29 +4613,7 @@
           <w:szCs w:val="28"/>
           <w:lang w:eastAsia="el-GR"/>
         </w:rPr>
-        <w:t xml:space="preserve">Ο παίκτης επιλέγει να μην κάνει κάποια αλλαγή, οπότε πατάει </w:t>
-      </w:r>
-      <w:proofErr w:type="spellStart"/>
-      <w:r>
-        <w:rPr>
-          <w:rFonts w:ascii="Arial" w:eastAsia="Times New Roman" w:hAnsi="Arial" w:cs="Arial"/>
-          <w:color w:val="000000" w:themeColor="text1"/>
-          <w:sz w:val="28"/>
-          <w:szCs w:val="28"/>
-          <w:lang w:eastAsia="el-GR"/>
-        </w:rPr>
-        <w:t>back</w:t>
-      </w:r>
-      <w:proofErr w:type="spellEnd"/>
-      <w:r>
-        <w:rPr>
-          <w:rFonts w:ascii="Arial" w:eastAsia="Times New Roman" w:hAnsi="Arial" w:cs="Arial"/>
-          <w:color w:val="000000" w:themeColor="text1"/>
-          <w:sz w:val="28"/>
-          <w:szCs w:val="28"/>
-          <w:lang w:eastAsia="el-GR"/>
-        </w:rPr>
-        <w:t xml:space="preserve"> και οδηγούμαστε στο βήμα </w:t>
+        <w:t xml:space="preserve">Ο παίκτης επιλέγει να μην κάνει κάποια αλλαγή, οπότε πατάει back και οδηγούμαστε στο βήμα </w:t>
       </w:r>
       <w:r>
         <w:rPr>

</xml_diff>

<commit_message>
added minor details in checkpoint use case
</commit_message>
<xml_diff>
--- a/arxeiakostas/Current/Use_Cases_v0.3.docx
+++ b/arxeiakostas/Current/Use_Cases_v0.3.docx
@@ -128,6 +128,7 @@
           <w:lang w:val="en-US"/>
         </w:rPr>
       </w:pPr>
+      <w:proofErr w:type="spellStart"/>
       <w:r>
         <w:rPr>
           <w:rFonts w:ascii="Algerian" w:hAnsi="Algerian" w:cs="Algerian"/>
@@ -135,7 +136,17 @@
           <w:szCs w:val="56"/>
           <w:lang w:val="en-US"/>
         </w:rPr>
-        <w:t>EclipsE™</w:t>
+        <w:t>EclipsE</w:t>
+      </w:r>
+      <w:proofErr w:type="spellEnd"/>
+      <w:r>
+        <w:rPr>
+          <w:rFonts w:ascii="Algerian" w:hAnsi="Algerian" w:cs="Algerian"/>
+          <w:sz w:val="56"/>
+          <w:szCs w:val="56"/>
+          <w:lang w:val="en-US"/>
+        </w:rPr>
+        <w:t>™</w:t>
       </w:r>
     </w:p>
     <w:p>
@@ -176,8 +187,19 @@
           <w:szCs w:val="32"/>
           <w:lang w:val="en-US"/>
         </w:rPr>
-        <w:t>3U stUdios</w:t>
-      </w:r>
+        <w:t xml:space="preserve">3U </w:t>
+      </w:r>
+      <w:proofErr w:type="spellStart"/>
+      <w:r>
+        <w:rPr>
+          <w:rFonts w:ascii="Algerian" w:hAnsi="Algerian" w:cs="Algerian"/>
+          <w:sz w:val="32"/>
+          <w:szCs w:val="32"/>
+          <w:lang w:val="en-US"/>
+        </w:rPr>
+        <w:t>stUdios</w:t>
+      </w:r>
+      <w:proofErr w:type="spellEnd"/>
     </w:p>
     <w:p>
       <w:pPr>
@@ -1177,7 +1199,47 @@
           <w:sz w:val="28"/>
           <w:szCs w:val="28"/>
         </w:rPr>
-        <w:t>Ο παίκτης ενώ είναι στη κεντρική οθόνη του παιχνιδιού (map), επιλέγει να κάνει interact με τον πωλητή.</w:t>
+        <w:t>Ο παίκτης ενώ είναι στη κεντρική οθόνη του παιχνιδιού (</w:t>
+      </w:r>
+      <w:proofErr w:type="spellStart"/>
+      <w:r>
+        <w:rPr>
+          <w:rFonts w:ascii="Arial" w:hAnsi="Arial" w:cs="Arial"/>
+          <w:color w:val="000000"/>
+          <w:sz w:val="28"/>
+          <w:szCs w:val="28"/>
+        </w:rPr>
+        <w:t>map</w:t>
+      </w:r>
+      <w:proofErr w:type="spellEnd"/>
+      <w:r>
+        <w:rPr>
+          <w:rFonts w:ascii="Arial" w:hAnsi="Arial" w:cs="Arial"/>
+          <w:color w:val="000000"/>
+          <w:sz w:val="28"/>
+          <w:szCs w:val="28"/>
+        </w:rPr>
+        <w:t xml:space="preserve">), επιλέγει να κάνει </w:t>
+      </w:r>
+      <w:proofErr w:type="spellStart"/>
+      <w:r>
+        <w:rPr>
+          <w:rFonts w:ascii="Arial" w:hAnsi="Arial" w:cs="Arial"/>
+          <w:color w:val="000000"/>
+          <w:sz w:val="28"/>
+          <w:szCs w:val="28"/>
+        </w:rPr>
+        <w:t>interact</w:t>
+      </w:r>
+      <w:proofErr w:type="spellEnd"/>
+      <w:r>
+        <w:rPr>
+          <w:rFonts w:ascii="Arial" w:hAnsi="Arial" w:cs="Arial"/>
+          <w:color w:val="000000"/>
+          <w:sz w:val="28"/>
+          <w:szCs w:val="28"/>
+        </w:rPr>
+        <w:t xml:space="preserve"> με τον πωλητή.</w:t>
       </w:r>
     </w:p>
     <w:p>
@@ -1201,7 +1263,87 @@
           <w:sz w:val="28"/>
           <w:szCs w:val="28"/>
         </w:rPr>
-        <w:t>Το σύστημα ανακτά το race και το είδος του πωλητή, τα αντικείμενα και τις τιμές που μπορεί να πουλήσει, καθώς και το Inventory του παίκτη, τα χρήματα του και το reputation που έχει ο παίκτης με το συγκεκριμένο race του πωλητή.</w:t>
+        <w:t xml:space="preserve">Το σύστημα ανακτά το </w:t>
+      </w:r>
+      <w:proofErr w:type="spellStart"/>
+      <w:r>
+        <w:rPr>
+          <w:rFonts w:ascii="Arial" w:hAnsi="Arial" w:cs="Arial"/>
+          <w:color w:val="000000"/>
+          <w:sz w:val="28"/>
+          <w:szCs w:val="28"/>
+        </w:rPr>
+        <w:t>race</w:t>
+      </w:r>
+      <w:proofErr w:type="spellEnd"/>
+      <w:r>
+        <w:rPr>
+          <w:rFonts w:ascii="Arial" w:hAnsi="Arial" w:cs="Arial"/>
+          <w:color w:val="000000"/>
+          <w:sz w:val="28"/>
+          <w:szCs w:val="28"/>
+        </w:rPr>
+        <w:t xml:space="preserve"> και το είδος του πωλητή, τα αντικείμενα και τις τιμές που μπορεί να πουλήσει, καθώς και το </w:t>
+      </w:r>
+      <w:proofErr w:type="spellStart"/>
+      <w:r>
+        <w:rPr>
+          <w:rFonts w:ascii="Arial" w:hAnsi="Arial" w:cs="Arial"/>
+          <w:color w:val="000000"/>
+          <w:sz w:val="28"/>
+          <w:szCs w:val="28"/>
+        </w:rPr>
+        <w:t>Inventory</w:t>
+      </w:r>
+      <w:proofErr w:type="spellEnd"/>
+      <w:r>
+        <w:rPr>
+          <w:rFonts w:ascii="Arial" w:hAnsi="Arial" w:cs="Arial"/>
+          <w:color w:val="000000"/>
+          <w:sz w:val="28"/>
+          <w:szCs w:val="28"/>
+        </w:rPr>
+        <w:t xml:space="preserve"> του παίκτη, τα χρήματα του και το </w:t>
+      </w:r>
+      <w:proofErr w:type="spellStart"/>
+      <w:r>
+        <w:rPr>
+          <w:rFonts w:ascii="Arial" w:hAnsi="Arial" w:cs="Arial"/>
+          <w:color w:val="000000"/>
+          <w:sz w:val="28"/>
+          <w:szCs w:val="28"/>
+        </w:rPr>
+        <w:t>reputation</w:t>
+      </w:r>
+      <w:proofErr w:type="spellEnd"/>
+      <w:r>
+        <w:rPr>
+          <w:rFonts w:ascii="Arial" w:hAnsi="Arial" w:cs="Arial"/>
+          <w:color w:val="000000"/>
+          <w:sz w:val="28"/>
+          <w:szCs w:val="28"/>
+        </w:rPr>
+        <w:t xml:space="preserve"> που έχει ο παίκτης με το συγκεκριμένο </w:t>
+      </w:r>
+      <w:proofErr w:type="spellStart"/>
+      <w:r>
+        <w:rPr>
+          <w:rFonts w:ascii="Arial" w:hAnsi="Arial" w:cs="Arial"/>
+          <w:color w:val="000000"/>
+          <w:sz w:val="28"/>
+          <w:szCs w:val="28"/>
+        </w:rPr>
+        <w:t>race</w:t>
+      </w:r>
+      <w:proofErr w:type="spellEnd"/>
+      <w:r>
+        <w:rPr>
+          <w:rFonts w:ascii="Arial" w:hAnsi="Arial" w:cs="Arial"/>
+          <w:color w:val="000000"/>
+          <w:sz w:val="28"/>
+          <w:szCs w:val="28"/>
+        </w:rPr>
+        <w:t xml:space="preserve"> του πωλητή.</w:t>
       </w:r>
     </w:p>
     <w:p>
@@ -1273,7 +1415,67 @@
           <w:sz w:val="28"/>
           <w:szCs w:val="28"/>
         </w:rPr>
-        <w:t>Το σύστημα ελέγχει το reputation του παίκτη με το συγκεκριμένο race του πωλητή και το βρίσκει πάνω του 5, συνεπώς μειώνει τις τιμές των προϊόντων και εμφανίζει την οθόνη συναλλαγής, όπου φαίνονται οι πληροφορίες που αναφέρονται στο βήμα 2, καθώς και η επιλογή του back.</w:t>
+        <w:t xml:space="preserve">Το σύστημα ελέγχει το </w:t>
+      </w:r>
+      <w:proofErr w:type="spellStart"/>
+      <w:r>
+        <w:rPr>
+          <w:rFonts w:ascii="Arial" w:hAnsi="Arial" w:cs="Arial"/>
+          <w:color w:val="000000"/>
+          <w:sz w:val="28"/>
+          <w:szCs w:val="28"/>
+        </w:rPr>
+        <w:t>reputation</w:t>
+      </w:r>
+      <w:proofErr w:type="spellEnd"/>
+      <w:r>
+        <w:rPr>
+          <w:rFonts w:ascii="Arial" w:hAnsi="Arial" w:cs="Arial"/>
+          <w:color w:val="000000"/>
+          <w:sz w:val="28"/>
+          <w:szCs w:val="28"/>
+        </w:rPr>
+        <w:t xml:space="preserve"> του παίκτη με το συγκεκριμένο </w:t>
+      </w:r>
+      <w:proofErr w:type="spellStart"/>
+      <w:r>
+        <w:rPr>
+          <w:rFonts w:ascii="Arial" w:hAnsi="Arial" w:cs="Arial"/>
+          <w:color w:val="000000"/>
+          <w:sz w:val="28"/>
+          <w:szCs w:val="28"/>
+        </w:rPr>
+        <w:t>race</w:t>
+      </w:r>
+      <w:proofErr w:type="spellEnd"/>
+      <w:r>
+        <w:rPr>
+          <w:rFonts w:ascii="Arial" w:hAnsi="Arial" w:cs="Arial"/>
+          <w:color w:val="000000"/>
+          <w:sz w:val="28"/>
+          <w:szCs w:val="28"/>
+        </w:rPr>
+        <w:t xml:space="preserve"> του πωλητή και το βρίσκει πάνω του 5, συνεπώς μειώνει τις τιμές των προϊόντων και εμφανίζει την οθόνη συναλλαγής, όπου φαίνονται οι πληροφορίες που αναφέρονται στο βήμα 2, καθώς και η επιλογή του </w:t>
+      </w:r>
+      <w:proofErr w:type="spellStart"/>
+      <w:r>
+        <w:rPr>
+          <w:rFonts w:ascii="Arial" w:hAnsi="Arial" w:cs="Arial"/>
+          <w:color w:val="000000"/>
+          <w:sz w:val="28"/>
+          <w:szCs w:val="28"/>
+        </w:rPr>
+        <w:t>back</w:t>
+      </w:r>
+      <w:proofErr w:type="spellEnd"/>
+      <w:r>
+        <w:rPr>
+          <w:rFonts w:ascii="Arial" w:hAnsi="Arial" w:cs="Arial"/>
+          <w:color w:val="000000"/>
+          <w:sz w:val="28"/>
+          <w:szCs w:val="28"/>
+        </w:rPr>
+        <w:t>.</w:t>
       </w:r>
     </w:p>
     <w:p>
@@ -1330,7 +1532,27 @@
           <w:sz w:val="28"/>
           <w:szCs w:val="28"/>
         </w:rPr>
-        <w:t>Το σύστημα ελέγχει αν έχει αρκετά χρήματα και διαθέσιμο χώρο στο inventory για να πραγματοποιηθεί η αγορά και βρίσκει ότι έχει.</w:t>
+        <w:t xml:space="preserve">Το σύστημα ελέγχει αν έχει αρκετά χρήματα και διαθέσιμο χώρο στο </w:t>
+      </w:r>
+      <w:proofErr w:type="spellStart"/>
+      <w:r>
+        <w:rPr>
+          <w:rFonts w:ascii="Arial" w:hAnsi="Arial" w:cs="Arial"/>
+          <w:color w:val="000000"/>
+          <w:sz w:val="28"/>
+          <w:szCs w:val="28"/>
+        </w:rPr>
+        <w:t>inventory</w:t>
+      </w:r>
+      <w:proofErr w:type="spellEnd"/>
+      <w:r>
+        <w:rPr>
+          <w:rFonts w:ascii="Arial" w:hAnsi="Arial" w:cs="Arial"/>
+          <w:color w:val="000000"/>
+          <w:sz w:val="28"/>
+          <w:szCs w:val="28"/>
+        </w:rPr>
+        <w:t xml:space="preserve"> για να πραγματοποιηθεί η αγορά και βρίσκει ότι έχει.</w:t>
       </w:r>
     </w:p>
     <w:p>
@@ -1354,7 +1576,27 @@
           <w:sz w:val="28"/>
           <w:szCs w:val="28"/>
         </w:rPr>
-        <w:t>Το σύστημα προσθέτει το αντικείμενο στο Inventory του παίκτη.</w:t>
+        <w:t xml:space="preserve">Το σύστημα προσθέτει το αντικείμενο στο </w:t>
+      </w:r>
+      <w:proofErr w:type="spellStart"/>
+      <w:r>
+        <w:rPr>
+          <w:rFonts w:ascii="Arial" w:hAnsi="Arial" w:cs="Arial"/>
+          <w:color w:val="000000"/>
+          <w:sz w:val="28"/>
+          <w:szCs w:val="28"/>
+        </w:rPr>
+        <w:t>Inventory</w:t>
+      </w:r>
+      <w:proofErr w:type="spellEnd"/>
+      <w:r>
+        <w:rPr>
+          <w:rFonts w:ascii="Arial" w:hAnsi="Arial" w:cs="Arial"/>
+          <w:color w:val="000000"/>
+          <w:sz w:val="28"/>
+          <w:szCs w:val="28"/>
+        </w:rPr>
+        <w:t xml:space="preserve"> του παίκτη.</w:t>
       </w:r>
     </w:p>
     <w:p>
@@ -1378,7 +1620,67 @@
           <w:sz w:val="28"/>
           <w:szCs w:val="28"/>
         </w:rPr>
-        <w:t>Το σύστημα ανανεώνει τα χρήματα του παίκτη και το stock των προϊόντων του πωλητή μετά την ολοκλήρωση της αγοράς, και αυξάνει το reputation του παίκτη με το συγκεκριμένο race του πωλητή.</w:t>
+        <w:t xml:space="preserve">Το σύστημα ανανεώνει τα χρήματα του παίκτη και το </w:t>
+      </w:r>
+      <w:proofErr w:type="spellStart"/>
+      <w:r>
+        <w:rPr>
+          <w:rFonts w:ascii="Arial" w:hAnsi="Arial" w:cs="Arial"/>
+          <w:color w:val="000000"/>
+          <w:sz w:val="28"/>
+          <w:szCs w:val="28"/>
+        </w:rPr>
+        <w:t>stock</w:t>
+      </w:r>
+      <w:proofErr w:type="spellEnd"/>
+      <w:r>
+        <w:rPr>
+          <w:rFonts w:ascii="Arial" w:hAnsi="Arial" w:cs="Arial"/>
+          <w:color w:val="000000"/>
+          <w:sz w:val="28"/>
+          <w:szCs w:val="28"/>
+        </w:rPr>
+        <w:t xml:space="preserve"> των προϊόντων του πωλητή μετά την ολοκλήρωση της αγοράς, και αυξάνει το </w:t>
+      </w:r>
+      <w:proofErr w:type="spellStart"/>
+      <w:r>
+        <w:rPr>
+          <w:rFonts w:ascii="Arial" w:hAnsi="Arial" w:cs="Arial"/>
+          <w:color w:val="000000"/>
+          <w:sz w:val="28"/>
+          <w:szCs w:val="28"/>
+        </w:rPr>
+        <w:t>reputation</w:t>
+      </w:r>
+      <w:proofErr w:type="spellEnd"/>
+      <w:r>
+        <w:rPr>
+          <w:rFonts w:ascii="Arial" w:hAnsi="Arial" w:cs="Arial"/>
+          <w:color w:val="000000"/>
+          <w:sz w:val="28"/>
+          <w:szCs w:val="28"/>
+        </w:rPr>
+        <w:t xml:space="preserve"> του παίκτη με το συγκεκριμένο </w:t>
+      </w:r>
+      <w:proofErr w:type="spellStart"/>
+      <w:r>
+        <w:rPr>
+          <w:rFonts w:ascii="Arial" w:hAnsi="Arial" w:cs="Arial"/>
+          <w:color w:val="000000"/>
+          <w:sz w:val="28"/>
+          <w:szCs w:val="28"/>
+        </w:rPr>
+        <w:t>race</w:t>
+      </w:r>
+      <w:proofErr w:type="spellEnd"/>
+      <w:r>
+        <w:rPr>
+          <w:rFonts w:ascii="Arial" w:hAnsi="Arial" w:cs="Arial"/>
+          <w:color w:val="000000"/>
+          <w:sz w:val="28"/>
+          <w:szCs w:val="28"/>
+        </w:rPr>
+        <w:t xml:space="preserve"> του πωλητή.</w:t>
       </w:r>
     </w:p>
     <w:p>
@@ -1426,7 +1728,127 @@
           <w:sz w:val="28"/>
           <w:szCs w:val="28"/>
         </w:rPr>
-        <w:t>Το σύστημα υπολογίζει το κόστος της αναβάθμισης και το αν ο παίκτης έχει αρκετα χρήματα και resources για να την πραγματοποιήσει. Βρίσκει ότι έχει, αφαιρεί τα resources και εμφανίζει τις επιλογές continue browsing και exit.</w:t>
+        <w:t xml:space="preserve">Το σύστημα υπολογίζει το κόστος της αναβάθμισης και το αν ο παίκτης έχει </w:t>
+      </w:r>
+      <w:proofErr w:type="spellStart"/>
+      <w:r>
+        <w:rPr>
+          <w:rFonts w:ascii="Arial" w:hAnsi="Arial" w:cs="Arial"/>
+          <w:color w:val="000000"/>
+          <w:sz w:val="28"/>
+          <w:szCs w:val="28"/>
+        </w:rPr>
+        <w:t>αρκετα</w:t>
+      </w:r>
+      <w:proofErr w:type="spellEnd"/>
+      <w:r>
+        <w:rPr>
+          <w:rFonts w:ascii="Arial" w:hAnsi="Arial" w:cs="Arial"/>
+          <w:color w:val="000000"/>
+          <w:sz w:val="28"/>
+          <w:szCs w:val="28"/>
+        </w:rPr>
+        <w:t xml:space="preserve"> χρήματα και </w:t>
+      </w:r>
+      <w:proofErr w:type="spellStart"/>
+      <w:r>
+        <w:rPr>
+          <w:rFonts w:ascii="Arial" w:hAnsi="Arial" w:cs="Arial"/>
+          <w:color w:val="000000"/>
+          <w:sz w:val="28"/>
+          <w:szCs w:val="28"/>
+        </w:rPr>
+        <w:t>resources</w:t>
+      </w:r>
+      <w:proofErr w:type="spellEnd"/>
+      <w:r>
+        <w:rPr>
+          <w:rFonts w:ascii="Arial" w:hAnsi="Arial" w:cs="Arial"/>
+          <w:color w:val="000000"/>
+          <w:sz w:val="28"/>
+          <w:szCs w:val="28"/>
+        </w:rPr>
+        <w:t xml:space="preserve"> για να την πραγματοποιήσει. Βρίσκει ότι έχει, αφαιρεί τα </w:t>
+      </w:r>
+      <w:proofErr w:type="spellStart"/>
+      <w:r>
+        <w:rPr>
+          <w:rFonts w:ascii="Arial" w:hAnsi="Arial" w:cs="Arial"/>
+          <w:color w:val="000000"/>
+          <w:sz w:val="28"/>
+          <w:szCs w:val="28"/>
+        </w:rPr>
+        <w:t>resources</w:t>
+      </w:r>
+      <w:proofErr w:type="spellEnd"/>
+      <w:r>
+        <w:rPr>
+          <w:rFonts w:ascii="Arial" w:hAnsi="Arial" w:cs="Arial"/>
+          <w:color w:val="000000"/>
+          <w:sz w:val="28"/>
+          <w:szCs w:val="28"/>
+        </w:rPr>
+        <w:t xml:space="preserve"> και εμφανίζει τις επιλογές </w:t>
+      </w:r>
+      <w:proofErr w:type="spellStart"/>
+      <w:r>
+        <w:rPr>
+          <w:rFonts w:ascii="Arial" w:hAnsi="Arial" w:cs="Arial"/>
+          <w:color w:val="000000"/>
+          <w:sz w:val="28"/>
+          <w:szCs w:val="28"/>
+        </w:rPr>
+        <w:t>continue</w:t>
+      </w:r>
+      <w:proofErr w:type="spellEnd"/>
+      <w:r>
+        <w:rPr>
+          <w:rFonts w:ascii="Arial" w:hAnsi="Arial" w:cs="Arial"/>
+          <w:color w:val="000000"/>
+          <w:sz w:val="28"/>
+          <w:szCs w:val="28"/>
+        </w:rPr>
+        <w:t xml:space="preserve"> </w:t>
+      </w:r>
+      <w:proofErr w:type="spellStart"/>
+      <w:r>
+        <w:rPr>
+          <w:rFonts w:ascii="Arial" w:hAnsi="Arial" w:cs="Arial"/>
+          <w:color w:val="000000"/>
+          <w:sz w:val="28"/>
+          <w:szCs w:val="28"/>
+        </w:rPr>
+        <w:t>browsing</w:t>
+      </w:r>
+      <w:proofErr w:type="spellEnd"/>
+      <w:r>
+        <w:rPr>
+          <w:rFonts w:ascii="Arial" w:hAnsi="Arial" w:cs="Arial"/>
+          <w:color w:val="000000"/>
+          <w:sz w:val="28"/>
+          <w:szCs w:val="28"/>
+        </w:rPr>
+        <w:t xml:space="preserve"> και </w:t>
+      </w:r>
+      <w:proofErr w:type="spellStart"/>
+      <w:r>
+        <w:rPr>
+          <w:rFonts w:ascii="Arial" w:hAnsi="Arial" w:cs="Arial"/>
+          <w:color w:val="000000"/>
+          <w:sz w:val="28"/>
+          <w:szCs w:val="28"/>
+        </w:rPr>
+        <w:t>exit</w:t>
+      </w:r>
+      <w:proofErr w:type="spellEnd"/>
+      <w:r>
+        <w:rPr>
+          <w:rFonts w:ascii="Arial" w:hAnsi="Arial" w:cs="Arial"/>
+          <w:color w:val="000000"/>
+          <w:sz w:val="28"/>
+          <w:szCs w:val="28"/>
+        </w:rPr>
+        <w:t>.</w:t>
       </w:r>
     </w:p>
     <w:p>
@@ -1450,7 +1872,47 @@
           <w:sz w:val="28"/>
           <w:szCs w:val="28"/>
         </w:rPr>
-        <w:t>Ο παίκτης επιλέγει continue browsing.</w:t>
+        <w:t xml:space="preserve">Ο παίκτης επιλέγει </w:t>
+      </w:r>
+      <w:proofErr w:type="spellStart"/>
+      <w:r>
+        <w:rPr>
+          <w:rFonts w:ascii="Arial" w:hAnsi="Arial" w:cs="Arial"/>
+          <w:color w:val="000000"/>
+          <w:sz w:val="28"/>
+          <w:szCs w:val="28"/>
+        </w:rPr>
+        <w:t>continue</w:t>
+      </w:r>
+      <w:proofErr w:type="spellEnd"/>
+      <w:r>
+        <w:rPr>
+          <w:rFonts w:ascii="Arial" w:hAnsi="Arial" w:cs="Arial"/>
+          <w:color w:val="000000"/>
+          <w:sz w:val="28"/>
+          <w:szCs w:val="28"/>
+        </w:rPr>
+        <w:t xml:space="preserve"> </w:t>
+      </w:r>
+      <w:proofErr w:type="spellStart"/>
+      <w:r>
+        <w:rPr>
+          <w:rFonts w:ascii="Arial" w:hAnsi="Arial" w:cs="Arial"/>
+          <w:color w:val="000000"/>
+          <w:sz w:val="28"/>
+          <w:szCs w:val="28"/>
+        </w:rPr>
+        <w:t>browsing</w:t>
+      </w:r>
+      <w:proofErr w:type="spellEnd"/>
+      <w:r>
+        <w:rPr>
+          <w:rFonts w:ascii="Arial" w:hAnsi="Arial" w:cs="Arial"/>
+          <w:color w:val="000000"/>
+          <w:sz w:val="28"/>
+          <w:szCs w:val="28"/>
+        </w:rPr>
+        <w:t>.</w:t>
       </w:r>
     </w:p>
     <w:p>
@@ -1594,7 +2056,27 @@
           <w:sz w:val="28"/>
           <w:szCs w:val="28"/>
         </w:rPr>
-        <w:t xml:space="preserve"> Το σύστημα ελέγχει αν το inventory του παίκτη είναι άδειο και βρίσκει ότι έχει τουλάχιστον ένα αντικείμενο μέσα. Στην συνέχεια εμφανίζει την οθόνη συναλλαγής  με όλες τις πληροφορίες που περιγράφονται στο βήμα 2 της βασικής ροής.</w:t>
+        <w:t xml:space="preserve"> Το σύστημα ελέγχει αν το </w:t>
+      </w:r>
+      <w:proofErr w:type="spellStart"/>
+      <w:r>
+        <w:rPr>
+          <w:rFonts w:ascii="Arial" w:hAnsi="Arial" w:cs="Arial"/>
+          <w:color w:val="000000"/>
+          <w:sz w:val="28"/>
+          <w:szCs w:val="28"/>
+        </w:rPr>
+        <w:t>inventory</w:t>
+      </w:r>
+      <w:proofErr w:type="spellEnd"/>
+      <w:r>
+        <w:rPr>
+          <w:rFonts w:ascii="Arial" w:hAnsi="Arial" w:cs="Arial"/>
+          <w:color w:val="000000"/>
+          <w:sz w:val="28"/>
+          <w:szCs w:val="28"/>
+        </w:rPr>
+        <w:t xml:space="preserve"> του παίκτη είναι άδειο και βρίσκει ότι έχει τουλάχιστον ένα αντικείμενο μέσα. Στην συνέχεια εμφανίζει την οθόνη συναλλαγής  με όλες τις πληροφορίες που περιγράφονται στο βήμα 2 της βασικής ροής.</w:t>
       </w:r>
     </w:p>
     <w:p>
@@ -1642,7 +2124,27 @@
           <w:sz w:val="28"/>
           <w:szCs w:val="28"/>
         </w:rPr>
-        <w:t xml:space="preserve"> Το σύστημα βρίσκει το inventory του παίκτη άδειο και έπειτα επιστρέφει στο βήμα 3 της βασικής ροής.</w:t>
+        <w:t xml:space="preserve"> Το σύστημα βρίσκει το </w:t>
+      </w:r>
+      <w:proofErr w:type="spellStart"/>
+      <w:r>
+        <w:rPr>
+          <w:rFonts w:ascii="Arial" w:hAnsi="Arial" w:cs="Arial"/>
+          <w:color w:val="000000"/>
+          <w:sz w:val="28"/>
+          <w:szCs w:val="28"/>
+        </w:rPr>
+        <w:t>inventory</w:t>
+      </w:r>
+      <w:proofErr w:type="spellEnd"/>
+      <w:r>
+        <w:rPr>
+          <w:rFonts w:ascii="Arial" w:hAnsi="Arial" w:cs="Arial"/>
+          <w:color w:val="000000"/>
+          <w:sz w:val="28"/>
+          <w:szCs w:val="28"/>
+        </w:rPr>
+        <w:t xml:space="preserve"> του παίκτη άδειο και έπειτα επιστρέφει στο βήμα 3 της βασικής ροής.</w:t>
       </w:r>
     </w:p>
     <w:p>
@@ -1682,7 +2184,27 @@
           <w:sz w:val="28"/>
           <w:szCs w:val="28"/>
         </w:rPr>
-        <w:t xml:space="preserve"> Ο παίκτης επιλέγει το αντικείμενο που θέλει να πουλήσει από το inventory του, συμπληρώνει την τιμή για την οποία θέλει να πουλήσει το αντικείμενο του και επιβεβαιώνει την προσφορά.</w:t>
+        <w:t xml:space="preserve"> Ο παίκτης επιλέγει το αντικείμενο που θέλει να πουλήσει από το </w:t>
+      </w:r>
+      <w:proofErr w:type="spellStart"/>
+      <w:r>
+        <w:rPr>
+          <w:rFonts w:ascii="Arial" w:hAnsi="Arial" w:cs="Arial"/>
+          <w:color w:val="000000"/>
+          <w:sz w:val="28"/>
+          <w:szCs w:val="28"/>
+        </w:rPr>
+        <w:t>inventory</w:t>
+      </w:r>
+      <w:proofErr w:type="spellEnd"/>
+      <w:r>
+        <w:rPr>
+          <w:rFonts w:ascii="Arial" w:hAnsi="Arial" w:cs="Arial"/>
+          <w:color w:val="000000"/>
+          <w:sz w:val="28"/>
+          <w:szCs w:val="28"/>
+        </w:rPr>
+        <w:t xml:space="preserve"> του, συμπληρώνει την τιμή για την οποία θέλει να πουλήσει το αντικείμενο του και επιβεβαιώνει την προσφορά.</w:t>
       </w:r>
     </w:p>
     <w:p>
@@ -1835,7 +2357,27 @@
           <w:sz w:val="28"/>
           <w:szCs w:val="28"/>
         </w:rPr>
-        <w:t xml:space="preserve"> Το σύστημα εξετάζει την προσφορά και την βρίσκει αποδεκτή, οπότε προσφέρει στον παίκτη τα χρήματα που ζήτησε, ενώ αφαιρεί το αντικείμενο από το inventory του παίκτη.</w:t>
+        <w:t xml:space="preserve"> Το σύστημα εξετάζει την προσφορά και την βρίσκει αποδεκτή, οπότε προσφέρει στον παίκτη τα χρήματα που ζήτησε, ενώ αφαιρεί το αντικείμενο από το </w:t>
+      </w:r>
+      <w:proofErr w:type="spellStart"/>
+      <w:r>
+        <w:rPr>
+          <w:rFonts w:ascii="Arial" w:hAnsi="Arial" w:cs="Arial"/>
+          <w:color w:val="000000"/>
+          <w:sz w:val="28"/>
+          <w:szCs w:val="28"/>
+        </w:rPr>
+        <w:t>inventory</w:t>
+      </w:r>
+      <w:proofErr w:type="spellEnd"/>
+      <w:r>
+        <w:rPr>
+          <w:rFonts w:ascii="Arial" w:hAnsi="Arial" w:cs="Arial"/>
+          <w:color w:val="000000"/>
+          <w:sz w:val="28"/>
+          <w:szCs w:val="28"/>
+        </w:rPr>
+        <w:t xml:space="preserve"> του παίκτη.</w:t>
       </w:r>
     </w:p>
     <w:p>
@@ -1875,7 +2417,67 @@
           <w:sz w:val="28"/>
           <w:szCs w:val="28"/>
         </w:rPr>
-        <w:t xml:space="preserve"> Το σύστημα αυξάνει το reputation του παίκτη με το συγκεκριμένο race πωλητή κατά 1 και εμφανίζει την οθόνη συναλλαγής, όπως περιγράφηκε στο βήμα 5 της βασικής ροής.</w:t>
+        <w:t xml:space="preserve"> Το σύστημα αυξάνει το </w:t>
+      </w:r>
+      <w:proofErr w:type="spellStart"/>
+      <w:r>
+        <w:rPr>
+          <w:rFonts w:ascii="Arial" w:hAnsi="Arial" w:cs="Arial"/>
+          <w:color w:val="000000"/>
+          <w:sz w:val="28"/>
+          <w:szCs w:val="28"/>
+        </w:rPr>
+        <w:t>reputation</w:t>
+      </w:r>
+      <w:proofErr w:type="spellEnd"/>
+      <w:r>
+        <w:rPr>
+          <w:rFonts w:ascii="Arial" w:hAnsi="Arial" w:cs="Arial"/>
+          <w:color w:val="000000"/>
+          <w:sz w:val="28"/>
+          <w:szCs w:val="28"/>
+        </w:rPr>
+        <w:t xml:space="preserve"> του παίκτη με το συγκεκριμένο </w:t>
+      </w:r>
+      <w:proofErr w:type="spellStart"/>
+      <w:r>
+        <w:rPr>
+          <w:rFonts w:ascii="Arial" w:hAnsi="Arial" w:cs="Arial"/>
+          <w:color w:val="000000"/>
+          <w:sz w:val="28"/>
+          <w:szCs w:val="28"/>
+        </w:rPr>
+        <w:t>race</w:t>
+      </w:r>
+      <w:proofErr w:type="spellEnd"/>
+      <w:r>
+        <w:rPr>
+          <w:rFonts w:ascii="Arial" w:hAnsi="Arial" w:cs="Arial"/>
+          <w:color w:val="000000"/>
+          <w:sz w:val="28"/>
+          <w:szCs w:val="28"/>
+        </w:rPr>
+        <w:t xml:space="preserve"> πωλητή κατά 1 και εμφανίζει την οθόνη συναλλαγής, όπως </w:t>
+      </w:r>
+      <w:proofErr w:type="spellStart"/>
+      <w:r>
+        <w:rPr>
+          <w:rFonts w:ascii="Arial" w:hAnsi="Arial" w:cs="Arial"/>
+          <w:color w:val="000000"/>
+          <w:sz w:val="28"/>
+          <w:szCs w:val="28"/>
+        </w:rPr>
+        <w:t>περιγράφηκε</w:t>
+      </w:r>
+      <w:proofErr w:type="spellEnd"/>
+      <w:r>
+        <w:rPr>
+          <w:rFonts w:ascii="Arial" w:hAnsi="Arial" w:cs="Arial"/>
+          <w:color w:val="000000"/>
+          <w:sz w:val="28"/>
+          <w:szCs w:val="28"/>
+        </w:rPr>
+        <w:t xml:space="preserve"> στο βήμα 5 της βασικής ροής.</w:t>
       </w:r>
     </w:p>
     <w:p>
@@ -1948,7 +2550,27 @@
           <w:sz w:val="28"/>
           <w:szCs w:val="28"/>
         </w:rPr>
-        <w:t xml:space="preserve"> Το reputation με τον παίκτη είναι μικρότερο του 5, άρα το σύστημα δείχνει κανονικά τις αρχικές τιμές και εμφανίζει την οθόνη συναλλαγών, όπως περιγράφεται στο βήμα 5 της βασικής ροής</w:t>
+        <w:t xml:space="preserve"> Το </w:t>
+      </w:r>
+      <w:proofErr w:type="spellStart"/>
+      <w:r>
+        <w:rPr>
+          <w:rFonts w:ascii="Arial" w:hAnsi="Arial" w:cs="Arial"/>
+          <w:color w:val="000000"/>
+          <w:sz w:val="28"/>
+          <w:szCs w:val="28"/>
+        </w:rPr>
+        <w:t>reputation</w:t>
+      </w:r>
+      <w:proofErr w:type="spellEnd"/>
+      <w:r>
+        <w:rPr>
+          <w:rFonts w:ascii="Arial" w:hAnsi="Arial" w:cs="Arial"/>
+          <w:color w:val="000000"/>
+          <w:sz w:val="28"/>
+          <w:szCs w:val="28"/>
+        </w:rPr>
+        <w:t xml:space="preserve"> με τον παίκτη είναι μικρότερο του 5, άρα το σύστημα δείχνει κανονικά τις αρχικές τιμές και εμφανίζει την οθόνη συναλλαγών, όπως περιγράφεται στο βήμα 5 της βασικής ροής</w:t>
       </w:r>
       <w:r>
         <w:rPr>
@@ -2067,7 +2689,27 @@
           <w:sz w:val="28"/>
           <w:szCs w:val="28"/>
         </w:rPr>
-        <w:t>οπότε τον ενημερώνει ότι για να πραγματοποιήσει την αγορά πρέπει να ελευθερώσει χώρο στο inventory. Έπειτα εμφανίζει ξανά την οθόνη συναλλαγών</w:t>
+        <w:t xml:space="preserve">οπότε τον ενημερώνει ότι για να πραγματοποιήσει την αγορά πρέπει να ελευθερώσει χώρο στο </w:t>
+      </w:r>
+      <w:proofErr w:type="spellStart"/>
+      <w:r>
+        <w:rPr>
+          <w:rFonts w:ascii="Arial" w:hAnsi="Arial" w:cs="Arial"/>
+          <w:color w:val="000000"/>
+          <w:sz w:val="28"/>
+          <w:szCs w:val="28"/>
+        </w:rPr>
+        <w:t>inventory</w:t>
+      </w:r>
+      <w:proofErr w:type="spellEnd"/>
+      <w:r>
+        <w:rPr>
+          <w:rFonts w:ascii="Arial" w:hAnsi="Arial" w:cs="Arial"/>
+          <w:color w:val="000000"/>
+          <w:sz w:val="28"/>
+          <w:szCs w:val="28"/>
+        </w:rPr>
+        <w:t>. Έπειτα εμφανίζει ξανά την οθόνη συναλλαγών</w:t>
       </w:r>
       <w:r>
         <w:rPr>
@@ -2156,7 +2798,127 @@
           <w:sz w:val="28"/>
           <w:szCs w:val="28"/>
         </w:rPr>
-        <w:t>Ο παίκτης επιλέγει ένα ή περισσότερα αντικείμενα από το Inventory του και κάνει discard (περισσότερα για την λειτουργία του inventory στο Inventory use case).</w:t>
+        <w:t xml:space="preserve">Ο παίκτης επιλέγει ένα ή περισσότερα αντικείμενα από το </w:t>
+      </w:r>
+      <w:proofErr w:type="spellStart"/>
+      <w:r>
+        <w:rPr>
+          <w:rFonts w:ascii="Arial" w:hAnsi="Arial" w:cs="Arial"/>
+          <w:color w:val="000000"/>
+          <w:sz w:val="28"/>
+          <w:szCs w:val="28"/>
+        </w:rPr>
+        <w:t>Inventory</w:t>
+      </w:r>
+      <w:proofErr w:type="spellEnd"/>
+      <w:r>
+        <w:rPr>
+          <w:rFonts w:ascii="Arial" w:hAnsi="Arial" w:cs="Arial"/>
+          <w:color w:val="000000"/>
+          <w:sz w:val="28"/>
+          <w:szCs w:val="28"/>
+        </w:rPr>
+        <w:t xml:space="preserve"> του και κάνει </w:t>
+      </w:r>
+      <w:proofErr w:type="spellStart"/>
+      <w:r>
+        <w:rPr>
+          <w:rFonts w:ascii="Arial" w:hAnsi="Arial" w:cs="Arial"/>
+          <w:color w:val="000000"/>
+          <w:sz w:val="28"/>
+          <w:szCs w:val="28"/>
+        </w:rPr>
+        <w:t>discard</w:t>
+      </w:r>
+      <w:proofErr w:type="spellEnd"/>
+      <w:r>
+        <w:rPr>
+          <w:rFonts w:ascii="Arial" w:hAnsi="Arial" w:cs="Arial"/>
+          <w:color w:val="000000"/>
+          <w:sz w:val="28"/>
+          <w:szCs w:val="28"/>
+        </w:rPr>
+        <w:t xml:space="preserve"> (περισσότερα για την λειτουργία του </w:t>
+      </w:r>
+      <w:proofErr w:type="spellStart"/>
+      <w:r>
+        <w:rPr>
+          <w:rFonts w:ascii="Arial" w:hAnsi="Arial" w:cs="Arial"/>
+          <w:color w:val="000000"/>
+          <w:sz w:val="28"/>
+          <w:szCs w:val="28"/>
+        </w:rPr>
+        <w:t>inventory</w:t>
+      </w:r>
+      <w:proofErr w:type="spellEnd"/>
+      <w:r>
+        <w:rPr>
+          <w:rFonts w:ascii="Arial" w:hAnsi="Arial" w:cs="Arial"/>
+          <w:color w:val="000000"/>
+          <w:sz w:val="28"/>
+          <w:szCs w:val="28"/>
+        </w:rPr>
+        <w:t xml:space="preserve"> στο </w:t>
+      </w:r>
+      <w:proofErr w:type="spellStart"/>
+      <w:r>
+        <w:rPr>
+          <w:rFonts w:ascii="Arial" w:hAnsi="Arial" w:cs="Arial"/>
+          <w:color w:val="000000"/>
+          <w:sz w:val="28"/>
+          <w:szCs w:val="28"/>
+        </w:rPr>
+        <w:t>Inventory</w:t>
+      </w:r>
+      <w:proofErr w:type="spellEnd"/>
+      <w:r>
+        <w:rPr>
+          <w:rFonts w:ascii="Arial" w:hAnsi="Arial" w:cs="Arial"/>
+          <w:color w:val="000000"/>
+          <w:sz w:val="28"/>
+          <w:szCs w:val="28"/>
+        </w:rPr>
+        <w:t xml:space="preserve"> </w:t>
+      </w:r>
+      <w:proofErr w:type="spellStart"/>
+      <w:r>
+        <w:rPr>
+          <w:rFonts w:ascii="Arial" w:hAnsi="Arial" w:cs="Arial"/>
+          <w:color w:val="000000"/>
+          <w:sz w:val="28"/>
+          <w:szCs w:val="28"/>
+        </w:rPr>
+        <w:t>use</w:t>
+      </w:r>
+      <w:proofErr w:type="spellEnd"/>
+      <w:r>
+        <w:rPr>
+          <w:rFonts w:ascii="Arial" w:hAnsi="Arial" w:cs="Arial"/>
+          <w:color w:val="000000"/>
+          <w:sz w:val="28"/>
+          <w:szCs w:val="28"/>
+        </w:rPr>
+        <w:t xml:space="preserve"> </w:t>
+      </w:r>
+      <w:proofErr w:type="spellStart"/>
+      <w:r>
+        <w:rPr>
+          <w:rFonts w:ascii="Arial" w:hAnsi="Arial" w:cs="Arial"/>
+          <w:color w:val="000000"/>
+          <w:sz w:val="28"/>
+          <w:szCs w:val="28"/>
+        </w:rPr>
+        <w:t>case</w:t>
+      </w:r>
+      <w:proofErr w:type="spellEnd"/>
+      <w:r>
+        <w:rPr>
+          <w:rFonts w:ascii="Arial" w:hAnsi="Arial" w:cs="Arial"/>
+          <w:color w:val="000000"/>
+          <w:sz w:val="28"/>
+          <w:szCs w:val="28"/>
+        </w:rPr>
+        <w:t>).</w:t>
       </w:r>
       <w:r>
         <w:rPr>
@@ -2426,7 +3188,29 @@
           <w:szCs w:val="28"/>
           <w:lang w:eastAsia="el-GR"/>
         </w:rPr>
-        <w:t>Το σύστημα υπολογίζει το κόστος της αναβάθμισης και το αν ο παίκτης έχει αρκετα χρήματα για να την πραγματοποιήσει. Βρίσκει ότι δεν έχει, οπότε του εμφανίζει κατάλληλο μήνυμα.</w:t>
+        <w:t xml:space="preserve">Το σύστημα υπολογίζει το κόστος της αναβάθμισης και το αν ο παίκτης έχει </w:t>
+      </w:r>
+      <w:proofErr w:type="spellStart"/>
+      <w:r>
+        <w:rPr>
+          <w:rFonts w:ascii="Arial" w:eastAsia="Times New Roman" w:hAnsi="Arial" w:cs="Arial"/>
+          <w:color w:val="000000" w:themeColor="text1"/>
+          <w:sz w:val="28"/>
+          <w:szCs w:val="28"/>
+          <w:lang w:eastAsia="el-GR"/>
+        </w:rPr>
+        <w:t>αρκετα</w:t>
+      </w:r>
+      <w:proofErr w:type="spellEnd"/>
+      <w:r>
+        <w:rPr>
+          <w:rFonts w:ascii="Arial" w:eastAsia="Times New Roman" w:hAnsi="Arial" w:cs="Arial"/>
+          <w:color w:val="000000" w:themeColor="text1"/>
+          <w:sz w:val="28"/>
+          <w:szCs w:val="28"/>
+          <w:lang w:eastAsia="el-GR"/>
+        </w:rPr>
+        <w:t xml:space="preserve"> χρήματα για να την πραγματοποιήσει. Βρίσκει ότι δεν έχει, οπότε του εμφανίζει κατάλληλο μήνυμα.</w:t>
       </w:r>
     </w:p>
     <w:p>
@@ -2503,7 +3287,51 @@
           <w:szCs w:val="28"/>
           <w:lang w:eastAsia="el-GR"/>
         </w:rPr>
-        <w:t xml:space="preserve"> Το σύστημα υπολογίζει  αν ο παίκτης έχει αρκετα resources για να πραγματοποιήσει την αναβάθμιση. Βρίσκει ότι δεν έχει, οπότε του εμφανίζει κατάλληλο μήνυμα.</w:t>
+        <w:t xml:space="preserve"> Το σύστημα υπολογίζει  αν ο παίκτης έχει </w:t>
+      </w:r>
+      <w:proofErr w:type="spellStart"/>
+      <w:r>
+        <w:rPr>
+          <w:rFonts w:ascii="Arial" w:eastAsia="Times New Roman" w:hAnsi="Arial" w:cs="Arial"/>
+          <w:color w:val="000000" w:themeColor="text1"/>
+          <w:sz w:val="28"/>
+          <w:szCs w:val="28"/>
+          <w:lang w:eastAsia="el-GR"/>
+        </w:rPr>
+        <w:t>αρκετα</w:t>
+      </w:r>
+      <w:proofErr w:type="spellEnd"/>
+      <w:r>
+        <w:rPr>
+          <w:rFonts w:ascii="Arial" w:eastAsia="Times New Roman" w:hAnsi="Arial" w:cs="Arial"/>
+          <w:color w:val="000000" w:themeColor="text1"/>
+          <w:sz w:val="28"/>
+          <w:szCs w:val="28"/>
+          <w:lang w:eastAsia="el-GR"/>
+        </w:rPr>
+        <w:t xml:space="preserve"> </w:t>
+      </w:r>
+      <w:proofErr w:type="spellStart"/>
+      <w:r>
+        <w:rPr>
+          <w:rFonts w:ascii="Arial" w:eastAsia="Times New Roman" w:hAnsi="Arial" w:cs="Arial"/>
+          <w:color w:val="000000" w:themeColor="text1"/>
+          <w:sz w:val="28"/>
+          <w:szCs w:val="28"/>
+          <w:lang w:eastAsia="el-GR"/>
+        </w:rPr>
+        <w:t>resources</w:t>
+      </w:r>
+      <w:proofErr w:type="spellEnd"/>
+      <w:r>
+        <w:rPr>
+          <w:rFonts w:ascii="Arial" w:eastAsia="Times New Roman" w:hAnsi="Arial" w:cs="Arial"/>
+          <w:color w:val="000000" w:themeColor="text1"/>
+          <w:sz w:val="28"/>
+          <w:szCs w:val="28"/>
+          <w:lang w:eastAsia="el-GR"/>
+        </w:rPr>
+        <w:t xml:space="preserve"> για να πραγματοποιήσει την αναβάθμιση. Βρίσκει ότι δεν έχει, οπότε του εμφανίζει κατάλληλο μήνυμα.</w:t>
       </w:r>
     </w:p>
     <w:p>
@@ -2714,8 +3542,59 @@
           <w:sz w:val="28"/>
           <w:szCs w:val="28"/>
         </w:rPr>
-        <w:t>Ο παίκτης επιλέγει να κάνει interact με το resting point</w:t>
-      </w:r>
+        <w:t xml:space="preserve">Ο παίκτης επιλέγει να κάνει </w:t>
+      </w:r>
+      <w:proofErr w:type="spellStart"/>
+      <w:r>
+        <w:rPr>
+          <w:rFonts w:ascii="Arial" w:hAnsi="Arial" w:cs="Arial"/>
+          <w:color w:val="000000"/>
+          <w:sz w:val="28"/>
+          <w:szCs w:val="28"/>
+        </w:rPr>
+        <w:t>interact</w:t>
+      </w:r>
+      <w:proofErr w:type="spellEnd"/>
+      <w:r>
+        <w:rPr>
+          <w:rFonts w:ascii="Arial" w:hAnsi="Arial" w:cs="Arial"/>
+          <w:color w:val="000000"/>
+          <w:sz w:val="28"/>
+          <w:szCs w:val="28"/>
+        </w:rPr>
+        <w:t xml:space="preserve"> με το </w:t>
+      </w:r>
+      <w:proofErr w:type="spellStart"/>
+      <w:r>
+        <w:rPr>
+          <w:rFonts w:ascii="Arial" w:hAnsi="Arial" w:cs="Arial"/>
+          <w:color w:val="000000"/>
+          <w:sz w:val="28"/>
+          <w:szCs w:val="28"/>
+        </w:rPr>
+        <w:t>resting</w:t>
+      </w:r>
+      <w:proofErr w:type="spellEnd"/>
+      <w:r>
+        <w:rPr>
+          <w:rFonts w:ascii="Arial" w:hAnsi="Arial" w:cs="Arial"/>
+          <w:color w:val="000000"/>
+          <w:sz w:val="28"/>
+          <w:szCs w:val="28"/>
+        </w:rPr>
+        <w:t xml:space="preserve"> </w:t>
+      </w:r>
+      <w:proofErr w:type="spellStart"/>
+      <w:r>
+        <w:rPr>
+          <w:rFonts w:ascii="Arial" w:hAnsi="Arial" w:cs="Arial"/>
+          <w:color w:val="000000"/>
+          <w:sz w:val="28"/>
+          <w:szCs w:val="28"/>
+        </w:rPr>
+        <w:t>point</w:t>
+      </w:r>
+      <w:proofErr w:type="spellEnd"/>
       <w:r>
         <w:rPr>
           <w:rFonts w:ascii="Arial" w:hAnsi="Arial" w:cs="Arial"/>
@@ -2782,7 +3661,156 @@
           <w:sz w:val="28"/>
           <w:szCs w:val="28"/>
         </w:rPr>
-        <w:t>ελέγχει αν ο παίκτης έχει αρκετά διαθέσιμα skill points για να ξεκλειδώσει κάποιο skill, βρίσκει ότι έχει και του εμφανίζει ενημερωτικό παράθυρο ότι υπάρχουν διαθέσιμα upgrades στο skill tree και τις επιλογές της μετάβασης και της απόρριψης.</w:t>
+        <w:t xml:space="preserve">ελέγχει αν ο </w:t>
+      </w:r>
+      <w:proofErr w:type="spellStart"/>
+      <w:r>
+        <w:rPr>
+          <w:rFonts w:ascii="Arial" w:hAnsi="Arial" w:cs="Arial"/>
+          <w:color w:val="FF0000"/>
+          <w:sz w:val="28"/>
+          <w:szCs w:val="28"/>
+        </w:rPr>
+        <w:t>χαρακτηρας</w:t>
+      </w:r>
+      <w:proofErr w:type="spellEnd"/>
+      <w:r>
+        <w:rPr>
+          <w:rFonts w:ascii="Arial" w:hAnsi="Arial" w:cs="Arial"/>
+          <w:color w:val="FF0000"/>
+          <w:sz w:val="28"/>
+          <w:szCs w:val="28"/>
+        </w:rPr>
+        <w:t xml:space="preserve"> του </w:t>
+      </w:r>
+      <w:r>
+        <w:rPr>
+          <w:rFonts w:ascii="Arial" w:hAnsi="Arial" w:cs="Arial"/>
+          <w:color w:val="000000"/>
+          <w:sz w:val="28"/>
+          <w:szCs w:val="28"/>
+        </w:rPr>
+        <w:t xml:space="preserve">παίκτη έχει αρκετά διαθέσιμα </w:t>
+      </w:r>
+      <w:proofErr w:type="spellStart"/>
+      <w:r>
+        <w:rPr>
+          <w:rFonts w:ascii="Arial" w:hAnsi="Arial" w:cs="Arial"/>
+          <w:color w:val="000000"/>
+          <w:sz w:val="28"/>
+          <w:szCs w:val="28"/>
+        </w:rPr>
+        <w:t>skill</w:t>
+      </w:r>
+      <w:proofErr w:type="spellEnd"/>
+      <w:r>
+        <w:rPr>
+          <w:rFonts w:ascii="Arial" w:hAnsi="Arial" w:cs="Arial"/>
+          <w:color w:val="000000"/>
+          <w:sz w:val="28"/>
+          <w:szCs w:val="28"/>
+        </w:rPr>
+        <w:t xml:space="preserve"> </w:t>
+      </w:r>
+      <w:proofErr w:type="spellStart"/>
+      <w:r>
+        <w:rPr>
+          <w:rFonts w:ascii="Arial" w:hAnsi="Arial" w:cs="Arial"/>
+          <w:color w:val="000000"/>
+          <w:sz w:val="28"/>
+          <w:szCs w:val="28"/>
+        </w:rPr>
+        <w:t>points</w:t>
+      </w:r>
+      <w:proofErr w:type="spellEnd"/>
+      <w:r>
+        <w:rPr>
+          <w:rFonts w:ascii="Arial" w:hAnsi="Arial" w:cs="Arial"/>
+          <w:color w:val="000000"/>
+          <w:sz w:val="28"/>
+          <w:szCs w:val="28"/>
+        </w:rPr>
+        <w:t xml:space="preserve"> για να ξεκλειδώσει κάποιο </w:t>
+      </w:r>
+      <w:proofErr w:type="spellStart"/>
+      <w:r>
+        <w:rPr>
+          <w:rFonts w:ascii="Arial" w:hAnsi="Arial" w:cs="Arial"/>
+          <w:color w:val="000000"/>
+          <w:sz w:val="28"/>
+          <w:szCs w:val="28"/>
+        </w:rPr>
+        <w:t>skill</w:t>
+      </w:r>
+      <w:proofErr w:type="spellEnd"/>
+      <w:r>
+        <w:rPr>
+          <w:rFonts w:ascii="Arial" w:hAnsi="Arial" w:cs="Arial"/>
+          <w:color w:val="000000"/>
+          <w:sz w:val="28"/>
+          <w:szCs w:val="28"/>
+        </w:rPr>
+        <w:t xml:space="preserve">, βρίσκει ότι έχει και του εμφανίζει ενημερωτικό παράθυρο ότι υπάρχουν διαθέσιμα </w:t>
+      </w:r>
+      <w:proofErr w:type="spellStart"/>
+      <w:r>
+        <w:rPr>
+          <w:rFonts w:ascii="Arial" w:hAnsi="Arial" w:cs="Arial"/>
+          <w:color w:val="000000"/>
+          <w:sz w:val="28"/>
+          <w:szCs w:val="28"/>
+        </w:rPr>
+        <w:t>upgrades</w:t>
+      </w:r>
+      <w:proofErr w:type="spellEnd"/>
+      <w:r>
+        <w:rPr>
+          <w:rFonts w:ascii="Arial" w:hAnsi="Arial" w:cs="Arial"/>
+          <w:color w:val="000000"/>
+          <w:sz w:val="28"/>
+          <w:szCs w:val="28"/>
+        </w:rPr>
+        <w:t xml:space="preserve"> στο </w:t>
+      </w:r>
+      <w:proofErr w:type="spellStart"/>
+      <w:r>
+        <w:rPr>
+          <w:rFonts w:ascii="Arial" w:hAnsi="Arial" w:cs="Arial"/>
+          <w:color w:val="000000"/>
+          <w:sz w:val="28"/>
+          <w:szCs w:val="28"/>
+        </w:rPr>
+        <w:t>skill</w:t>
+      </w:r>
+      <w:proofErr w:type="spellEnd"/>
+      <w:r>
+        <w:rPr>
+          <w:rFonts w:ascii="Arial" w:hAnsi="Arial" w:cs="Arial"/>
+          <w:color w:val="000000"/>
+          <w:sz w:val="28"/>
+          <w:szCs w:val="28"/>
+        </w:rPr>
+        <w:t xml:space="preserve"> </w:t>
+      </w:r>
+      <w:proofErr w:type="spellStart"/>
+      <w:r>
+        <w:rPr>
+          <w:rFonts w:ascii="Arial" w:hAnsi="Arial" w:cs="Arial"/>
+          <w:color w:val="000000"/>
+          <w:sz w:val="28"/>
+          <w:szCs w:val="28"/>
+        </w:rPr>
+        <w:t>tree</w:t>
+      </w:r>
+      <w:proofErr w:type="spellEnd"/>
+      <w:r>
+        <w:rPr>
+          <w:rFonts w:ascii="Arial" w:hAnsi="Arial" w:cs="Arial"/>
+          <w:color w:val="000000"/>
+          <w:sz w:val="28"/>
+          <w:szCs w:val="28"/>
+        </w:rPr>
+        <w:t xml:space="preserve"> και τις επιλογές της μετάβασης και της απόρριψης.</w:t>
       </w:r>
     </w:p>
     <w:p>
@@ -2806,7 +3834,47 @@
           <w:sz w:val="28"/>
           <w:szCs w:val="28"/>
         </w:rPr>
-        <w:t>Ο παίκτης επιλέγει να δει το skill tree.</w:t>
+        <w:t xml:space="preserve">Ο παίκτης επιλέγει να δει το </w:t>
+      </w:r>
+      <w:proofErr w:type="spellStart"/>
+      <w:r>
+        <w:rPr>
+          <w:rFonts w:ascii="Arial" w:hAnsi="Arial" w:cs="Arial"/>
+          <w:color w:val="000000"/>
+          <w:sz w:val="28"/>
+          <w:szCs w:val="28"/>
+        </w:rPr>
+        <w:t>skill</w:t>
+      </w:r>
+      <w:proofErr w:type="spellEnd"/>
+      <w:r>
+        <w:rPr>
+          <w:rFonts w:ascii="Arial" w:hAnsi="Arial" w:cs="Arial"/>
+          <w:color w:val="000000"/>
+          <w:sz w:val="28"/>
+          <w:szCs w:val="28"/>
+        </w:rPr>
+        <w:t xml:space="preserve"> </w:t>
+      </w:r>
+      <w:proofErr w:type="spellStart"/>
+      <w:r>
+        <w:rPr>
+          <w:rFonts w:ascii="Arial" w:hAnsi="Arial" w:cs="Arial"/>
+          <w:color w:val="000000"/>
+          <w:sz w:val="28"/>
+          <w:szCs w:val="28"/>
+        </w:rPr>
+        <w:t>tree</w:t>
+      </w:r>
+      <w:proofErr w:type="spellEnd"/>
+      <w:r>
+        <w:rPr>
+          <w:rFonts w:ascii="Arial" w:hAnsi="Arial" w:cs="Arial"/>
+          <w:color w:val="000000"/>
+          <w:sz w:val="28"/>
+          <w:szCs w:val="28"/>
+        </w:rPr>
+        <w:t>.</w:t>
       </w:r>
     </w:p>
     <w:p>
@@ -2831,7 +3899,163 @@
           <w:szCs w:val="28"/>
         </w:rPr>
         <w:lastRenderedPageBreak/>
-        <w:t>Το σύστημα ελέγχει την κλάση του παίκτη και εμφανίζει την οθόνη με το κατάλληλο skill tree, όπου δείχνει τα skills που κατέχει ο παίκτης, τις διαθέσιμες επιλογές του και πόσα skill points χρειάζεται για να τα αποκτησει .</w:t>
+        <w:t xml:space="preserve">Το σύστημα ελέγχει την κλάση του </w:t>
+      </w:r>
+      <w:r>
+        <w:rPr>
+          <w:rFonts w:ascii="Arial" w:hAnsi="Arial" w:cs="Arial"/>
+          <w:color w:val="FF0000"/>
+          <w:sz w:val="28"/>
+          <w:szCs w:val="28"/>
+        </w:rPr>
+        <w:t xml:space="preserve">χαρακτήρα του </w:t>
+      </w:r>
+      <w:r>
+        <w:rPr>
+          <w:rFonts w:ascii="Arial" w:hAnsi="Arial" w:cs="Arial"/>
+          <w:color w:val="000000"/>
+          <w:sz w:val="28"/>
+          <w:szCs w:val="28"/>
+        </w:rPr>
+        <w:t xml:space="preserve">παίκτη και εμφανίζει την οθόνη με το κατάλληλο </w:t>
+      </w:r>
+      <w:proofErr w:type="spellStart"/>
+      <w:r>
+        <w:rPr>
+          <w:rFonts w:ascii="Arial" w:hAnsi="Arial" w:cs="Arial"/>
+          <w:color w:val="000000"/>
+          <w:sz w:val="28"/>
+          <w:szCs w:val="28"/>
+        </w:rPr>
+        <w:t>skill</w:t>
+      </w:r>
+      <w:proofErr w:type="spellEnd"/>
+      <w:r>
+        <w:rPr>
+          <w:rFonts w:ascii="Arial" w:hAnsi="Arial" w:cs="Arial"/>
+          <w:color w:val="000000"/>
+          <w:sz w:val="28"/>
+          <w:szCs w:val="28"/>
+        </w:rPr>
+        <w:t xml:space="preserve"> </w:t>
+      </w:r>
+      <w:proofErr w:type="spellStart"/>
+      <w:r>
+        <w:rPr>
+          <w:rFonts w:ascii="Arial" w:hAnsi="Arial" w:cs="Arial"/>
+          <w:color w:val="000000"/>
+          <w:sz w:val="28"/>
+          <w:szCs w:val="28"/>
+        </w:rPr>
+        <w:t>tree</w:t>
+      </w:r>
+      <w:proofErr w:type="spellEnd"/>
+      <w:r>
+        <w:rPr>
+          <w:rFonts w:ascii="Arial" w:hAnsi="Arial" w:cs="Arial"/>
+          <w:color w:val="000000"/>
+          <w:sz w:val="28"/>
+          <w:szCs w:val="28"/>
+        </w:rPr>
+        <w:t xml:space="preserve">, όπου δείχνει τα </w:t>
+      </w:r>
+      <w:proofErr w:type="spellStart"/>
+      <w:r>
+        <w:rPr>
+          <w:rFonts w:ascii="Arial" w:hAnsi="Arial" w:cs="Arial"/>
+          <w:color w:val="000000"/>
+          <w:sz w:val="28"/>
+          <w:szCs w:val="28"/>
+        </w:rPr>
+        <w:t>skills</w:t>
+      </w:r>
+      <w:proofErr w:type="spellEnd"/>
+      <w:r>
+        <w:rPr>
+          <w:rFonts w:ascii="Arial" w:hAnsi="Arial" w:cs="Arial"/>
+          <w:color w:val="000000"/>
+          <w:sz w:val="28"/>
+          <w:szCs w:val="28"/>
+        </w:rPr>
+        <w:t xml:space="preserve"> που κατέχει ο </w:t>
+      </w:r>
+      <w:r>
+        <w:rPr>
+          <w:rFonts w:ascii="Arial" w:hAnsi="Arial" w:cs="Arial"/>
+          <w:color w:val="FF0000"/>
+          <w:sz w:val="28"/>
+          <w:szCs w:val="28"/>
+        </w:rPr>
+        <w:t xml:space="preserve">χαρακτήρας του </w:t>
+      </w:r>
+      <w:r>
+        <w:rPr>
+          <w:rFonts w:ascii="Arial" w:hAnsi="Arial" w:cs="Arial"/>
+          <w:color w:val="000000"/>
+          <w:sz w:val="28"/>
+          <w:szCs w:val="28"/>
+        </w:rPr>
+        <w:t xml:space="preserve">παίκτη, τις διαθέσιμες επιλογές του και πόσα </w:t>
+      </w:r>
+      <w:proofErr w:type="spellStart"/>
+      <w:r>
+        <w:rPr>
+          <w:rFonts w:ascii="Arial" w:hAnsi="Arial" w:cs="Arial"/>
+          <w:color w:val="000000"/>
+          <w:sz w:val="28"/>
+          <w:szCs w:val="28"/>
+        </w:rPr>
+        <w:t>skill</w:t>
+      </w:r>
+      <w:proofErr w:type="spellEnd"/>
+      <w:r>
+        <w:rPr>
+          <w:rFonts w:ascii="Arial" w:hAnsi="Arial" w:cs="Arial"/>
+          <w:color w:val="000000"/>
+          <w:sz w:val="28"/>
+          <w:szCs w:val="28"/>
+        </w:rPr>
+        <w:t xml:space="preserve"> </w:t>
+      </w:r>
+      <w:proofErr w:type="spellStart"/>
+      <w:r>
+        <w:rPr>
+          <w:rFonts w:ascii="Arial" w:hAnsi="Arial" w:cs="Arial"/>
+          <w:color w:val="000000"/>
+          <w:sz w:val="28"/>
+          <w:szCs w:val="28"/>
+        </w:rPr>
+        <w:t>points</w:t>
+      </w:r>
+      <w:proofErr w:type="spellEnd"/>
+      <w:r>
+        <w:rPr>
+          <w:rFonts w:ascii="Arial" w:hAnsi="Arial" w:cs="Arial"/>
+          <w:color w:val="000000"/>
+          <w:sz w:val="28"/>
+          <w:szCs w:val="28"/>
+        </w:rPr>
+        <w:t xml:space="preserve"> χρειάζεται για να τα </w:t>
+      </w:r>
+      <w:proofErr w:type="spellStart"/>
+      <w:r>
+        <w:rPr>
+          <w:rFonts w:ascii="Arial" w:hAnsi="Arial" w:cs="Arial"/>
+          <w:color w:val="000000"/>
+          <w:sz w:val="28"/>
+          <w:szCs w:val="28"/>
+        </w:rPr>
+        <w:t>αποκτησει</w:t>
+      </w:r>
+      <w:proofErr w:type="spellEnd"/>
+      <w:r>
+        <w:rPr>
+          <w:rFonts w:ascii="Arial" w:hAnsi="Arial" w:cs="Arial"/>
+          <w:color w:val="000000"/>
+          <w:sz w:val="28"/>
+          <w:szCs w:val="28"/>
+        </w:rPr>
+        <w:t xml:space="preserve"> .</w:t>
       </w:r>
     </w:p>
     <w:p>
@@ -2855,7 +4079,27 @@
           <w:sz w:val="28"/>
           <w:szCs w:val="28"/>
         </w:rPr>
-        <w:t>Ο παίκτης επιλέγει ένα από τα διαθέσιμα skills.</w:t>
+        <w:t xml:space="preserve">Ο παίκτης επιλέγει ένα από τα διαθέσιμα </w:t>
+      </w:r>
+      <w:proofErr w:type="spellStart"/>
+      <w:r>
+        <w:rPr>
+          <w:rFonts w:ascii="Arial" w:hAnsi="Arial" w:cs="Arial"/>
+          <w:color w:val="000000"/>
+          <w:sz w:val="28"/>
+          <w:szCs w:val="28"/>
+        </w:rPr>
+        <w:t>skills</w:t>
+      </w:r>
+      <w:proofErr w:type="spellEnd"/>
+      <w:r>
+        <w:rPr>
+          <w:rFonts w:ascii="Arial" w:hAnsi="Arial" w:cs="Arial"/>
+          <w:color w:val="000000"/>
+          <w:sz w:val="28"/>
+          <w:szCs w:val="28"/>
+        </w:rPr>
+        <w:t>.</w:t>
       </w:r>
     </w:p>
     <w:p>
@@ -2998,7 +4242,45 @@
           <w:sz w:val="28"/>
           <w:szCs w:val="28"/>
         </w:rPr>
-        <w:t>Το σύστημα  εμφανίζει μια οθόνη με την περιγραφή του skill, που χρησιμεύει, ποια στατιστικά του χαρακτήρα του παίκτη επηρεάζει και τις επιλογές της επιβεβαίωσης και της απόρριψης.</w:t>
+        <w:t xml:space="preserve">Το σύστημα  εμφανίζει μια οθόνη με την περιγραφή του </w:t>
+      </w:r>
+      <w:proofErr w:type="spellStart"/>
+      <w:r>
+        <w:rPr>
+          <w:rFonts w:ascii="Arial" w:hAnsi="Arial" w:cs="Arial"/>
+          <w:color w:val="000000"/>
+          <w:sz w:val="28"/>
+          <w:szCs w:val="28"/>
+        </w:rPr>
+        <w:t>skill</w:t>
+      </w:r>
+      <w:proofErr w:type="spellEnd"/>
+      <w:r>
+        <w:rPr>
+          <w:rFonts w:ascii="Arial" w:hAnsi="Arial" w:cs="Arial"/>
+          <w:color w:val="000000"/>
+          <w:sz w:val="28"/>
+          <w:szCs w:val="28"/>
+        </w:rPr>
+        <w:t xml:space="preserve">, που χρησιμεύει, </w:t>
+      </w:r>
+      <w:r>
+        <w:rPr>
+          <w:rFonts w:ascii="Arial" w:hAnsi="Arial" w:cs="Arial"/>
+          <w:color w:val="FF0000"/>
+          <w:sz w:val="28"/>
+          <w:szCs w:val="28"/>
+        </w:rPr>
+        <w:t>ποια στατιστικά του χαρακτήρα του παίκτη επηρεάζει</w:t>
+      </w:r>
+      <w:r>
+        <w:rPr>
+          <w:rFonts w:ascii="Arial" w:hAnsi="Arial" w:cs="Arial"/>
+          <w:color w:val="000000"/>
+          <w:sz w:val="28"/>
+          <w:szCs w:val="28"/>
+        </w:rPr>
+        <w:t xml:space="preserve"> και τις επιλογές της επιβεβαίωσης και της απόρριψης.</w:t>
       </w:r>
     </w:p>
     <w:p>
@@ -3046,8 +4328,19 @@
           <w:sz w:val="28"/>
           <w:szCs w:val="28"/>
         </w:rPr>
-        <w:t>Το σύστημα καταχωρεί την επιλογή του παίκτη και μειώνει τα skill points του</w:t>
-      </w:r>
+        <w:t xml:space="preserve">Το σύστημα καταχωρεί την επιλογή του παίκτη και μειώνει τα </w:t>
+      </w:r>
+      <w:proofErr w:type="spellStart"/>
+      <w:r>
+        <w:rPr>
+          <w:rFonts w:ascii="Arial" w:hAnsi="Arial" w:cs="Arial"/>
+          <w:color w:val="000000"/>
+          <w:sz w:val="28"/>
+          <w:szCs w:val="28"/>
+        </w:rPr>
+        <w:t>skill</w:t>
+      </w:r>
+      <w:proofErr w:type="spellEnd"/>
       <w:r>
         <w:rPr>
           <w:rFonts w:ascii="Arial" w:hAnsi="Arial" w:cs="Arial"/>
@@ -3057,6 +4350,35 @@
         </w:rPr>
         <w:t xml:space="preserve"> </w:t>
       </w:r>
+      <w:proofErr w:type="spellStart"/>
+      <w:r>
+        <w:rPr>
+          <w:rFonts w:ascii="Arial" w:hAnsi="Arial" w:cs="Arial"/>
+          <w:color w:val="000000"/>
+          <w:sz w:val="28"/>
+          <w:szCs w:val="28"/>
+        </w:rPr>
+        <w:t>points</w:t>
+      </w:r>
+      <w:proofErr w:type="spellEnd"/>
+      <w:r>
+        <w:rPr>
+          <w:rFonts w:ascii="Arial" w:hAnsi="Arial" w:cs="Arial"/>
+          <w:color w:val="000000"/>
+          <w:sz w:val="28"/>
+          <w:szCs w:val="28"/>
+        </w:rPr>
+        <w:t xml:space="preserve"> του</w:t>
+      </w:r>
+      <w:r>
+        <w:rPr>
+          <w:rFonts w:ascii="Arial" w:hAnsi="Arial" w:cs="Arial"/>
+          <w:color w:val="000000"/>
+          <w:sz w:val="28"/>
+          <w:szCs w:val="28"/>
+        </w:rPr>
+        <w:t xml:space="preserve"> </w:t>
+      </w:r>
       <w:r>
         <w:rPr>
           <w:rFonts w:ascii="Arial" w:hAnsi="Arial" w:cs="Arial"/>
@@ -3176,7 +4498,27 @@
           <w:sz w:val="28"/>
           <w:szCs w:val="28"/>
         </w:rPr>
-        <w:t xml:space="preserve">που είναι πλεον </w:t>
+        <w:t xml:space="preserve">που είναι </w:t>
+      </w:r>
+      <w:proofErr w:type="spellStart"/>
+      <w:r>
+        <w:rPr>
+          <w:rFonts w:ascii="Arial" w:hAnsi="Arial" w:cs="Arial"/>
+          <w:color w:val="FF0000"/>
+          <w:sz w:val="28"/>
+          <w:szCs w:val="28"/>
+        </w:rPr>
+        <w:t>πλεον</w:t>
+      </w:r>
+      <w:proofErr w:type="spellEnd"/>
+      <w:r>
+        <w:rPr>
+          <w:rFonts w:ascii="Arial" w:hAnsi="Arial" w:cs="Arial"/>
+          <w:color w:val="FF0000"/>
+          <w:sz w:val="28"/>
+          <w:szCs w:val="28"/>
+        </w:rPr>
+        <w:t xml:space="preserve"> </w:t>
       </w:r>
       <w:r>
         <w:rPr>
@@ -3237,7 +4579,167 @@
           <w:sz w:val="28"/>
           <w:szCs w:val="28"/>
         </w:rPr>
-        <w:t xml:space="preserve"> την οθόνη επιλογής ενέργειας, με τις επιλογές του skill tree, να διαμορφώσει τα spell slots του, να κάνει save την πρόοδο του, να κάνει save/quit ή απλά quit.</w:t>
+        <w:t xml:space="preserve"> την οθόνη επιλογής ενέργειας, με τις επιλογές του </w:t>
+      </w:r>
+      <w:proofErr w:type="spellStart"/>
+      <w:r>
+        <w:rPr>
+          <w:rFonts w:ascii="Arial" w:hAnsi="Arial" w:cs="Arial"/>
+          <w:color w:val="000000"/>
+          <w:sz w:val="28"/>
+          <w:szCs w:val="28"/>
+        </w:rPr>
+        <w:t>skill</w:t>
+      </w:r>
+      <w:proofErr w:type="spellEnd"/>
+      <w:r>
+        <w:rPr>
+          <w:rFonts w:ascii="Arial" w:hAnsi="Arial" w:cs="Arial"/>
+          <w:color w:val="000000"/>
+          <w:sz w:val="28"/>
+          <w:szCs w:val="28"/>
+        </w:rPr>
+        <w:t xml:space="preserve"> </w:t>
+      </w:r>
+      <w:proofErr w:type="spellStart"/>
+      <w:r>
+        <w:rPr>
+          <w:rFonts w:ascii="Arial" w:hAnsi="Arial" w:cs="Arial"/>
+          <w:color w:val="000000"/>
+          <w:sz w:val="28"/>
+          <w:szCs w:val="28"/>
+        </w:rPr>
+        <w:t>tree</w:t>
+      </w:r>
+      <w:proofErr w:type="spellEnd"/>
+      <w:r>
+        <w:rPr>
+          <w:rFonts w:ascii="Arial" w:hAnsi="Arial" w:cs="Arial"/>
+          <w:color w:val="000000"/>
+          <w:sz w:val="28"/>
+          <w:szCs w:val="28"/>
+        </w:rPr>
+        <w:t xml:space="preserve">, να διαμορφώσει τα </w:t>
+      </w:r>
+      <w:proofErr w:type="spellStart"/>
+      <w:r>
+        <w:rPr>
+          <w:rFonts w:ascii="Arial" w:hAnsi="Arial" w:cs="Arial"/>
+          <w:color w:val="000000"/>
+          <w:sz w:val="28"/>
+          <w:szCs w:val="28"/>
+        </w:rPr>
+        <w:t>spell</w:t>
+      </w:r>
+      <w:proofErr w:type="spellEnd"/>
+      <w:r>
+        <w:rPr>
+          <w:rFonts w:ascii="Arial" w:hAnsi="Arial" w:cs="Arial"/>
+          <w:color w:val="000000"/>
+          <w:sz w:val="28"/>
+          <w:szCs w:val="28"/>
+        </w:rPr>
+        <w:t xml:space="preserve"> </w:t>
+      </w:r>
+      <w:proofErr w:type="spellStart"/>
+      <w:r>
+        <w:rPr>
+          <w:rFonts w:ascii="Arial" w:hAnsi="Arial" w:cs="Arial"/>
+          <w:color w:val="000000"/>
+          <w:sz w:val="28"/>
+          <w:szCs w:val="28"/>
+        </w:rPr>
+        <w:t>slots</w:t>
+      </w:r>
+      <w:proofErr w:type="spellEnd"/>
+      <w:r>
+        <w:rPr>
+          <w:rFonts w:ascii="Arial" w:hAnsi="Arial" w:cs="Arial"/>
+          <w:color w:val="000000"/>
+          <w:sz w:val="28"/>
+          <w:szCs w:val="28"/>
+        </w:rPr>
+        <w:t xml:space="preserve"> του, να κάνει </w:t>
+      </w:r>
+      <w:proofErr w:type="spellStart"/>
+      <w:r>
+        <w:rPr>
+          <w:rFonts w:ascii="Arial" w:hAnsi="Arial" w:cs="Arial"/>
+          <w:color w:val="000000"/>
+          <w:sz w:val="28"/>
+          <w:szCs w:val="28"/>
+        </w:rPr>
+        <w:t>save</w:t>
+      </w:r>
+      <w:proofErr w:type="spellEnd"/>
+      <w:r>
+        <w:rPr>
+          <w:rFonts w:ascii="Arial" w:hAnsi="Arial" w:cs="Arial"/>
+          <w:color w:val="000000"/>
+          <w:sz w:val="28"/>
+          <w:szCs w:val="28"/>
+        </w:rPr>
+        <w:t xml:space="preserve"> την πρόοδο του, να κάνει </w:t>
+      </w:r>
+      <w:proofErr w:type="spellStart"/>
+      <w:r>
+        <w:rPr>
+          <w:rFonts w:ascii="Arial" w:hAnsi="Arial" w:cs="Arial"/>
+          <w:color w:val="000000"/>
+          <w:sz w:val="28"/>
+          <w:szCs w:val="28"/>
+        </w:rPr>
+        <w:t>save</w:t>
+      </w:r>
+      <w:proofErr w:type="spellEnd"/>
+      <w:r>
+        <w:rPr>
+          <w:rFonts w:ascii="Arial" w:hAnsi="Arial" w:cs="Arial"/>
+          <w:color w:val="000000"/>
+          <w:sz w:val="28"/>
+          <w:szCs w:val="28"/>
+        </w:rPr>
+        <w:t>/</w:t>
+      </w:r>
+      <w:proofErr w:type="spellStart"/>
+      <w:r>
+        <w:rPr>
+          <w:rFonts w:ascii="Arial" w:hAnsi="Arial" w:cs="Arial"/>
+          <w:color w:val="000000"/>
+          <w:sz w:val="28"/>
+          <w:szCs w:val="28"/>
+        </w:rPr>
+        <w:t>quit</w:t>
+      </w:r>
+      <w:proofErr w:type="spellEnd"/>
+      <w:r>
+        <w:rPr>
+          <w:rFonts w:ascii="Arial" w:hAnsi="Arial" w:cs="Arial"/>
+          <w:color w:val="000000"/>
+          <w:sz w:val="28"/>
+          <w:szCs w:val="28"/>
+        </w:rPr>
+        <w:t xml:space="preserve"> ή απλά </w:t>
+      </w:r>
+      <w:proofErr w:type="spellStart"/>
+      <w:r>
+        <w:rPr>
+          <w:rFonts w:ascii="Arial" w:hAnsi="Arial" w:cs="Arial"/>
+          <w:color w:val="000000"/>
+          <w:sz w:val="28"/>
+          <w:szCs w:val="28"/>
+        </w:rPr>
+        <w:t>quit</w:t>
+      </w:r>
+      <w:proofErr w:type="spellEnd"/>
+      <w:r>
+        <w:rPr>
+          <w:rFonts w:ascii="Arial" w:hAnsi="Arial" w:cs="Arial"/>
+          <w:color w:val="000000"/>
+          <w:sz w:val="28"/>
+          <w:szCs w:val="28"/>
+        </w:rPr>
+        <w:t>.</w:t>
       </w:r>
     </w:p>
     <w:p>
@@ -3261,7 +4763,47 @@
           <w:sz w:val="28"/>
           <w:szCs w:val="28"/>
         </w:rPr>
-        <w:t>Ο παίκτης επιλέγει να διαμορφώσει τα spell slots του.</w:t>
+        <w:t xml:space="preserve">Ο παίκτης επιλέγει να διαμορφώσει τα </w:t>
+      </w:r>
+      <w:proofErr w:type="spellStart"/>
+      <w:r>
+        <w:rPr>
+          <w:rFonts w:ascii="Arial" w:hAnsi="Arial" w:cs="Arial"/>
+          <w:color w:val="000000"/>
+          <w:sz w:val="28"/>
+          <w:szCs w:val="28"/>
+        </w:rPr>
+        <w:t>spell</w:t>
+      </w:r>
+      <w:proofErr w:type="spellEnd"/>
+      <w:r>
+        <w:rPr>
+          <w:rFonts w:ascii="Arial" w:hAnsi="Arial" w:cs="Arial"/>
+          <w:color w:val="000000"/>
+          <w:sz w:val="28"/>
+          <w:szCs w:val="28"/>
+        </w:rPr>
+        <w:t xml:space="preserve"> </w:t>
+      </w:r>
+      <w:proofErr w:type="spellStart"/>
+      <w:r>
+        <w:rPr>
+          <w:rFonts w:ascii="Arial" w:hAnsi="Arial" w:cs="Arial"/>
+          <w:color w:val="000000"/>
+          <w:sz w:val="28"/>
+          <w:szCs w:val="28"/>
+        </w:rPr>
+        <w:t>slots</w:t>
+      </w:r>
+      <w:proofErr w:type="spellEnd"/>
+      <w:r>
+        <w:rPr>
+          <w:rFonts w:ascii="Arial" w:hAnsi="Arial" w:cs="Arial"/>
+          <w:color w:val="000000"/>
+          <w:sz w:val="28"/>
+          <w:szCs w:val="28"/>
+        </w:rPr>
+        <w:t xml:space="preserve"> του.</w:t>
       </w:r>
     </w:p>
     <w:p>
@@ -3285,7 +4827,107 @@
           <w:sz w:val="28"/>
           <w:szCs w:val="28"/>
         </w:rPr>
-        <w:t>Το σύστημα του δείχνει τον πίνακα με τα spell slots, και τα spells που είχε επιλέξει, και του εμφανίζει και όλα τα spells που έχει διαθέσιμα στο inventory του.</w:t>
+        <w:t xml:space="preserve">Το σύστημα του δείχνει τον πίνακα με τα </w:t>
+      </w:r>
+      <w:proofErr w:type="spellStart"/>
+      <w:r>
+        <w:rPr>
+          <w:rFonts w:ascii="Arial" w:hAnsi="Arial" w:cs="Arial"/>
+          <w:color w:val="000000"/>
+          <w:sz w:val="28"/>
+          <w:szCs w:val="28"/>
+        </w:rPr>
+        <w:t>spell</w:t>
+      </w:r>
+      <w:proofErr w:type="spellEnd"/>
+      <w:r>
+        <w:rPr>
+          <w:rFonts w:ascii="Arial" w:hAnsi="Arial" w:cs="Arial"/>
+          <w:color w:val="000000"/>
+          <w:sz w:val="28"/>
+          <w:szCs w:val="28"/>
+        </w:rPr>
+        <w:t xml:space="preserve"> </w:t>
+      </w:r>
+      <w:proofErr w:type="spellStart"/>
+      <w:r>
+        <w:rPr>
+          <w:rFonts w:ascii="Arial" w:hAnsi="Arial" w:cs="Arial"/>
+          <w:color w:val="000000"/>
+          <w:sz w:val="28"/>
+          <w:szCs w:val="28"/>
+        </w:rPr>
+        <w:t>slots</w:t>
+      </w:r>
+      <w:proofErr w:type="spellEnd"/>
+      <w:r>
+        <w:rPr>
+          <w:rFonts w:ascii="Arial" w:hAnsi="Arial" w:cs="Arial"/>
+          <w:color w:val="000000"/>
+          <w:sz w:val="28"/>
+          <w:szCs w:val="28"/>
+        </w:rPr>
+        <w:t xml:space="preserve">, και τα </w:t>
+      </w:r>
+      <w:proofErr w:type="spellStart"/>
+      <w:r>
+        <w:rPr>
+          <w:rFonts w:ascii="Arial" w:hAnsi="Arial" w:cs="Arial"/>
+          <w:color w:val="000000"/>
+          <w:sz w:val="28"/>
+          <w:szCs w:val="28"/>
+        </w:rPr>
+        <w:t>spells</w:t>
+      </w:r>
+      <w:proofErr w:type="spellEnd"/>
+      <w:r>
+        <w:rPr>
+          <w:rFonts w:ascii="Arial" w:hAnsi="Arial" w:cs="Arial"/>
+          <w:color w:val="000000"/>
+          <w:sz w:val="28"/>
+          <w:szCs w:val="28"/>
+        </w:rPr>
+        <w:t xml:space="preserve"> που είχε επιλέξει, και του εμφανίζει και όλα τα </w:t>
+      </w:r>
+      <w:proofErr w:type="spellStart"/>
+      <w:r>
+        <w:rPr>
+          <w:rFonts w:ascii="Arial" w:hAnsi="Arial" w:cs="Arial"/>
+          <w:color w:val="000000"/>
+          <w:sz w:val="28"/>
+          <w:szCs w:val="28"/>
+        </w:rPr>
+        <w:t>spells</w:t>
+      </w:r>
+      <w:proofErr w:type="spellEnd"/>
+      <w:r>
+        <w:rPr>
+          <w:rFonts w:ascii="Arial" w:hAnsi="Arial" w:cs="Arial"/>
+          <w:color w:val="000000"/>
+          <w:sz w:val="28"/>
+          <w:szCs w:val="28"/>
+        </w:rPr>
+        <w:t xml:space="preserve"> που έχει διαθέσιμα στο </w:t>
+      </w:r>
+      <w:proofErr w:type="spellStart"/>
+      <w:r>
+        <w:rPr>
+          <w:rFonts w:ascii="Arial" w:hAnsi="Arial" w:cs="Arial"/>
+          <w:color w:val="000000"/>
+          <w:sz w:val="28"/>
+          <w:szCs w:val="28"/>
+        </w:rPr>
+        <w:t>inventory</w:t>
+      </w:r>
+      <w:proofErr w:type="spellEnd"/>
+      <w:r>
+        <w:rPr>
+          <w:rFonts w:ascii="Arial" w:hAnsi="Arial" w:cs="Arial"/>
+          <w:color w:val="000000"/>
+          <w:sz w:val="28"/>
+          <w:szCs w:val="28"/>
+        </w:rPr>
+        <w:t xml:space="preserve"> του.</w:t>
       </w:r>
     </w:p>
     <w:p>
@@ -3309,7 +4951,27 @@
           <w:sz w:val="28"/>
           <w:szCs w:val="28"/>
         </w:rPr>
-        <w:t>Ο παίκτης αφαιρεί ένα αντικείμενο από τα slots και το αντικαθιστά με ένα άλλο και έπειτα πατάει επιβεβαίωση.</w:t>
+        <w:t xml:space="preserve">Ο παίκτης αφαιρεί ένα αντικείμενο από τα </w:t>
+      </w:r>
+      <w:proofErr w:type="spellStart"/>
+      <w:r>
+        <w:rPr>
+          <w:rFonts w:ascii="Arial" w:hAnsi="Arial" w:cs="Arial"/>
+          <w:color w:val="000000"/>
+          <w:sz w:val="28"/>
+          <w:szCs w:val="28"/>
+        </w:rPr>
+        <w:t>slots</w:t>
+      </w:r>
+      <w:proofErr w:type="spellEnd"/>
+      <w:r>
+        <w:rPr>
+          <w:rFonts w:ascii="Arial" w:hAnsi="Arial" w:cs="Arial"/>
+          <w:color w:val="000000"/>
+          <w:sz w:val="28"/>
+          <w:szCs w:val="28"/>
+        </w:rPr>
+        <w:t xml:space="preserve"> και το αντικαθιστά με ένα άλλο και έπειτα πατάει επιβεβαίωση.</w:t>
       </w:r>
     </w:p>
     <w:p>
@@ -3357,7 +5019,47 @@
           <w:sz w:val="28"/>
           <w:szCs w:val="28"/>
         </w:rPr>
-        <w:t>Ο παίκτης επιλέγει να κάνει save/quit.</w:t>
+        <w:t xml:space="preserve">Ο παίκτης επιλέγει να κάνει </w:t>
+      </w:r>
+      <w:proofErr w:type="spellStart"/>
+      <w:r>
+        <w:rPr>
+          <w:rFonts w:ascii="Arial" w:hAnsi="Arial" w:cs="Arial"/>
+          <w:color w:val="000000"/>
+          <w:sz w:val="28"/>
+          <w:szCs w:val="28"/>
+        </w:rPr>
+        <w:t>save</w:t>
+      </w:r>
+      <w:proofErr w:type="spellEnd"/>
+      <w:r>
+        <w:rPr>
+          <w:rFonts w:ascii="Arial" w:hAnsi="Arial" w:cs="Arial"/>
+          <w:color w:val="000000"/>
+          <w:sz w:val="28"/>
+          <w:szCs w:val="28"/>
+        </w:rPr>
+        <w:t>/</w:t>
+      </w:r>
+      <w:proofErr w:type="spellStart"/>
+      <w:r>
+        <w:rPr>
+          <w:rFonts w:ascii="Arial" w:hAnsi="Arial" w:cs="Arial"/>
+          <w:color w:val="000000"/>
+          <w:sz w:val="28"/>
+          <w:szCs w:val="28"/>
+        </w:rPr>
+        <w:t>quit</w:t>
+      </w:r>
+      <w:proofErr w:type="spellEnd"/>
+      <w:r>
+        <w:rPr>
+          <w:rFonts w:ascii="Arial" w:hAnsi="Arial" w:cs="Arial"/>
+          <w:color w:val="000000"/>
+          <w:sz w:val="28"/>
+          <w:szCs w:val="28"/>
+        </w:rPr>
+        <w:t>.</w:t>
       </w:r>
     </w:p>
     <w:p>
@@ -3484,7 +5186,51 @@
           <w:szCs w:val="28"/>
           <w:lang w:eastAsia="el-GR"/>
         </w:rPr>
-        <w:t xml:space="preserve">Το σύστημα ελέγχει ότι ο παίκτης δεν έχει καθόλου ή έχει μη επαρκή skill points, οπότε δεν του βγάζει ενημερωτικό μήνυμα και μεταφερόμαστε στο βήμα </w:t>
+        <w:t xml:space="preserve">Το σύστημα ελέγχει ότι ο παίκτης δεν έχει καθόλου ή έχει μη επαρκή </w:t>
+      </w:r>
+      <w:proofErr w:type="spellStart"/>
+      <w:r>
+        <w:rPr>
+          <w:rFonts w:ascii="Arial" w:eastAsia="Times New Roman" w:hAnsi="Arial" w:cs="Arial"/>
+          <w:color w:val="000000" w:themeColor="text1"/>
+          <w:sz w:val="28"/>
+          <w:szCs w:val="28"/>
+          <w:lang w:eastAsia="el-GR"/>
+        </w:rPr>
+        <w:t>skill</w:t>
+      </w:r>
+      <w:proofErr w:type="spellEnd"/>
+      <w:r>
+        <w:rPr>
+          <w:rFonts w:ascii="Arial" w:eastAsia="Times New Roman" w:hAnsi="Arial" w:cs="Arial"/>
+          <w:color w:val="000000" w:themeColor="text1"/>
+          <w:sz w:val="28"/>
+          <w:szCs w:val="28"/>
+          <w:lang w:eastAsia="el-GR"/>
+        </w:rPr>
+        <w:t xml:space="preserve"> </w:t>
+      </w:r>
+      <w:proofErr w:type="spellStart"/>
+      <w:r>
+        <w:rPr>
+          <w:rFonts w:ascii="Arial" w:eastAsia="Times New Roman" w:hAnsi="Arial" w:cs="Arial"/>
+          <w:color w:val="000000" w:themeColor="text1"/>
+          <w:sz w:val="28"/>
+          <w:szCs w:val="28"/>
+          <w:lang w:eastAsia="el-GR"/>
+        </w:rPr>
+        <w:t>points</w:t>
+      </w:r>
+      <w:proofErr w:type="spellEnd"/>
+      <w:r>
+        <w:rPr>
+          <w:rFonts w:ascii="Arial" w:eastAsia="Times New Roman" w:hAnsi="Arial" w:cs="Arial"/>
+          <w:color w:val="000000" w:themeColor="text1"/>
+          <w:sz w:val="28"/>
+          <w:szCs w:val="28"/>
+          <w:lang w:eastAsia="el-GR"/>
+        </w:rPr>
+        <w:t xml:space="preserve">, οπότε δεν του βγάζει ενημερωτικό μήνυμα και μεταφερόμαστε στο βήμα </w:t>
       </w:r>
       <w:r>
         <w:rPr>
@@ -3622,7 +5368,51 @@
           <w:szCs w:val="28"/>
           <w:lang w:eastAsia="el-GR"/>
         </w:rPr>
-        <w:t xml:space="preserve"> Ο παίκτης επιλέγει να μην δει το skill tree, οπότε μεταφερόμαστε στο βήμα </w:t>
+        <w:t xml:space="preserve"> Ο παίκτης επιλέγει να μην δει το </w:t>
+      </w:r>
+      <w:proofErr w:type="spellStart"/>
+      <w:r>
+        <w:rPr>
+          <w:rFonts w:ascii="Arial" w:eastAsia="Times New Roman" w:hAnsi="Arial" w:cs="Arial"/>
+          <w:color w:val="000000" w:themeColor="text1"/>
+          <w:sz w:val="28"/>
+          <w:szCs w:val="28"/>
+          <w:lang w:eastAsia="el-GR"/>
+        </w:rPr>
+        <w:t>skill</w:t>
+      </w:r>
+      <w:proofErr w:type="spellEnd"/>
+      <w:r>
+        <w:rPr>
+          <w:rFonts w:ascii="Arial" w:eastAsia="Times New Roman" w:hAnsi="Arial" w:cs="Arial"/>
+          <w:color w:val="000000" w:themeColor="text1"/>
+          <w:sz w:val="28"/>
+          <w:szCs w:val="28"/>
+          <w:lang w:eastAsia="el-GR"/>
+        </w:rPr>
+        <w:t xml:space="preserve"> </w:t>
+      </w:r>
+      <w:proofErr w:type="spellStart"/>
+      <w:r>
+        <w:rPr>
+          <w:rFonts w:ascii="Arial" w:eastAsia="Times New Roman" w:hAnsi="Arial" w:cs="Arial"/>
+          <w:color w:val="000000" w:themeColor="text1"/>
+          <w:sz w:val="28"/>
+          <w:szCs w:val="28"/>
+          <w:lang w:eastAsia="el-GR"/>
+        </w:rPr>
+        <w:t>tree</w:t>
+      </w:r>
+      <w:proofErr w:type="spellEnd"/>
+      <w:r>
+        <w:rPr>
+          <w:rFonts w:ascii="Arial" w:eastAsia="Times New Roman" w:hAnsi="Arial" w:cs="Arial"/>
+          <w:color w:val="000000" w:themeColor="text1"/>
+          <w:sz w:val="28"/>
+          <w:szCs w:val="28"/>
+          <w:lang w:eastAsia="el-GR"/>
+        </w:rPr>
+        <w:t xml:space="preserve">, οπότε μεταφερόμαστε στο βήμα </w:t>
       </w:r>
       <w:r>
         <w:rPr>
@@ -4186,7 +5976,29 @@
           <w:szCs w:val="28"/>
           <w:lang w:eastAsia="el-GR"/>
         </w:rPr>
-        <w:t>Ο παίκτης επιλέγει να κάνει save.</w:t>
+        <w:t xml:space="preserve">Ο παίκτης επιλέγει να κάνει </w:t>
+      </w:r>
+      <w:proofErr w:type="spellStart"/>
+      <w:r>
+        <w:rPr>
+          <w:rFonts w:ascii="Arial" w:eastAsia="Times New Roman" w:hAnsi="Arial" w:cs="Arial"/>
+          <w:color w:val="000000"/>
+          <w:sz w:val="28"/>
+          <w:szCs w:val="28"/>
+          <w:lang w:eastAsia="el-GR"/>
+        </w:rPr>
+        <w:t>save</w:t>
+      </w:r>
+      <w:proofErr w:type="spellEnd"/>
+      <w:r>
+        <w:rPr>
+          <w:rFonts w:ascii="Arial" w:eastAsia="Times New Roman" w:hAnsi="Arial" w:cs="Arial"/>
+          <w:color w:val="000000"/>
+          <w:sz w:val="28"/>
+          <w:szCs w:val="28"/>
+          <w:lang w:eastAsia="el-GR"/>
+        </w:rPr>
+        <w:t>.</w:t>
       </w:r>
     </w:p>
     <w:p>
@@ -4280,8 +6092,20 @@
           <w:szCs w:val="28"/>
           <w:lang w:eastAsia="el-GR"/>
         </w:rPr>
-        <w:t>Ο παίκτης επιλέγει να κάνει quit</w:t>
-      </w:r>
+        <w:t xml:space="preserve">Ο παίκτης επιλέγει να κάνει </w:t>
+      </w:r>
+      <w:proofErr w:type="spellStart"/>
+      <w:r>
+        <w:rPr>
+          <w:rFonts w:ascii="Arial" w:eastAsia="Times New Roman" w:hAnsi="Arial" w:cs="Arial"/>
+          <w:color w:val="000000"/>
+          <w:sz w:val="28"/>
+          <w:szCs w:val="28"/>
+          <w:lang w:eastAsia="el-GR"/>
+        </w:rPr>
+        <w:t>quit</w:t>
+      </w:r>
+      <w:proofErr w:type="spellEnd"/>
       <w:r>
         <w:rPr>
           <w:rFonts w:ascii="Arial" w:eastAsia="Times New Roman" w:hAnsi="Arial" w:cs="Arial"/>
@@ -4373,7 +6197,29 @@
           <w:szCs w:val="28"/>
           <w:lang w:eastAsia="el-GR"/>
         </w:rPr>
-        <w:t>Το σύστημα αποθηκεύει τις συντεταγμένες του παίκτη, και . Έπειτα, τοποθετεί ξανά τους  εχθρούς που έχει σκοτώσει ο παίκτης στις συντεταγμένες που βρίσκονταν πριν. Τέλος εμφανίζει την κεντρική οθόνη του παιχνιδιού(map).</w:t>
+        <w:t>Το σύστημα αποθηκεύει τις συντεταγμένες του παίκτη, και . Έπειτα, τοποθετεί ξανά τους  εχθρούς που έχει σκοτώσει ο παίκτης στις συντεταγμένες που βρίσκονταν πριν. Τέλος εμφανίζει την κεντρική οθόνη του παιχνιδιού(</w:t>
+      </w:r>
+      <w:proofErr w:type="spellStart"/>
+      <w:r>
+        <w:rPr>
+          <w:rFonts w:ascii="Arial" w:eastAsia="Times New Roman" w:hAnsi="Arial" w:cs="Arial"/>
+          <w:color w:val="000000"/>
+          <w:sz w:val="28"/>
+          <w:szCs w:val="28"/>
+          <w:lang w:eastAsia="el-GR"/>
+        </w:rPr>
+        <w:t>map</w:t>
+      </w:r>
+      <w:proofErr w:type="spellEnd"/>
+      <w:r>
+        <w:rPr>
+          <w:rFonts w:ascii="Arial" w:eastAsia="Times New Roman" w:hAnsi="Arial" w:cs="Arial"/>
+          <w:color w:val="000000"/>
+          <w:sz w:val="28"/>
+          <w:szCs w:val="28"/>
+          <w:lang w:eastAsia="el-GR"/>
+        </w:rPr>
+        <w:t>).</w:t>
       </w:r>
     </w:p>
     <w:p>
@@ -4613,7 +6459,29 @@
           <w:szCs w:val="28"/>
           <w:lang w:eastAsia="el-GR"/>
         </w:rPr>
-        <w:t xml:space="preserve">Ο παίκτης επιλέγει να μην κάνει κάποια αλλαγή, οπότε πατάει back και οδηγούμαστε στο βήμα </w:t>
+        <w:t xml:space="preserve">Ο παίκτης επιλέγει να μην κάνει κάποια αλλαγή, οπότε πατάει </w:t>
+      </w:r>
+      <w:proofErr w:type="spellStart"/>
+      <w:r>
+        <w:rPr>
+          <w:rFonts w:ascii="Arial" w:eastAsia="Times New Roman" w:hAnsi="Arial" w:cs="Arial"/>
+          <w:color w:val="000000" w:themeColor="text1"/>
+          <w:sz w:val="28"/>
+          <w:szCs w:val="28"/>
+          <w:lang w:eastAsia="el-GR"/>
+        </w:rPr>
+        <w:t>back</w:t>
+      </w:r>
+      <w:proofErr w:type="spellEnd"/>
+      <w:r>
+        <w:rPr>
+          <w:rFonts w:ascii="Arial" w:eastAsia="Times New Roman" w:hAnsi="Arial" w:cs="Arial"/>
+          <w:color w:val="000000" w:themeColor="text1"/>
+          <w:sz w:val="28"/>
+          <w:szCs w:val="28"/>
+          <w:lang w:eastAsia="el-GR"/>
+        </w:rPr>
+        <w:t xml:space="preserve"> και οδηγούμαστε στο βήμα </w:t>
       </w:r>
       <w:r>
         <w:rPr>

</xml_diff>